<commit_message>
Doc: Added class diagram
</commit_message>
<xml_diff>
--- a/document/document.docx
+++ b/document/document.docx
@@ -32,7 +32,7 @@
                     </pic:cNvPicPr>
                   </pic:nvPicPr>
                   <pic:blipFill>
-                    <a:blip r:embed="rId5" cstate="print">
+                    <a:blip r:embed="rId6" cstate="print">
                       <a:extLst>
                         <a:ext uri="{28A0092B-C50C-407E-A947-70E740481C1C}">
                           <a14:useLocalDpi xmlns:a14="http://schemas.microsoft.com/office/drawing/2010/main" val="0"/>
@@ -5421,6 +5421,1483 @@
         </w:rPr>
       </w:pPr>
     </w:p>
+    <w:p>
+      <w:pPr>
+        <w:rPr>
+          <w:rFonts w:ascii="Noto Serif Thai" w:hAnsi="Noto Serif Thai" w:cs="Noto Serif Thai"/>
+          <w:szCs w:val="22"/>
+        </w:rPr>
+      </w:pPr>
+      <w:r>
+        <w:rPr>
+          <w:rFonts w:ascii="Noto Serif Thai" w:hAnsi="Noto Serif Thai" w:cs="Noto Serif Thai"/>
+          <w:szCs w:val="22"/>
+        </w:rPr>
+        <w:br w:type="page"/>
+      </w:r>
+    </w:p>
+    <w:p>
+      <w:pPr>
+        <w:jc w:val="center"/>
+        <w:rPr>
+          <w:rFonts w:ascii="Noto Serif Thai" w:hAnsi="Noto Serif Thai" w:cs="Noto Serif Thai"/>
+          <w:b/>
+          <w:bCs/>
+          <w:sz w:val="24"/>
+          <w:szCs w:val="24"/>
+        </w:rPr>
+      </w:pPr>
+      <w:r>
+        <w:rPr>
+          <w:rFonts w:ascii="Noto Serif Thai" w:hAnsi="Noto Serif Thai" w:cs="Noto Serif Thai"/>
+          <w:sz w:val="24"/>
+          <w:szCs w:val="24"/>
+          <w:cs/>
+        </w:rPr>
+        <w:lastRenderedPageBreak/>
+        <w:t xml:space="preserve">บทที่ </w:t>
+      </w:r>
+      <w:r>
+        <w:rPr>
+          <w:rFonts w:ascii="Noto Serif Thai" w:hAnsi="Noto Serif Thai" w:cs="Noto Serif Thai"/>
+          <w:sz w:val="24"/>
+          <w:szCs w:val="24"/>
+        </w:rPr>
+        <w:t>2</w:t>
+      </w:r>
+      <w:r>
+        <w:rPr>
+          <w:rFonts w:ascii="Noto Serif Thai" w:hAnsi="Noto Serif Thai" w:cs="Noto Serif Thai"/>
+          <w:sz w:val="24"/>
+          <w:szCs w:val="24"/>
+        </w:rPr>
+        <w:t xml:space="preserve"> </w:t>
+      </w:r>
+      <w:r>
+        <w:rPr>
+          <w:rFonts w:ascii="Noto Serif Thai" w:hAnsi="Noto Serif Thai" w:cs="Noto Serif Thai"/>
+          <w:b/>
+          <w:bCs/>
+          <w:sz w:val="24"/>
+          <w:szCs w:val="24"/>
+          <w:cs/>
+        </w:rPr>
+        <w:t>การพัฒนา</w:t>
+      </w:r>
+    </w:p>
+    <w:p>
+      <w:pPr>
+        <w:rPr>
+          <w:rFonts w:ascii="Noto Serif Thai" w:hAnsi="Noto Serif Thai" w:cs="Noto Serif Thai" w:hint="cs"/>
+          <w:b/>
+          <w:bCs/>
+          <w:sz w:val="24"/>
+          <w:szCs w:val="24"/>
+          <w:cs/>
+        </w:rPr>
+      </w:pPr>
+      <w:r>
+        <w:rPr>
+          <w:rFonts w:ascii="Noto Serif Thai" w:hAnsi="Noto Serif Thai" w:cs="Noto Serif Thai"/>
+          <w:b/>
+          <w:bCs/>
+          <w:sz w:val="24"/>
+          <w:szCs w:val="24"/>
+          <w:cs/>
+        </w:rPr>
+        <w:t>แผนภาพ</w:t>
+      </w:r>
+      <w:r>
+        <w:rPr>
+          <w:rFonts w:ascii="Noto Serif Thai" w:hAnsi="Noto Serif Thai" w:cs="Noto Serif Thai"/>
+          <w:b/>
+          <w:bCs/>
+          <w:sz w:val="24"/>
+          <w:szCs w:val="24"/>
+        </w:rPr>
+        <w:t xml:space="preserve"> Class Diagram</w:t>
+      </w:r>
+    </w:p>
+    <w:p>
+      <w:pPr>
+        <w:tabs>
+          <w:tab w:val="left" w:pos="1402"/>
+        </w:tabs>
+        <w:spacing w:after="0"/>
+        <w:jc w:val="center"/>
+        <w:rPr>
+          <w:rFonts w:ascii="Noto Serif Thai" w:hAnsi="Noto Serif Thai" w:cs="Noto Serif Thai"/>
+          <w:szCs w:val="22"/>
+        </w:rPr>
+      </w:pPr>
+      <w:r>
+        <w:rPr>
+          <w:noProof/>
+        </w:rPr>
+        <w:drawing>
+          <wp:inline distT="0" distB="0" distL="0" distR="0" wp14:anchorId="164224EB" wp14:editId="2E91A2AE">
+            <wp:extent cx="4474007" cy="4158532"/>
+            <wp:effectExtent l="0" t="0" r="0" b="0"/>
+            <wp:docPr id="675722830" name="Picture 1" descr="A diagram with text on it&#10;&#10;Description automatically generated"/>
+            <wp:cNvGraphicFramePr>
+              <a:graphicFrameLocks xmlns:a="http://schemas.openxmlformats.org/drawingml/2006/main" noChangeAspect="1"/>
+            </wp:cNvGraphicFramePr>
+            <a:graphic xmlns:a="http://schemas.openxmlformats.org/drawingml/2006/main">
+              <a:graphicData uri="http://schemas.openxmlformats.org/drawingml/2006/picture">
+                <pic:pic xmlns:pic="http://schemas.openxmlformats.org/drawingml/2006/picture">
+                  <pic:nvPicPr>
+                    <pic:cNvPr id="675722830" name="Picture 1" descr="A diagram with text on it&#10;&#10;Description automatically generated"/>
+                    <pic:cNvPicPr>
+                      <a:picLocks noChangeAspect="1" noChangeArrowheads="1"/>
+                    </pic:cNvPicPr>
+                  </pic:nvPicPr>
+                  <pic:blipFill>
+                    <a:blip r:embed="rId7">
+                      <a:extLst>
+                        <a:ext uri="{28A0092B-C50C-407E-A947-70E740481C1C}">
+                          <a14:useLocalDpi xmlns:a14="http://schemas.microsoft.com/office/drawing/2010/main" val="0"/>
+                        </a:ext>
+                      </a:extLst>
+                    </a:blip>
+                    <a:srcRect/>
+                    <a:stretch>
+                      <a:fillRect/>
+                    </a:stretch>
+                  </pic:blipFill>
+                  <pic:spPr bwMode="auto">
+                    <a:xfrm>
+                      <a:off x="0" y="0"/>
+                      <a:ext cx="4476210" cy="4160579"/>
+                    </a:xfrm>
+                    <a:prstGeom prst="rect">
+                      <a:avLst/>
+                    </a:prstGeom>
+                    <a:noFill/>
+                    <a:ln>
+                      <a:noFill/>
+                    </a:ln>
+                  </pic:spPr>
+                </pic:pic>
+              </a:graphicData>
+            </a:graphic>
+          </wp:inline>
+        </w:drawing>
+      </w:r>
+    </w:p>
+    <w:p>
+      <w:pPr>
+        <w:tabs>
+          <w:tab w:val="left" w:pos="1402"/>
+        </w:tabs>
+        <w:spacing w:after="0"/>
+        <w:rPr>
+          <w:rFonts w:ascii="Noto Serif Thai" w:hAnsi="Noto Serif Thai" w:cs="Noto Serif Thai"/>
+          <w:szCs w:val="22"/>
+        </w:rPr>
+      </w:pPr>
+    </w:p>
+    <w:p>
+      <w:pPr>
+        <w:tabs>
+          <w:tab w:val="left" w:pos="1402"/>
+        </w:tabs>
+        <w:spacing w:after="0"/>
+        <w:rPr>
+          <w:rFonts w:ascii="Noto Serif Thai" w:hAnsi="Noto Serif Thai" w:cs="Noto Serif Thai"/>
+          <w:szCs w:val="22"/>
+        </w:rPr>
+      </w:pPr>
+      <w:r>
+        <w:rPr>
+          <w:rFonts w:ascii="Noto Serif Thai" w:hAnsi="Noto Serif Thai" w:cs="Noto Serif Thai" w:hint="cs"/>
+          <w:szCs w:val="22"/>
+          <w:cs/>
+        </w:rPr>
+        <w:t>โครงการนี้จะมีคราสหลักอยู่สองคราสคือ</w:t>
+      </w:r>
+    </w:p>
+    <w:p>
+      <w:pPr>
+        <w:pStyle w:val="ListParagraph"/>
+        <w:numPr>
+          <w:ilvl w:val="0"/>
+          <w:numId w:val="9"/>
+        </w:numPr>
+        <w:tabs>
+          <w:tab w:val="left" w:pos="1402"/>
+        </w:tabs>
+        <w:spacing w:after="0"/>
+        <w:rPr>
+          <w:rFonts w:ascii="Noto Serif Thai" w:hAnsi="Noto Serif Thai" w:cs="Noto Serif Thai"/>
+          <w:szCs w:val="22"/>
+        </w:rPr>
+      </w:pPr>
+      <w:r>
+        <w:rPr>
+          <w:rFonts w:ascii="Noto Serif Thai" w:hAnsi="Noto Serif Thai" w:cs="Noto Serif Thai" w:hint="cs"/>
+          <w:szCs w:val="22"/>
+          <w:cs/>
+        </w:rPr>
+        <w:t xml:space="preserve">คราส </w:t>
+      </w:r>
+      <w:r>
+        <w:rPr>
+          <w:rFonts w:ascii="Noto Serif Thai" w:hAnsi="Noto Serif Thai" w:cs="Noto Serif Thai"/>
+          <w:szCs w:val="22"/>
+        </w:rPr>
+        <w:t>Problem</w:t>
+      </w:r>
+      <w:r>
+        <w:rPr>
+          <w:rFonts w:ascii="Noto Serif Thai" w:hAnsi="Noto Serif Thai" w:cs="Noto Serif Thai" w:hint="cs"/>
+          <w:szCs w:val="22"/>
+          <w:cs/>
+        </w:rPr>
+        <w:t xml:space="preserve"> จะเก็บข้อมูลของปัญหาต่างๆ เช่น </w:t>
+      </w:r>
+    </w:p>
+    <w:p>
+      <w:pPr>
+        <w:pStyle w:val="ListParagraph"/>
+        <w:numPr>
+          <w:ilvl w:val="1"/>
+          <w:numId w:val="11"/>
+        </w:numPr>
+        <w:tabs>
+          <w:tab w:val="left" w:pos="1402"/>
+        </w:tabs>
+        <w:spacing w:after="0"/>
+        <w:rPr>
+          <w:rFonts w:ascii="Noto Serif Thai" w:hAnsi="Noto Serif Thai" w:cs="Noto Serif Thai"/>
+          <w:szCs w:val="22"/>
+        </w:rPr>
+      </w:pPr>
+      <w:r>
+        <w:rPr>
+          <w:rFonts w:ascii="Noto Serif Thai" w:hAnsi="Noto Serif Thai" w:cs="Noto Serif Thai"/>
+          <w:szCs w:val="22"/>
+        </w:rPr>
+        <w:t xml:space="preserve">Id </w:t>
+      </w:r>
+      <w:r>
+        <w:rPr>
+          <w:rFonts w:ascii="Noto Serif Thai" w:hAnsi="Noto Serif Thai" w:cs="Noto Serif Thai" w:hint="cs"/>
+          <w:szCs w:val="22"/>
+          <w:cs/>
+        </w:rPr>
+        <w:t>ของปัญหา</w:t>
+      </w:r>
+    </w:p>
+    <w:p>
+      <w:pPr>
+        <w:pStyle w:val="ListParagraph"/>
+        <w:numPr>
+          <w:ilvl w:val="1"/>
+          <w:numId w:val="11"/>
+        </w:numPr>
+        <w:tabs>
+          <w:tab w:val="left" w:pos="1402"/>
+        </w:tabs>
+        <w:spacing w:after="0"/>
+        <w:rPr>
+          <w:rFonts w:ascii="Noto Serif Thai" w:hAnsi="Noto Serif Thai" w:cs="Noto Serif Thai"/>
+          <w:szCs w:val="22"/>
+        </w:rPr>
+      </w:pPr>
+      <w:r>
+        <w:rPr>
+          <w:rFonts w:ascii="Noto Serif Thai" w:hAnsi="Noto Serif Thai" w:cs="Noto Serif Thai"/>
+          <w:szCs w:val="22"/>
+        </w:rPr>
+        <w:t xml:space="preserve">Id </w:t>
+      </w:r>
+      <w:r>
+        <w:rPr>
+          <w:rFonts w:ascii="Noto Serif Thai" w:hAnsi="Noto Serif Thai" w:cs="Noto Serif Thai" w:hint="cs"/>
+          <w:szCs w:val="22"/>
+          <w:cs/>
+        </w:rPr>
+        <w:t>ของผู้ใช้งาน (ที่ถามปัญหา)</w:t>
+      </w:r>
+    </w:p>
+    <w:p>
+      <w:pPr>
+        <w:pStyle w:val="ListParagraph"/>
+        <w:numPr>
+          <w:ilvl w:val="1"/>
+          <w:numId w:val="11"/>
+        </w:numPr>
+        <w:tabs>
+          <w:tab w:val="left" w:pos="1402"/>
+        </w:tabs>
+        <w:spacing w:after="0"/>
+        <w:rPr>
+          <w:rFonts w:ascii="Noto Serif Thai" w:hAnsi="Noto Serif Thai" w:cs="Noto Serif Thai"/>
+          <w:szCs w:val="22"/>
+        </w:rPr>
+      </w:pPr>
+      <w:r>
+        <w:rPr>
+          <w:rFonts w:ascii="Noto Serif Thai" w:hAnsi="Noto Serif Thai" w:cs="Noto Serif Thai" w:hint="cs"/>
+          <w:szCs w:val="22"/>
+          <w:cs/>
+        </w:rPr>
+        <w:t xml:space="preserve">รายละเอียดของปัญหาซึ่งจะเก็บในรูปของ </w:t>
+      </w:r>
+      <w:r>
+        <w:rPr>
+          <w:rFonts w:ascii="Noto Serif Thai" w:hAnsi="Noto Serif Thai" w:cs="Noto Serif Thai"/>
+          <w:b/>
+          <w:bCs/>
+          <w:szCs w:val="22"/>
+        </w:rPr>
+        <w:t>JSON</w:t>
+      </w:r>
+      <w:r>
+        <w:rPr>
+          <w:rFonts w:ascii="Noto Serif Thai" w:hAnsi="Noto Serif Thai" w:cs="Noto Serif Thai"/>
+          <w:szCs w:val="22"/>
+        </w:rPr>
+        <w:t xml:space="preserve"> </w:t>
+      </w:r>
+      <w:r>
+        <w:rPr>
+          <w:rFonts w:ascii="Noto Serif Thai" w:hAnsi="Noto Serif Thai" w:cs="Noto Serif Thai" w:hint="cs"/>
+          <w:szCs w:val="22"/>
+          <w:cs/>
+        </w:rPr>
+        <w:t xml:space="preserve">ที่เป็น </w:t>
+      </w:r>
+      <w:r>
+        <w:rPr>
+          <w:rFonts w:ascii="Noto Serif Thai" w:hAnsi="Noto Serif Thai" w:cs="Noto Serif Thai"/>
+          <w:b/>
+          <w:bCs/>
+          <w:szCs w:val="22"/>
+        </w:rPr>
+        <w:t>string</w:t>
+      </w:r>
+    </w:p>
+    <w:p>
+      <w:pPr>
+        <w:pStyle w:val="ListParagraph"/>
+        <w:numPr>
+          <w:ilvl w:val="1"/>
+          <w:numId w:val="11"/>
+        </w:numPr>
+        <w:tabs>
+          <w:tab w:val="left" w:pos="1402"/>
+        </w:tabs>
+        <w:spacing w:after="0"/>
+        <w:rPr>
+          <w:rFonts w:ascii="Noto Serif Thai" w:hAnsi="Noto Serif Thai" w:cs="Noto Serif Thai"/>
+          <w:szCs w:val="22"/>
+        </w:rPr>
+      </w:pPr>
+      <w:r>
+        <w:rPr>
+          <w:rFonts w:ascii="Noto Serif Thai" w:hAnsi="Noto Serif Thai" w:cs="Noto Serif Thai" w:hint="cs"/>
+          <w:szCs w:val="22"/>
+          <w:cs/>
+        </w:rPr>
+        <w:t>ประเภท</w:t>
+      </w:r>
+      <w:r>
+        <w:rPr>
+          <w:rFonts w:ascii="Noto Serif Thai" w:hAnsi="Noto Serif Thai" w:cs="Noto Serif Thai" w:hint="cs"/>
+          <w:szCs w:val="22"/>
+          <w:cs/>
+        </w:rPr>
+        <w:t xml:space="preserve">ของปัญหา เช่น </w:t>
+      </w:r>
+      <w:r>
+        <w:rPr>
+          <w:rFonts w:ascii="Noto Serif Thai" w:hAnsi="Noto Serif Thai" w:cs="Noto Serif Thai"/>
+          <w:szCs w:val="22"/>
+        </w:rPr>
+        <w:t>Root of equation, …</w:t>
+      </w:r>
+    </w:p>
+    <w:p>
+      <w:pPr>
+        <w:tabs>
+          <w:tab w:val="left" w:pos="1402"/>
+        </w:tabs>
+        <w:spacing w:after="0"/>
+        <w:ind w:firstLine="720"/>
+        <w:rPr>
+          <w:rFonts w:ascii="Noto Serif Thai" w:hAnsi="Noto Serif Thai" w:cs="Noto Serif Thai"/>
+          <w:szCs w:val="22"/>
+        </w:rPr>
+      </w:pPr>
+      <w:r>
+        <w:rPr>
+          <w:rFonts w:ascii="Noto Serif Thai" w:hAnsi="Noto Serif Thai" w:cs="Noto Serif Thai" w:hint="cs"/>
+          <w:szCs w:val="22"/>
+          <w:cs/>
+        </w:rPr>
+        <w:t xml:space="preserve">และจะมี </w:t>
+      </w:r>
+      <w:r>
+        <w:rPr>
+          <w:rFonts w:ascii="Noto Serif Thai" w:hAnsi="Noto Serif Thai" w:cs="Noto Serif Thai"/>
+          <w:szCs w:val="22"/>
+        </w:rPr>
+        <w:t xml:space="preserve">Methods </w:t>
+      </w:r>
+      <w:r>
+        <w:rPr>
+          <w:rFonts w:ascii="Noto Serif Thai" w:hAnsi="Noto Serif Thai" w:cs="Noto Serif Thai" w:hint="cs"/>
+          <w:szCs w:val="22"/>
+          <w:cs/>
+        </w:rPr>
+        <w:t>ต่างๆ ดังนี้</w:t>
+      </w:r>
+    </w:p>
+    <w:p>
+      <w:pPr>
+        <w:pStyle w:val="ListParagraph"/>
+        <w:numPr>
+          <w:ilvl w:val="0"/>
+          <w:numId w:val="10"/>
+        </w:numPr>
+        <w:tabs>
+          <w:tab w:val="left" w:pos="1402"/>
+        </w:tabs>
+        <w:spacing w:after="0"/>
+        <w:rPr>
+          <w:rFonts w:ascii="Noto Serif Thai" w:hAnsi="Noto Serif Thai" w:cs="Noto Serif Thai"/>
+          <w:szCs w:val="22"/>
+        </w:rPr>
+      </w:pPr>
+      <w:proofErr w:type="spellStart"/>
+      <w:proofErr w:type="gramStart"/>
+      <w:r>
+        <w:rPr>
+          <w:rFonts w:ascii="Noto Serif Thai" w:hAnsi="Noto Serif Thai" w:cs="Noto Serif Thai"/>
+          <w:szCs w:val="22"/>
+        </w:rPr>
+        <w:t>getProblemId</w:t>
+      </w:r>
+      <w:proofErr w:type="spellEnd"/>
+      <w:r>
+        <w:rPr>
+          <w:rFonts w:ascii="Noto Serif Thai" w:hAnsi="Noto Serif Thai" w:cs="Noto Serif Thai"/>
+          <w:szCs w:val="22"/>
+        </w:rPr>
+        <w:t>(</w:t>
+      </w:r>
+      <w:proofErr w:type="gramEnd"/>
+      <w:r>
+        <w:rPr>
+          <w:rFonts w:ascii="Noto Serif Thai" w:hAnsi="Noto Serif Thai" w:cs="Noto Serif Thai"/>
+          <w:szCs w:val="22"/>
+        </w:rPr>
+        <w:t xml:space="preserve">mode: ‘select’ | ‘create’) </w:t>
+      </w:r>
+      <w:r>
+        <w:rPr>
+          <w:rFonts w:ascii="Noto Serif Thai" w:hAnsi="Noto Serif Thai" w:cs="Noto Serif Thai" w:hint="cs"/>
+          <w:szCs w:val="22"/>
+          <w:cs/>
+        </w:rPr>
+        <w:t xml:space="preserve">ซึ่งเป็น </w:t>
+      </w:r>
+      <w:r>
+        <w:rPr>
+          <w:rFonts w:ascii="Noto Serif Thai" w:hAnsi="Noto Serif Thai" w:cs="Noto Serif Thai"/>
+          <w:szCs w:val="22"/>
+        </w:rPr>
+        <w:t>Abstract method</w:t>
+      </w:r>
+      <w:r>
+        <w:rPr>
+          <w:rFonts w:ascii="Noto Serif Thai" w:hAnsi="Noto Serif Thai" w:cs="Noto Serif Thai" w:hint="cs"/>
+          <w:szCs w:val="22"/>
+          <w:cs/>
+        </w:rPr>
+        <w:t xml:space="preserve"> โดย </w:t>
+      </w:r>
+      <w:r>
+        <w:rPr>
+          <w:rFonts w:ascii="Noto Serif Thai" w:hAnsi="Noto Serif Thai" w:cs="Noto Serif Thai"/>
+          <w:szCs w:val="22"/>
+        </w:rPr>
+        <w:t xml:space="preserve">methods </w:t>
+      </w:r>
+      <w:r>
+        <w:rPr>
+          <w:rFonts w:ascii="Noto Serif Thai" w:hAnsi="Noto Serif Thai" w:cs="Noto Serif Thai" w:hint="cs"/>
+          <w:szCs w:val="22"/>
+          <w:cs/>
+        </w:rPr>
+        <w:t xml:space="preserve">นี้จะสามารถเลือกได้ว่าจะสร้าง </w:t>
+      </w:r>
+      <w:r>
+        <w:rPr>
+          <w:rFonts w:ascii="Noto Serif Thai" w:hAnsi="Noto Serif Thai" w:cs="Noto Serif Thai"/>
+          <w:szCs w:val="22"/>
+        </w:rPr>
+        <w:t xml:space="preserve">Problem </w:t>
+      </w:r>
+      <w:r>
+        <w:rPr>
+          <w:rFonts w:ascii="Noto Serif Thai" w:hAnsi="Noto Serif Thai" w:cs="Noto Serif Thai" w:hint="cs"/>
+          <w:szCs w:val="22"/>
+          <w:cs/>
+        </w:rPr>
+        <w:t>ใหม่หรือดึงจากที่มีอยู่บนฐานข้อมูล</w:t>
+      </w:r>
+      <w:r>
+        <w:rPr>
+          <w:rFonts w:ascii="Noto Serif Thai" w:hAnsi="Noto Serif Thai" w:cs="Noto Serif Thai" w:hint="cs"/>
+          <w:szCs w:val="22"/>
+          <w:cs/>
+        </w:rPr>
+        <w:t xml:space="preserve"> ซึ่งแต่ละปัญหาจะมีการดึงข้อมูลจากฐานข้อมูลที่แตกต่างกัน จึงสามารถ </w:t>
+      </w:r>
+      <w:r>
+        <w:rPr>
+          <w:rFonts w:ascii="Noto Serif Thai" w:hAnsi="Noto Serif Thai" w:cs="Noto Serif Thai"/>
+          <w:szCs w:val="22"/>
+        </w:rPr>
+        <w:t xml:space="preserve">Inherit </w:t>
+      </w:r>
+      <w:r>
+        <w:rPr>
+          <w:rFonts w:ascii="Noto Serif Thai" w:hAnsi="Noto Serif Thai" w:cs="Noto Serif Thai" w:hint="cs"/>
+          <w:szCs w:val="22"/>
+          <w:cs/>
+        </w:rPr>
+        <w:t>คราสนี้เพื่อไปสร้างเป็นปัญหาต่างๆ ได้</w:t>
+      </w:r>
+    </w:p>
+    <w:p>
+      <w:pPr>
+        <w:pStyle w:val="ListParagraph"/>
+        <w:numPr>
+          <w:ilvl w:val="0"/>
+          <w:numId w:val="10"/>
+        </w:numPr>
+        <w:rPr>
+          <w:rFonts w:ascii="Noto Serif Thai" w:hAnsi="Noto Serif Thai" w:cs="Noto Serif Thai"/>
+          <w:szCs w:val="22"/>
+        </w:rPr>
+      </w:pPr>
+      <w:proofErr w:type="spellStart"/>
+      <w:proofErr w:type="gramStart"/>
+      <w:r>
+        <w:rPr>
+          <w:rFonts w:ascii="Noto Serif Thai" w:hAnsi="Noto Serif Thai" w:cs="Noto Serif Thai"/>
+          <w:szCs w:val="22"/>
+        </w:rPr>
+        <w:t>setUserId</w:t>
+      </w:r>
+      <w:proofErr w:type="spellEnd"/>
+      <w:r>
+        <w:rPr>
+          <w:rFonts w:ascii="Noto Serif Thai" w:hAnsi="Noto Serif Thai" w:cs="Noto Serif Thai"/>
+          <w:szCs w:val="22"/>
+        </w:rPr>
+        <w:t>(</w:t>
+      </w:r>
+      <w:proofErr w:type="spellStart"/>
+      <w:proofErr w:type="gramEnd"/>
+      <w:r>
+        <w:rPr>
+          <w:rFonts w:ascii="Noto Serif Thai" w:hAnsi="Noto Serif Thai" w:cs="Noto Serif Thai"/>
+          <w:szCs w:val="22"/>
+        </w:rPr>
+        <w:t>userId</w:t>
+      </w:r>
+      <w:proofErr w:type="spellEnd"/>
+      <w:r>
+        <w:rPr>
+          <w:rFonts w:ascii="Noto Serif Thai" w:hAnsi="Noto Serif Thai" w:cs="Noto Serif Thai"/>
+          <w:szCs w:val="22"/>
+        </w:rPr>
+        <w:t>: string)</w:t>
+      </w:r>
+      <w:r>
+        <w:rPr>
+          <w:rFonts w:ascii="Noto Serif Thai" w:hAnsi="Noto Serif Thai" w:cs="Noto Serif Thai" w:hint="cs"/>
+          <w:szCs w:val="22"/>
+          <w:cs/>
+        </w:rPr>
+        <w:t xml:space="preserve"> ตั้ง </w:t>
+      </w:r>
+      <w:r>
+        <w:rPr>
+          <w:rFonts w:ascii="Noto Serif Thai" w:hAnsi="Noto Serif Thai" w:cs="Noto Serif Thai"/>
+          <w:szCs w:val="22"/>
+        </w:rPr>
+        <w:t xml:space="preserve">Id </w:t>
+      </w:r>
+      <w:r>
+        <w:rPr>
+          <w:rFonts w:ascii="Noto Serif Thai" w:hAnsi="Noto Serif Thai" w:cs="Noto Serif Thai"/>
+          <w:szCs w:val="22"/>
+          <w:cs/>
+        </w:rPr>
+        <w:t>ของผู้ใช้งาน (ที่ถามปัญหา)</w:t>
+      </w:r>
+    </w:p>
+    <w:p>
+      <w:pPr>
+        <w:pStyle w:val="ListParagraph"/>
+        <w:numPr>
+          <w:ilvl w:val="0"/>
+          <w:numId w:val="10"/>
+        </w:numPr>
+        <w:tabs>
+          <w:tab w:val="left" w:pos="1402"/>
+        </w:tabs>
+        <w:spacing w:after="0"/>
+        <w:rPr>
+          <w:rFonts w:ascii="Noto Serif Thai" w:hAnsi="Noto Serif Thai" w:cs="Noto Serif Thai"/>
+          <w:szCs w:val="22"/>
+        </w:rPr>
+      </w:pPr>
+      <w:proofErr w:type="spellStart"/>
+      <w:proofErr w:type="gramStart"/>
+      <w:r>
+        <w:rPr>
+          <w:rFonts w:ascii="Noto Serif Thai" w:hAnsi="Noto Serif Thai" w:cs="Noto Serif Thai"/>
+          <w:szCs w:val="22"/>
+        </w:rPr>
+        <w:lastRenderedPageBreak/>
+        <w:t>getInput</w:t>
+      </w:r>
+      <w:proofErr w:type="spellEnd"/>
+      <w:r>
+        <w:rPr>
+          <w:rFonts w:ascii="Noto Serif Thai" w:hAnsi="Noto Serif Thai" w:cs="Noto Serif Thai"/>
+          <w:szCs w:val="22"/>
+        </w:rPr>
+        <w:t>(</w:t>
+      </w:r>
+      <w:proofErr w:type="gramEnd"/>
+      <w:r>
+        <w:rPr>
+          <w:rFonts w:ascii="Noto Serif Thai" w:hAnsi="Noto Serif Thai" w:cs="Noto Serif Thai"/>
+          <w:szCs w:val="22"/>
+        </w:rPr>
+        <w:t xml:space="preserve">) </w:t>
+      </w:r>
+      <w:r>
+        <w:rPr>
+          <w:rFonts w:ascii="Noto Serif Thai" w:hAnsi="Noto Serif Thai" w:cs="Noto Serif Thai" w:hint="cs"/>
+          <w:szCs w:val="22"/>
+          <w:cs/>
+        </w:rPr>
+        <w:t>ส่งรายละเอียดของปัญหา</w:t>
+      </w:r>
+    </w:p>
+    <w:p>
+      <w:pPr>
+        <w:pStyle w:val="ListParagraph"/>
+        <w:numPr>
+          <w:ilvl w:val="0"/>
+          <w:numId w:val="9"/>
+        </w:numPr>
+        <w:tabs>
+          <w:tab w:val="left" w:pos="1402"/>
+        </w:tabs>
+        <w:spacing w:after="0"/>
+        <w:rPr>
+          <w:rFonts w:ascii="Noto Serif Thai" w:hAnsi="Noto Serif Thai" w:cs="Noto Serif Thai"/>
+          <w:szCs w:val="22"/>
+        </w:rPr>
+      </w:pPr>
+      <w:r>
+        <w:rPr>
+          <w:rFonts w:ascii="Noto Serif Thai" w:hAnsi="Noto Serif Thai" w:cs="Noto Serif Thai" w:hint="cs"/>
+          <w:szCs w:val="22"/>
+          <w:cs/>
+        </w:rPr>
+        <w:t xml:space="preserve">คราส </w:t>
+      </w:r>
+      <w:proofErr w:type="spellStart"/>
+      <w:r>
+        <w:rPr>
+          <w:rFonts w:ascii="Noto Serif Thai" w:hAnsi="Noto Serif Thai" w:cs="Noto Serif Thai"/>
+          <w:szCs w:val="22"/>
+        </w:rPr>
+        <w:t>ProblemSolver</w:t>
+      </w:r>
+      <w:proofErr w:type="spellEnd"/>
+      <w:r>
+        <w:rPr>
+          <w:rFonts w:ascii="Noto Serif Thai" w:hAnsi="Noto Serif Thai" w:cs="Noto Serif Thai" w:hint="cs"/>
+          <w:szCs w:val="22"/>
+          <w:cs/>
+        </w:rPr>
+        <w:t xml:space="preserve"> จะเก็บวิธีการแก้ปัญหารูปแบบต่างๆ ของปัญหานั้นๆ</w:t>
+      </w:r>
+      <w:r>
+        <w:rPr>
+          <w:rFonts w:ascii="Noto Serif Thai" w:hAnsi="Noto Serif Thai" w:cs="Noto Serif Thai"/>
+          <w:szCs w:val="22"/>
+        </w:rPr>
+        <w:t xml:space="preserve"> </w:t>
+      </w:r>
+      <w:r>
+        <w:rPr>
+          <w:rFonts w:ascii="Noto Serif Thai" w:hAnsi="Noto Serif Thai" w:cs="Noto Serif Thai" w:hint="cs"/>
+          <w:szCs w:val="22"/>
+          <w:cs/>
+        </w:rPr>
+        <w:t>เช่น</w:t>
+      </w:r>
+    </w:p>
+    <w:p>
+      <w:pPr>
+        <w:pStyle w:val="ListParagraph"/>
+        <w:numPr>
+          <w:ilvl w:val="1"/>
+          <w:numId w:val="9"/>
+        </w:numPr>
+        <w:tabs>
+          <w:tab w:val="left" w:pos="1402"/>
+        </w:tabs>
+        <w:spacing w:after="0"/>
+        <w:rPr>
+          <w:rFonts w:ascii="Noto Serif Thai" w:hAnsi="Noto Serif Thai" w:cs="Noto Serif Thai"/>
+          <w:szCs w:val="22"/>
+        </w:rPr>
+      </w:pPr>
+      <w:r>
+        <w:rPr>
+          <w:rFonts w:ascii="Noto Serif Thai" w:hAnsi="Noto Serif Thai" w:cs="Noto Serif Thai"/>
+          <w:szCs w:val="22"/>
+        </w:rPr>
+        <w:t xml:space="preserve">Id </w:t>
+      </w:r>
+      <w:r>
+        <w:rPr>
+          <w:rFonts w:ascii="Noto Serif Thai" w:hAnsi="Noto Serif Thai" w:cs="Noto Serif Thai" w:hint="cs"/>
+          <w:szCs w:val="22"/>
+          <w:cs/>
+        </w:rPr>
+        <w:t xml:space="preserve">ของ </w:t>
+      </w:r>
+      <w:r>
+        <w:rPr>
+          <w:rFonts w:ascii="Noto Serif Thai" w:hAnsi="Noto Serif Thai" w:cs="Noto Serif Thai"/>
+          <w:szCs w:val="22"/>
+        </w:rPr>
+        <w:t>Solution</w:t>
+      </w:r>
+    </w:p>
+    <w:p>
+      <w:pPr>
+        <w:pStyle w:val="ListParagraph"/>
+        <w:numPr>
+          <w:ilvl w:val="1"/>
+          <w:numId w:val="9"/>
+        </w:numPr>
+        <w:tabs>
+          <w:tab w:val="left" w:pos="1402"/>
+        </w:tabs>
+        <w:spacing w:after="0"/>
+        <w:rPr>
+          <w:rFonts w:ascii="Noto Serif Thai" w:hAnsi="Noto Serif Thai" w:cs="Noto Serif Thai"/>
+          <w:szCs w:val="22"/>
+        </w:rPr>
+      </w:pPr>
+      <w:r>
+        <w:rPr>
+          <w:rFonts w:ascii="Noto Serif Thai" w:hAnsi="Noto Serif Thai" w:cs="Noto Serif Thai"/>
+          <w:szCs w:val="22"/>
+        </w:rPr>
+        <w:t xml:space="preserve">Id </w:t>
+      </w:r>
+      <w:r>
+        <w:rPr>
+          <w:rFonts w:ascii="Noto Serif Thai" w:hAnsi="Noto Serif Thai" w:cs="Noto Serif Thai" w:hint="cs"/>
+          <w:szCs w:val="22"/>
+          <w:cs/>
+        </w:rPr>
+        <w:t xml:space="preserve">ของผู้ใช้งาน (ที่ถามปัญหาด้วย </w:t>
+      </w:r>
+      <w:r>
+        <w:rPr>
+          <w:rFonts w:ascii="Noto Serif Thai" w:hAnsi="Noto Serif Thai" w:cs="Noto Serif Thai"/>
+          <w:szCs w:val="22"/>
+        </w:rPr>
+        <w:t xml:space="preserve">Solution </w:t>
+      </w:r>
+      <w:r>
+        <w:rPr>
+          <w:rFonts w:ascii="Noto Serif Thai" w:hAnsi="Noto Serif Thai" w:cs="Noto Serif Thai" w:hint="cs"/>
+          <w:szCs w:val="22"/>
+          <w:cs/>
+        </w:rPr>
+        <w:t>นี้)</w:t>
+      </w:r>
+    </w:p>
+    <w:p>
+      <w:pPr>
+        <w:pStyle w:val="ListParagraph"/>
+        <w:numPr>
+          <w:ilvl w:val="1"/>
+          <w:numId w:val="9"/>
+        </w:numPr>
+        <w:tabs>
+          <w:tab w:val="left" w:pos="1402"/>
+        </w:tabs>
+        <w:spacing w:after="0"/>
+        <w:rPr>
+          <w:rFonts w:ascii="Noto Serif Thai" w:hAnsi="Noto Serif Thai" w:cs="Noto Serif Thai"/>
+          <w:szCs w:val="22"/>
+        </w:rPr>
+      </w:pPr>
+      <w:r>
+        <w:rPr>
+          <w:rFonts w:ascii="Noto Serif Thai" w:hAnsi="Noto Serif Thai" w:cs="Noto Serif Thai" w:hint="cs"/>
+          <w:szCs w:val="22"/>
+          <w:cs/>
+        </w:rPr>
+        <w:t xml:space="preserve">รายละเอียดของวิธีการแก้ปัญหาซึ่งจะเก็บอยู่ในรูปของ </w:t>
+      </w:r>
+      <w:r>
+        <w:rPr>
+          <w:rFonts w:ascii="Noto Serif Thai" w:hAnsi="Noto Serif Thai" w:cs="Noto Serif Thai"/>
+          <w:b/>
+          <w:bCs/>
+          <w:szCs w:val="22"/>
+        </w:rPr>
+        <w:t>JSON</w:t>
+      </w:r>
+      <w:r>
+        <w:rPr>
+          <w:rFonts w:ascii="Noto Serif Thai" w:hAnsi="Noto Serif Thai" w:cs="Noto Serif Thai"/>
+          <w:szCs w:val="22"/>
+        </w:rPr>
+        <w:t xml:space="preserve"> </w:t>
+      </w:r>
+      <w:r>
+        <w:rPr>
+          <w:rFonts w:ascii="Noto Serif Thai" w:hAnsi="Noto Serif Thai" w:cs="Noto Serif Thai" w:hint="cs"/>
+          <w:szCs w:val="22"/>
+          <w:cs/>
+        </w:rPr>
+        <w:t xml:space="preserve">ที่เป็น </w:t>
+      </w:r>
+      <w:r>
+        <w:rPr>
+          <w:rFonts w:ascii="Noto Serif Thai" w:hAnsi="Noto Serif Thai" w:cs="Noto Serif Thai"/>
+          <w:b/>
+          <w:bCs/>
+          <w:szCs w:val="22"/>
+        </w:rPr>
+        <w:t>string</w:t>
+      </w:r>
+    </w:p>
+    <w:p>
+      <w:pPr>
+        <w:pStyle w:val="ListParagraph"/>
+        <w:numPr>
+          <w:ilvl w:val="1"/>
+          <w:numId w:val="9"/>
+        </w:numPr>
+        <w:tabs>
+          <w:tab w:val="left" w:pos="1402"/>
+        </w:tabs>
+        <w:spacing w:after="0"/>
+        <w:rPr>
+          <w:rFonts w:ascii="Noto Serif Thai" w:hAnsi="Noto Serif Thai" w:cs="Noto Serif Thai"/>
+          <w:szCs w:val="22"/>
+        </w:rPr>
+      </w:pPr>
+      <w:r>
+        <w:rPr>
+          <w:rFonts w:ascii="Noto Serif Thai" w:hAnsi="Noto Serif Thai" w:cs="Noto Serif Thai" w:hint="cs"/>
+          <w:szCs w:val="22"/>
+          <w:cs/>
+        </w:rPr>
+        <w:t>ประเภท</w:t>
+      </w:r>
+      <w:r>
+        <w:rPr>
+          <w:rFonts w:ascii="Noto Serif Thai" w:hAnsi="Noto Serif Thai" w:cs="Noto Serif Thai" w:hint="cs"/>
+          <w:szCs w:val="22"/>
+          <w:cs/>
+        </w:rPr>
+        <w:t xml:space="preserve">ของวิธีแก้ปัญหา เช่น </w:t>
+      </w:r>
+      <w:r>
+        <w:rPr>
+          <w:rFonts w:ascii="Noto Serif Thai" w:hAnsi="Noto Serif Thai" w:cs="Noto Serif Thai"/>
+          <w:szCs w:val="22"/>
+        </w:rPr>
+        <w:t>Graphical Method, …</w:t>
+      </w:r>
+    </w:p>
+    <w:p>
+      <w:pPr>
+        <w:tabs>
+          <w:tab w:val="left" w:pos="1402"/>
+        </w:tabs>
+        <w:spacing w:after="0"/>
+        <w:ind w:firstLine="720"/>
+        <w:rPr>
+          <w:rFonts w:ascii="Noto Serif Thai" w:hAnsi="Noto Serif Thai" w:cs="Noto Serif Thai"/>
+          <w:szCs w:val="22"/>
+        </w:rPr>
+      </w:pPr>
+      <w:r>
+        <w:rPr>
+          <w:rFonts w:ascii="Noto Serif Thai" w:hAnsi="Noto Serif Thai" w:cs="Noto Serif Thai" w:hint="cs"/>
+          <w:szCs w:val="22"/>
+          <w:cs/>
+        </w:rPr>
+        <w:t xml:space="preserve">และจะมี </w:t>
+      </w:r>
+      <w:r>
+        <w:rPr>
+          <w:rFonts w:ascii="Noto Serif Thai" w:hAnsi="Noto Serif Thai" w:cs="Noto Serif Thai"/>
+          <w:szCs w:val="22"/>
+        </w:rPr>
+        <w:t xml:space="preserve">Methods </w:t>
+      </w:r>
+      <w:r>
+        <w:rPr>
+          <w:rFonts w:ascii="Noto Serif Thai" w:hAnsi="Noto Serif Thai" w:cs="Noto Serif Thai" w:hint="cs"/>
+          <w:szCs w:val="22"/>
+          <w:cs/>
+        </w:rPr>
+        <w:t>ต่างๆ ดังนี้</w:t>
+      </w:r>
+    </w:p>
+    <w:p>
+      <w:pPr>
+        <w:pStyle w:val="ListParagraph"/>
+        <w:numPr>
+          <w:ilvl w:val="0"/>
+          <w:numId w:val="12"/>
+        </w:numPr>
+        <w:tabs>
+          <w:tab w:val="left" w:pos="1402"/>
+        </w:tabs>
+        <w:spacing w:after="0"/>
+        <w:rPr>
+          <w:rFonts w:ascii="Noto Serif Thai" w:hAnsi="Noto Serif Thai" w:cs="Noto Serif Thai"/>
+          <w:szCs w:val="22"/>
+        </w:rPr>
+      </w:pPr>
+      <w:proofErr w:type="spellStart"/>
+      <w:proofErr w:type="gramStart"/>
+      <w:r>
+        <w:rPr>
+          <w:rFonts w:ascii="Noto Serif Thai" w:hAnsi="Noto Serif Thai" w:cs="Noto Serif Thai"/>
+          <w:szCs w:val="22"/>
+        </w:rPr>
+        <w:t>getOutput</w:t>
+      </w:r>
+      <w:proofErr w:type="spellEnd"/>
+      <w:r>
+        <w:rPr>
+          <w:rFonts w:ascii="Noto Serif Thai" w:hAnsi="Noto Serif Thai" w:cs="Noto Serif Thai"/>
+          <w:szCs w:val="22"/>
+        </w:rPr>
+        <w:t>(</w:t>
+      </w:r>
+      <w:proofErr w:type="gramEnd"/>
+      <w:r>
+        <w:rPr>
+          <w:rFonts w:ascii="Noto Serif Thai" w:hAnsi="Noto Serif Thai" w:cs="Noto Serif Thai"/>
+          <w:szCs w:val="22"/>
+        </w:rPr>
+        <w:t xml:space="preserve">) </w:t>
+      </w:r>
+      <w:r>
+        <w:rPr>
+          <w:rFonts w:ascii="Noto Serif Thai" w:hAnsi="Noto Serif Thai" w:cs="Noto Serif Thai" w:hint="cs"/>
+          <w:szCs w:val="22"/>
+          <w:cs/>
+        </w:rPr>
+        <w:t xml:space="preserve">เป็น </w:t>
+      </w:r>
+      <w:r>
+        <w:rPr>
+          <w:rFonts w:ascii="Noto Serif Thai" w:hAnsi="Noto Serif Thai" w:cs="Noto Serif Thai"/>
+          <w:szCs w:val="22"/>
+        </w:rPr>
+        <w:t xml:space="preserve">Abstract Method </w:t>
+      </w:r>
+      <w:r>
+        <w:rPr>
+          <w:rFonts w:ascii="Noto Serif Thai" w:hAnsi="Noto Serif Thai" w:cs="Noto Serif Thai" w:hint="cs"/>
+          <w:szCs w:val="22"/>
+          <w:cs/>
+        </w:rPr>
+        <w:t xml:space="preserve">ที่จะดึง </w:t>
+      </w:r>
+      <w:r>
+        <w:rPr>
+          <w:rFonts w:ascii="Noto Serif Thai" w:hAnsi="Noto Serif Thai" w:cs="Noto Serif Thai"/>
+          <w:szCs w:val="22"/>
+        </w:rPr>
+        <w:t xml:space="preserve">input </w:t>
+      </w:r>
+      <w:r>
+        <w:rPr>
+          <w:rFonts w:ascii="Noto Serif Thai" w:hAnsi="Noto Serif Thai" w:cs="Noto Serif Thai" w:hint="cs"/>
+          <w:szCs w:val="22"/>
+          <w:cs/>
+        </w:rPr>
+        <w:t xml:space="preserve">ของคราส </w:t>
+      </w:r>
+      <w:r>
+        <w:rPr>
+          <w:rFonts w:ascii="Noto Serif Thai" w:hAnsi="Noto Serif Thai" w:cs="Noto Serif Thai"/>
+          <w:szCs w:val="22"/>
+        </w:rPr>
+        <w:t xml:space="preserve">Problem </w:t>
+      </w:r>
+      <w:r>
+        <w:rPr>
+          <w:rFonts w:ascii="Noto Serif Thai" w:hAnsi="Noto Serif Thai" w:cs="Noto Serif Thai" w:hint="cs"/>
+          <w:szCs w:val="22"/>
+          <w:cs/>
+        </w:rPr>
+        <w:t xml:space="preserve">มาแก้ปัญหาต่างๆ </w:t>
+      </w:r>
+      <w:r>
+        <w:rPr>
+          <w:rFonts w:ascii="Noto Serif Thai" w:hAnsi="Noto Serif Thai" w:cs="Noto Serif Thai" w:hint="cs"/>
+          <w:szCs w:val="22"/>
+          <w:cs/>
+        </w:rPr>
+        <w:t xml:space="preserve">ตามวิธีการแก้ปัญหาของ </w:t>
+      </w:r>
+      <w:r>
+        <w:rPr>
+          <w:rFonts w:ascii="Noto Serif Thai" w:hAnsi="Noto Serif Thai" w:cs="Noto Serif Thai"/>
+          <w:szCs w:val="22"/>
+        </w:rPr>
+        <w:t xml:space="preserve">Object </w:t>
+      </w:r>
+      <w:r>
+        <w:rPr>
+          <w:rFonts w:ascii="Noto Serif Thai" w:hAnsi="Noto Serif Thai" w:cs="Noto Serif Thai" w:hint="cs"/>
+          <w:szCs w:val="22"/>
+          <w:cs/>
+        </w:rPr>
+        <w:t>นั้นๆ</w:t>
+      </w:r>
+      <w:r>
+        <w:rPr>
+          <w:rFonts w:ascii="Noto Serif Thai" w:hAnsi="Noto Serif Thai" w:cs="Noto Serif Thai"/>
+          <w:szCs w:val="22"/>
+        </w:rPr>
+        <w:t xml:space="preserve"> </w:t>
+      </w:r>
+      <w:r>
+        <w:rPr>
+          <w:rFonts w:ascii="Noto Serif Thai" w:hAnsi="Noto Serif Thai" w:cs="Noto Serif Thai" w:hint="cs"/>
+          <w:szCs w:val="22"/>
+          <w:cs/>
+        </w:rPr>
+        <w:t xml:space="preserve">โดย </w:t>
+      </w:r>
+      <w:r>
+        <w:rPr>
+          <w:rFonts w:ascii="Noto Serif Thai" w:hAnsi="Noto Serif Thai" w:cs="Noto Serif Thai"/>
+          <w:szCs w:val="22"/>
+        </w:rPr>
+        <w:t xml:space="preserve">Methods </w:t>
+      </w:r>
+      <w:r>
+        <w:rPr>
+          <w:rFonts w:ascii="Noto Serif Thai" w:hAnsi="Noto Serif Thai" w:cs="Noto Serif Thai" w:hint="cs"/>
+          <w:szCs w:val="22"/>
+          <w:cs/>
+        </w:rPr>
+        <w:t>จะดึงวิธีแก้ปัญหามาจากฐานข้อมูลและเพิ่มจำนวนการแก้ ถ้าหากเคยมีคนถามคำถามนี้แล้ว หากไม่มีจะทำการเพิ่มเข้าไปในฐานข้อมูล</w:t>
+      </w:r>
+    </w:p>
+    <w:p>
+      <w:pPr>
+        <w:pStyle w:val="ListParagraph"/>
+        <w:numPr>
+          <w:ilvl w:val="0"/>
+          <w:numId w:val="12"/>
+        </w:numPr>
+        <w:spacing w:after="0"/>
+        <w:rPr>
+          <w:rFonts w:ascii="Noto Serif Thai" w:hAnsi="Noto Serif Thai" w:cs="Noto Serif Thai"/>
+          <w:szCs w:val="22"/>
+        </w:rPr>
+      </w:pPr>
+      <w:proofErr w:type="spellStart"/>
+      <w:proofErr w:type="gramStart"/>
+      <w:r>
+        <w:rPr>
+          <w:rFonts w:ascii="Noto Serif Thai" w:hAnsi="Noto Serif Thai" w:cs="Noto Serif Thai"/>
+          <w:szCs w:val="22"/>
+        </w:rPr>
+        <w:t>setUserId</w:t>
+      </w:r>
+      <w:proofErr w:type="spellEnd"/>
+      <w:r>
+        <w:rPr>
+          <w:rFonts w:ascii="Noto Serif Thai" w:hAnsi="Noto Serif Thai" w:cs="Noto Serif Thai"/>
+          <w:szCs w:val="22"/>
+        </w:rPr>
+        <w:t>(</w:t>
+      </w:r>
+      <w:proofErr w:type="spellStart"/>
+      <w:proofErr w:type="gramEnd"/>
+      <w:r>
+        <w:rPr>
+          <w:rFonts w:ascii="Noto Serif Thai" w:hAnsi="Noto Serif Thai" w:cs="Noto Serif Thai"/>
+          <w:szCs w:val="22"/>
+        </w:rPr>
+        <w:t>userId</w:t>
+      </w:r>
+      <w:proofErr w:type="spellEnd"/>
+      <w:r>
+        <w:rPr>
+          <w:rFonts w:ascii="Noto Serif Thai" w:hAnsi="Noto Serif Thai" w:cs="Noto Serif Thai"/>
+          <w:szCs w:val="22"/>
+        </w:rPr>
+        <w:t xml:space="preserve">: string) </w:t>
+      </w:r>
+      <w:r>
+        <w:rPr>
+          <w:rFonts w:ascii="Noto Serif Thai" w:hAnsi="Noto Serif Thai" w:cs="Noto Serif Thai"/>
+          <w:szCs w:val="22"/>
+          <w:cs/>
+        </w:rPr>
+        <w:t xml:space="preserve">ตั้ง </w:t>
+      </w:r>
+      <w:r>
+        <w:rPr>
+          <w:rFonts w:ascii="Noto Serif Thai" w:hAnsi="Noto Serif Thai" w:cs="Noto Serif Thai"/>
+          <w:szCs w:val="22"/>
+        </w:rPr>
+        <w:t xml:space="preserve">Id </w:t>
+      </w:r>
+      <w:r>
+        <w:rPr>
+          <w:rFonts w:ascii="Noto Serif Thai" w:hAnsi="Noto Serif Thai" w:cs="Noto Serif Thai"/>
+          <w:szCs w:val="22"/>
+          <w:cs/>
+        </w:rPr>
+        <w:t xml:space="preserve">ของผู้ใช้งาน (ที่ถามปัญหาด้วย </w:t>
+      </w:r>
+      <w:r>
+        <w:rPr>
+          <w:rFonts w:ascii="Noto Serif Thai" w:hAnsi="Noto Serif Thai" w:cs="Noto Serif Thai"/>
+          <w:szCs w:val="22"/>
+        </w:rPr>
+        <w:t xml:space="preserve">Solution </w:t>
+      </w:r>
+      <w:r>
+        <w:rPr>
+          <w:rFonts w:ascii="Noto Serif Thai" w:hAnsi="Noto Serif Thai" w:cs="Noto Serif Thai"/>
+          <w:szCs w:val="22"/>
+          <w:cs/>
+        </w:rPr>
+        <w:t>นี้)</w:t>
+      </w:r>
+    </w:p>
+    <w:p>
+      <w:pPr>
+        <w:pStyle w:val="ListParagraph"/>
+        <w:numPr>
+          <w:ilvl w:val="0"/>
+          <w:numId w:val="12"/>
+        </w:numPr>
+        <w:spacing w:after="0"/>
+        <w:rPr>
+          <w:rFonts w:ascii="Noto Serif Thai" w:hAnsi="Noto Serif Thai" w:cs="Noto Serif Thai"/>
+          <w:szCs w:val="22"/>
+        </w:rPr>
+      </w:pPr>
+      <w:proofErr w:type="spellStart"/>
+      <w:proofErr w:type="gramStart"/>
+      <w:r>
+        <w:rPr>
+          <w:rFonts w:ascii="Noto Serif Thai" w:hAnsi="Noto Serif Thai" w:cs="Noto Serif Thai"/>
+          <w:szCs w:val="22"/>
+        </w:rPr>
+        <w:t>getProblemSolverId</w:t>
+      </w:r>
+      <w:proofErr w:type="spellEnd"/>
+      <w:r>
+        <w:rPr>
+          <w:rFonts w:ascii="Noto Serif Thai" w:hAnsi="Noto Serif Thai" w:cs="Noto Serif Thai"/>
+          <w:szCs w:val="22"/>
+        </w:rPr>
+        <w:t>(</w:t>
+      </w:r>
+      <w:proofErr w:type="gramEnd"/>
+      <w:r>
+        <w:rPr>
+          <w:rFonts w:ascii="Noto Serif Thai" w:hAnsi="Noto Serif Thai" w:cs="Noto Serif Thai"/>
+          <w:szCs w:val="22"/>
+        </w:rPr>
+        <w:t xml:space="preserve">) </w:t>
+      </w:r>
+      <w:r>
+        <w:rPr>
+          <w:rFonts w:ascii="Noto Serif Thai" w:hAnsi="Noto Serif Thai" w:cs="Noto Serif Thai" w:hint="cs"/>
+          <w:szCs w:val="22"/>
+          <w:cs/>
+        </w:rPr>
+        <w:t xml:space="preserve">โดย </w:t>
+      </w:r>
+      <w:r>
+        <w:rPr>
+          <w:rFonts w:ascii="Noto Serif Thai" w:hAnsi="Noto Serif Thai" w:cs="Noto Serif Thai"/>
+          <w:szCs w:val="22"/>
+        </w:rPr>
+        <w:t xml:space="preserve">Method </w:t>
+      </w:r>
+      <w:r>
+        <w:rPr>
+          <w:rFonts w:ascii="Noto Serif Thai" w:hAnsi="Noto Serif Thai" w:cs="Noto Serif Thai" w:hint="cs"/>
+          <w:szCs w:val="22"/>
+          <w:cs/>
+        </w:rPr>
+        <w:t xml:space="preserve">นี้จะดึง </w:t>
+      </w:r>
+      <w:r>
+        <w:rPr>
+          <w:rFonts w:ascii="Noto Serif Thai" w:hAnsi="Noto Serif Thai" w:cs="Noto Serif Thai"/>
+          <w:szCs w:val="22"/>
+        </w:rPr>
+        <w:t xml:space="preserve">Id </w:t>
+      </w:r>
+      <w:r>
+        <w:rPr>
+          <w:rFonts w:ascii="Noto Serif Thai" w:hAnsi="Noto Serif Thai" w:cs="Noto Serif Thai" w:hint="cs"/>
+          <w:szCs w:val="22"/>
+          <w:cs/>
+        </w:rPr>
+        <w:t xml:space="preserve">ของ </w:t>
+      </w:r>
+      <w:r>
+        <w:rPr>
+          <w:rFonts w:ascii="Noto Serif Thai" w:hAnsi="Noto Serif Thai" w:cs="Noto Serif Thai"/>
+          <w:szCs w:val="22"/>
+        </w:rPr>
+        <w:t xml:space="preserve">Solution </w:t>
+      </w:r>
+      <w:r>
+        <w:rPr>
+          <w:rFonts w:ascii="Noto Serif Thai" w:hAnsi="Noto Serif Thai" w:cs="Noto Serif Thai" w:hint="cs"/>
+          <w:szCs w:val="22"/>
+          <w:cs/>
+        </w:rPr>
+        <w:t xml:space="preserve">จากฐานข้อมูล จาก </w:t>
+      </w:r>
+      <w:r>
+        <w:rPr>
+          <w:rFonts w:ascii="Noto Serif Thai" w:hAnsi="Noto Serif Thai" w:cs="Noto Serif Thai"/>
+          <w:szCs w:val="22"/>
+        </w:rPr>
+        <w:t xml:space="preserve">Id </w:t>
+      </w:r>
+      <w:r>
+        <w:rPr>
+          <w:rFonts w:ascii="Noto Serif Thai" w:hAnsi="Noto Serif Thai" w:cs="Noto Serif Thai" w:hint="cs"/>
+          <w:szCs w:val="22"/>
+          <w:cs/>
+        </w:rPr>
+        <w:t xml:space="preserve">ของปัญหาและวิธีการแก้ปัญหา หากมีจะตั้งให้ </w:t>
+      </w:r>
+      <w:r>
+        <w:rPr>
+          <w:rFonts w:ascii="Noto Serif Thai" w:hAnsi="Noto Serif Thai" w:cs="Noto Serif Thai"/>
+          <w:szCs w:val="22"/>
+        </w:rPr>
+        <w:t xml:space="preserve">output </w:t>
+      </w:r>
+      <w:r>
+        <w:rPr>
+          <w:rFonts w:ascii="Noto Serif Thai" w:hAnsi="Noto Serif Thai" w:cs="Noto Serif Thai" w:hint="cs"/>
+          <w:szCs w:val="22"/>
+          <w:cs/>
+        </w:rPr>
+        <w:t>เป็นคำตอบจากฐานข้อมูลเลย</w:t>
+      </w:r>
+      <w:r>
+        <w:rPr>
+          <w:rFonts w:ascii="Noto Serif Thai" w:hAnsi="Noto Serif Thai" w:cs="Noto Serif Thai"/>
+          <w:szCs w:val="22"/>
+        </w:rPr>
+        <w:t xml:space="preserve"> </w:t>
+      </w:r>
+    </w:p>
+    <w:p>
+      <w:pPr>
+        <w:pStyle w:val="ListParagraph"/>
+        <w:spacing w:after="0"/>
+        <w:ind w:left="1440"/>
+        <w:rPr>
+          <w:rFonts w:ascii="Noto Serif Thai" w:hAnsi="Noto Serif Thai" w:cs="Noto Serif Thai"/>
+          <w:szCs w:val="22"/>
+        </w:rPr>
+      </w:pPr>
+    </w:p>
+    <w:p>
+      <w:pPr>
+        <w:spacing w:after="0"/>
+        <w:ind w:left="720"/>
+        <w:jc w:val="center"/>
+        <w:rPr>
+          <w:rFonts w:ascii="Noto Serif Thai" w:hAnsi="Noto Serif Thai" w:cs="Noto Serif Thai"/>
+          <w:szCs w:val="22"/>
+        </w:rPr>
+      </w:pPr>
+      <w:r>
+        <w:rPr>
+          <w:noProof/>
+        </w:rPr>
+        <w:drawing>
+          <wp:inline distT="0" distB="0" distL="0" distR="0" wp14:anchorId="30C35790" wp14:editId="25515BD3">
+            <wp:extent cx="3020487" cy="4039263"/>
+            <wp:effectExtent l="0" t="0" r="0" b="0"/>
+            <wp:docPr id="569937934" name="Picture 2" descr="A diagram of a diagram&#10;&#10;Description automatically generated"/>
+            <wp:cNvGraphicFramePr>
+              <a:graphicFrameLocks xmlns:a="http://schemas.openxmlformats.org/drawingml/2006/main" noChangeAspect="1"/>
+            </wp:cNvGraphicFramePr>
+            <a:graphic xmlns:a="http://schemas.openxmlformats.org/drawingml/2006/main">
+              <a:graphicData uri="http://schemas.openxmlformats.org/drawingml/2006/picture">
+                <pic:pic xmlns:pic="http://schemas.openxmlformats.org/drawingml/2006/picture">
+                  <pic:nvPicPr>
+                    <pic:cNvPr id="569937934" name="Picture 2" descr="A diagram of a diagram&#10;&#10;Description automatically generated"/>
+                    <pic:cNvPicPr>
+                      <a:picLocks noChangeAspect="1" noChangeArrowheads="1"/>
+                    </pic:cNvPicPr>
+                  </pic:nvPicPr>
+                  <pic:blipFill>
+                    <a:blip r:embed="rId8">
+                      <a:extLst>
+                        <a:ext uri="{28A0092B-C50C-407E-A947-70E740481C1C}">
+                          <a14:useLocalDpi xmlns:a14="http://schemas.microsoft.com/office/drawing/2010/main" val="0"/>
+                        </a:ext>
+                      </a:extLst>
+                    </a:blip>
+                    <a:srcRect/>
+                    <a:stretch>
+                      <a:fillRect/>
+                    </a:stretch>
+                  </pic:blipFill>
+                  <pic:spPr bwMode="auto">
+                    <a:xfrm>
+                      <a:off x="0" y="0"/>
+                      <a:ext cx="3025652" cy="4046170"/>
+                    </a:xfrm>
+                    <a:prstGeom prst="rect">
+                      <a:avLst/>
+                    </a:prstGeom>
+                    <a:noFill/>
+                    <a:ln>
+                      <a:noFill/>
+                    </a:ln>
+                  </pic:spPr>
+                </pic:pic>
+              </a:graphicData>
+            </a:graphic>
+          </wp:inline>
+        </w:drawing>
+      </w:r>
+    </w:p>
+    <w:p>
+      <w:pPr>
+        <w:spacing w:after="0"/>
+        <w:ind w:left="720"/>
+        <w:jc w:val="center"/>
+        <w:rPr>
+          <w:rFonts w:ascii="Noto Serif Thai" w:hAnsi="Noto Serif Thai" w:cs="Noto Serif Thai"/>
+          <w:szCs w:val="22"/>
+        </w:rPr>
+      </w:pPr>
+      <w:r>
+        <w:rPr>
+          <w:rFonts w:ascii="Noto Serif Thai" w:hAnsi="Noto Serif Thai" w:cs="Noto Serif Thai" w:hint="cs"/>
+          <w:szCs w:val="22"/>
+          <w:cs/>
+        </w:rPr>
+        <w:t xml:space="preserve">ตัวอย่างของการ </w:t>
+      </w:r>
+      <w:r>
+        <w:rPr>
+          <w:rFonts w:ascii="Noto Serif Thai" w:hAnsi="Noto Serif Thai" w:cs="Noto Serif Thai"/>
+          <w:szCs w:val="22"/>
+        </w:rPr>
+        <w:t xml:space="preserve">Implement </w:t>
+      </w:r>
+      <w:r>
+        <w:rPr>
+          <w:rFonts w:ascii="Noto Serif Thai" w:hAnsi="Noto Serif Thai" w:cs="Noto Serif Thai" w:hint="cs"/>
+          <w:szCs w:val="22"/>
+          <w:cs/>
+        </w:rPr>
+        <w:t xml:space="preserve">คราส </w:t>
+      </w:r>
+      <w:r>
+        <w:rPr>
+          <w:rFonts w:ascii="Noto Serif Thai" w:hAnsi="Noto Serif Thai" w:cs="Noto Serif Thai"/>
+          <w:szCs w:val="22"/>
+        </w:rPr>
+        <w:t>Graphical Method</w:t>
+      </w:r>
+      <w:r>
+        <w:rPr>
+          <w:rFonts w:ascii="Noto Serif Thai" w:hAnsi="Noto Serif Thai" w:cs="Noto Serif Thai" w:hint="cs"/>
+          <w:szCs w:val="22"/>
+          <w:cs/>
+        </w:rPr>
+        <w:t xml:space="preserve"> และ</w:t>
+      </w:r>
+    </w:p>
+    <w:p>
+      <w:pPr>
+        <w:spacing w:after="0"/>
+        <w:ind w:left="720"/>
+        <w:jc w:val="center"/>
+        <w:rPr>
+          <w:rFonts w:ascii="Noto Serif Thai" w:hAnsi="Noto Serif Thai" w:cs="Noto Serif Thai"/>
+          <w:szCs w:val="22"/>
+        </w:rPr>
+      </w:pPr>
+      <w:r>
+        <w:rPr>
+          <w:rFonts w:ascii="Noto Serif Thai" w:hAnsi="Noto Serif Thai" w:cs="Noto Serif Thai" w:hint="cs"/>
+          <w:szCs w:val="22"/>
+          <w:cs/>
+        </w:rPr>
+        <w:t xml:space="preserve">ปัญหาของ </w:t>
+      </w:r>
+      <w:r>
+        <w:rPr>
+          <w:rFonts w:ascii="Noto Serif Thai" w:hAnsi="Noto Serif Thai" w:cs="Noto Serif Thai"/>
+          <w:szCs w:val="22"/>
+        </w:rPr>
+        <w:t>Root Of Equation</w:t>
+      </w:r>
+    </w:p>
+    <w:p>
+      <w:pPr>
+        <w:rPr>
+          <w:rFonts w:ascii="Noto Serif Thai" w:hAnsi="Noto Serif Thai" w:cs="Noto Serif Thai"/>
+          <w:szCs w:val="22"/>
+        </w:rPr>
+      </w:pPr>
+      <w:r>
+        <w:rPr>
+          <w:rFonts w:ascii="Noto Serif Thai" w:hAnsi="Noto Serif Thai" w:cs="Noto Serif Thai"/>
+          <w:szCs w:val="22"/>
+        </w:rPr>
+        <w:br w:type="page"/>
+      </w:r>
+    </w:p>
     <w:sectPr>
       <w:pgSz w:w="12240" w:h="15840"/>
       <w:pgMar w:top="1440" w:right="1440" w:bottom="1440" w:left="1440" w:header="720" w:footer="720" w:gutter="0"/>
@@ -5545,6 +7022,119 @@
     </w:lvl>
   </w:abstractNum>
   <w:abstractNum w:abstractNumId="1" w15:restartNumberingAfterBreak="0">
+    <w:nsid w:val="07672CA0"/>
+    <w:multiLevelType w:val="hybridMultilevel"/>
+    <w:tmpl w:val="51A23E42"/>
+    <w:lvl w:ilvl="0" w:tplc="04090001">
+      <w:start w:val="1"/>
+      <w:numFmt w:val="bullet"/>
+      <w:lvlText w:val=""/>
+      <w:lvlJc w:val="left"/>
+      <w:pPr>
+        <w:ind w:left="1440" w:hanging="360"/>
+      </w:pPr>
+      <w:rPr>
+        <w:rFonts w:ascii="Symbol" w:hAnsi="Symbol" w:hint="default"/>
+      </w:rPr>
+    </w:lvl>
+    <w:lvl w:ilvl="1" w:tplc="04090003" w:tentative="1">
+      <w:start w:val="1"/>
+      <w:numFmt w:val="bullet"/>
+      <w:lvlText w:val="o"/>
+      <w:lvlJc w:val="left"/>
+      <w:pPr>
+        <w:ind w:left="2160" w:hanging="360"/>
+      </w:pPr>
+      <w:rPr>
+        <w:rFonts w:ascii="Courier New" w:hAnsi="Courier New" w:cs="Courier New" w:hint="default"/>
+      </w:rPr>
+    </w:lvl>
+    <w:lvl w:ilvl="2" w:tplc="04090005" w:tentative="1">
+      <w:start w:val="1"/>
+      <w:numFmt w:val="bullet"/>
+      <w:lvlText w:val=""/>
+      <w:lvlJc w:val="left"/>
+      <w:pPr>
+        <w:ind w:left="2880" w:hanging="360"/>
+      </w:pPr>
+      <w:rPr>
+        <w:rFonts w:ascii="Wingdings" w:hAnsi="Wingdings" w:hint="default"/>
+      </w:rPr>
+    </w:lvl>
+    <w:lvl w:ilvl="3" w:tplc="04090001" w:tentative="1">
+      <w:start w:val="1"/>
+      <w:numFmt w:val="bullet"/>
+      <w:lvlText w:val=""/>
+      <w:lvlJc w:val="left"/>
+      <w:pPr>
+        <w:ind w:left="3600" w:hanging="360"/>
+      </w:pPr>
+      <w:rPr>
+        <w:rFonts w:ascii="Symbol" w:hAnsi="Symbol" w:hint="default"/>
+      </w:rPr>
+    </w:lvl>
+    <w:lvl w:ilvl="4" w:tplc="04090003" w:tentative="1">
+      <w:start w:val="1"/>
+      <w:numFmt w:val="bullet"/>
+      <w:lvlText w:val="o"/>
+      <w:lvlJc w:val="left"/>
+      <w:pPr>
+        <w:ind w:left="4320" w:hanging="360"/>
+      </w:pPr>
+      <w:rPr>
+        <w:rFonts w:ascii="Courier New" w:hAnsi="Courier New" w:cs="Courier New" w:hint="default"/>
+      </w:rPr>
+    </w:lvl>
+    <w:lvl w:ilvl="5" w:tplc="04090005" w:tentative="1">
+      <w:start w:val="1"/>
+      <w:numFmt w:val="bullet"/>
+      <w:lvlText w:val=""/>
+      <w:lvlJc w:val="left"/>
+      <w:pPr>
+        <w:ind w:left="5040" w:hanging="360"/>
+      </w:pPr>
+      <w:rPr>
+        <w:rFonts w:ascii="Wingdings" w:hAnsi="Wingdings" w:hint="default"/>
+      </w:rPr>
+    </w:lvl>
+    <w:lvl w:ilvl="6" w:tplc="04090001" w:tentative="1">
+      <w:start w:val="1"/>
+      <w:numFmt w:val="bullet"/>
+      <w:lvlText w:val=""/>
+      <w:lvlJc w:val="left"/>
+      <w:pPr>
+        <w:ind w:left="5760" w:hanging="360"/>
+      </w:pPr>
+      <w:rPr>
+        <w:rFonts w:ascii="Symbol" w:hAnsi="Symbol" w:hint="default"/>
+      </w:rPr>
+    </w:lvl>
+    <w:lvl w:ilvl="7" w:tplc="04090003" w:tentative="1">
+      <w:start w:val="1"/>
+      <w:numFmt w:val="bullet"/>
+      <w:lvlText w:val="o"/>
+      <w:lvlJc w:val="left"/>
+      <w:pPr>
+        <w:ind w:left="6480" w:hanging="360"/>
+      </w:pPr>
+      <w:rPr>
+        <w:rFonts w:ascii="Courier New" w:hAnsi="Courier New" w:cs="Courier New" w:hint="default"/>
+      </w:rPr>
+    </w:lvl>
+    <w:lvl w:ilvl="8" w:tplc="04090005" w:tentative="1">
+      <w:start w:val="1"/>
+      <w:numFmt w:val="bullet"/>
+      <w:lvlText w:val=""/>
+      <w:lvlJc w:val="left"/>
+      <w:pPr>
+        <w:ind w:left="7200" w:hanging="360"/>
+      </w:pPr>
+      <w:rPr>
+        <w:rFonts w:ascii="Wingdings" w:hAnsi="Wingdings" w:hint="default"/>
+      </w:rPr>
+    </w:lvl>
+  </w:abstractNum>
+  <w:abstractNum w:abstractNumId="2" w15:restartNumberingAfterBreak="0">
     <w:nsid w:val="293479CD"/>
     <w:multiLevelType w:val="hybridMultilevel"/>
     <w:tmpl w:val="2098BE32"/>
@@ -5633,7 +7223,7 @@
       </w:pPr>
     </w:lvl>
   </w:abstractNum>
-  <w:abstractNum w:abstractNumId="2" w15:restartNumberingAfterBreak="0">
+  <w:abstractNum w:abstractNumId="3" w15:restartNumberingAfterBreak="0">
     <w:nsid w:val="402625B8"/>
     <w:multiLevelType w:val="hybridMultilevel"/>
     <w:tmpl w:val="1AFA2FCC"/>
@@ -5744,7 +7334,7 @@
       </w:rPr>
     </w:lvl>
   </w:abstractNum>
-  <w:abstractNum w:abstractNumId="3" w15:restartNumberingAfterBreak="0">
+  <w:abstractNum w:abstractNumId="4" w15:restartNumberingAfterBreak="0">
     <w:nsid w:val="430970D7"/>
     <w:multiLevelType w:val="hybridMultilevel"/>
     <w:tmpl w:val="FA2AAAC0"/>
@@ -5833,7 +7423,191 @@
       </w:pPr>
     </w:lvl>
   </w:abstractNum>
-  <w:abstractNum w:abstractNumId="4" w15:restartNumberingAfterBreak="0">
+  <w:abstractNum w:abstractNumId="5" w15:restartNumberingAfterBreak="0">
+    <w:nsid w:val="4AC77FE3"/>
+    <w:multiLevelType w:val="hybridMultilevel"/>
+    <w:tmpl w:val="9642E98A"/>
+    <w:lvl w:ilvl="0" w:tplc="0409000F">
+      <w:start w:val="1"/>
+      <w:numFmt w:val="decimal"/>
+      <w:lvlText w:val="%1."/>
+      <w:lvlJc w:val="left"/>
+      <w:pPr>
+        <w:ind w:left="720" w:hanging="360"/>
+      </w:pPr>
+      <w:rPr>
+        <w:rFonts w:hint="default"/>
+      </w:rPr>
+    </w:lvl>
+    <w:lvl w:ilvl="1" w:tplc="04090001">
+      <w:start w:val="1"/>
+      <w:numFmt w:val="bullet"/>
+      <w:lvlText w:val=""/>
+      <w:lvlJc w:val="left"/>
+      <w:pPr>
+        <w:ind w:left="1440" w:hanging="360"/>
+      </w:pPr>
+      <w:rPr>
+        <w:rFonts w:ascii="Symbol" w:hAnsi="Symbol" w:hint="default"/>
+      </w:rPr>
+    </w:lvl>
+    <w:lvl w:ilvl="2" w:tplc="0409001B" w:tentative="1">
+      <w:start w:val="1"/>
+      <w:numFmt w:val="lowerRoman"/>
+      <w:lvlText w:val="%3."/>
+      <w:lvlJc w:val="right"/>
+      <w:pPr>
+        <w:ind w:left="2160" w:hanging="180"/>
+      </w:pPr>
+    </w:lvl>
+    <w:lvl w:ilvl="3" w:tplc="0409000F" w:tentative="1">
+      <w:start w:val="1"/>
+      <w:numFmt w:val="decimal"/>
+      <w:lvlText w:val="%4."/>
+      <w:lvlJc w:val="left"/>
+      <w:pPr>
+        <w:ind w:left="2880" w:hanging="360"/>
+      </w:pPr>
+    </w:lvl>
+    <w:lvl w:ilvl="4" w:tplc="04090019" w:tentative="1">
+      <w:start w:val="1"/>
+      <w:numFmt w:val="lowerLetter"/>
+      <w:lvlText w:val="%5."/>
+      <w:lvlJc w:val="left"/>
+      <w:pPr>
+        <w:ind w:left="3600" w:hanging="360"/>
+      </w:pPr>
+    </w:lvl>
+    <w:lvl w:ilvl="5" w:tplc="0409001B" w:tentative="1">
+      <w:start w:val="1"/>
+      <w:numFmt w:val="lowerRoman"/>
+      <w:lvlText w:val="%6."/>
+      <w:lvlJc w:val="right"/>
+      <w:pPr>
+        <w:ind w:left="4320" w:hanging="180"/>
+      </w:pPr>
+    </w:lvl>
+    <w:lvl w:ilvl="6" w:tplc="0409000F" w:tentative="1">
+      <w:start w:val="1"/>
+      <w:numFmt w:val="decimal"/>
+      <w:lvlText w:val="%7."/>
+      <w:lvlJc w:val="left"/>
+      <w:pPr>
+        <w:ind w:left="5040" w:hanging="360"/>
+      </w:pPr>
+    </w:lvl>
+    <w:lvl w:ilvl="7" w:tplc="04090019" w:tentative="1">
+      <w:start w:val="1"/>
+      <w:numFmt w:val="lowerLetter"/>
+      <w:lvlText w:val="%8."/>
+      <w:lvlJc w:val="left"/>
+      <w:pPr>
+        <w:ind w:left="5760" w:hanging="360"/>
+      </w:pPr>
+    </w:lvl>
+    <w:lvl w:ilvl="8" w:tplc="0409001B" w:tentative="1">
+      <w:start w:val="1"/>
+      <w:numFmt w:val="lowerRoman"/>
+      <w:lvlText w:val="%9."/>
+      <w:lvlJc w:val="right"/>
+      <w:pPr>
+        <w:ind w:left="6480" w:hanging="180"/>
+      </w:pPr>
+    </w:lvl>
+  </w:abstractNum>
+  <w:abstractNum w:abstractNumId="6" w15:restartNumberingAfterBreak="0">
+    <w:nsid w:val="4CD25C5B"/>
+    <w:multiLevelType w:val="hybridMultilevel"/>
+    <w:tmpl w:val="FB50B8C4"/>
+    <w:lvl w:ilvl="0" w:tplc="FFFFFFFF">
+      <w:start w:val="1"/>
+      <w:numFmt w:val="decimal"/>
+      <w:lvlText w:val="%1."/>
+      <w:lvlJc w:val="left"/>
+      <w:pPr>
+        <w:ind w:left="720" w:hanging="360"/>
+      </w:pPr>
+      <w:rPr>
+        <w:rFonts w:hint="default"/>
+      </w:rPr>
+    </w:lvl>
+    <w:lvl w:ilvl="1" w:tplc="04090001">
+      <w:start w:val="1"/>
+      <w:numFmt w:val="bullet"/>
+      <w:lvlText w:val=""/>
+      <w:lvlJc w:val="left"/>
+      <w:pPr>
+        <w:ind w:left="1440" w:hanging="360"/>
+      </w:pPr>
+      <w:rPr>
+        <w:rFonts w:ascii="Symbol" w:hAnsi="Symbol" w:hint="default"/>
+      </w:rPr>
+    </w:lvl>
+    <w:lvl w:ilvl="2" w:tplc="FFFFFFFF" w:tentative="1">
+      <w:start w:val="1"/>
+      <w:numFmt w:val="lowerRoman"/>
+      <w:lvlText w:val="%3."/>
+      <w:lvlJc w:val="right"/>
+      <w:pPr>
+        <w:ind w:left="2160" w:hanging="180"/>
+      </w:pPr>
+    </w:lvl>
+    <w:lvl w:ilvl="3" w:tplc="FFFFFFFF" w:tentative="1">
+      <w:start w:val="1"/>
+      <w:numFmt w:val="decimal"/>
+      <w:lvlText w:val="%4."/>
+      <w:lvlJc w:val="left"/>
+      <w:pPr>
+        <w:ind w:left="2880" w:hanging="360"/>
+      </w:pPr>
+    </w:lvl>
+    <w:lvl w:ilvl="4" w:tplc="FFFFFFFF" w:tentative="1">
+      <w:start w:val="1"/>
+      <w:numFmt w:val="lowerLetter"/>
+      <w:lvlText w:val="%5."/>
+      <w:lvlJc w:val="left"/>
+      <w:pPr>
+        <w:ind w:left="3600" w:hanging="360"/>
+      </w:pPr>
+    </w:lvl>
+    <w:lvl w:ilvl="5" w:tplc="FFFFFFFF" w:tentative="1">
+      <w:start w:val="1"/>
+      <w:numFmt w:val="lowerRoman"/>
+      <w:lvlText w:val="%6."/>
+      <w:lvlJc w:val="right"/>
+      <w:pPr>
+        <w:ind w:left="4320" w:hanging="180"/>
+      </w:pPr>
+    </w:lvl>
+    <w:lvl w:ilvl="6" w:tplc="FFFFFFFF" w:tentative="1">
+      <w:start w:val="1"/>
+      <w:numFmt w:val="decimal"/>
+      <w:lvlText w:val="%7."/>
+      <w:lvlJc w:val="left"/>
+      <w:pPr>
+        <w:ind w:left="5040" w:hanging="360"/>
+      </w:pPr>
+    </w:lvl>
+    <w:lvl w:ilvl="7" w:tplc="FFFFFFFF" w:tentative="1">
+      <w:start w:val="1"/>
+      <w:numFmt w:val="lowerLetter"/>
+      <w:lvlText w:val="%8."/>
+      <w:lvlJc w:val="left"/>
+      <w:pPr>
+        <w:ind w:left="5760" w:hanging="360"/>
+      </w:pPr>
+    </w:lvl>
+    <w:lvl w:ilvl="8" w:tplc="FFFFFFFF" w:tentative="1">
+      <w:start w:val="1"/>
+      <w:numFmt w:val="lowerRoman"/>
+      <w:lvlText w:val="%9."/>
+      <w:lvlJc w:val="right"/>
+      <w:pPr>
+        <w:ind w:left="6480" w:hanging="180"/>
+      </w:pPr>
+    </w:lvl>
+  </w:abstractNum>
+  <w:abstractNum w:abstractNumId="7" w15:restartNumberingAfterBreak="0">
     <w:nsid w:val="4D8D5341"/>
     <w:multiLevelType w:val="hybridMultilevel"/>
     <w:tmpl w:val="22AEBC32"/>
@@ -5936,7 +7710,7 @@
       </w:rPr>
     </w:lvl>
   </w:abstractNum>
-  <w:abstractNum w:abstractNumId="5" w15:restartNumberingAfterBreak="0">
+  <w:abstractNum w:abstractNumId="8" w15:restartNumberingAfterBreak="0">
     <w:nsid w:val="54D53588"/>
     <w:multiLevelType w:val="hybridMultilevel"/>
     <w:tmpl w:val="F124AAEA"/>
@@ -6025,7 +7799,7 @@
       </w:pPr>
     </w:lvl>
   </w:abstractNum>
-  <w:abstractNum w:abstractNumId="6" w15:restartNumberingAfterBreak="0">
+  <w:abstractNum w:abstractNumId="9" w15:restartNumberingAfterBreak="0">
     <w:nsid w:val="62DA1ED8"/>
     <w:multiLevelType w:val="hybridMultilevel"/>
     <w:tmpl w:val="0400B8FC"/>
@@ -6136,7 +7910,120 @@
       </w:rPr>
     </w:lvl>
   </w:abstractNum>
-  <w:abstractNum w:abstractNumId="7" w15:restartNumberingAfterBreak="0">
+  <w:abstractNum w:abstractNumId="10" w15:restartNumberingAfterBreak="0">
+    <w:nsid w:val="646A0D6B"/>
+    <w:multiLevelType w:val="hybridMultilevel"/>
+    <w:tmpl w:val="03A89128"/>
+    <w:lvl w:ilvl="0" w:tplc="04090001">
+      <w:start w:val="1"/>
+      <w:numFmt w:val="bullet"/>
+      <w:lvlText w:val=""/>
+      <w:lvlJc w:val="left"/>
+      <w:pPr>
+        <w:ind w:left="1440" w:hanging="360"/>
+      </w:pPr>
+      <w:rPr>
+        <w:rFonts w:ascii="Symbol" w:hAnsi="Symbol" w:hint="default"/>
+      </w:rPr>
+    </w:lvl>
+    <w:lvl w:ilvl="1" w:tplc="04090003" w:tentative="1">
+      <w:start w:val="1"/>
+      <w:numFmt w:val="bullet"/>
+      <w:lvlText w:val="o"/>
+      <w:lvlJc w:val="left"/>
+      <w:pPr>
+        <w:ind w:left="2160" w:hanging="360"/>
+      </w:pPr>
+      <w:rPr>
+        <w:rFonts w:ascii="Courier New" w:hAnsi="Courier New" w:cs="Courier New" w:hint="default"/>
+      </w:rPr>
+    </w:lvl>
+    <w:lvl w:ilvl="2" w:tplc="04090005" w:tentative="1">
+      <w:start w:val="1"/>
+      <w:numFmt w:val="bullet"/>
+      <w:lvlText w:val=""/>
+      <w:lvlJc w:val="left"/>
+      <w:pPr>
+        <w:ind w:left="2880" w:hanging="360"/>
+      </w:pPr>
+      <w:rPr>
+        <w:rFonts w:ascii="Wingdings" w:hAnsi="Wingdings" w:hint="default"/>
+      </w:rPr>
+    </w:lvl>
+    <w:lvl w:ilvl="3" w:tplc="04090001" w:tentative="1">
+      <w:start w:val="1"/>
+      <w:numFmt w:val="bullet"/>
+      <w:lvlText w:val=""/>
+      <w:lvlJc w:val="left"/>
+      <w:pPr>
+        <w:ind w:left="3600" w:hanging="360"/>
+      </w:pPr>
+      <w:rPr>
+        <w:rFonts w:ascii="Symbol" w:hAnsi="Symbol" w:hint="default"/>
+      </w:rPr>
+    </w:lvl>
+    <w:lvl w:ilvl="4" w:tplc="04090003" w:tentative="1">
+      <w:start w:val="1"/>
+      <w:numFmt w:val="bullet"/>
+      <w:lvlText w:val="o"/>
+      <w:lvlJc w:val="left"/>
+      <w:pPr>
+        <w:ind w:left="4320" w:hanging="360"/>
+      </w:pPr>
+      <w:rPr>
+        <w:rFonts w:ascii="Courier New" w:hAnsi="Courier New" w:cs="Courier New" w:hint="default"/>
+      </w:rPr>
+    </w:lvl>
+    <w:lvl w:ilvl="5" w:tplc="04090005" w:tentative="1">
+      <w:start w:val="1"/>
+      <w:numFmt w:val="bullet"/>
+      <w:lvlText w:val=""/>
+      <w:lvlJc w:val="left"/>
+      <w:pPr>
+        <w:ind w:left="5040" w:hanging="360"/>
+      </w:pPr>
+      <w:rPr>
+        <w:rFonts w:ascii="Wingdings" w:hAnsi="Wingdings" w:hint="default"/>
+      </w:rPr>
+    </w:lvl>
+    <w:lvl w:ilvl="6" w:tplc="04090001" w:tentative="1">
+      <w:start w:val="1"/>
+      <w:numFmt w:val="bullet"/>
+      <w:lvlText w:val=""/>
+      <w:lvlJc w:val="left"/>
+      <w:pPr>
+        <w:ind w:left="5760" w:hanging="360"/>
+      </w:pPr>
+      <w:rPr>
+        <w:rFonts w:ascii="Symbol" w:hAnsi="Symbol" w:hint="default"/>
+      </w:rPr>
+    </w:lvl>
+    <w:lvl w:ilvl="7" w:tplc="04090003" w:tentative="1">
+      <w:start w:val="1"/>
+      <w:numFmt w:val="bullet"/>
+      <w:lvlText w:val="o"/>
+      <w:lvlJc w:val="left"/>
+      <w:pPr>
+        <w:ind w:left="6480" w:hanging="360"/>
+      </w:pPr>
+      <w:rPr>
+        <w:rFonts w:ascii="Courier New" w:hAnsi="Courier New" w:cs="Courier New" w:hint="default"/>
+      </w:rPr>
+    </w:lvl>
+    <w:lvl w:ilvl="8" w:tplc="04090005" w:tentative="1">
+      <w:start w:val="1"/>
+      <w:numFmt w:val="bullet"/>
+      <w:lvlText w:val=""/>
+      <w:lvlJc w:val="left"/>
+      <w:pPr>
+        <w:ind w:left="7200" w:hanging="360"/>
+      </w:pPr>
+      <w:rPr>
+        <w:rFonts w:ascii="Wingdings" w:hAnsi="Wingdings" w:hint="default"/>
+      </w:rPr>
+    </w:lvl>
+  </w:abstractNum>
+  <w:abstractNum w:abstractNumId="11" w15:restartNumberingAfterBreak="0">
     <w:nsid w:val="7E3642E2"/>
     <w:multiLevelType w:val="hybridMultilevel"/>
     <w:tmpl w:val="04A22A22"/>
@@ -6248,27 +8135,39 @@
     </w:lvl>
   </w:abstractNum>
   <w:num w:numId="1" w16cid:durableId="76486847">
-    <w:abstractNumId w:val="3"/>
+    <w:abstractNumId w:val="4"/>
   </w:num>
   <w:num w:numId="2" w16cid:durableId="789124623">
-    <w:abstractNumId w:val="4"/>
+    <w:abstractNumId w:val="7"/>
   </w:num>
   <w:num w:numId="3" w16cid:durableId="1186286066">
-    <w:abstractNumId w:val="6"/>
+    <w:abstractNumId w:val="9"/>
   </w:num>
   <w:num w:numId="4" w16cid:durableId="716472031">
-    <w:abstractNumId w:val="7"/>
+    <w:abstractNumId w:val="11"/>
   </w:num>
   <w:num w:numId="5" w16cid:durableId="1209146846">
-    <w:abstractNumId w:val="2"/>
+    <w:abstractNumId w:val="3"/>
   </w:num>
   <w:num w:numId="6" w16cid:durableId="1333216808">
     <w:abstractNumId w:val="0"/>
   </w:num>
   <w:num w:numId="7" w16cid:durableId="1485125731">
+    <w:abstractNumId w:val="8"/>
+  </w:num>
+  <w:num w:numId="8" w16cid:durableId="1605768630">
+    <w:abstractNumId w:val="2"/>
+  </w:num>
+  <w:num w:numId="9" w16cid:durableId="1220283567">
     <w:abstractNumId w:val="5"/>
   </w:num>
-  <w:num w:numId="8" w16cid:durableId="1605768630">
+  <w:num w:numId="10" w16cid:durableId="427317519">
+    <w:abstractNumId w:val="10"/>
+  </w:num>
+  <w:num w:numId="11" w16cid:durableId="1485463311">
+    <w:abstractNumId w:val="6"/>
+  </w:num>
+  <w:num w:numId="12" w16cid:durableId="1451627187">
     <w:abstractNumId w:val="1"/>
   </w:num>
 </w:numbering>
@@ -7037,4 +8936,16 @@
     </a:ext>
   </a:extLst>
 </a:theme>
+</file>
+
+<file path=customXml/item1.xml><?xml version="1.0" encoding="utf-8"?>
+<b:Sources xmlns:b="http://schemas.openxmlformats.org/officeDocument/2006/bibliography" xmlns="http://schemas.openxmlformats.org/officeDocument/2006/bibliography" SelectedStyle="\APASixthEditionOfficeOnline.xsl" StyleName="APA" Version="6"/>
+</file>
+
+<file path=customXml/itemProps1.xml><?xml version="1.0" encoding="utf-8"?>
+<ds:datastoreItem xmlns:ds="http://schemas.openxmlformats.org/officeDocument/2006/customXml" ds:itemID="{4586ABAD-7B13-4ADC-B742-1C9BBFABE870}">
+  <ds:schemaRefs>
+    <ds:schemaRef ds:uri="http://schemas.openxmlformats.org/officeDocument/2006/bibliography"/>
+  </ds:schemaRefs>
+</ds:datastoreItem>
 </file>
</xml_diff>

<commit_message>
Doc: Added Problem inherit chart
</commit_message>
<xml_diff>
--- a/document/document.docx
+++ b/document/document.docx
@@ -6885,6 +6885,7 @@
     </w:p>
     <w:p>
       <w:pPr>
+        <w:jc w:val="center"/>
         <w:rPr>
           <w:rFonts w:ascii="Noto Serif Thai" w:hAnsi="Noto Serif Thai" w:cs="Noto Serif Thai"/>
           <w:szCs w:val="22"/>
@@ -6896,6 +6897,118 @@
           <w:szCs w:val="22"/>
         </w:rPr>
         <w:br w:type="page"/>
+      </w:r>
+      <w:r>
+        <w:rPr>
+          <w:rFonts w:ascii="Noto Serif Thai" w:hAnsi="Noto Serif Thai" w:cs="Noto Serif Thai"/>
+          <w:noProof/>
+          <w:szCs w:val="22"/>
+        </w:rPr>
+        <w:lastRenderedPageBreak/>
+        <w:drawing>
+          <wp:inline distT="0" distB="0" distL="0" distR="0" wp14:anchorId="377FB9E7" wp14:editId="4E495D8A">
+            <wp:extent cx="5937885" cy="2505710"/>
+            <wp:effectExtent l="0" t="0" r="0" b="0"/>
+            <wp:docPr id="899331076" name="Picture 3"/>
+            <wp:cNvGraphicFramePr>
+              <a:graphicFrameLocks xmlns:a="http://schemas.openxmlformats.org/drawingml/2006/main" noChangeAspect="1"/>
+            </wp:cNvGraphicFramePr>
+            <a:graphic xmlns:a="http://schemas.openxmlformats.org/drawingml/2006/main">
+              <a:graphicData uri="http://schemas.openxmlformats.org/drawingml/2006/picture">
+                <pic:pic xmlns:pic="http://schemas.openxmlformats.org/drawingml/2006/picture">
+                  <pic:nvPicPr>
+                    <pic:cNvPr id="0" name="Picture 4"/>
+                    <pic:cNvPicPr>
+                      <a:picLocks noChangeAspect="1" noChangeArrowheads="1"/>
+                    </pic:cNvPicPr>
+                  </pic:nvPicPr>
+                  <pic:blipFill>
+                    <a:blip r:embed="rId9">
+                      <a:extLst>
+                        <a:ext uri="{28A0092B-C50C-407E-A947-70E740481C1C}">
+                          <a14:useLocalDpi xmlns:a14="http://schemas.microsoft.com/office/drawing/2010/main" val="0"/>
+                        </a:ext>
+                      </a:extLst>
+                    </a:blip>
+                    <a:srcRect/>
+                    <a:stretch>
+                      <a:fillRect/>
+                    </a:stretch>
+                  </pic:blipFill>
+                  <pic:spPr bwMode="auto">
+                    <a:xfrm>
+                      <a:off x="0" y="0"/>
+                      <a:ext cx="5937885" cy="2505710"/>
+                    </a:xfrm>
+                    <a:prstGeom prst="rect">
+                      <a:avLst/>
+                    </a:prstGeom>
+                    <a:noFill/>
+                    <a:ln>
+                      <a:noFill/>
+                    </a:ln>
+                  </pic:spPr>
+                </pic:pic>
+              </a:graphicData>
+            </a:graphic>
+          </wp:inline>
+        </w:drawing>
+      </w:r>
+    </w:p>
+    <w:p>
+      <w:pPr>
+        <w:spacing w:after="0"/>
+        <w:jc w:val="center"/>
+        <w:rPr>
+          <w:rFonts w:ascii="Noto Serif Thai" w:hAnsi="Noto Serif Thai" w:cs="Noto Serif Thai"/>
+          <w:szCs w:val="22"/>
+        </w:rPr>
+      </w:pPr>
+      <w:r>
+        <w:rPr>
+          <w:rFonts w:ascii="Noto Serif Thai" w:hAnsi="Noto Serif Thai" w:cs="Noto Serif Thai" w:hint="cs"/>
+          <w:szCs w:val="22"/>
+          <w:cs/>
+        </w:rPr>
+        <w:t xml:space="preserve">แผนภาพการสืบทอดคราส ของคราส </w:t>
+      </w:r>
+      <w:r>
+        <w:rPr>
+          <w:rFonts w:ascii="Noto Serif Thai" w:hAnsi="Noto Serif Thai" w:cs="Noto Serif Thai"/>
+          <w:szCs w:val="22"/>
+        </w:rPr>
+        <w:t>Problem</w:t>
+      </w:r>
+    </w:p>
+    <w:p>
+      <w:pPr>
+        <w:jc w:val="center"/>
+        <w:rPr>
+          <w:rFonts w:ascii="Noto Serif Thai" w:hAnsi="Noto Serif Thai" w:cs="Noto Serif Thai" w:hint="cs"/>
+          <w:szCs w:val="22"/>
+        </w:rPr>
+      </w:pPr>
+      <w:r>
+        <w:rPr>
+          <w:rFonts w:ascii="Noto Serif Thai" w:hAnsi="Noto Serif Thai" w:cs="Noto Serif Thai"/>
+          <w:szCs w:val="22"/>
+        </w:rPr>
+        <w:t>(</w:t>
+      </w:r>
+      <w:r>
+        <w:rPr>
+          <w:rFonts w:ascii="Noto Serif Thai" w:hAnsi="Noto Serif Thai" w:cs="Noto Serif Thai" w:hint="cs"/>
+          <w:szCs w:val="22"/>
+          <w:cs/>
+        </w:rPr>
+        <w:t>แบบง่าย</w:t>
+      </w:r>
+      <w:r>
+        <w:rPr>
+          <w:rFonts w:ascii="Noto Serif Thai" w:hAnsi="Noto Serif Thai" w:cs="Noto Serif Thai"/>
+          <w:szCs w:val="22"/>
+        </w:rPr>
+        <w:t>)</w:t>
       </w:r>
     </w:p>
     <w:sectPr>

</xml_diff>

<commit_message>
Doc: Added graphical code to class
</commit_message>
<xml_diff>
--- a/document/document.docx
+++ b/document/document.docx
@@ -6735,6 +6735,33 @@
     </w:p>
     <w:p>
       <w:pPr>
+        <w:spacing w:after="0"/>
+        <w:rPr>
+          <w:rFonts w:ascii="Noto Serif Thai" w:hAnsi="Noto Serif Thai" w:cs="Noto Serif Thai"/>
+          <w:szCs w:val="22"/>
+        </w:rPr>
+      </w:pPr>
+    </w:p>
+    <w:p>
+      <w:pPr>
+        <w:spacing w:after="0"/>
+        <w:rPr>
+          <w:rFonts w:ascii="Noto Serif Thai" w:hAnsi="Noto Serif Thai" w:cs="Noto Serif Thai"/>
+          <w:szCs w:val="22"/>
+        </w:rPr>
+      </w:pPr>
+    </w:p>
+    <w:p>
+      <w:pPr>
+        <w:spacing w:after="0"/>
+        <w:rPr>
+          <w:rFonts w:ascii="Noto Serif Thai" w:hAnsi="Noto Serif Thai" w:cs="Noto Serif Thai"/>
+          <w:szCs w:val="22"/>
+        </w:rPr>
+      </w:pPr>
+    </w:p>
+    <w:p>
+      <w:pPr>
         <w:pStyle w:val="ListParagraph"/>
         <w:spacing w:after="0"/>
         <w:ind w:left="1440"/>
@@ -6746,165 +6773,17 @@
     </w:p>
     <w:p>
       <w:pPr>
-        <w:spacing w:after="0"/>
-        <w:ind w:left="720"/>
-        <w:jc w:val="center"/>
-        <w:rPr>
-          <w:rFonts w:ascii="Noto Serif Thai" w:hAnsi="Noto Serif Thai" w:cs="Noto Serif Thai"/>
-          <w:szCs w:val="22"/>
-        </w:rPr>
-      </w:pPr>
-      <w:r>
-        <w:rPr>
+        <w:rPr>
+          <w:rFonts w:ascii="Noto Serif Thai" w:hAnsi="Noto Serif Thai" w:cs="Noto Serif Thai"/>
+          <w:szCs w:val="22"/>
+        </w:rPr>
+      </w:pPr>
+      <w:r>
+        <w:rPr>
+          <w:rFonts w:ascii="Noto Serif Thai" w:hAnsi="Noto Serif Thai" w:cs="Noto Serif Thai"/>
           <w:noProof/>
-        </w:rPr>
-        <w:drawing>
-          <wp:inline distT="0" distB="0" distL="0" distR="0" wp14:anchorId="30C35790" wp14:editId="25515BD3">
-            <wp:extent cx="3020487" cy="4039263"/>
-            <wp:effectExtent l="0" t="0" r="0" b="0"/>
-            <wp:docPr id="569937934" name="Picture 2" descr="A diagram of a diagram&#10;&#10;Description automatically generated"/>
-            <wp:cNvGraphicFramePr>
-              <a:graphicFrameLocks xmlns:a="http://schemas.openxmlformats.org/drawingml/2006/main" noChangeAspect="1"/>
-            </wp:cNvGraphicFramePr>
-            <a:graphic xmlns:a="http://schemas.openxmlformats.org/drawingml/2006/main">
-              <a:graphicData uri="http://schemas.openxmlformats.org/drawingml/2006/picture">
-                <pic:pic xmlns:pic="http://schemas.openxmlformats.org/drawingml/2006/picture">
-                  <pic:nvPicPr>
-                    <pic:cNvPr id="569937934" name="Picture 2" descr="A diagram of a diagram&#10;&#10;Description automatically generated"/>
-                    <pic:cNvPicPr>
-                      <a:picLocks noChangeAspect="1" noChangeArrowheads="1"/>
-                    </pic:cNvPicPr>
-                  </pic:nvPicPr>
-                  <pic:blipFill>
-                    <a:blip r:embed="rId8">
-                      <a:extLst>
-                        <a:ext uri="{28A0092B-C50C-407E-A947-70E740481C1C}">
-                          <a14:useLocalDpi xmlns:a14="http://schemas.microsoft.com/office/drawing/2010/main" val="0"/>
-                        </a:ext>
-                      </a:extLst>
-                    </a:blip>
-                    <a:srcRect/>
-                    <a:stretch>
-                      <a:fillRect/>
-                    </a:stretch>
-                  </pic:blipFill>
-                  <pic:spPr bwMode="auto">
-                    <a:xfrm>
-                      <a:off x="0" y="0"/>
-                      <a:ext cx="3025652" cy="4046170"/>
-                    </a:xfrm>
-                    <a:prstGeom prst="rect">
-                      <a:avLst/>
-                    </a:prstGeom>
-                    <a:noFill/>
-                    <a:ln>
-                      <a:noFill/>
-                    </a:ln>
-                  </pic:spPr>
-                </pic:pic>
-              </a:graphicData>
-            </a:graphic>
-          </wp:inline>
-        </w:drawing>
-      </w:r>
-    </w:p>
-    <w:p>
-      <w:pPr>
-        <w:spacing w:after="0"/>
-        <w:ind w:left="720"/>
-        <w:jc w:val="center"/>
-        <w:rPr>
-          <w:rFonts w:ascii="Noto Serif Thai" w:hAnsi="Noto Serif Thai" w:cs="Noto Serif Thai"/>
-          <w:szCs w:val="22"/>
-        </w:rPr>
-      </w:pPr>
-      <w:r>
-        <w:rPr>
-          <w:rFonts w:ascii="Noto Serif Thai" w:hAnsi="Noto Serif Thai" w:cs="Noto Serif Thai" w:hint="cs"/>
-          <w:szCs w:val="22"/>
-          <w:cs/>
-        </w:rPr>
-        <w:t xml:space="preserve">ตัวอย่างของการ </w:t>
-      </w:r>
-      <w:r>
-        <w:rPr>
-          <w:rFonts w:ascii="Noto Serif Thai" w:hAnsi="Noto Serif Thai" w:cs="Noto Serif Thai"/>
-          <w:szCs w:val="22"/>
-        </w:rPr>
-        <w:t xml:space="preserve">Implement </w:t>
-      </w:r>
-      <w:r>
-        <w:rPr>
-          <w:rFonts w:ascii="Noto Serif Thai" w:hAnsi="Noto Serif Thai" w:cs="Noto Serif Thai" w:hint="cs"/>
-          <w:szCs w:val="22"/>
-          <w:cs/>
-        </w:rPr>
-        <w:t xml:space="preserve">คราส </w:t>
-      </w:r>
-      <w:r>
-        <w:rPr>
-          <w:rFonts w:ascii="Noto Serif Thai" w:hAnsi="Noto Serif Thai" w:cs="Noto Serif Thai"/>
-          <w:szCs w:val="22"/>
-        </w:rPr>
-        <w:t>Graphical Method</w:t>
-      </w:r>
-      <w:r>
-        <w:rPr>
-          <w:rFonts w:ascii="Noto Serif Thai" w:hAnsi="Noto Serif Thai" w:cs="Noto Serif Thai" w:hint="cs"/>
-          <w:szCs w:val="22"/>
-          <w:cs/>
-        </w:rPr>
-        <w:t xml:space="preserve"> และ</w:t>
-      </w:r>
-    </w:p>
-    <w:p>
-      <w:pPr>
-        <w:spacing w:after="0"/>
-        <w:ind w:left="720"/>
-        <w:jc w:val="center"/>
-        <w:rPr>
-          <w:rFonts w:ascii="Noto Serif Thai" w:hAnsi="Noto Serif Thai" w:cs="Noto Serif Thai"/>
-          <w:szCs w:val="22"/>
-        </w:rPr>
-      </w:pPr>
-      <w:r>
-        <w:rPr>
-          <w:rFonts w:ascii="Noto Serif Thai" w:hAnsi="Noto Serif Thai" w:cs="Noto Serif Thai" w:hint="cs"/>
-          <w:szCs w:val="22"/>
-          <w:cs/>
-        </w:rPr>
-        <w:t xml:space="preserve">ปัญหาของ </w:t>
-      </w:r>
-      <w:r>
-        <w:rPr>
-          <w:rFonts w:ascii="Noto Serif Thai" w:hAnsi="Noto Serif Thai" w:cs="Noto Serif Thai"/>
-          <w:szCs w:val="22"/>
-        </w:rPr>
-        <w:t>Root Of Equation</w:t>
-      </w:r>
-    </w:p>
-    <w:p>
-      <w:pPr>
-        <w:jc w:val="center"/>
-        <w:rPr>
-          <w:rFonts w:ascii="Noto Serif Thai" w:hAnsi="Noto Serif Thai" w:cs="Noto Serif Thai"/>
-          <w:szCs w:val="22"/>
-        </w:rPr>
-      </w:pPr>
-      <w:r>
-        <w:rPr>
-          <w:rFonts w:ascii="Noto Serif Thai" w:hAnsi="Noto Serif Thai" w:cs="Noto Serif Thai"/>
-          <w:szCs w:val="22"/>
-        </w:rPr>
-        <w:br w:type="page"/>
-      </w:r>
-      <w:r>
-        <w:rPr>
-          <w:rFonts w:ascii="Noto Serif Thai" w:hAnsi="Noto Serif Thai" w:cs="Noto Serif Thai"/>
-          <w:noProof/>
-          <w:szCs w:val="22"/>
-        </w:rPr>
-        <w:lastRenderedPageBreak/>
+          <w:szCs w:val="22"/>
+        </w:rPr>
         <w:drawing>
           <wp:inline distT="0" distB="0" distL="0" distR="0" wp14:anchorId="377FB9E7" wp14:editId="4E495D8A">
             <wp:extent cx="5937885" cy="2505710"/>
@@ -6923,7 +6802,7 @@
                     </pic:cNvPicPr>
                   </pic:nvPicPr>
                   <pic:blipFill>
-                    <a:blip r:embed="rId9">
+                    <a:blip r:embed="rId8">
                       <a:extLst>
                         <a:ext uri="{28A0092B-C50C-407E-A947-70E740481C1C}">
                           <a14:useLocalDpi xmlns:a14="http://schemas.microsoft.com/office/drawing/2010/main" val="0"/>
@@ -6984,32 +6863,243 @@
       <w:pPr>
         <w:jc w:val="center"/>
         <w:rPr>
+          <w:rFonts w:ascii="Noto Serif Thai" w:hAnsi="Noto Serif Thai" w:cs="Noto Serif Thai"/>
+          <w:szCs w:val="22"/>
+        </w:rPr>
+      </w:pPr>
+      <w:r>
+        <w:rPr>
+          <w:rFonts w:ascii="Noto Serif Thai" w:hAnsi="Noto Serif Thai" w:cs="Noto Serif Thai"/>
+          <w:szCs w:val="22"/>
+        </w:rPr>
+        <w:t>(</w:t>
+      </w:r>
+      <w:r>
+        <w:rPr>
           <w:rFonts w:ascii="Noto Serif Thai" w:hAnsi="Noto Serif Thai" w:cs="Noto Serif Thai" w:hint="cs"/>
           <w:szCs w:val="22"/>
-        </w:rPr>
-      </w:pPr>
-      <w:r>
-        <w:rPr>
-          <w:rFonts w:ascii="Noto Serif Thai" w:hAnsi="Noto Serif Thai" w:cs="Noto Serif Thai"/>
-          <w:szCs w:val="22"/>
-        </w:rPr>
-        <w:t>(</w:t>
+          <w:cs/>
+        </w:rPr>
+        <w:t>แบบง่าย</w:t>
+      </w:r>
+      <w:r>
+        <w:rPr>
+          <w:rFonts w:ascii="Noto Serif Thai" w:hAnsi="Noto Serif Thai" w:cs="Noto Serif Thai"/>
+          <w:szCs w:val="22"/>
+        </w:rPr>
+        <w:t>)</w:t>
+      </w:r>
+    </w:p>
+    <w:p>
+      <w:pPr>
+        <w:spacing w:after="0"/>
+        <w:ind w:left="720"/>
+        <w:jc w:val="center"/>
+        <w:rPr>
+          <w:rFonts w:ascii="Noto Serif Thai" w:hAnsi="Noto Serif Thai" w:cs="Noto Serif Thai"/>
+          <w:szCs w:val="22"/>
+        </w:rPr>
+      </w:pPr>
+      <w:r>
+        <w:rPr>
+          <w:noProof/>
+        </w:rPr>
+        <w:lastRenderedPageBreak/>
+        <w:drawing>
+          <wp:inline distT="0" distB="0" distL="0" distR="0" wp14:anchorId="71810C78" wp14:editId="58565A59">
+            <wp:extent cx="2218556" cy="2966851"/>
+            <wp:effectExtent l="0" t="0" r="0" b="0"/>
+            <wp:docPr id="569937934" name="Picture 2" descr="A diagram of a diagram&#10;&#10;Description automatically generated"/>
+            <wp:cNvGraphicFramePr>
+              <a:graphicFrameLocks xmlns:a="http://schemas.openxmlformats.org/drawingml/2006/main" noChangeAspect="1"/>
+            </wp:cNvGraphicFramePr>
+            <a:graphic xmlns:a="http://schemas.openxmlformats.org/drawingml/2006/main">
+              <a:graphicData uri="http://schemas.openxmlformats.org/drawingml/2006/picture">
+                <pic:pic xmlns:pic="http://schemas.openxmlformats.org/drawingml/2006/picture">
+                  <pic:nvPicPr>
+                    <pic:cNvPr id="569937934" name="Picture 2" descr="A diagram of a diagram&#10;&#10;Description automatically generated"/>
+                    <pic:cNvPicPr>
+                      <a:picLocks noChangeAspect="1" noChangeArrowheads="1"/>
+                    </pic:cNvPicPr>
+                  </pic:nvPicPr>
+                  <pic:blipFill>
+                    <a:blip r:embed="rId9" cstate="print">
+                      <a:extLst>
+                        <a:ext uri="{28A0092B-C50C-407E-A947-70E740481C1C}">
+                          <a14:useLocalDpi xmlns:a14="http://schemas.microsoft.com/office/drawing/2010/main" val="0"/>
+                        </a:ext>
+                      </a:extLst>
+                    </a:blip>
+                    <a:srcRect/>
+                    <a:stretch>
+                      <a:fillRect/>
+                    </a:stretch>
+                  </pic:blipFill>
+                  <pic:spPr bwMode="auto">
+                    <a:xfrm>
+                      <a:off x="0" y="0"/>
+                      <a:ext cx="2241812" cy="2997951"/>
+                    </a:xfrm>
+                    <a:prstGeom prst="rect">
+                      <a:avLst/>
+                    </a:prstGeom>
+                    <a:noFill/>
+                    <a:ln>
+                      <a:noFill/>
+                    </a:ln>
+                  </pic:spPr>
+                </pic:pic>
+              </a:graphicData>
+            </a:graphic>
+          </wp:inline>
+        </w:drawing>
+      </w:r>
+      <w:r>
+        <w:rPr>
+          <w:rFonts w:ascii="Noto Serif Thai" w:hAnsi="Noto Serif Thai" w:cs="Noto Serif Thai"/>
+          <w:szCs w:val="22"/>
+        </w:rPr>
+        <w:t xml:space="preserve">   </w:t>
       </w:r>
       <w:r>
         <w:rPr>
           <w:rFonts w:ascii="Noto Serif Thai" w:hAnsi="Noto Serif Thai" w:cs="Noto Serif Thai" w:hint="cs"/>
-          <w:szCs w:val="22"/>
-          <w:cs/>
-        </w:rPr>
-        <w:t>แบบง่าย</w:t>
-      </w:r>
-      <w:r>
-        <w:rPr>
-          <w:rFonts w:ascii="Noto Serif Thai" w:hAnsi="Noto Serif Thai" w:cs="Noto Serif Thai"/>
-          <w:szCs w:val="22"/>
-        </w:rPr>
-        <w:t>)</w:t>
-      </w:r>
+          <w:noProof/>
+          <w:szCs w:val="22"/>
+        </w:rPr>
+        <w:drawing>
+          <wp:inline distT="0" distB="0" distL="0" distR="0" wp14:anchorId="04AD103A" wp14:editId="170FE87A">
+            <wp:extent cx="3134733" cy="2915640"/>
+            <wp:effectExtent l="0" t="0" r="0" b="0"/>
+            <wp:docPr id="344780316" name="Picture 4" descr="A screen shot of a computer code&#10;&#10;Description automatically generated"/>
+            <wp:cNvGraphicFramePr>
+              <a:graphicFrameLocks xmlns:a="http://schemas.openxmlformats.org/drawingml/2006/main" noChangeAspect="1"/>
+            </wp:cNvGraphicFramePr>
+            <a:graphic xmlns:a="http://schemas.openxmlformats.org/drawingml/2006/main">
+              <a:graphicData uri="http://schemas.openxmlformats.org/drawingml/2006/picture">
+                <pic:pic xmlns:pic="http://schemas.openxmlformats.org/drawingml/2006/picture">
+                  <pic:nvPicPr>
+                    <pic:cNvPr id="344780316" name="Picture 4" descr="A screen shot of a computer code&#10;&#10;Description automatically generated"/>
+                    <pic:cNvPicPr>
+                      <a:picLocks noChangeAspect="1" noChangeArrowheads="1"/>
+                    </pic:cNvPicPr>
+                  </pic:nvPicPr>
+                  <pic:blipFill>
+                    <a:blip r:embed="rId10" cstate="print">
+                      <a:extLst>
+                        <a:ext uri="{28A0092B-C50C-407E-A947-70E740481C1C}">
+                          <a14:useLocalDpi xmlns:a14="http://schemas.microsoft.com/office/drawing/2010/main" val="0"/>
+                        </a:ext>
+                      </a:extLst>
+                    </a:blip>
+                    <a:srcRect/>
+                    <a:stretch>
+                      <a:fillRect/>
+                    </a:stretch>
+                  </pic:blipFill>
+                  <pic:spPr bwMode="auto">
+                    <a:xfrm>
+                      <a:off x="0" y="0"/>
+                      <a:ext cx="3168510" cy="2947056"/>
+                    </a:xfrm>
+                    <a:prstGeom prst="rect">
+                      <a:avLst/>
+                    </a:prstGeom>
+                    <a:noFill/>
+                    <a:ln>
+                      <a:noFill/>
+                    </a:ln>
+                  </pic:spPr>
+                </pic:pic>
+              </a:graphicData>
+            </a:graphic>
+          </wp:inline>
+        </w:drawing>
+      </w:r>
+    </w:p>
+    <w:p>
+      <w:pPr>
+        <w:spacing w:after="0"/>
+        <w:ind w:left="720"/>
+        <w:jc w:val="center"/>
+        <w:rPr>
+          <w:rFonts w:ascii="Noto Serif Thai" w:hAnsi="Noto Serif Thai" w:cs="Noto Serif Thai"/>
+          <w:szCs w:val="22"/>
+        </w:rPr>
+      </w:pPr>
+      <w:r>
+        <w:rPr>
+          <w:rFonts w:ascii="Noto Serif Thai" w:hAnsi="Noto Serif Thai" w:cs="Noto Serif Thai" w:hint="cs"/>
+          <w:szCs w:val="22"/>
+          <w:cs/>
+        </w:rPr>
+        <w:t xml:space="preserve">ตัวอย่างของการ </w:t>
+      </w:r>
+      <w:r>
+        <w:rPr>
+          <w:rFonts w:ascii="Noto Serif Thai" w:hAnsi="Noto Serif Thai" w:cs="Noto Serif Thai"/>
+          <w:szCs w:val="22"/>
+        </w:rPr>
+        <w:t xml:space="preserve">Implement </w:t>
+      </w:r>
+      <w:r>
+        <w:rPr>
+          <w:rFonts w:ascii="Noto Serif Thai" w:hAnsi="Noto Serif Thai" w:cs="Noto Serif Thai" w:hint="cs"/>
+          <w:szCs w:val="22"/>
+          <w:cs/>
+        </w:rPr>
+        <w:t xml:space="preserve">คราส </w:t>
+      </w:r>
+      <w:r>
+        <w:rPr>
+          <w:rFonts w:ascii="Noto Serif Thai" w:hAnsi="Noto Serif Thai" w:cs="Noto Serif Thai"/>
+          <w:szCs w:val="22"/>
+        </w:rPr>
+        <w:t>Graphical Method</w:t>
+      </w:r>
+      <w:r>
+        <w:rPr>
+          <w:rFonts w:ascii="Noto Serif Thai" w:hAnsi="Noto Serif Thai" w:cs="Noto Serif Thai" w:hint="cs"/>
+          <w:szCs w:val="22"/>
+          <w:cs/>
+        </w:rPr>
+        <w:t xml:space="preserve"> และ</w:t>
+      </w:r>
+    </w:p>
+    <w:p>
+      <w:pPr>
+        <w:spacing w:after="0"/>
+        <w:ind w:left="720"/>
+        <w:jc w:val="center"/>
+        <w:rPr>
+          <w:rFonts w:ascii="Noto Serif Thai" w:hAnsi="Noto Serif Thai" w:cs="Noto Serif Thai"/>
+          <w:szCs w:val="22"/>
+        </w:rPr>
+      </w:pPr>
+      <w:r>
+        <w:rPr>
+          <w:rFonts w:ascii="Noto Serif Thai" w:hAnsi="Noto Serif Thai" w:cs="Noto Serif Thai" w:hint="cs"/>
+          <w:szCs w:val="22"/>
+          <w:cs/>
+        </w:rPr>
+        <w:t xml:space="preserve">ปัญหาของ </w:t>
+      </w:r>
+      <w:r>
+        <w:rPr>
+          <w:rFonts w:ascii="Noto Serif Thai" w:hAnsi="Noto Serif Thai" w:cs="Noto Serif Thai"/>
+          <w:szCs w:val="22"/>
+        </w:rPr>
+        <w:t>Root Of Equation</w:t>
+      </w:r>
+    </w:p>
+    <w:p>
+      <w:pPr>
+        <w:jc w:val="center"/>
+        <w:rPr>
+          <w:rFonts w:ascii="Noto Serif Thai" w:hAnsi="Noto Serif Thai" w:cs="Noto Serif Thai" w:hint="cs"/>
+          <w:szCs w:val="22"/>
+        </w:rPr>
+      </w:pPr>
     </w:p>
     <w:sectPr>
       <w:pgSz w:w="12240" w:h="15840"/>

</xml_diff>

<commit_message>
Doc: Added OOP Concept: Construcutor & Encap
</commit_message>
<xml_diff>
--- a/document/document.docx
+++ b/document/document.docx
@@ -1238,21 +1238,12 @@
         </w:rPr>
         <w:t xml:space="preserve">สามารถเก็บข้อมูลของปัญหาที่เคยคำนวณ โดยใช้ </w:t>
       </w:r>
-      <w:proofErr w:type="spellStart"/>
-      <w:r>
-        <w:rPr>
-          <w:rFonts w:ascii="Noto Serif Thai" w:hAnsi="Noto Serif Thai" w:cs="Noto Serif Thai"/>
-          <w:szCs w:val="22"/>
-        </w:rPr>
-        <w:t>PlanetScale</w:t>
-      </w:r>
-      <w:proofErr w:type="spellEnd"/>
-      <w:r>
-        <w:rPr>
-          <w:rFonts w:ascii="Noto Serif Thai" w:hAnsi="Noto Serif Thai" w:cs="Noto Serif Thai"/>
-          <w:szCs w:val="22"/>
-        </w:rPr>
-        <w:t xml:space="preserve"> Database</w:t>
+      <w:r>
+        <w:rPr>
+          <w:rFonts w:ascii="Noto Serif Thai" w:hAnsi="Noto Serif Thai" w:cs="Noto Serif Thai"/>
+          <w:szCs w:val="22"/>
+        </w:rPr>
+        <w:t>PlanetScale Database</w:t>
       </w:r>
     </w:p>
     <w:p>
@@ -5865,21 +5856,12 @@
           <w:szCs w:val="22"/>
         </w:rPr>
       </w:pPr>
-      <w:proofErr w:type="spellStart"/>
-      <w:r>
-        <w:rPr>
-          <w:rFonts w:ascii="Noto Serif Thai" w:hAnsi="Noto Serif Thai" w:cs="Noto Serif Thai"/>
-          <w:szCs w:val="22"/>
-        </w:rPr>
-        <w:t>getProblemId</w:t>
-      </w:r>
-      <w:proofErr w:type="spellEnd"/>
-      <w:r>
-        <w:rPr>
-          <w:rFonts w:ascii="Noto Serif Thai" w:hAnsi="Noto Serif Thai" w:cs="Noto Serif Thai"/>
-          <w:szCs w:val="22"/>
-        </w:rPr>
-        <w:t xml:space="preserve">(mode: ‘select’ | ‘create’) </w:t>
+      <w:r>
+        <w:rPr>
+          <w:rFonts w:ascii="Noto Serif Thai" w:hAnsi="Noto Serif Thai" w:cs="Noto Serif Thai"/>
+          <w:szCs w:val="22"/>
+        </w:rPr>
+        <w:t xml:space="preserve">getProblemId(mode: ‘select’ | ‘create’) </w:t>
       </w:r>
       <w:r>
         <w:rPr>
@@ -5970,37 +5952,12 @@
           <w:szCs w:val="22"/>
         </w:rPr>
       </w:pPr>
-      <w:proofErr w:type="spellStart"/>
-      <w:r>
-        <w:rPr>
-          <w:rFonts w:ascii="Noto Serif Thai" w:hAnsi="Noto Serif Thai" w:cs="Noto Serif Thai"/>
-          <w:szCs w:val="22"/>
-        </w:rPr>
-        <w:t>setUserId</w:t>
-      </w:r>
-      <w:proofErr w:type="spellEnd"/>
-      <w:r>
-        <w:rPr>
-          <w:rFonts w:ascii="Noto Serif Thai" w:hAnsi="Noto Serif Thai" w:cs="Noto Serif Thai"/>
-          <w:szCs w:val="22"/>
-        </w:rPr>
-        <w:t>(</w:t>
-      </w:r>
-      <w:proofErr w:type="spellStart"/>
-      <w:r>
-        <w:rPr>
-          <w:rFonts w:ascii="Noto Serif Thai" w:hAnsi="Noto Serif Thai" w:cs="Noto Serif Thai"/>
-          <w:szCs w:val="22"/>
-        </w:rPr>
-        <w:t>userId</w:t>
-      </w:r>
-      <w:proofErr w:type="spellEnd"/>
-      <w:r>
-        <w:rPr>
-          <w:rFonts w:ascii="Noto Serif Thai" w:hAnsi="Noto Serif Thai" w:cs="Noto Serif Thai"/>
-          <w:szCs w:val="22"/>
-        </w:rPr>
-        <w:t>: string)</w:t>
+      <w:r>
+        <w:rPr>
+          <w:rFonts w:ascii="Noto Serif Thai" w:hAnsi="Noto Serif Thai" w:cs="Noto Serif Thai"/>
+          <w:szCs w:val="22"/>
+        </w:rPr>
+        <w:t>setUserId(userId: string)</w:t>
       </w:r>
       <w:r>
         <w:rPr>
@@ -6042,22 +5999,13 @@
           <w:szCs w:val="22"/>
         </w:rPr>
       </w:pPr>
-      <w:proofErr w:type="spellStart"/>
       <w:r>
         <w:rPr>
           <w:rFonts w:ascii="Noto Serif Thai" w:hAnsi="Noto Serif Thai" w:cs="Noto Serif Thai"/>
           <w:szCs w:val="22"/>
         </w:rPr>
         <w:lastRenderedPageBreak/>
-        <w:t>getInput</w:t>
-      </w:r>
-      <w:proofErr w:type="spellEnd"/>
-      <w:r>
-        <w:rPr>
-          <w:rFonts w:ascii="Noto Serif Thai" w:hAnsi="Noto Serif Thai" w:cs="Noto Serif Thai"/>
-          <w:szCs w:val="22"/>
-        </w:rPr>
-        <w:t xml:space="preserve">() </w:t>
+        <w:t xml:space="preserve">getInput() </w:t>
       </w:r>
       <w:r>
         <w:rPr>
@@ -6092,7 +6040,6 @@
         </w:rPr>
         <w:t xml:space="preserve">คราส </w:t>
       </w:r>
-      <w:proofErr w:type="spellStart"/>
       <w:r>
         <w:rPr>
           <w:rFonts w:ascii="Noto Serif Thai" w:hAnsi="Noto Serif Thai" w:cs="Noto Serif Thai"/>
@@ -6100,7 +6047,6 @@
         </w:rPr>
         <w:t>ProblemSolver</w:t>
       </w:r>
-      <w:proofErr w:type="spellEnd"/>
       <w:r>
         <w:rPr>
           <w:rFonts w:ascii="Noto Serif Thai" w:hAnsi="Noto Serif Thai" w:cs="Noto Serif Thai" w:hint="cs"/>
@@ -6361,21 +6307,12 @@
           <w:szCs w:val="22"/>
         </w:rPr>
       </w:pPr>
-      <w:proofErr w:type="spellStart"/>
-      <w:r>
-        <w:rPr>
-          <w:rFonts w:ascii="Noto Serif Thai" w:hAnsi="Noto Serif Thai" w:cs="Noto Serif Thai"/>
-          <w:szCs w:val="22"/>
-        </w:rPr>
-        <w:t>getOutput</w:t>
-      </w:r>
-      <w:proofErr w:type="spellEnd"/>
-      <w:r>
-        <w:rPr>
-          <w:rFonts w:ascii="Noto Serif Thai" w:hAnsi="Noto Serif Thai" w:cs="Noto Serif Thai"/>
-          <w:szCs w:val="22"/>
-        </w:rPr>
-        <w:t xml:space="preserve">() </w:t>
+      <w:r>
+        <w:rPr>
+          <w:rFonts w:ascii="Noto Serif Thai" w:hAnsi="Noto Serif Thai" w:cs="Noto Serif Thai"/>
+          <w:szCs w:val="22"/>
+        </w:rPr>
+        <w:t xml:space="preserve">getOutput() </w:t>
       </w:r>
       <w:r>
         <w:rPr>
@@ -6497,37 +6434,12 @@
           <w:szCs w:val="22"/>
         </w:rPr>
       </w:pPr>
-      <w:proofErr w:type="spellStart"/>
-      <w:r>
-        <w:rPr>
-          <w:rFonts w:ascii="Noto Serif Thai" w:hAnsi="Noto Serif Thai" w:cs="Noto Serif Thai"/>
-          <w:szCs w:val="22"/>
-        </w:rPr>
-        <w:t>setUserId</w:t>
-      </w:r>
-      <w:proofErr w:type="spellEnd"/>
-      <w:r>
-        <w:rPr>
-          <w:rFonts w:ascii="Noto Serif Thai" w:hAnsi="Noto Serif Thai" w:cs="Noto Serif Thai"/>
-          <w:szCs w:val="22"/>
-        </w:rPr>
-        <w:t>(</w:t>
-      </w:r>
-      <w:proofErr w:type="spellStart"/>
-      <w:r>
-        <w:rPr>
-          <w:rFonts w:ascii="Noto Serif Thai" w:hAnsi="Noto Serif Thai" w:cs="Noto Serif Thai"/>
-          <w:szCs w:val="22"/>
-        </w:rPr>
-        <w:t>userId</w:t>
-      </w:r>
-      <w:proofErr w:type="spellEnd"/>
-      <w:r>
-        <w:rPr>
-          <w:rFonts w:ascii="Noto Serif Thai" w:hAnsi="Noto Serif Thai" w:cs="Noto Serif Thai"/>
-          <w:szCs w:val="22"/>
-        </w:rPr>
-        <w:t xml:space="preserve">: string) </w:t>
+      <w:r>
+        <w:rPr>
+          <w:rFonts w:ascii="Noto Serif Thai" w:hAnsi="Noto Serif Thai" w:cs="Noto Serif Thai"/>
+          <w:szCs w:val="22"/>
+        </w:rPr>
+        <w:t xml:space="preserve">setUserId(userId: string) </w:t>
       </w:r>
       <w:r>
         <w:rPr>
@@ -6581,21 +6493,12 @@
           <w:szCs w:val="22"/>
         </w:rPr>
       </w:pPr>
-      <w:proofErr w:type="spellStart"/>
-      <w:r>
-        <w:rPr>
-          <w:rFonts w:ascii="Noto Serif Thai" w:hAnsi="Noto Serif Thai" w:cs="Noto Serif Thai"/>
-          <w:szCs w:val="22"/>
-        </w:rPr>
-        <w:t>getProblemSolverId</w:t>
-      </w:r>
-      <w:proofErr w:type="spellEnd"/>
-      <w:r>
-        <w:rPr>
-          <w:rFonts w:ascii="Noto Serif Thai" w:hAnsi="Noto Serif Thai" w:cs="Noto Serif Thai"/>
-          <w:szCs w:val="22"/>
-        </w:rPr>
-        <w:t xml:space="preserve">() </w:t>
+      <w:r>
+        <w:rPr>
+          <w:rFonts w:ascii="Noto Serif Thai" w:hAnsi="Noto Serif Thai" w:cs="Noto Serif Thai"/>
+          <w:szCs w:val="22"/>
+        </w:rPr>
+        <w:t xml:space="preserve">getProblemSolverId() </w:t>
       </w:r>
       <w:r>
         <w:rPr>
@@ -8125,17 +8028,8 @@
           <w:rFonts w:ascii="Noto Serif Thai" w:hAnsi="Noto Serif Thai" w:cs="Noto Serif Thai"/>
           <w:szCs w:val="22"/>
         </w:rPr>
-        <w:t xml:space="preserve">Framework: </w:t>
-      </w:r>
-      <w:proofErr w:type="spellStart"/>
-      <w:r>
-        <w:rPr>
-          <w:rFonts w:ascii="Noto Serif Thai" w:hAnsi="Noto Serif Thai" w:cs="Noto Serif Thai"/>
-          <w:szCs w:val="22"/>
-        </w:rPr>
-        <w:t>SvelteKit</w:t>
-      </w:r>
-      <w:proofErr w:type="spellEnd"/>
+        <w:t>Framework: SvelteKit</w:t>
+      </w:r>
       <w:r>
         <w:rPr>
           <w:rFonts w:ascii="Noto Serif Thai" w:hAnsi="Noto Serif Thai" w:cs="Noto Serif Thai"/>
@@ -8297,36 +8191,8 @@
           <w:szCs w:val="22"/>
           <w:cs/>
         </w:rPr>
-        <w:t>ผู้ให้บริหาร</w:t>
-      </w:r>
-      <w:proofErr w:type="spellStart"/>
-      <w:r>
-        <w:rPr>
-          <w:rFonts w:ascii="Noto Serif Thai" w:hAnsi="Noto Serif Thai" w:cs="Noto Serif Thai"/>
-          <w:szCs w:val="22"/>
-          <w:cs/>
-        </w:rPr>
-        <w:t>โฮส</w:t>
-      </w:r>
-      <w:proofErr w:type="spellEnd"/>
-      <w:r>
-        <w:rPr>
-          <w:rFonts w:ascii="Noto Serif Thai" w:hAnsi="Noto Serif Thai" w:cs="Noto Serif Thai"/>
-          <w:szCs w:val="22"/>
-          <w:cs/>
-        </w:rPr>
-        <w:t>ติ</w:t>
-      </w:r>
-      <w:proofErr w:type="spellStart"/>
-      <w:r>
-        <w:rPr>
-          <w:rFonts w:ascii="Noto Serif Thai" w:hAnsi="Noto Serif Thai" w:cs="Noto Serif Thai"/>
-          <w:szCs w:val="22"/>
-          <w:cs/>
-        </w:rPr>
-        <w:t>้ง</w:t>
-      </w:r>
-      <w:proofErr w:type="spellEnd"/>
+        <w:t>ผู้ให้บริหารโฮสติ้ง</w:t>
+      </w:r>
       <w:r>
         <w:rPr>
           <w:rFonts w:ascii="Noto Serif Thai" w:hAnsi="Noto Serif Thai" w:cs="Noto Serif Thai"/>
@@ -8391,7 +8257,6 @@
         </w:rPr>
         <w:t xml:space="preserve"> </w:t>
       </w:r>
-      <w:proofErr w:type="spellStart"/>
       <w:r>
         <w:rPr>
           <w:rFonts w:ascii="Noto Serif Thai" w:hAnsi="Noto Serif Thai" w:cs="Noto Serif Thai"/>
@@ -8399,7 +8264,6 @@
         </w:rPr>
         <w:t>Vercel</w:t>
       </w:r>
-      <w:proofErr w:type="spellEnd"/>
     </w:p>
     <w:p>
       <w:pPr>
@@ -8627,23 +8491,7 @@
           <w:rFonts w:ascii="Noto Serif Thai" w:hAnsi="Noto Serif Thai" w:cs="Noto Serif Thai"/>
           <w:szCs w:val="22"/>
         </w:rPr>
-        <w:t xml:space="preserve"> </w:t>
-      </w:r>
-      <w:proofErr w:type="spellStart"/>
-      <w:r>
-        <w:rPr>
-          <w:rFonts w:ascii="Noto Serif Thai" w:hAnsi="Noto Serif Thai" w:cs="Noto Serif Thai"/>
-          <w:szCs w:val="22"/>
-        </w:rPr>
-        <w:t>PlanetScale</w:t>
-      </w:r>
-      <w:proofErr w:type="spellEnd"/>
-      <w:r>
-        <w:rPr>
-          <w:rFonts w:ascii="Noto Serif Thai" w:hAnsi="Noto Serif Thai" w:cs="Noto Serif Thai"/>
-          <w:szCs w:val="22"/>
-        </w:rPr>
-        <w:t xml:space="preserve"> </w:t>
+        <w:t xml:space="preserve"> PlanetScale </w:t>
       </w:r>
       <w:r>
         <w:rPr>
@@ -8781,23 +8629,7 @@
           <w:rFonts w:ascii="Noto Serif Thai" w:hAnsi="Noto Serif Thai" w:cs="Noto Serif Thai"/>
           <w:szCs w:val="22"/>
         </w:rPr>
-        <w:t xml:space="preserve"> </w:t>
-      </w:r>
-      <w:proofErr w:type="spellStart"/>
-      <w:r>
-        <w:rPr>
-          <w:rFonts w:ascii="Noto Serif Thai" w:hAnsi="Noto Serif Thai" w:cs="Noto Serif Thai"/>
-          <w:szCs w:val="22"/>
-        </w:rPr>
-        <w:t>TailwindCSS</w:t>
-      </w:r>
-      <w:proofErr w:type="spellEnd"/>
-      <w:r>
-        <w:rPr>
-          <w:rFonts w:ascii="Noto Serif Thai" w:hAnsi="Noto Serif Thai" w:cs="Noto Serif Thai"/>
-          <w:szCs w:val="22"/>
-        </w:rPr>
-        <w:t xml:space="preserve"> </w:t>
+        <w:t xml:space="preserve"> TailwindCSS </w:t>
       </w:r>
       <w:r>
         <w:rPr>
@@ -8894,23 +8726,7 @@
           <w:rFonts w:ascii="Noto Serif Thai" w:hAnsi="Noto Serif Thai" w:cs="Noto Serif Thai"/>
           <w:szCs w:val="22"/>
         </w:rPr>
-        <w:t xml:space="preserve"> </w:t>
-      </w:r>
-      <w:proofErr w:type="spellStart"/>
-      <w:r>
-        <w:rPr>
-          <w:rFonts w:ascii="Noto Serif Thai" w:hAnsi="Noto Serif Thai" w:cs="Noto Serif Thai"/>
-          <w:szCs w:val="22"/>
-        </w:rPr>
-        <w:t>shadcn</w:t>
-      </w:r>
-      <w:proofErr w:type="spellEnd"/>
-      <w:r>
-        <w:rPr>
-          <w:rFonts w:ascii="Noto Serif Thai" w:hAnsi="Noto Serif Thai" w:cs="Noto Serif Thai"/>
-          <w:szCs w:val="22"/>
-        </w:rPr>
-        <w:t xml:space="preserve">-svelte </w:t>
+        <w:t xml:space="preserve"> shadcn-svelte </w:t>
       </w:r>
       <w:r>
         <w:rPr>
@@ -9304,11 +9120,770 @@
     </w:p>
     <w:p>
       <w:pPr>
-        <w:rPr>
-          <w:rFonts w:ascii="Noto Serif Thai" w:hAnsi="Noto Serif Thai" w:cs="Noto Serif Thai"/>
-          <w:szCs w:val="22"/>
-        </w:rPr>
-      </w:pPr>
+        <w:jc w:val="center"/>
+        <w:rPr>
+          <w:rFonts w:ascii="Noto Serif Thai" w:hAnsi="Noto Serif Thai" w:cs="Noto Serif Thai"/>
+          <w:szCs w:val="22"/>
+        </w:rPr>
+      </w:pPr>
+    </w:p>
+    <w:p>
+      <w:pPr>
+        <w:rPr>
+          <w:rFonts w:ascii="Noto Serif Thai" w:hAnsi="Noto Serif Thai" w:cs="Noto Serif Thai"/>
+          <w:b/>
+          <w:bCs/>
+          <w:sz w:val="24"/>
+          <w:szCs w:val="24"/>
+        </w:rPr>
+      </w:pPr>
+      <w:r>
+        <w:rPr>
+          <w:rFonts w:ascii="Noto Serif Thai" w:hAnsi="Noto Serif Thai" w:cs="Noto Serif Thai" w:hint="cs"/>
+          <w:b/>
+          <w:bCs/>
+          <w:sz w:val="24"/>
+          <w:szCs w:val="24"/>
+          <w:cs/>
+        </w:rPr>
+        <w:lastRenderedPageBreak/>
+        <w:t>แนวคิดการเขียนโปรแกรมเชิงวัตถุ</w:t>
+      </w:r>
+    </w:p>
+    <w:p>
+      <w:pPr>
+        <w:pStyle w:val="ListParagraph"/>
+        <w:numPr>
+          <w:ilvl w:val="0"/>
+          <w:numId w:val="6"/>
+        </w:numPr>
+        <w:ind w:left="720" w:hanging="360"/>
+        <w:rPr>
+          <w:rFonts w:ascii="Noto Serif Thai" w:hAnsi="Noto Serif Thai" w:cs="Noto Serif Thai"/>
+          <w:b/>
+          <w:bCs/>
+          <w:szCs w:val="22"/>
+        </w:rPr>
+      </w:pPr>
+      <w:r>
+        <w:rPr>
+          <w:rFonts w:ascii="Noto Serif Thai" w:hAnsi="Noto Serif Thai" w:cs="Noto Serif Thai"/>
+          <w:b/>
+          <w:bCs/>
+          <w:szCs w:val="22"/>
+        </w:rPr>
+        <w:t>Constructor</w:t>
+      </w:r>
+    </w:p>
+    <w:p>
+      <w:pPr>
+        <w:ind w:left="360"/>
+        <w:jc w:val="center"/>
+        <w:rPr>
+          <w:rFonts w:ascii="Noto Serif Thai" w:hAnsi="Noto Serif Thai" w:cs="Noto Serif Thai"/>
+          <w:szCs w:val="22"/>
+        </w:rPr>
+      </w:pPr>
+      <w:r>
+        <w:rPr>
+          <w:rFonts w:ascii="Noto Serif Thai" w:hAnsi="Noto Serif Thai" w:cs="Noto Serif Thai"/>
+          <w:noProof/>
+          <w:szCs w:val="22"/>
+        </w:rPr>
+        <w:drawing>
+          <wp:inline distT="0" distB="0" distL="0" distR="0" wp14:anchorId="1EAB7E6C" wp14:editId="42E8CFC8">
+            <wp:extent cx="2553005" cy="644665"/>
+            <wp:effectExtent l="0" t="0" r="0" b="0"/>
+            <wp:docPr id="1834340513" name="Picture 15"/>
+            <wp:cNvGraphicFramePr>
+              <a:graphicFrameLocks xmlns:a="http://schemas.openxmlformats.org/drawingml/2006/main" noChangeAspect="1"/>
+            </wp:cNvGraphicFramePr>
+            <a:graphic xmlns:a="http://schemas.openxmlformats.org/drawingml/2006/main">
+              <a:graphicData uri="http://schemas.openxmlformats.org/drawingml/2006/picture">
+                <pic:pic xmlns:pic="http://schemas.openxmlformats.org/drawingml/2006/picture">
+                  <pic:nvPicPr>
+                    <pic:cNvPr id="0" name="Picture 30"/>
+                    <pic:cNvPicPr>
+                      <a:picLocks noChangeAspect="1" noChangeArrowheads="1"/>
+                    </pic:cNvPicPr>
+                  </pic:nvPicPr>
+                  <pic:blipFill>
+                    <a:blip r:embed="rId34" cstate="print">
+                      <a:extLst>
+                        <a:ext uri="{28A0092B-C50C-407E-A947-70E740481C1C}">
+                          <a14:useLocalDpi xmlns:a14="http://schemas.microsoft.com/office/drawing/2010/main" val="0"/>
+                        </a:ext>
+                      </a:extLst>
+                    </a:blip>
+                    <a:srcRect/>
+                    <a:stretch>
+                      <a:fillRect/>
+                    </a:stretch>
+                  </pic:blipFill>
+                  <pic:spPr bwMode="auto">
+                    <a:xfrm>
+                      <a:off x="0" y="0"/>
+                      <a:ext cx="2570980" cy="649204"/>
+                    </a:xfrm>
+                    <a:prstGeom prst="rect">
+                      <a:avLst/>
+                    </a:prstGeom>
+                    <a:noFill/>
+                    <a:ln>
+                      <a:noFill/>
+                    </a:ln>
+                  </pic:spPr>
+                </pic:pic>
+              </a:graphicData>
+            </a:graphic>
+          </wp:inline>
+        </w:drawing>
+      </w:r>
+      <w:r>
+        <w:rPr>
+          <w:rFonts w:ascii="Noto Serif Thai" w:hAnsi="Noto Serif Thai" w:cs="Noto Serif Thai"/>
+          <w:szCs w:val="22"/>
+        </w:rPr>
+        <w:t xml:space="preserve">  </w:t>
+      </w:r>
+      <w:r>
+        <w:rPr>
+          <w:rFonts w:ascii="Noto Serif Thai" w:hAnsi="Noto Serif Thai" w:cs="Noto Serif Thai"/>
+          <w:noProof/>
+          <w:szCs w:val="22"/>
+        </w:rPr>
+        <w:drawing>
+          <wp:inline distT="0" distB="0" distL="0" distR="0" wp14:anchorId="7DD78A4D" wp14:editId="6545D427">
+            <wp:extent cx="2803712" cy="649224"/>
+            <wp:effectExtent l="0" t="0" r="0" b="0"/>
+            <wp:docPr id="975994826" name="Picture 16"/>
+            <wp:cNvGraphicFramePr>
+              <a:graphicFrameLocks xmlns:a="http://schemas.openxmlformats.org/drawingml/2006/main" noChangeAspect="1"/>
+            </wp:cNvGraphicFramePr>
+            <a:graphic xmlns:a="http://schemas.openxmlformats.org/drawingml/2006/main">
+              <a:graphicData uri="http://schemas.openxmlformats.org/drawingml/2006/picture">
+                <pic:pic xmlns:pic="http://schemas.openxmlformats.org/drawingml/2006/picture">
+                  <pic:nvPicPr>
+                    <pic:cNvPr id="0" name="Picture 31"/>
+                    <pic:cNvPicPr>
+                      <a:picLocks noChangeAspect="1" noChangeArrowheads="1"/>
+                    </pic:cNvPicPr>
+                  </pic:nvPicPr>
+                  <pic:blipFill>
+                    <a:blip r:embed="rId35" cstate="print">
+                      <a:extLst>
+                        <a:ext uri="{28A0092B-C50C-407E-A947-70E740481C1C}">
+                          <a14:useLocalDpi xmlns:a14="http://schemas.microsoft.com/office/drawing/2010/main" val="0"/>
+                        </a:ext>
+                      </a:extLst>
+                    </a:blip>
+                    <a:srcRect/>
+                    <a:stretch>
+                      <a:fillRect/>
+                    </a:stretch>
+                  </pic:blipFill>
+                  <pic:spPr bwMode="auto">
+                    <a:xfrm>
+                      <a:off x="0" y="0"/>
+                      <a:ext cx="2803712" cy="649224"/>
+                    </a:xfrm>
+                    <a:prstGeom prst="rect">
+                      <a:avLst/>
+                    </a:prstGeom>
+                    <a:noFill/>
+                    <a:ln>
+                      <a:noFill/>
+                    </a:ln>
+                  </pic:spPr>
+                </pic:pic>
+              </a:graphicData>
+            </a:graphic>
+          </wp:inline>
+        </w:drawing>
+      </w:r>
+    </w:p>
+    <w:p>
+      <w:pPr>
+        <w:ind w:left="360" w:firstLine="360"/>
+        <w:rPr>
+          <w:rFonts w:ascii="Noto Serif Thai" w:hAnsi="Noto Serif Thai" w:cs="Noto Serif Thai"/>
+          <w:szCs w:val="22"/>
+        </w:rPr>
+      </w:pPr>
+      <w:r>
+        <w:rPr>
+          <w:rFonts w:ascii="Noto Serif Thai" w:hAnsi="Noto Serif Thai" w:cs="Noto Serif Thai"/>
+          <w:szCs w:val="22"/>
+        </w:rPr>
+        <w:t xml:space="preserve">Constructor </w:t>
+      </w:r>
+      <w:r>
+        <w:rPr>
+          <w:rFonts w:ascii="Noto Serif Thai" w:hAnsi="Noto Serif Thai" w:cs="Noto Serif Thai" w:hint="cs"/>
+          <w:szCs w:val="22"/>
+          <w:cs/>
+        </w:rPr>
+        <w:t>ของคราส</w:t>
+      </w:r>
+      <w:r>
+        <w:rPr>
+          <w:rFonts w:ascii="Noto Serif Thai" w:hAnsi="Noto Serif Thai" w:cs="Noto Serif Thai"/>
+          <w:szCs w:val="22"/>
+        </w:rPr>
+        <w:t xml:space="preserve"> Problem </w:t>
+      </w:r>
+      <w:r>
+        <w:rPr>
+          <w:rFonts w:ascii="Noto Serif Thai" w:hAnsi="Noto Serif Thai" w:cs="Noto Serif Thai" w:hint="cs"/>
+          <w:szCs w:val="22"/>
+          <w:cs/>
+        </w:rPr>
+        <w:t xml:space="preserve">และคราส </w:t>
+      </w:r>
+      <w:r>
+        <w:rPr>
+          <w:rFonts w:ascii="Noto Serif Thai" w:hAnsi="Noto Serif Thai" w:cs="Noto Serif Thai"/>
+          <w:szCs w:val="22"/>
+        </w:rPr>
+        <w:t xml:space="preserve">ProblemSolver </w:t>
+      </w:r>
+      <w:r>
+        <w:rPr>
+          <w:rFonts w:ascii="Noto Serif Thai" w:hAnsi="Noto Serif Thai" w:cs="Noto Serif Thai" w:hint="cs"/>
+          <w:szCs w:val="22"/>
+          <w:cs/>
+        </w:rPr>
+        <w:t xml:space="preserve">เพื่อรับ </w:t>
+      </w:r>
+      <w:r>
+        <w:rPr>
+          <w:rFonts w:ascii="Noto Serif Thai" w:hAnsi="Noto Serif Thai" w:cs="Noto Serif Thai"/>
+          <w:szCs w:val="22"/>
+        </w:rPr>
+        <w:t xml:space="preserve">Parameters </w:t>
+      </w:r>
+      <w:r>
+        <w:rPr>
+          <w:rFonts w:ascii="Noto Serif Thai" w:hAnsi="Noto Serif Thai" w:cs="Noto Serif Thai" w:hint="cs"/>
+          <w:szCs w:val="22"/>
+          <w:cs/>
+        </w:rPr>
+        <w:t xml:space="preserve">ต่างๆ มาตั้ง </w:t>
+      </w:r>
+      <w:r>
+        <w:rPr>
+          <w:rFonts w:ascii="Noto Serif Thai" w:hAnsi="Noto Serif Thai" w:cs="Noto Serif Thai"/>
+          <w:szCs w:val="22"/>
+        </w:rPr>
+        <w:t>Attribute</w:t>
+      </w:r>
+    </w:p>
+    <w:p>
+      <w:pPr>
+        <w:ind w:left="360" w:firstLine="360"/>
+        <w:jc w:val="center"/>
+        <w:rPr>
+          <w:rFonts w:ascii="Noto Serif Thai" w:hAnsi="Noto Serif Thai" w:cs="Noto Serif Thai"/>
+          <w:szCs w:val="22"/>
+        </w:rPr>
+      </w:pPr>
+      <w:r>
+        <w:rPr>
+          <w:rFonts w:ascii="Noto Serif Thai" w:hAnsi="Noto Serif Thai" w:cs="Noto Serif Thai"/>
+          <w:noProof/>
+          <w:szCs w:val="22"/>
+        </w:rPr>
+        <w:drawing>
+          <wp:inline distT="0" distB="0" distL="0" distR="0" wp14:anchorId="5723126F" wp14:editId="1C2CB168">
+            <wp:extent cx="2142852" cy="649224"/>
+            <wp:effectExtent l="0" t="0" r="0" b="0"/>
+            <wp:docPr id="1226066105" name="Picture 17"/>
+            <wp:cNvGraphicFramePr>
+              <a:graphicFrameLocks xmlns:a="http://schemas.openxmlformats.org/drawingml/2006/main" noChangeAspect="1"/>
+            </wp:cNvGraphicFramePr>
+            <a:graphic xmlns:a="http://schemas.openxmlformats.org/drawingml/2006/main">
+              <a:graphicData uri="http://schemas.openxmlformats.org/drawingml/2006/picture">
+                <pic:pic xmlns:pic="http://schemas.openxmlformats.org/drawingml/2006/picture">
+                  <pic:nvPicPr>
+                    <pic:cNvPr id="0" name="Picture 32"/>
+                    <pic:cNvPicPr>
+                      <a:picLocks noChangeAspect="1" noChangeArrowheads="1"/>
+                    </pic:cNvPicPr>
+                  </pic:nvPicPr>
+                  <pic:blipFill>
+                    <a:blip r:embed="rId36" cstate="print">
+                      <a:extLst>
+                        <a:ext uri="{28A0092B-C50C-407E-A947-70E740481C1C}">
+                          <a14:useLocalDpi xmlns:a14="http://schemas.microsoft.com/office/drawing/2010/main" val="0"/>
+                        </a:ext>
+                      </a:extLst>
+                    </a:blip>
+                    <a:srcRect/>
+                    <a:stretch>
+                      <a:fillRect/>
+                    </a:stretch>
+                  </pic:blipFill>
+                  <pic:spPr bwMode="auto">
+                    <a:xfrm>
+                      <a:off x="0" y="0"/>
+                      <a:ext cx="2142852" cy="649224"/>
+                    </a:xfrm>
+                    <a:prstGeom prst="rect">
+                      <a:avLst/>
+                    </a:prstGeom>
+                    <a:noFill/>
+                    <a:ln>
+                      <a:noFill/>
+                    </a:ln>
+                  </pic:spPr>
+                </pic:pic>
+              </a:graphicData>
+            </a:graphic>
+          </wp:inline>
+        </w:drawing>
+      </w:r>
+    </w:p>
+    <w:p>
+      <w:pPr>
+        <w:ind w:left="360" w:firstLine="360"/>
+        <w:rPr>
+          <w:rFonts w:ascii="Noto Serif Thai" w:hAnsi="Noto Serif Thai" w:cs="Noto Serif Thai" w:hint="cs"/>
+          <w:szCs w:val="22"/>
+          <w:cs/>
+        </w:rPr>
+      </w:pPr>
+      <w:r>
+        <w:rPr>
+          <w:rFonts w:ascii="Noto Serif Thai" w:hAnsi="Noto Serif Thai" w:cs="Noto Serif Thai" w:hint="cs"/>
+          <w:szCs w:val="22"/>
+          <w:cs/>
+        </w:rPr>
+        <w:t xml:space="preserve">เมื่อคราส </w:t>
+      </w:r>
+      <w:r>
+        <w:rPr>
+          <w:rFonts w:ascii="Noto Serif Thai" w:hAnsi="Noto Serif Thai" w:cs="Noto Serif Thai"/>
+          <w:szCs w:val="22"/>
+        </w:rPr>
+        <w:t>RootOfEquationProblem</w:t>
+      </w:r>
+      <w:r>
+        <w:rPr>
+          <w:rFonts w:ascii="Noto Serif Thai" w:hAnsi="Noto Serif Thai" w:cs="Noto Serif Thai"/>
+          <w:szCs w:val="22"/>
+        </w:rPr>
+        <w:t xml:space="preserve"> inherit </w:t>
+      </w:r>
+      <w:r>
+        <w:rPr>
+          <w:rFonts w:ascii="Noto Serif Thai" w:hAnsi="Noto Serif Thai" w:cs="Noto Serif Thai" w:hint="cs"/>
+          <w:szCs w:val="22"/>
+          <w:cs/>
+        </w:rPr>
+        <w:t xml:space="preserve">คราส </w:t>
+      </w:r>
+      <w:r>
+        <w:rPr>
+          <w:rFonts w:ascii="Noto Serif Thai" w:hAnsi="Noto Serif Thai" w:cs="Noto Serif Thai"/>
+          <w:szCs w:val="22"/>
+        </w:rPr>
+        <w:t xml:space="preserve">Problem </w:t>
+      </w:r>
+      <w:r>
+        <w:rPr>
+          <w:rFonts w:ascii="Noto Serif Thai" w:hAnsi="Noto Serif Thai" w:cs="Noto Serif Thai" w:hint="cs"/>
+          <w:szCs w:val="22"/>
+          <w:cs/>
+        </w:rPr>
+        <w:t xml:space="preserve">มาจึงไม่จำเป็นต้องใส่ </w:t>
+      </w:r>
+      <w:r>
+        <w:rPr>
+          <w:rFonts w:ascii="Noto Serif Thai" w:hAnsi="Noto Serif Thai" w:cs="Noto Serif Thai"/>
+          <w:szCs w:val="22"/>
+        </w:rPr>
+        <w:t xml:space="preserve">solutionType </w:t>
+      </w:r>
+      <w:r>
+        <w:rPr>
+          <w:rFonts w:ascii="Noto Serif Thai" w:hAnsi="Noto Serif Thai" w:cs="Noto Serif Thai" w:hint="cs"/>
+          <w:szCs w:val="22"/>
+          <w:cs/>
+        </w:rPr>
+        <w:t xml:space="preserve">แต่สามารถเรียก </w:t>
+      </w:r>
+      <w:r>
+        <w:rPr>
+          <w:rFonts w:ascii="Noto Serif Thai" w:hAnsi="Noto Serif Thai" w:cs="Noto Serif Thai"/>
+          <w:szCs w:val="22"/>
+        </w:rPr>
+        <w:t xml:space="preserve">super class Constructor </w:t>
+      </w:r>
+      <w:r>
+        <w:rPr>
+          <w:rFonts w:ascii="Noto Serif Thai" w:hAnsi="Noto Serif Thai" w:cs="Noto Serif Thai" w:hint="cs"/>
+          <w:szCs w:val="22"/>
+          <w:cs/>
+        </w:rPr>
+        <w:t>ได้เลย</w:t>
+      </w:r>
+    </w:p>
+    <w:p>
+      <w:pPr>
+        <w:pStyle w:val="ListParagraph"/>
+        <w:numPr>
+          <w:ilvl w:val="0"/>
+          <w:numId w:val="6"/>
+        </w:numPr>
+        <w:ind w:left="720" w:hanging="360"/>
+        <w:rPr>
+          <w:rFonts w:ascii="Noto Serif Thai" w:hAnsi="Noto Serif Thai" w:cs="Noto Serif Thai"/>
+          <w:b/>
+          <w:bCs/>
+          <w:szCs w:val="22"/>
+        </w:rPr>
+      </w:pPr>
+      <w:r>
+        <w:rPr>
+          <w:rFonts w:ascii="Noto Serif Thai" w:hAnsi="Noto Serif Thai" w:cs="Noto Serif Thai"/>
+          <w:b/>
+          <w:bCs/>
+          <w:szCs w:val="22"/>
+        </w:rPr>
+        <w:t>Encapsulation</w:t>
+      </w:r>
+    </w:p>
+    <w:p>
+      <w:pPr>
+        <w:pStyle w:val="ListParagraph"/>
+        <w:jc w:val="center"/>
+        <w:rPr>
+          <w:rFonts w:ascii="Noto Serif Thai" w:hAnsi="Noto Serif Thai" w:cs="Noto Serif Thai"/>
+          <w:b/>
+          <w:bCs/>
+          <w:szCs w:val="22"/>
+        </w:rPr>
+      </w:pPr>
+      <w:r>
+        <w:rPr>
+          <w:rFonts w:ascii="Noto Serif Thai" w:hAnsi="Noto Serif Thai" w:cs="Noto Serif Thai"/>
+          <w:noProof/>
+          <w:szCs w:val="22"/>
+        </w:rPr>
+        <w:drawing>
+          <wp:inline distT="0" distB="0" distL="0" distR="0" wp14:anchorId="03269CA3" wp14:editId="20C036D4">
+            <wp:extent cx="2150669" cy="958764"/>
+            <wp:effectExtent l="0" t="0" r="0" b="0"/>
+            <wp:docPr id="1208235042" name="Picture 18" descr="A screen shot of a computer code&#10;&#10;Description automatically generated"/>
+            <wp:cNvGraphicFramePr>
+              <a:graphicFrameLocks xmlns:a="http://schemas.openxmlformats.org/drawingml/2006/main" noChangeAspect="1"/>
+            </wp:cNvGraphicFramePr>
+            <a:graphic xmlns:a="http://schemas.openxmlformats.org/drawingml/2006/main">
+              <a:graphicData uri="http://schemas.openxmlformats.org/drawingml/2006/picture">
+                <pic:pic xmlns:pic="http://schemas.openxmlformats.org/drawingml/2006/picture">
+                  <pic:nvPicPr>
+                    <pic:cNvPr id="1208235042" name="Picture 18" descr="A screen shot of a computer code&#10;&#10;Description automatically generated"/>
+                    <pic:cNvPicPr>
+                      <a:picLocks noChangeAspect="1" noChangeArrowheads="1"/>
+                    </pic:cNvPicPr>
+                  </pic:nvPicPr>
+                  <pic:blipFill>
+                    <a:blip r:embed="rId37" cstate="print">
+                      <a:extLst>
+                        <a:ext uri="{28A0092B-C50C-407E-A947-70E740481C1C}">
+                          <a14:useLocalDpi xmlns:a14="http://schemas.microsoft.com/office/drawing/2010/main" val="0"/>
+                        </a:ext>
+                      </a:extLst>
+                    </a:blip>
+                    <a:srcRect/>
+                    <a:stretch>
+                      <a:fillRect/>
+                    </a:stretch>
+                  </pic:blipFill>
+                  <pic:spPr bwMode="auto">
+                    <a:xfrm>
+                      <a:off x="0" y="0"/>
+                      <a:ext cx="2175084" cy="969648"/>
+                    </a:xfrm>
+                    <a:prstGeom prst="rect">
+                      <a:avLst/>
+                    </a:prstGeom>
+                    <a:noFill/>
+                    <a:ln>
+                      <a:noFill/>
+                    </a:ln>
+                  </pic:spPr>
+                </pic:pic>
+              </a:graphicData>
+            </a:graphic>
+          </wp:inline>
+        </w:drawing>
+      </w:r>
+    </w:p>
+    <w:p>
+      <w:pPr>
+        <w:ind w:firstLine="360"/>
+        <w:rPr>
+          <w:rFonts w:ascii="Noto Serif Thai" w:hAnsi="Noto Serif Thai" w:cs="Noto Serif Thai"/>
+          <w:szCs w:val="22"/>
+        </w:rPr>
+      </w:pPr>
+      <w:r>
+        <w:rPr>
+          <w:rFonts w:ascii="Noto Serif Thai" w:hAnsi="Noto Serif Thai" w:cs="Noto Serif Thai"/>
+          <w:szCs w:val="22"/>
+        </w:rPr>
+        <w:t xml:space="preserve">Attribute </w:t>
+      </w:r>
+      <w:r>
+        <w:rPr>
+          <w:rFonts w:ascii="Noto Serif Thai" w:hAnsi="Noto Serif Thai" w:cs="Noto Serif Thai" w:hint="cs"/>
+          <w:szCs w:val="22"/>
+          <w:cs/>
+        </w:rPr>
+        <w:t xml:space="preserve">ของคราสหลักๆ เช่นคราส </w:t>
+      </w:r>
+      <w:r>
+        <w:rPr>
+          <w:rFonts w:ascii="Noto Serif Thai" w:hAnsi="Noto Serif Thai" w:cs="Noto Serif Thai"/>
+          <w:szCs w:val="22"/>
+        </w:rPr>
+        <w:t xml:space="preserve">Problem </w:t>
+      </w:r>
+      <w:r>
+        <w:rPr>
+          <w:rFonts w:ascii="Noto Serif Thai" w:hAnsi="Noto Serif Thai" w:cs="Noto Serif Thai" w:hint="cs"/>
+          <w:szCs w:val="22"/>
+          <w:cs/>
+        </w:rPr>
+        <w:t xml:space="preserve">และคราส </w:t>
+      </w:r>
+      <w:r>
+        <w:rPr>
+          <w:rFonts w:ascii="Noto Serif Thai" w:hAnsi="Noto Serif Thai" w:cs="Noto Serif Thai"/>
+          <w:szCs w:val="22"/>
+        </w:rPr>
+        <w:t xml:space="preserve">ProblemSolver </w:t>
+      </w:r>
+      <w:r>
+        <w:rPr>
+          <w:rFonts w:ascii="Noto Serif Thai" w:hAnsi="Noto Serif Thai" w:cs="Noto Serif Thai" w:hint="cs"/>
+          <w:szCs w:val="22"/>
+          <w:cs/>
+        </w:rPr>
+        <w:t>จะเป็นแบบ</w:t>
+      </w:r>
+      <w:r>
+        <w:rPr>
+          <w:rFonts w:ascii="Noto Serif Thai" w:hAnsi="Noto Serif Thai" w:cs="Noto Serif Thai" w:hint="cs"/>
+          <w:szCs w:val="22"/>
+          <w:cs/>
+        </w:rPr>
+        <w:t xml:space="preserve"> </w:t>
+      </w:r>
+      <w:r>
+        <w:rPr>
+          <w:rFonts w:ascii="Noto Serif Thai" w:hAnsi="Noto Serif Thai" w:cs="Noto Serif Thai"/>
+          <w:szCs w:val="22"/>
+        </w:rPr>
+        <w:t xml:space="preserve">Protected </w:t>
+      </w:r>
+      <w:r>
+        <w:rPr>
+          <w:rFonts w:ascii="Noto Serif Thai" w:hAnsi="Noto Serif Thai" w:cs="Noto Serif Thai" w:hint="cs"/>
+          <w:szCs w:val="22"/>
+          <w:cs/>
+        </w:rPr>
+        <w:t xml:space="preserve">เพื่อให้สามารถมองเห็นได้เฉพาะคราสที่ </w:t>
+      </w:r>
+      <w:r>
+        <w:rPr>
+          <w:rFonts w:ascii="Noto Serif Thai" w:hAnsi="Noto Serif Thai" w:cs="Noto Serif Thai"/>
+          <w:szCs w:val="22"/>
+        </w:rPr>
+        <w:t xml:space="preserve">Inherit </w:t>
+      </w:r>
+      <w:r>
+        <w:rPr>
+          <w:rFonts w:ascii="Noto Serif Thai" w:hAnsi="Noto Serif Thai" w:cs="Noto Serif Thai" w:hint="cs"/>
+          <w:szCs w:val="22"/>
+          <w:cs/>
+        </w:rPr>
+        <w:t xml:space="preserve">ไปเช่น </w:t>
+      </w:r>
+      <w:r>
+        <w:rPr>
+          <w:rFonts w:ascii="Noto Serif Thai" w:hAnsi="Noto Serif Thai" w:cs="Noto Serif Thai" w:hint="cs"/>
+          <w:szCs w:val="22"/>
+          <w:cs/>
+        </w:rPr>
+        <w:t xml:space="preserve">คราส </w:t>
+      </w:r>
+      <w:r>
+        <w:rPr>
+          <w:rFonts w:ascii="Noto Serif Thai" w:hAnsi="Noto Serif Thai" w:cs="Noto Serif Thai"/>
+          <w:szCs w:val="22"/>
+        </w:rPr>
+        <w:t>CramerSolver</w:t>
+      </w:r>
+      <w:r>
+        <w:rPr>
+          <w:rFonts w:ascii="Noto Serif Thai" w:hAnsi="Noto Serif Thai" w:cs="Noto Serif Thai"/>
+          <w:szCs w:val="22"/>
+        </w:rPr>
+        <w:t xml:space="preserve">, </w:t>
+      </w:r>
+      <w:r>
+        <w:rPr>
+          <w:rFonts w:ascii="Noto Serif Thai" w:hAnsi="Noto Serif Thai" w:cs="Noto Serif Thai" w:hint="cs"/>
+          <w:szCs w:val="22"/>
+          <w:cs/>
+        </w:rPr>
+        <w:t xml:space="preserve">คราส </w:t>
+      </w:r>
+      <w:r>
+        <w:rPr>
+          <w:rFonts w:ascii="Noto Serif Thai" w:hAnsi="Noto Serif Thai" w:cs="Noto Serif Thai"/>
+          <w:szCs w:val="22"/>
+        </w:rPr>
+        <w:t>GuassEliminationSolver</w:t>
+      </w:r>
+      <w:r>
+        <w:rPr>
+          <w:rFonts w:ascii="Noto Serif Thai" w:hAnsi="Noto Serif Thai" w:cs="Noto Serif Thai"/>
+          <w:szCs w:val="22"/>
+        </w:rPr>
+        <w:t xml:space="preserve">, … </w:t>
+      </w:r>
+      <w:r>
+        <w:rPr>
+          <w:rFonts w:ascii="Noto Serif Thai" w:hAnsi="Noto Serif Thai" w:cs="Noto Serif Thai" w:hint="cs"/>
+          <w:szCs w:val="22"/>
+          <w:cs/>
+        </w:rPr>
+        <w:t xml:space="preserve">โดยหากต้องการค่าของ </w:t>
+      </w:r>
+      <w:r>
+        <w:rPr>
+          <w:rFonts w:ascii="Noto Serif Thai" w:hAnsi="Noto Serif Thai" w:cs="Noto Serif Thai"/>
+          <w:szCs w:val="22"/>
+        </w:rPr>
+        <w:t xml:space="preserve">Attribute </w:t>
+      </w:r>
+      <w:r>
+        <w:rPr>
+          <w:rFonts w:ascii="Noto Serif Thai" w:hAnsi="Noto Serif Thai" w:cs="Noto Serif Thai" w:hint="cs"/>
+          <w:szCs w:val="22"/>
+          <w:cs/>
+        </w:rPr>
+        <w:t xml:space="preserve">สามารถใช้ได้จาก </w:t>
+      </w:r>
+      <w:r>
+        <w:rPr>
+          <w:rFonts w:ascii="Noto Serif Thai" w:hAnsi="Noto Serif Thai" w:cs="Noto Serif Thai"/>
+          <w:szCs w:val="22"/>
+        </w:rPr>
+        <w:t xml:space="preserve">getter methods </w:t>
+      </w:r>
+      <w:r>
+        <w:rPr>
+          <w:rFonts w:ascii="Noto Serif Thai" w:hAnsi="Noto Serif Thai" w:cs="Noto Serif Thai" w:hint="cs"/>
+          <w:szCs w:val="22"/>
+          <w:cs/>
+        </w:rPr>
+        <w:t>เช่น</w:t>
+      </w:r>
+      <w:r>
+        <w:rPr>
+          <w:rFonts w:ascii="Noto Serif Thai" w:hAnsi="Noto Serif Thai" w:cs="Noto Serif Thai"/>
+          <w:szCs w:val="22"/>
+        </w:rPr>
+        <w:t xml:space="preserve"> getInput(), getOutput()</w:t>
+      </w:r>
+    </w:p>
+    <w:p>
+      <w:pPr>
+        <w:pStyle w:val="ListParagraph"/>
+        <w:numPr>
+          <w:ilvl w:val="0"/>
+          <w:numId w:val="6"/>
+        </w:numPr>
+        <w:ind w:left="720" w:hanging="360"/>
+        <w:rPr>
+          <w:rFonts w:ascii="Noto Serif Thai" w:hAnsi="Noto Serif Thai" w:cs="Noto Serif Thai"/>
+          <w:szCs w:val="22"/>
+        </w:rPr>
+      </w:pPr>
+      <w:r>
+        <w:rPr>
+          <w:rFonts w:ascii="Noto Serif Thai" w:hAnsi="Noto Serif Thai" w:cs="Noto Serif Thai"/>
+          <w:szCs w:val="22"/>
+        </w:rPr>
+        <w:t>Composition</w:t>
+      </w:r>
+    </w:p>
+    <w:p>
+      <w:pPr>
+        <w:pStyle w:val="ListParagraph"/>
+        <w:numPr>
+          <w:ilvl w:val="0"/>
+          <w:numId w:val="6"/>
+        </w:numPr>
+        <w:ind w:left="720" w:hanging="360"/>
+        <w:rPr>
+          <w:rFonts w:ascii="Noto Serif Thai" w:hAnsi="Noto Serif Thai" w:cs="Noto Serif Thai"/>
+          <w:szCs w:val="22"/>
+        </w:rPr>
+      </w:pPr>
+      <w:r>
+        <w:rPr>
+          <w:rFonts w:ascii="Noto Serif Thai" w:hAnsi="Noto Serif Thai" w:cs="Noto Serif Thai"/>
+          <w:szCs w:val="22"/>
+        </w:rPr>
+        <w:t>Polymorphism</w:t>
+      </w:r>
+    </w:p>
+    <w:p>
+      <w:pPr>
+        <w:pStyle w:val="ListParagraph"/>
+        <w:numPr>
+          <w:ilvl w:val="0"/>
+          <w:numId w:val="6"/>
+        </w:numPr>
+        <w:ind w:left="720" w:hanging="360"/>
+        <w:rPr>
+          <w:rFonts w:ascii="Noto Serif Thai" w:hAnsi="Noto Serif Thai" w:cs="Noto Serif Thai"/>
+          <w:szCs w:val="22"/>
+        </w:rPr>
+      </w:pPr>
+      <w:r>
+        <w:rPr>
+          <w:rFonts w:ascii="Noto Serif Thai" w:hAnsi="Noto Serif Thai" w:cs="Noto Serif Thai"/>
+          <w:szCs w:val="22"/>
+        </w:rPr>
+        <w:t>Abstract</w:t>
+      </w:r>
+    </w:p>
+    <w:p>
+      <w:pPr>
+        <w:pStyle w:val="ListParagraph"/>
+        <w:numPr>
+          <w:ilvl w:val="0"/>
+          <w:numId w:val="6"/>
+        </w:numPr>
+        <w:ind w:left="720" w:hanging="360"/>
+        <w:rPr>
+          <w:rFonts w:ascii="Noto Serif Thai" w:hAnsi="Noto Serif Thai" w:cs="Noto Serif Thai" w:hint="cs"/>
+          <w:szCs w:val="22"/>
+        </w:rPr>
+      </w:pPr>
+      <w:r>
+        <w:rPr>
+          <w:rFonts w:ascii="Noto Serif Thai" w:hAnsi="Noto Serif Thai" w:cs="Noto Serif Thai"/>
+          <w:szCs w:val="22"/>
+        </w:rPr>
+        <w:t>Inheritance</w:t>
+      </w:r>
     </w:p>
     <w:sectPr>
       <w:pgSz w:w="12240" w:h="15840"/>

</xml_diff>

<commit_message>
Added OOP Concept: composition
</commit_message>
<xml_diff>
--- a/document/document.docx
+++ b/document/document.docx
@@ -1238,12 +1238,21 @@
         </w:rPr>
         <w:t xml:space="preserve">สามารถเก็บข้อมูลของปัญหาที่เคยคำนวณ โดยใช้ </w:t>
       </w:r>
-      <w:r>
-        <w:rPr>
-          <w:rFonts w:ascii="Noto Serif Thai" w:hAnsi="Noto Serif Thai" w:cs="Noto Serif Thai"/>
-          <w:szCs w:val="22"/>
-        </w:rPr>
-        <w:t>PlanetScale Database</w:t>
+      <w:proofErr w:type="spellStart"/>
+      <w:r>
+        <w:rPr>
+          <w:rFonts w:ascii="Noto Serif Thai" w:hAnsi="Noto Serif Thai" w:cs="Noto Serif Thai"/>
+          <w:szCs w:val="22"/>
+        </w:rPr>
+        <w:t>PlanetScale</w:t>
+      </w:r>
+      <w:proofErr w:type="spellEnd"/>
+      <w:r>
+        <w:rPr>
+          <w:rFonts w:ascii="Noto Serif Thai" w:hAnsi="Noto Serif Thai" w:cs="Noto Serif Thai"/>
+          <w:szCs w:val="22"/>
+        </w:rPr>
+        <w:t xml:space="preserve"> Database</w:t>
       </w:r>
     </w:p>
     <w:p>
@@ -5521,10 +5530,10 @@
           <w:noProof/>
         </w:rPr>
         <w:drawing>
-          <wp:inline distT="0" distB="0" distL="0" distR="0" wp14:anchorId="164224EB" wp14:editId="2E91A2AE">
-            <wp:extent cx="4474007" cy="4158532"/>
+          <wp:inline distT="0" distB="0" distL="0" distR="0" wp14:anchorId="0624E8BC" wp14:editId="196B85CF">
+            <wp:extent cx="4468654" cy="4160520"/>
             <wp:effectExtent l="0" t="0" r="0" b="0"/>
-            <wp:docPr id="675722830" name="Picture 1" descr="A diagram with text on it&#10;&#10;Description automatically generated"/>
+            <wp:docPr id="1424749249" name="Picture 21"/>
             <wp:cNvGraphicFramePr>
               <a:graphicFrameLocks xmlns:a="http://schemas.openxmlformats.org/drawingml/2006/main" noChangeAspect="1"/>
             </wp:cNvGraphicFramePr>
@@ -5532,7 +5541,7 @@
               <a:graphicData uri="http://schemas.openxmlformats.org/drawingml/2006/picture">
                 <pic:pic xmlns:pic="http://schemas.openxmlformats.org/drawingml/2006/picture">
                   <pic:nvPicPr>
-                    <pic:cNvPr id="675722830" name="Picture 1" descr="A diagram with text on it&#10;&#10;Description automatically generated"/>
+                    <pic:cNvPr id="0" name="Picture 36"/>
                     <pic:cNvPicPr>
                       <a:picLocks noChangeAspect="1" noChangeArrowheads="1"/>
                     </pic:cNvPicPr>
@@ -5553,7 +5562,7 @@
                   <pic:spPr bwMode="auto">
                     <a:xfrm>
                       <a:off x="0" y="0"/>
-                      <a:ext cx="4476210" cy="4160579"/>
+                      <a:ext cx="4468654" cy="4160520"/>
                     </a:xfrm>
                     <a:prstGeom prst="rect">
                       <a:avLst/>
@@ -5856,12 +5865,30 @@
           <w:szCs w:val="22"/>
         </w:rPr>
       </w:pPr>
-      <w:r>
-        <w:rPr>
-          <w:rFonts w:ascii="Noto Serif Thai" w:hAnsi="Noto Serif Thai" w:cs="Noto Serif Thai"/>
-          <w:szCs w:val="22"/>
-        </w:rPr>
-        <w:t xml:space="preserve">getProblemId(mode: ‘select’ | ‘create’) </w:t>
+      <w:proofErr w:type="spellStart"/>
+      <w:proofErr w:type="gramStart"/>
+      <w:r>
+        <w:rPr>
+          <w:rFonts w:ascii="Noto Serif Thai" w:hAnsi="Noto Serif Thai" w:cs="Noto Serif Thai"/>
+          <w:szCs w:val="22"/>
+        </w:rPr>
+        <w:t>getProblemId</w:t>
+      </w:r>
+      <w:proofErr w:type="spellEnd"/>
+      <w:r>
+        <w:rPr>
+          <w:rFonts w:ascii="Noto Serif Thai" w:hAnsi="Noto Serif Thai" w:cs="Noto Serif Thai"/>
+          <w:szCs w:val="22"/>
+        </w:rPr>
+        <w:t>(</w:t>
+      </w:r>
+      <w:proofErr w:type="gramEnd"/>
+      <w:r>
+        <w:rPr>
+          <w:rFonts w:ascii="Noto Serif Thai" w:hAnsi="Noto Serif Thai" w:cs="Noto Serif Thai"/>
+          <w:szCs w:val="22"/>
+        </w:rPr>
+        <w:t xml:space="preserve">mode: ‘select’ | ‘create’) </w:t>
       </w:r>
       <w:r>
         <w:rPr>
@@ -5952,12 +5979,39 @@
           <w:szCs w:val="22"/>
         </w:rPr>
       </w:pPr>
-      <w:r>
-        <w:rPr>
-          <w:rFonts w:ascii="Noto Serif Thai" w:hAnsi="Noto Serif Thai" w:cs="Noto Serif Thai"/>
-          <w:szCs w:val="22"/>
-        </w:rPr>
-        <w:t>setUserId(userId: string)</w:t>
+      <w:proofErr w:type="spellStart"/>
+      <w:proofErr w:type="gramStart"/>
+      <w:r>
+        <w:rPr>
+          <w:rFonts w:ascii="Noto Serif Thai" w:hAnsi="Noto Serif Thai" w:cs="Noto Serif Thai"/>
+          <w:szCs w:val="22"/>
+        </w:rPr>
+        <w:t>setUserId</w:t>
+      </w:r>
+      <w:proofErr w:type="spellEnd"/>
+      <w:r>
+        <w:rPr>
+          <w:rFonts w:ascii="Noto Serif Thai" w:hAnsi="Noto Serif Thai" w:cs="Noto Serif Thai"/>
+          <w:szCs w:val="22"/>
+        </w:rPr>
+        <w:t>(</w:t>
+      </w:r>
+      <w:proofErr w:type="spellStart"/>
+      <w:proofErr w:type="gramEnd"/>
+      <w:r>
+        <w:rPr>
+          <w:rFonts w:ascii="Noto Serif Thai" w:hAnsi="Noto Serif Thai" w:cs="Noto Serif Thai"/>
+          <w:szCs w:val="22"/>
+        </w:rPr>
+        <w:t>userId</w:t>
+      </w:r>
+      <w:proofErr w:type="spellEnd"/>
+      <w:r>
+        <w:rPr>
+          <w:rFonts w:ascii="Noto Serif Thai" w:hAnsi="Noto Serif Thai" w:cs="Noto Serif Thai"/>
+          <w:szCs w:val="22"/>
+        </w:rPr>
+        <w:t>: string)</w:t>
       </w:r>
       <w:r>
         <w:rPr>
@@ -5999,13 +6053,31 @@
           <w:szCs w:val="22"/>
         </w:rPr>
       </w:pPr>
+      <w:proofErr w:type="spellStart"/>
+      <w:proofErr w:type="gramStart"/>
       <w:r>
         <w:rPr>
           <w:rFonts w:ascii="Noto Serif Thai" w:hAnsi="Noto Serif Thai" w:cs="Noto Serif Thai"/>
           <w:szCs w:val="22"/>
         </w:rPr>
         <w:lastRenderedPageBreak/>
-        <w:t xml:space="preserve">getInput() </w:t>
+        <w:t>getInput</w:t>
+      </w:r>
+      <w:proofErr w:type="spellEnd"/>
+      <w:r>
+        <w:rPr>
+          <w:rFonts w:ascii="Noto Serif Thai" w:hAnsi="Noto Serif Thai" w:cs="Noto Serif Thai"/>
+          <w:szCs w:val="22"/>
+        </w:rPr>
+        <w:t>(</w:t>
+      </w:r>
+      <w:proofErr w:type="gramEnd"/>
+      <w:r>
+        <w:rPr>
+          <w:rFonts w:ascii="Noto Serif Thai" w:hAnsi="Noto Serif Thai" w:cs="Noto Serif Thai"/>
+          <w:szCs w:val="22"/>
+        </w:rPr>
+        <w:t xml:space="preserve">) </w:t>
       </w:r>
       <w:r>
         <w:rPr>
@@ -6014,6 +6086,71 @@
           <w:cs/>
         </w:rPr>
         <w:t>ส่งรายละเอียดของปัญหา</w:t>
+      </w:r>
+    </w:p>
+    <w:p>
+      <w:pPr>
+        <w:pStyle w:val="ListParagraph"/>
+        <w:numPr>
+          <w:ilvl w:val="0"/>
+          <w:numId w:val="10"/>
+        </w:numPr>
+        <w:tabs>
+          <w:tab w:val="left" w:pos="1402"/>
+        </w:tabs>
+        <w:spacing w:after="0"/>
+        <w:rPr>
+          <w:rFonts w:ascii="Noto Serif Thai" w:hAnsi="Noto Serif Thai" w:cs="Noto Serif Thai"/>
+          <w:szCs w:val="22"/>
+        </w:rPr>
+      </w:pPr>
+      <w:proofErr w:type="spellStart"/>
+      <w:proofErr w:type="gramStart"/>
+      <w:r>
+        <w:rPr>
+          <w:rFonts w:ascii="Noto Serif Thai" w:hAnsi="Noto Serif Thai" w:cs="Noto Serif Thai"/>
+          <w:szCs w:val="22"/>
+        </w:rPr>
+        <w:t>formatInput</w:t>
+      </w:r>
+      <w:proofErr w:type="spellEnd"/>
+      <w:r>
+        <w:rPr>
+          <w:rFonts w:ascii="Noto Serif Thai" w:hAnsi="Noto Serif Thai" w:cs="Noto Serif Thai"/>
+          <w:szCs w:val="22"/>
+        </w:rPr>
+        <w:t>(</w:t>
+      </w:r>
+      <w:proofErr w:type="gramEnd"/>
+      <w:r>
+        <w:rPr>
+          <w:rFonts w:ascii="Noto Serif Thai" w:hAnsi="Noto Serif Thai" w:cs="Noto Serif Thai"/>
+          <w:szCs w:val="22"/>
+        </w:rPr>
+        <w:t xml:space="preserve">) </w:t>
+      </w:r>
+      <w:r>
+        <w:rPr>
+          <w:rFonts w:ascii="Noto Serif Thai" w:hAnsi="Noto Serif Thai" w:cs="Noto Serif Thai" w:hint="cs"/>
+          <w:szCs w:val="22"/>
+          <w:cs/>
+        </w:rPr>
+        <w:t xml:space="preserve">เป็น </w:t>
+      </w:r>
+      <w:r>
+        <w:rPr>
+          <w:rFonts w:ascii="Noto Serif Thai" w:hAnsi="Noto Serif Thai" w:cs="Noto Serif Thai"/>
+          <w:szCs w:val="22"/>
+        </w:rPr>
+        <w:t xml:space="preserve">Abstract class </w:t>
+      </w:r>
+      <w:r>
+        <w:rPr>
+          <w:rFonts w:ascii="Noto Serif Thai" w:hAnsi="Noto Serif Thai" w:cs="Noto Serif Thai" w:hint="cs"/>
+          <w:szCs w:val="22"/>
+          <w:cs/>
+        </w:rPr>
+        <w:t>ที่จะเช็คว่าข้อมูลที่ส่งมาจากผู้ใช้งานให้ตรงกับปัญหาที่ถาม หากไม่ตรงจะไม่สามารถแก้ปัญหานั้นได้ หรือข้อมูลเยอะเกินที่ระบบรองรับ</w:t>
       </w:r>
     </w:p>
     <w:p>
@@ -6040,6 +6177,7 @@
         </w:rPr>
         <w:t xml:space="preserve">คราส </w:t>
       </w:r>
+      <w:proofErr w:type="spellStart"/>
       <w:r>
         <w:rPr>
           <w:rFonts w:ascii="Noto Serif Thai" w:hAnsi="Noto Serif Thai" w:cs="Noto Serif Thai"/>
@@ -6047,6 +6185,7 @@
         </w:rPr>
         <w:t>ProblemSolver</w:t>
       </w:r>
+      <w:proofErr w:type="spellEnd"/>
       <w:r>
         <w:rPr>
           <w:rFonts w:ascii="Noto Serif Thai" w:hAnsi="Noto Serif Thai" w:cs="Noto Serif Thai" w:hint="cs"/>
@@ -6307,12 +6446,30 @@
           <w:szCs w:val="22"/>
         </w:rPr>
       </w:pPr>
-      <w:r>
-        <w:rPr>
-          <w:rFonts w:ascii="Noto Serif Thai" w:hAnsi="Noto Serif Thai" w:cs="Noto Serif Thai"/>
-          <w:szCs w:val="22"/>
-        </w:rPr>
-        <w:t xml:space="preserve">getOutput() </w:t>
+      <w:proofErr w:type="spellStart"/>
+      <w:proofErr w:type="gramStart"/>
+      <w:r>
+        <w:rPr>
+          <w:rFonts w:ascii="Noto Serif Thai" w:hAnsi="Noto Serif Thai" w:cs="Noto Serif Thai"/>
+          <w:szCs w:val="22"/>
+        </w:rPr>
+        <w:t>getOutput</w:t>
+      </w:r>
+      <w:proofErr w:type="spellEnd"/>
+      <w:r>
+        <w:rPr>
+          <w:rFonts w:ascii="Noto Serif Thai" w:hAnsi="Noto Serif Thai" w:cs="Noto Serif Thai"/>
+          <w:szCs w:val="22"/>
+        </w:rPr>
+        <w:t>(</w:t>
+      </w:r>
+      <w:proofErr w:type="gramEnd"/>
+      <w:r>
+        <w:rPr>
+          <w:rFonts w:ascii="Noto Serif Thai" w:hAnsi="Noto Serif Thai" w:cs="Noto Serif Thai"/>
+          <w:szCs w:val="22"/>
+        </w:rPr>
+        <w:t xml:space="preserve">) </w:t>
       </w:r>
       <w:r>
         <w:rPr>
@@ -6434,12 +6591,39 @@
           <w:szCs w:val="22"/>
         </w:rPr>
       </w:pPr>
-      <w:r>
-        <w:rPr>
-          <w:rFonts w:ascii="Noto Serif Thai" w:hAnsi="Noto Serif Thai" w:cs="Noto Serif Thai"/>
-          <w:szCs w:val="22"/>
-        </w:rPr>
-        <w:t xml:space="preserve">setUserId(userId: string) </w:t>
+      <w:proofErr w:type="spellStart"/>
+      <w:proofErr w:type="gramStart"/>
+      <w:r>
+        <w:rPr>
+          <w:rFonts w:ascii="Noto Serif Thai" w:hAnsi="Noto Serif Thai" w:cs="Noto Serif Thai"/>
+          <w:szCs w:val="22"/>
+        </w:rPr>
+        <w:t>setUserId</w:t>
+      </w:r>
+      <w:proofErr w:type="spellEnd"/>
+      <w:r>
+        <w:rPr>
+          <w:rFonts w:ascii="Noto Serif Thai" w:hAnsi="Noto Serif Thai" w:cs="Noto Serif Thai"/>
+          <w:szCs w:val="22"/>
+        </w:rPr>
+        <w:t>(</w:t>
+      </w:r>
+      <w:proofErr w:type="spellStart"/>
+      <w:proofErr w:type="gramEnd"/>
+      <w:r>
+        <w:rPr>
+          <w:rFonts w:ascii="Noto Serif Thai" w:hAnsi="Noto Serif Thai" w:cs="Noto Serif Thai"/>
+          <w:szCs w:val="22"/>
+        </w:rPr>
+        <w:t>userId</w:t>
+      </w:r>
+      <w:proofErr w:type="spellEnd"/>
+      <w:r>
+        <w:rPr>
+          <w:rFonts w:ascii="Noto Serif Thai" w:hAnsi="Noto Serif Thai" w:cs="Noto Serif Thai"/>
+          <w:szCs w:val="22"/>
+        </w:rPr>
+        <w:t xml:space="preserve">: string) </w:t>
       </w:r>
       <w:r>
         <w:rPr>
@@ -6493,12 +6677,30 @@
           <w:szCs w:val="22"/>
         </w:rPr>
       </w:pPr>
-      <w:r>
-        <w:rPr>
-          <w:rFonts w:ascii="Noto Serif Thai" w:hAnsi="Noto Serif Thai" w:cs="Noto Serif Thai"/>
-          <w:szCs w:val="22"/>
-        </w:rPr>
-        <w:t xml:space="preserve">getProblemSolverId() </w:t>
+      <w:proofErr w:type="spellStart"/>
+      <w:proofErr w:type="gramStart"/>
+      <w:r>
+        <w:rPr>
+          <w:rFonts w:ascii="Noto Serif Thai" w:hAnsi="Noto Serif Thai" w:cs="Noto Serif Thai"/>
+          <w:szCs w:val="22"/>
+        </w:rPr>
+        <w:t>getProblemSolverId</w:t>
+      </w:r>
+      <w:proofErr w:type="spellEnd"/>
+      <w:r>
+        <w:rPr>
+          <w:rFonts w:ascii="Noto Serif Thai" w:hAnsi="Noto Serif Thai" w:cs="Noto Serif Thai"/>
+          <w:szCs w:val="22"/>
+        </w:rPr>
+        <w:t>(</w:t>
+      </w:r>
+      <w:proofErr w:type="gramEnd"/>
+      <w:r>
+        <w:rPr>
+          <w:rFonts w:ascii="Noto Serif Thai" w:hAnsi="Noto Serif Thai" w:cs="Noto Serif Thai"/>
+          <w:szCs w:val="22"/>
+        </w:rPr>
+        <w:t xml:space="preserve">) </w:t>
       </w:r>
       <w:r>
         <w:rPr>
@@ -8028,8 +8230,17 @@
           <w:rFonts w:ascii="Noto Serif Thai" w:hAnsi="Noto Serif Thai" w:cs="Noto Serif Thai"/>
           <w:szCs w:val="22"/>
         </w:rPr>
-        <w:t>Framework: SvelteKit</w:t>
-      </w:r>
+        <w:t xml:space="preserve">Framework: </w:t>
+      </w:r>
+      <w:proofErr w:type="spellStart"/>
+      <w:r>
+        <w:rPr>
+          <w:rFonts w:ascii="Noto Serif Thai" w:hAnsi="Noto Serif Thai" w:cs="Noto Serif Thai"/>
+          <w:szCs w:val="22"/>
+        </w:rPr>
+        <w:t>SvelteKit</w:t>
+      </w:r>
+      <w:proofErr w:type="spellEnd"/>
       <w:r>
         <w:rPr>
           <w:rFonts w:ascii="Noto Serif Thai" w:hAnsi="Noto Serif Thai" w:cs="Noto Serif Thai"/>
@@ -8191,8 +8402,36 @@
           <w:szCs w:val="22"/>
           <w:cs/>
         </w:rPr>
-        <w:t>ผู้ให้บริหารโฮสติ้ง</w:t>
-      </w:r>
+        <w:t>ผู้ให้บริหาร</w:t>
+      </w:r>
+      <w:proofErr w:type="spellStart"/>
+      <w:r>
+        <w:rPr>
+          <w:rFonts w:ascii="Noto Serif Thai" w:hAnsi="Noto Serif Thai" w:cs="Noto Serif Thai"/>
+          <w:szCs w:val="22"/>
+          <w:cs/>
+        </w:rPr>
+        <w:t>โฮส</w:t>
+      </w:r>
+      <w:proofErr w:type="spellEnd"/>
+      <w:r>
+        <w:rPr>
+          <w:rFonts w:ascii="Noto Serif Thai" w:hAnsi="Noto Serif Thai" w:cs="Noto Serif Thai"/>
+          <w:szCs w:val="22"/>
+          <w:cs/>
+        </w:rPr>
+        <w:t>ติ</w:t>
+      </w:r>
+      <w:proofErr w:type="spellStart"/>
+      <w:r>
+        <w:rPr>
+          <w:rFonts w:ascii="Noto Serif Thai" w:hAnsi="Noto Serif Thai" w:cs="Noto Serif Thai"/>
+          <w:szCs w:val="22"/>
+          <w:cs/>
+        </w:rPr>
+        <w:t>้ง</w:t>
+      </w:r>
+      <w:proofErr w:type="spellEnd"/>
       <w:r>
         <w:rPr>
           <w:rFonts w:ascii="Noto Serif Thai" w:hAnsi="Noto Serif Thai" w:cs="Noto Serif Thai"/>
@@ -8257,6 +8496,7 @@
         </w:rPr>
         <w:t xml:space="preserve"> </w:t>
       </w:r>
+      <w:proofErr w:type="spellStart"/>
       <w:r>
         <w:rPr>
           <w:rFonts w:ascii="Noto Serif Thai" w:hAnsi="Noto Serif Thai" w:cs="Noto Serif Thai"/>
@@ -8264,6 +8504,7 @@
         </w:rPr>
         <w:t>Vercel</w:t>
       </w:r>
+      <w:proofErr w:type="spellEnd"/>
     </w:p>
     <w:p>
       <w:pPr>
@@ -8491,7 +8732,23 @@
           <w:rFonts w:ascii="Noto Serif Thai" w:hAnsi="Noto Serif Thai" w:cs="Noto Serif Thai"/>
           <w:szCs w:val="22"/>
         </w:rPr>
-        <w:t xml:space="preserve"> PlanetScale </w:t>
+        <w:t xml:space="preserve"> </w:t>
+      </w:r>
+      <w:proofErr w:type="spellStart"/>
+      <w:r>
+        <w:rPr>
+          <w:rFonts w:ascii="Noto Serif Thai" w:hAnsi="Noto Serif Thai" w:cs="Noto Serif Thai"/>
+          <w:szCs w:val="22"/>
+        </w:rPr>
+        <w:t>PlanetScale</w:t>
+      </w:r>
+      <w:proofErr w:type="spellEnd"/>
+      <w:r>
+        <w:rPr>
+          <w:rFonts w:ascii="Noto Serif Thai" w:hAnsi="Noto Serif Thai" w:cs="Noto Serif Thai"/>
+          <w:szCs w:val="22"/>
+        </w:rPr>
+        <w:t xml:space="preserve"> </w:t>
       </w:r>
       <w:r>
         <w:rPr>
@@ -8629,7 +8886,23 @@
           <w:rFonts w:ascii="Noto Serif Thai" w:hAnsi="Noto Serif Thai" w:cs="Noto Serif Thai"/>
           <w:szCs w:val="22"/>
         </w:rPr>
-        <w:t xml:space="preserve"> TailwindCSS </w:t>
+        <w:t xml:space="preserve"> </w:t>
+      </w:r>
+      <w:proofErr w:type="spellStart"/>
+      <w:r>
+        <w:rPr>
+          <w:rFonts w:ascii="Noto Serif Thai" w:hAnsi="Noto Serif Thai" w:cs="Noto Serif Thai"/>
+          <w:szCs w:val="22"/>
+        </w:rPr>
+        <w:t>TailwindCSS</w:t>
+      </w:r>
+      <w:proofErr w:type="spellEnd"/>
+      <w:r>
+        <w:rPr>
+          <w:rFonts w:ascii="Noto Serif Thai" w:hAnsi="Noto Serif Thai" w:cs="Noto Serif Thai"/>
+          <w:szCs w:val="22"/>
+        </w:rPr>
+        <w:t xml:space="preserve"> </w:t>
       </w:r>
       <w:r>
         <w:rPr>
@@ -8726,7 +8999,23 @@
           <w:rFonts w:ascii="Noto Serif Thai" w:hAnsi="Noto Serif Thai" w:cs="Noto Serif Thai"/>
           <w:szCs w:val="22"/>
         </w:rPr>
-        <w:t xml:space="preserve"> shadcn-svelte </w:t>
+        <w:t xml:space="preserve"> </w:t>
+      </w:r>
+      <w:proofErr w:type="spellStart"/>
+      <w:r>
+        <w:rPr>
+          <w:rFonts w:ascii="Noto Serif Thai" w:hAnsi="Noto Serif Thai" w:cs="Noto Serif Thai"/>
+          <w:szCs w:val="22"/>
+        </w:rPr>
+        <w:t>shadcn</w:t>
+      </w:r>
+      <w:proofErr w:type="spellEnd"/>
+      <w:r>
+        <w:rPr>
+          <w:rFonts w:ascii="Noto Serif Thai" w:hAnsi="Noto Serif Thai" w:cs="Noto Serif Thai"/>
+          <w:szCs w:val="22"/>
+        </w:rPr>
+        <w:t xml:space="preserve">-svelte </w:t>
       </w:r>
       <w:r>
         <w:rPr>
@@ -9340,12 +9629,21 @@
         </w:rPr>
         <w:t xml:space="preserve">และคราส </w:t>
       </w:r>
-      <w:r>
-        <w:rPr>
-          <w:rFonts w:ascii="Noto Serif Thai" w:hAnsi="Noto Serif Thai" w:cs="Noto Serif Thai"/>
-          <w:szCs w:val="22"/>
-        </w:rPr>
-        <w:t xml:space="preserve">ProblemSolver </w:t>
+      <w:proofErr w:type="spellStart"/>
+      <w:r>
+        <w:rPr>
+          <w:rFonts w:ascii="Noto Serif Thai" w:hAnsi="Noto Serif Thai" w:cs="Noto Serif Thai"/>
+          <w:szCs w:val="22"/>
+        </w:rPr>
+        <w:t>ProblemSolver</w:t>
+      </w:r>
+      <w:proofErr w:type="spellEnd"/>
+      <w:r>
+        <w:rPr>
+          <w:rFonts w:ascii="Noto Serif Thai" w:hAnsi="Noto Serif Thai" w:cs="Noto Serif Thai"/>
+          <w:szCs w:val="22"/>
+        </w:rPr>
+        <w:t xml:space="preserve"> </w:t>
       </w:r>
       <w:r>
         <w:rPr>
@@ -9460,6 +9758,7 @@
         </w:rPr>
         <w:t xml:space="preserve">เมื่อคราส </w:t>
       </w:r>
+      <w:proofErr w:type="spellStart"/>
       <w:r>
         <w:rPr>
           <w:rFonts w:ascii="Noto Serif Thai" w:hAnsi="Noto Serif Thai" w:cs="Noto Serif Thai"/>
@@ -9467,6 +9766,7 @@
         </w:rPr>
         <w:t>RootOfEquationProblem</w:t>
       </w:r>
+      <w:proofErr w:type="spellEnd"/>
       <w:r>
         <w:rPr>
           <w:rFonts w:ascii="Noto Serif Thai" w:hAnsi="Noto Serif Thai" w:cs="Noto Serif Thai"/>
@@ -9497,12 +9797,21 @@
         </w:rPr>
         <w:t xml:space="preserve">มาจึงไม่จำเป็นต้องใส่ </w:t>
       </w:r>
-      <w:r>
-        <w:rPr>
-          <w:rFonts w:ascii="Noto Serif Thai" w:hAnsi="Noto Serif Thai" w:cs="Noto Serif Thai"/>
-          <w:szCs w:val="22"/>
-        </w:rPr>
-        <w:t xml:space="preserve">solutionType </w:t>
+      <w:proofErr w:type="spellStart"/>
+      <w:r>
+        <w:rPr>
+          <w:rFonts w:ascii="Noto Serif Thai" w:hAnsi="Noto Serif Thai" w:cs="Noto Serif Thai"/>
+          <w:szCs w:val="22"/>
+        </w:rPr>
+        <w:t>solutionType</w:t>
+      </w:r>
+      <w:proofErr w:type="spellEnd"/>
+      <w:r>
+        <w:rPr>
+          <w:rFonts w:ascii="Noto Serif Thai" w:hAnsi="Noto Serif Thai" w:cs="Noto Serif Thai"/>
+          <w:szCs w:val="22"/>
+        </w:rPr>
+        <w:t xml:space="preserve"> </w:t>
       </w:r>
       <w:r>
         <w:rPr>
@@ -9658,12 +9967,21 @@
         </w:rPr>
         <w:t xml:space="preserve">และคราส </w:t>
       </w:r>
-      <w:r>
-        <w:rPr>
-          <w:rFonts w:ascii="Noto Serif Thai" w:hAnsi="Noto Serif Thai" w:cs="Noto Serif Thai"/>
-          <w:szCs w:val="22"/>
-        </w:rPr>
-        <w:t xml:space="preserve">ProblemSolver </w:t>
+      <w:proofErr w:type="spellStart"/>
+      <w:r>
+        <w:rPr>
+          <w:rFonts w:ascii="Noto Serif Thai" w:hAnsi="Noto Serif Thai" w:cs="Noto Serif Thai"/>
+          <w:szCs w:val="22"/>
+        </w:rPr>
+        <w:t>ProblemSolver</w:t>
+      </w:r>
+      <w:proofErr w:type="spellEnd"/>
+      <w:r>
+        <w:rPr>
+          <w:rFonts w:ascii="Noto Serif Thai" w:hAnsi="Noto Serif Thai" w:cs="Noto Serif Thai"/>
+          <w:szCs w:val="22"/>
+        </w:rPr>
+        <w:t xml:space="preserve"> </w:t>
       </w:r>
       <w:r>
         <w:rPr>
@@ -9719,6 +10037,7 @@
         </w:rPr>
         <w:t xml:space="preserve">คราส </w:t>
       </w:r>
+      <w:proofErr w:type="spellStart"/>
       <w:r>
         <w:rPr>
           <w:rFonts w:ascii="Noto Serif Thai" w:hAnsi="Noto Serif Thai" w:cs="Noto Serif Thai"/>
@@ -9726,6 +10045,7 @@
         </w:rPr>
         <w:t>CramerSolver</w:t>
       </w:r>
+      <w:proofErr w:type="spellEnd"/>
       <w:r>
         <w:rPr>
           <w:rFonts w:ascii="Noto Serif Thai" w:hAnsi="Noto Serif Thai" w:cs="Noto Serif Thai"/>
@@ -9741,6 +10061,7 @@
         </w:rPr>
         <w:t xml:space="preserve">คราส </w:t>
       </w:r>
+      <w:proofErr w:type="spellStart"/>
       <w:r>
         <w:rPr>
           <w:rFonts w:ascii="Noto Serif Thai" w:hAnsi="Noto Serif Thai" w:cs="Noto Serif Thai"/>
@@ -9748,6 +10069,7 @@
         </w:rPr>
         <w:t>GuassEliminationSolver</w:t>
       </w:r>
+      <w:proofErr w:type="spellEnd"/>
       <w:r>
         <w:rPr>
           <w:rFonts w:ascii="Noto Serif Thai" w:hAnsi="Noto Serif Thai" w:cs="Noto Serif Thai"/>
@@ -9798,7 +10120,48 @@
           <w:rFonts w:ascii="Noto Serif Thai" w:hAnsi="Noto Serif Thai" w:cs="Noto Serif Thai"/>
           <w:szCs w:val="22"/>
         </w:rPr>
-        <w:t xml:space="preserve"> getInput(), getOutput()</w:t>
+        <w:t xml:space="preserve"> </w:t>
+      </w:r>
+      <w:proofErr w:type="spellStart"/>
+      <w:proofErr w:type="gramStart"/>
+      <w:r>
+        <w:rPr>
+          <w:rFonts w:ascii="Noto Serif Thai" w:hAnsi="Noto Serif Thai" w:cs="Noto Serif Thai"/>
+          <w:szCs w:val="22"/>
+        </w:rPr>
+        <w:t>getInput</w:t>
+      </w:r>
+      <w:proofErr w:type="spellEnd"/>
+      <w:r>
+        <w:rPr>
+          <w:rFonts w:ascii="Noto Serif Thai" w:hAnsi="Noto Serif Thai" w:cs="Noto Serif Thai"/>
+          <w:szCs w:val="22"/>
+        </w:rPr>
+        <w:t>(</w:t>
+      </w:r>
+      <w:proofErr w:type="gramEnd"/>
+      <w:r>
+        <w:rPr>
+          <w:rFonts w:ascii="Noto Serif Thai" w:hAnsi="Noto Serif Thai" w:cs="Noto Serif Thai"/>
+          <w:szCs w:val="22"/>
+        </w:rPr>
+        <w:t xml:space="preserve">), </w:t>
+      </w:r>
+      <w:proofErr w:type="spellStart"/>
+      <w:r>
+        <w:rPr>
+          <w:rFonts w:ascii="Noto Serif Thai" w:hAnsi="Noto Serif Thai" w:cs="Noto Serif Thai"/>
+          <w:szCs w:val="22"/>
+        </w:rPr>
+        <w:t>getOutput</w:t>
+      </w:r>
+      <w:proofErr w:type="spellEnd"/>
+      <w:r>
+        <w:rPr>
+          <w:rFonts w:ascii="Noto Serif Thai" w:hAnsi="Noto Serif Thai" w:cs="Noto Serif Thai"/>
+          <w:szCs w:val="22"/>
+        </w:rPr>
+        <w:t>()</w:t>
       </w:r>
     </w:p>
     <w:p>
@@ -9811,16 +10174,401 @@
         <w:ind w:left="720" w:hanging="360"/>
         <w:rPr>
           <w:rFonts w:ascii="Noto Serif Thai" w:hAnsi="Noto Serif Thai" w:cs="Noto Serif Thai"/>
-          <w:szCs w:val="22"/>
-        </w:rPr>
-      </w:pPr>
-      <w:r>
-        <w:rPr>
-          <w:rFonts w:ascii="Noto Serif Thai" w:hAnsi="Noto Serif Thai" w:cs="Noto Serif Thai"/>
+          <w:b/>
+          <w:bCs/>
+          <w:szCs w:val="22"/>
+        </w:rPr>
+      </w:pPr>
+      <w:r>
+        <w:rPr>
+          <w:rFonts w:ascii="Noto Serif Thai" w:hAnsi="Noto Serif Thai" w:cs="Noto Serif Thai"/>
+          <w:b/>
+          <w:bCs/>
           <w:szCs w:val="22"/>
         </w:rPr>
         <w:t>Composition</w:t>
       </w:r>
+    </w:p>
+    <w:p>
+      <w:pPr>
+        <w:ind w:left="360"/>
+        <w:jc w:val="center"/>
+        <w:rPr>
+          <w:rFonts w:ascii="Noto Serif Thai" w:hAnsi="Noto Serif Thai" w:cs="Noto Serif Thai"/>
+          <w:b/>
+          <w:bCs/>
+          <w:szCs w:val="22"/>
+        </w:rPr>
+      </w:pPr>
+      <w:r>
+        <w:rPr>
+          <w:rFonts w:ascii="Noto Serif Thai" w:hAnsi="Noto Serif Thai" w:cs="Noto Serif Thai"/>
+          <w:b/>
+          <w:bCs/>
+          <w:noProof/>
+          <w:szCs w:val="22"/>
+        </w:rPr>
+        <w:drawing>
+          <wp:inline distT="0" distB="0" distL="0" distR="0" wp14:anchorId="1CE1F4EF" wp14:editId="36645811">
+            <wp:extent cx="2428647" cy="567618"/>
+            <wp:effectExtent l="0" t="0" r="0" b="0"/>
+            <wp:docPr id="660666385" name="Picture 22"/>
+            <wp:cNvGraphicFramePr>
+              <a:graphicFrameLocks xmlns:a="http://schemas.openxmlformats.org/drawingml/2006/main" noChangeAspect="1"/>
+            </wp:cNvGraphicFramePr>
+            <a:graphic xmlns:a="http://schemas.openxmlformats.org/drawingml/2006/main">
+              <a:graphicData uri="http://schemas.openxmlformats.org/drawingml/2006/picture">
+                <pic:pic xmlns:pic="http://schemas.openxmlformats.org/drawingml/2006/picture">
+                  <pic:nvPicPr>
+                    <pic:cNvPr id="0" name="Picture 37"/>
+                    <pic:cNvPicPr>
+                      <a:picLocks noChangeAspect="1" noChangeArrowheads="1"/>
+                    </pic:cNvPicPr>
+                  </pic:nvPicPr>
+                  <pic:blipFill>
+                    <a:blip r:embed="rId38" cstate="print">
+                      <a:extLst>
+                        <a:ext uri="{28A0092B-C50C-407E-A947-70E740481C1C}">
+                          <a14:useLocalDpi xmlns:a14="http://schemas.microsoft.com/office/drawing/2010/main" val="0"/>
+                        </a:ext>
+                      </a:extLst>
+                    </a:blip>
+                    <a:srcRect/>
+                    <a:stretch>
+                      <a:fillRect/>
+                    </a:stretch>
+                  </pic:blipFill>
+                  <pic:spPr bwMode="auto">
+                    <a:xfrm>
+                      <a:off x="0" y="0"/>
+                      <a:ext cx="2472093" cy="577772"/>
+                    </a:xfrm>
+                    <a:prstGeom prst="rect">
+                      <a:avLst/>
+                    </a:prstGeom>
+                    <a:noFill/>
+                    <a:ln>
+                      <a:noFill/>
+                    </a:ln>
+                  </pic:spPr>
+                </pic:pic>
+              </a:graphicData>
+            </a:graphic>
+          </wp:inline>
+        </w:drawing>
+      </w:r>
+    </w:p>
+    <w:p>
+      <w:pPr>
+        <w:ind w:left="360" w:firstLine="360"/>
+        <w:rPr>
+          <w:rFonts w:ascii="Noto Serif Thai" w:hAnsi="Noto Serif Thai" w:cs="Noto Serif Thai"/>
+          <w:szCs w:val="22"/>
+        </w:rPr>
+      </w:pPr>
+      <w:r>
+        <w:rPr>
+          <w:rFonts w:ascii="Noto Serif Thai" w:hAnsi="Noto Serif Thai" w:cs="Noto Serif Thai" w:hint="cs"/>
+          <w:szCs w:val="22"/>
+          <w:cs/>
+        </w:rPr>
+        <w:t xml:space="preserve">ในคราสของ </w:t>
+      </w:r>
+      <w:proofErr w:type="spellStart"/>
+      <w:r>
+        <w:rPr>
+          <w:rFonts w:ascii="Noto Serif Thai" w:hAnsi="Noto Serif Thai" w:cs="Noto Serif Thai"/>
+          <w:szCs w:val="22"/>
+        </w:rPr>
+        <w:t>ProblemSolver</w:t>
+      </w:r>
+      <w:proofErr w:type="spellEnd"/>
+      <w:r>
+        <w:rPr>
+          <w:rFonts w:ascii="Noto Serif Thai" w:hAnsi="Noto Serif Thai" w:cs="Noto Serif Thai"/>
+          <w:szCs w:val="22"/>
+        </w:rPr>
+        <w:t xml:space="preserve"> </w:t>
+      </w:r>
+      <w:r>
+        <w:rPr>
+          <w:rFonts w:ascii="Noto Serif Thai" w:hAnsi="Noto Serif Thai" w:cs="Noto Serif Thai" w:hint="cs"/>
+          <w:szCs w:val="22"/>
+          <w:cs/>
+        </w:rPr>
+        <w:t xml:space="preserve">จะมี </w:t>
+      </w:r>
+      <w:r>
+        <w:rPr>
+          <w:rFonts w:ascii="Noto Serif Thai" w:hAnsi="Noto Serif Thai" w:cs="Noto Serif Thai"/>
+          <w:szCs w:val="22"/>
+        </w:rPr>
+        <w:t xml:space="preserve">Attribute </w:t>
+      </w:r>
+      <w:r>
+        <w:rPr>
+          <w:rFonts w:ascii="Noto Serif Thai" w:hAnsi="Noto Serif Thai" w:cs="Noto Serif Thai" w:hint="cs"/>
+          <w:szCs w:val="22"/>
+          <w:cs/>
+        </w:rPr>
+        <w:t>เป็นวัตถุ (</w:t>
+      </w:r>
+      <w:r>
+        <w:rPr>
+          <w:rFonts w:ascii="Noto Serif Thai" w:hAnsi="Noto Serif Thai" w:cs="Noto Serif Thai"/>
+          <w:szCs w:val="22"/>
+        </w:rPr>
+        <w:t>Object</w:t>
+      </w:r>
+      <w:r>
+        <w:rPr>
+          <w:rFonts w:ascii="Noto Serif Thai" w:hAnsi="Noto Serif Thai" w:cs="Noto Serif Thai" w:hint="cs"/>
+          <w:szCs w:val="22"/>
+          <w:cs/>
+        </w:rPr>
+        <w:t>)</w:t>
+      </w:r>
+      <w:r>
+        <w:rPr>
+          <w:rFonts w:ascii="Noto Serif Thai" w:hAnsi="Noto Serif Thai" w:cs="Noto Serif Thai"/>
+          <w:szCs w:val="22"/>
+        </w:rPr>
+        <w:t xml:space="preserve"> </w:t>
+      </w:r>
+      <w:r>
+        <w:rPr>
+          <w:rFonts w:ascii="Noto Serif Thai" w:hAnsi="Noto Serif Thai" w:cs="Noto Serif Thai" w:hint="cs"/>
+          <w:szCs w:val="22"/>
+          <w:cs/>
+        </w:rPr>
+        <w:t xml:space="preserve">ของคราส </w:t>
+      </w:r>
+      <w:r>
+        <w:rPr>
+          <w:rFonts w:ascii="Noto Serif Thai" w:hAnsi="Noto Serif Thai" w:cs="Noto Serif Thai"/>
+          <w:szCs w:val="22"/>
+        </w:rPr>
+        <w:t xml:space="preserve">Problem </w:t>
+      </w:r>
+      <w:r>
+        <w:rPr>
+          <w:rFonts w:ascii="Noto Serif Thai" w:hAnsi="Noto Serif Thai" w:cs="Noto Serif Thai" w:hint="cs"/>
+          <w:szCs w:val="22"/>
+          <w:cs/>
+        </w:rPr>
+        <w:t xml:space="preserve">ซึ่งไว้เก็บปัญหาที่คราส </w:t>
+      </w:r>
+      <w:proofErr w:type="spellStart"/>
+      <w:r>
+        <w:rPr>
+          <w:rFonts w:ascii="Noto Serif Thai" w:hAnsi="Noto Serif Thai" w:cs="Noto Serif Thai"/>
+          <w:szCs w:val="22"/>
+        </w:rPr>
+        <w:t>ProblemSolver</w:t>
+      </w:r>
+      <w:proofErr w:type="spellEnd"/>
+      <w:r>
+        <w:rPr>
+          <w:rFonts w:ascii="Noto Serif Thai" w:hAnsi="Noto Serif Thai" w:cs="Noto Serif Thai"/>
+          <w:szCs w:val="22"/>
+        </w:rPr>
+        <w:t xml:space="preserve"> </w:t>
+      </w:r>
+      <w:r>
+        <w:rPr>
+          <w:rFonts w:ascii="Noto Serif Thai" w:hAnsi="Noto Serif Thai" w:cs="Noto Serif Thai" w:hint="cs"/>
+          <w:szCs w:val="22"/>
+          <w:cs/>
+        </w:rPr>
+        <w:t>นั้นๆ พยายามแก้ ตัวอย่างเช่นคราส</w:t>
+      </w:r>
+      <w:r>
+        <w:rPr>
+          <w:rFonts w:ascii="Noto Serif Thai" w:hAnsi="Noto Serif Thai" w:cs="Noto Serif Thai"/>
+          <w:szCs w:val="22"/>
+        </w:rPr>
+        <w:t xml:space="preserve"> </w:t>
+      </w:r>
+      <w:proofErr w:type="spellStart"/>
+      <w:r>
+        <w:rPr>
+          <w:rFonts w:ascii="Noto Serif Thai" w:hAnsi="Noto Serif Thai" w:cs="Noto Serif Thai"/>
+          <w:szCs w:val="22"/>
+        </w:rPr>
+        <w:t>TrapezoidalRuleSolver</w:t>
+      </w:r>
+      <w:proofErr w:type="spellEnd"/>
+      <w:r>
+        <w:rPr>
+          <w:rFonts w:ascii="Noto Serif Thai" w:hAnsi="Noto Serif Thai" w:cs="Noto Serif Thai"/>
+          <w:szCs w:val="22"/>
+        </w:rPr>
+        <w:t xml:space="preserve"> </w:t>
+      </w:r>
+      <w:r>
+        <w:rPr>
+          <w:rFonts w:ascii="Noto Serif Thai" w:hAnsi="Noto Serif Thai" w:cs="Noto Serif Thai" w:hint="cs"/>
+          <w:szCs w:val="22"/>
+          <w:cs/>
+        </w:rPr>
+        <w:t xml:space="preserve">จะมี </w:t>
+      </w:r>
+      <w:r>
+        <w:rPr>
+          <w:rFonts w:ascii="Noto Serif Thai" w:hAnsi="Noto Serif Thai" w:cs="Noto Serif Thai"/>
+          <w:szCs w:val="22"/>
+        </w:rPr>
+        <w:t xml:space="preserve">Class </w:t>
+      </w:r>
+      <w:r>
+        <w:rPr>
+          <w:rFonts w:ascii="Noto Serif Thai" w:hAnsi="Noto Serif Thai" w:cs="Noto Serif Thai" w:hint="cs"/>
+          <w:szCs w:val="22"/>
+          <w:cs/>
+        </w:rPr>
+        <w:t xml:space="preserve">ปัญหาคือคราส </w:t>
+      </w:r>
+      <w:proofErr w:type="spellStart"/>
+      <w:r>
+        <w:rPr>
+          <w:rFonts w:ascii="Noto Serif Thai" w:hAnsi="Noto Serif Thai" w:cs="Noto Serif Thai"/>
+          <w:szCs w:val="22"/>
+        </w:rPr>
+        <w:t>IntegrateProblem</w:t>
+      </w:r>
+      <w:proofErr w:type="spellEnd"/>
+    </w:p>
+    <w:p>
+      <w:pPr>
+        <w:ind w:left="360" w:firstLine="360"/>
+        <w:rPr>
+          <w:rFonts w:ascii="Noto Serif Thai" w:hAnsi="Noto Serif Thai" w:cs="Noto Serif Thai" w:hint="cs"/>
+          <w:szCs w:val="22"/>
+        </w:rPr>
+      </w:pPr>
+    </w:p>
+    <w:p>
+      <w:pPr>
+        <w:ind w:left="360"/>
+        <w:jc w:val="center"/>
+        <w:rPr>
+          <w:rFonts w:ascii="Noto Serif Thai" w:hAnsi="Noto Serif Thai" w:cs="Noto Serif Thai"/>
+          <w:b/>
+          <w:bCs/>
+          <w:szCs w:val="22"/>
+        </w:rPr>
+      </w:pPr>
+      <w:r>
+        <w:rPr>
+          <w:rFonts w:ascii="Noto Serif Thai" w:hAnsi="Noto Serif Thai" w:cs="Noto Serif Thai"/>
+          <w:b/>
+          <w:bCs/>
+          <w:noProof/>
+          <w:szCs w:val="22"/>
+        </w:rPr>
+        <w:lastRenderedPageBreak/>
+        <w:drawing>
+          <wp:inline distT="0" distB="0" distL="0" distR="0" wp14:anchorId="303396A9" wp14:editId="324FB1CA">
+            <wp:extent cx="4374287" cy="409651"/>
+            <wp:effectExtent l="0" t="0" r="0" b="0"/>
+            <wp:docPr id="1442190069" name="Picture 23"/>
+            <wp:cNvGraphicFramePr>
+              <a:graphicFrameLocks xmlns:a="http://schemas.openxmlformats.org/drawingml/2006/main" noChangeAspect="1"/>
+            </wp:cNvGraphicFramePr>
+            <a:graphic xmlns:a="http://schemas.openxmlformats.org/drawingml/2006/main">
+              <a:graphicData uri="http://schemas.openxmlformats.org/drawingml/2006/picture">
+                <pic:pic xmlns:pic="http://schemas.openxmlformats.org/drawingml/2006/picture">
+                  <pic:nvPicPr>
+                    <pic:cNvPr id="0" name="Picture 38"/>
+                    <pic:cNvPicPr>
+                      <a:picLocks noChangeAspect="1" noChangeArrowheads="1"/>
+                    </pic:cNvPicPr>
+                  </pic:nvPicPr>
+                  <pic:blipFill>
+                    <a:blip r:embed="rId39" cstate="print">
+                      <a:extLst>
+                        <a:ext uri="{28A0092B-C50C-407E-A947-70E740481C1C}">
+                          <a14:useLocalDpi xmlns:a14="http://schemas.microsoft.com/office/drawing/2010/main" val="0"/>
+                        </a:ext>
+                      </a:extLst>
+                    </a:blip>
+                    <a:srcRect/>
+                    <a:stretch>
+                      <a:fillRect/>
+                    </a:stretch>
+                  </pic:blipFill>
+                  <pic:spPr bwMode="auto">
+                    <a:xfrm>
+                      <a:off x="0" y="0"/>
+                      <a:ext cx="4392710" cy="411376"/>
+                    </a:xfrm>
+                    <a:prstGeom prst="rect">
+                      <a:avLst/>
+                    </a:prstGeom>
+                    <a:noFill/>
+                    <a:ln>
+                      <a:noFill/>
+                    </a:ln>
+                  </pic:spPr>
+                </pic:pic>
+              </a:graphicData>
+            </a:graphic>
+          </wp:inline>
+        </w:drawing>
+      </w:r>
+    </w:p>
+    <w:p>
+      <w:pPr>
+        <w:spacing w:after="0"/>
+        <w:ind w:left="360"/>
+        <w:jc w:val="center"/>
+        <w:rPr>
+          <w:rFonts w:ascii="Noto Serif Thai" w:hAnsi="Noto Serif Thai" w:cs="Noto Serif Thai"/>
+          <w:szCs w:val="22"/>
+        </w:rPr>
+      </w:pPr>
+      <w:r>
+        <w:rPr>
+          <w:rFonts w:ascii="Noto Serif Thai" w:hAnsi="Noto Serif Thai" w:cs="Noto Serif Thai" w:hint="cs"/>
+          <w:szCs w:val="22"/>
+          <w:cs/>
+        </w:rPr>
+        <w:t xml:space="preserve">การเรียกใช้งานคราส </w:t>
+      </w:r>
+      <w:r>
+        <w:rPr>
+          <w:rFonts w:ascii="Noto Serif Thai" w:hAnsi="Noto Serif Thai" w:cs="Noto Serif Thai"/>
+          <w:szCs w:val="22"/>
+        </w:rPr>
+        <w:t>Problem</w:t>
+      </w:r>
+    </w:p>
+    <w:p>
+      <w:pPr>
+        <w:ind w:left="360"/>
+        <w:jc w:val="center"/>
+        <w:rPr>
+          <w:rFonts w:ascii="Noto Serif Thai" w:hAnsi="Noto Serif Thai" w:cs="Noto Serif Thai" w:hint="cs"/>
+          <w:szCs w:val="22"/>
+        </w:rPr>
+      </w:pPr>
+      <w:r>
+        <w:rPr>
+          <w:rFonts w:ascii="Noto Serif Thai" w:hAnsi="Noto Serif Thai" w:cs="Noto Serif Thai" w:hint="cs"/>
+          <w:szCs w:val="22"/>
+          <w:cs/>
+        </w:rPr>
+        <w:t xml:space="preserve">ในคราส </w:t>
+      </w:r>
+      <w:proofErr w:type="spellStart"/>
+      <w:r>
+        <w:rPr>
+          <w:rFonts w:ascii="Noto Serif Thai" w:hAnsi="Noto Serif Thai" w:cs="Noto Serif Thai"/>
+          <w:szCs w:val="22"/>
+        </w:rPr>
+        <w:t>ProblemSolver</w:t>
+      </w:r>
+      <w:proofErr w:type="spellEnd"/>
     </w:p>
     <w:p>
       <w:pPr>
@@ -9832,12 +10580,16 @@
         <w:ind w:left="720" w:hanging="360"/>
         <w:rPr>
           <w:rFonts w:ascii="Noto Serif Thai" w:hAnsi="Noto Serif Thai" w:cs="Noto Serif Thai"/>
-          <w:szCs w:val="22"/>
-        </w:rPr>
-      </w:pPr>
-      <w:r>
-        <w:rPr>
-          <w:rFonts w:ascii="Noto Serif Thai" w:hAnsi="Noto Serif Thai" w:cs="Noto Serif Thai"/>
+          <w:b/>
+          <w:bCs/>
+          <w:szCs w:val="22"/>
+        </w:rPr>
+      </w:pPr>
+      <w:r>
+        <w:rPr>
+          <w:rFonts w:ascii="Noto Serif Thai" w:hAnsi="Noto Serif Thai" w:cs="Noto Serif Thai"/>
+          <w:b/>
+          <w:bCs/>
           <w:szCs w:val="22"/>
         </w:rPr>
         <w:t>Polymorphism</w:t>
@@ -9853,12 +10605,16 @@
         <w:ind w:left="720" w:hanging="360"/>
         <w:rPr>
           <w:rFonts w:ascii="Noto Serif Thai" w:hAnsi="Noto Serif Thai" w:cs="Noto Serif Thai"/>
-          <w:szCs w:val="22"/>
-        </w:rPr>
-      </w:pPr>
-      <w:r>
-        <w:rPr>
-          <w:rFonts w:ascii="Noto Serif Thai" w:hAnsi="Noto Serif Thai" w:cs="Noto Serif Thai"/>
+          <w:b/>
+          <w:bCs/>
+          <w:szCs w:val="22"/>
+        </w:rPr>
+      </w:pPr>
+      <w:r>
+        <w:rPr>
+          <w:rFonts w:ascii="Noto Serif Thai" w:hAnsi="Noto Serif Thai" w:cs="Noto Serif Thai"/>
+          <w:b/>
+          <w:bCs/>
           <w:szCs w:val="22"/>
         </w:rPr>
         <w:t>Abstract</w:t>
@@ -9874,12 +10630,16 @@
         <w:ind w:left="720" w:hanging="360"/>
         <w:rPr>
           <w:rFonts w:ascii="Noto Serif Thai" w:hAnsi="Noto Serif Thai" w:cs="Noto Serif Thai" w:hint="cs"/>
-          <w:szCs w:val="22"/>
-        </w:rPr>
-      </w:pPr>
-      <w:r>
-        <w:rPr>
-          <w:rFonts w:ascii="Noto Serif Thai" w:hAnsi="Noto Serif Thai" w:cs="Noto Serif Thai"/>
+          <w:b/>
+          <w:bCs/>
+          <w:szCs w:val="22"/>
+        </w:rPr>
+      </w:pPr>
+      <w:r>
+        <w:rPr>
+          <w:rFonts w:ascii="Noto Serif Thai" w:hAnsi="Noto Serif Thai" w:cs="Noto Serif Thai"/>
+          <w:b/>
+          <w:bCs/>
           <w:szCs w:val="22"/>
         </w:rPr>
         <w:t>Inheritance</w:t>

</xml_diff>

<commit_message>
Doc: Added polymorphism concept
</commit_message>
<xml_diff>
--- a/document/document.docx
+++ b/document/document.docx
@@ -10593,6 +10593,332 @@
           <w:szCs w:val="22"/>
         </w:rPr>
         <w:t>Polymorphism</w:t>
+      </w:r>
+    </w:p>
+    <w:p>
+      <w:pPr>
+        <w:ind w:left="360"/>
+        <w:jc w:val="center"/>
+        <w:rPr>
+          <w:rFonts w:ascii="Noto Serif Thai" w:hAnsi="Noto Serif Thai" w:cs="Noto Serif Thai"/>
+          <w:b/>
+          <w:bCs/>
+          <w:szCs w:val="22"/>
+        </w:rPr>
+      </w:pPr>
+      <w:r>
+        <w:rPr>
+          <w:rFonts w:ascii="Noto Serif Thai" w:hAnsi="Noto Serif Thai" w:cs="Noto Serif Thai"/>
+          <w:b/>
+          <w:bCs/>
+          <w:noProof/>
+          <w:szCs w:val="22"/>
+        </w:rPr>
+        <w:drawing>
+          <wp:inline distT="0" distB="0" distL="0" distR="0" wp14:anchorId="05FD8537" wp14:editId="73AF9E66">
+            <wp:extent cx="4491533" cy="1432835"/>
+            <wp:effectExtent l="0" t="0" r="0" b="0"/>
+            <wp:docPr id="747113803" name="Picture 24"/>
+            <wp:cNvGraphicFramePr>
+              <a:graphicFrameLocks xmlns:a="http://schemas.openxmlformats.org/drawingml/2006/main" noChangeAspect="1"/>
+            </wp:cNvGraphicFramePr>
+            <a:graphic xmlns:a="http://schemas.openxmlformats.org/drawingml/2006/main">
+              <a:graphicData uri="http://schemas.openxmlformats.org/drawingml/2006/picture">
+                <pic:pic xmlns:pic="http://schemas.openxmlformats.org/drawingml/2006/picture">
+                  <pic:nvPicPr>
+                    <pic:cNvPr id="0" name="Picture 39"/>
+                    <pic:cNvPicPr>
+                      <a:picLocks noChangeAspect="1" noChangeArrowheads="1"/>
+                    </pic:cNvPicPr>
+                  </pic:nvPicPr>
+                  <pic:blipFill>
+                    <a:blip r:embed="rId40" cstate="print">
+                      <a:extLst>
+                        <a:ext uri="{28A0092B-C50C-407E-A947-70E740481C1C}">
+                          <a14:useLocalDpi xmlns:a14="http://schemas.microsoft.com/office/drawing/2010/main" val="0"/>
+                        </a:ext>
+                      </a:extLst>
+                    </a:blip>
+                    <a:srcRect/>
+                    <a:stretch>
+                      <a:fillRect/>
+                    </a:stretch>
+                  </pic:blipFill>
+                  <pic:spPr bwMode="auto">
+                    <a:xfrm>
+                      <a:off x="0" y="0"/>
+                      <a:ext cx="4498810" cy="1435156"/>
+                    </a:xfrm>
+                    <a:prstGeom prst="rect">
+                      <a:avLst/>
+                    </a:prstGeom>
+                    <a:noFill/>
+                    <a:ln>
+                      <a:noFill/>
+                    </a:ln>
+                  </pic:spPr>
+                </pic:pic>
+              </a:graphicData>
+            </a:graphic>
+          </wp:inline>
+        </w:drawing>
+      </w:r>
+    </w:p>
+    <w:p>
+      <w:pPr>
+        <w:ind w:left="360" w:firstLine="360"/>
+        <w:rPr>
+          <w:rFonts w:ascii="Noto Serif Thai" w:hAnsi="Noto Serif Thai" w:cs="Noto Serif Thai" w:hint="cs"/>
+          <w:szCs w:val="22"/>
+        </w:rPr>
+      </w:pPr>
+      <w:r>
+        <w:rPr>
+          <w:rFonts w:ascii="Noto Serif Thai" w:hAnsi="Noto Serif Thai" w:cs="Noto Serif Thai" w:hint="cs"/>
+          <w:szCs w:val="22"/>
+          <w:cs/>
+        </w:rPr>
+        <w:t xml:space="preserve">ในส่วนของ </w:t>
+      </w:r>
+      <w:r>
+        <w:rPr>
+          <w:rFonts w:ascii="Noto Serif Thai" w:hAnsi="Noto Serif Thai" w:cs="Noto Serif Thai"/>
+          <w:szCs w:val="22"/>
+        </w:rPr>
+        <w:t xml:space="preserve">API </w:t>
+      </w:r>
+      <w:r>
+        <w:rPr>
+          <w:rFonts w:ascii="Noto Serif Thai" w:hAnsi="Noto Serif Thai" w:cs="Noto Serif Thai" w:hint="cs"/>
+          <w:szCs w:val="22"/>
+          <w:cs/>
+        </w:rPr>
+        <w:t>ต่างๆ จะมีการสร้างคราสปัญหา</w:t>
+      </w:r>
+      <w:r>
+        <w:rPr>
+          <w:rFonts w:ascii="Noto Serif Thai" w:hAnsi="Noto Serif Thai" w:cs="Noto Serif Thai"/>
+          <w:szCs w:val="22"/>
+        </w:rPr>
+        <w:t xml:space="preserve"> (Problem) </w:t>
+      </w:r>
+      <w:r>
+        <w:rPr>
+          <w:rFonts w:ascii="Noto Serif Thai" w:hAnsi="Noto Serif Thai" w:cs="Noto Serif Thai" w:hint="cs"/>
+          <w:szCs w:val="22"/>
+          <w:cs/>
+        </w:rPr>
+        <w:t>และ คราสการแก้ปัญหา</w:t>
+      </w:r>
+      <w:r>
+        <w:rPr>
+          <w:rFonts w:ascii="Noto Serif Thai" w:hAnsi="Noto Serif Thai" w:cs="Noto Serif Thai"/>
+          <w:szCs w:val="22"/>
+        </w:rPr>
+        <w:t xml:space="preserve"> (</w:t>
+      </w:r>
+      <w:proofErr w:type="spellStart"/>
+      <w:r>
+        <w:rPr>
+          <w:rFonts w:ascii="Noto Serif Thai" w:hAnsi="Noto Serif Thai" w:cs="Noto Serif Thai"/>
+          <w:szCs w:val="22"/>
+        </w:rPr>
+        <w:t>ProblemSolver</w:t>
+      </w:r>
+      <w:proofErr w:type="spellEnd"/>
+      <w:r>
+        <w:rPr>
+          <w:rFonts w:ascii="Noto Serif Thai" w:hAnsi="Noto Serif Thai" w:cs="Noto Serif Thai"/>
+          <w:szCs w:val="22"/>
+        </w:rPr>
+        <w:t>)</w:t>
+      </w:r>
+      <w:r>
+        <w:rPr>
+          <w:rFonts w:ascii="Noto Serif Thai" w:hAnsi="Noto Serif Thai" w:cs="Noto Serif Thai" w:hint="cs"/>
+          <w:szCs w:val="22"/>
+          <w:cs/>
+        </w:rPr>
+        <w:t xml:space="preserve"> ซึ่งจากตัวอย่าง</w:t>
+      </w:r>
+      <w:r>
+        <w:rPr>
+          <w:rFonts w:ascii="Noto Serif Thai" w:hAnsi="Noto Serif Thai" w:cs="Noto Serif Thai"/>
+          <w:szCs w:val="22"/>
+        </w:rPr>
+        <w:t xml:space="preserve"> API trapezoidal </w:t>
+      </w:r>
+      <w:r>
+        <w:rPr>
+          <w:rFonts w:ascii="Noto Serif Thai" w:hAnsi="Noto Serif Thai" w:cs="Noto Serif Thai" w:hint="cs"/>
+          <w:szCs w:val="22"/>
+          <w:cs/>
+        </w:rPr>
+        <w:t>จะมีการสร้างคราส</w:t>
+      </w:r>
+      <w:r>
+        <w:rPr>
+          <w:rFonts w:ascii="Noto Serif Thai" w:hAnsi="Noto Serif Thai" w:cs="Noto Serif Thai"/>
+          <w:szCs w:val="22"/>
+        </w:rPr>
+        <w:t xml:space="preserve"> </w:t>
+      </w:r>
+      <w:proofErr w:type="spellStart"/>
+      <w:r>
+        <w:rPr>
+          <w:rFonts w:ascii="Noto Serif Thai" w:hAnsi="Noto Serif Thai" w:cs="Noto Serif Thai"/>
+          <w:szCs w:val="22"/>
+        </w:rPr>
+        <w:t>IntegrateProblem</w:t>
+      </w:r>
+      <w:proofErr w:type="spellEnd"/>
+      <w:r>
+        <w:rPr>
+          <w:rFonts w:ascii="Noto Serif Thai" w:hAnsi="Noto Serif Thai" w:cs="Noto Serif Thai"/>
+          <w:szCs w:val="22"/>
+        </w:rPr>
+        <w:t xml:space="preserve"> </w:t>
+      </w:r>
+      <w:r>
+        <w:rPr>
+          <w:rFonts w:ascii="Noto Serif Thai" w:hAnsi="Noto Serif Thai" w:cs="Noto Serif Thai" w:hint="cs"/>
+          <w:szCs w:val="22"/>
+          <w:cs/>
+        </w:rPr>
+        <w:t xml:space="preserve">และคราส </w:t>
+      </w:r>
+      <w:proofErr w:type="spellStart"/>
+      <w:r>
+        <w:rPr>
+          <w:rFonts w:ascii="Noto Serif Thai" w:hAnsi="Noto Serif Thai" w:cs="Noto Serif Thai"/>
+          <w:szCs w:val="22"/>
+        </w:rPr>
+        <w:t>TrapezoidalRuleSolver</w:t>
+      </w:r>
+      <w:proofErr w:type="spellEnd"/>
+      <w:r>
+        <w:rPr>
+          <w:rFonts w:ascii="Noto Serif Thai" w:hAnsi="Noto Serif Thai" w:cs="Noto Serif Thai"/>
+          <w:szCs w:val="22"/>
+        </w:rPr>
+        <w:t xml:space="preserve"> </w:t>
+      </w:r>
+      <w:r>
+        <w:rPr>
+          <w:rFonts w:ascii="Noto Serif Thai" w:hAnsi="Noto Serif Thai" w:cs="Noto Serif Thai" w:hint="cs"/>
+          <w:szCs w:val="22"/>
+          <w:cs/>
+        </w:rPr>
+        <w:t xml:space="preserve">ซึ่งการสร้างคราส </w:t>
+      </w:r>
+      <w:proofErr w:type="spellStart"/>
+      <w:r>
+        <w:rPr>
+          <w:rFonts w:ascii="Noto Serif Thai" w:hAnsi="Noto Serif Thai" w:cs="Noto Serif Thai"/>
+          <w:szCs w:val="22"/>
+        </w:rPr>
+        <w:t>TrapezoidalRuleSolver</w:t>
+      </w:r>
+      <w:proofErr w:type="spellEnd"/>
+      <w:r>
+        <w:rPr>
+          <w:rFonts w:ascii="Noto Serif Thai" w:hAnsi="Noto Serif Thai" w:cs="Noto Serif Thai"/>
+          <w:szCs w:val="22"/>
+        </w:rPr>
+        <w:t>, Constructor</w:t>
+      </w:r>
+      <w:r>
+        <w:rPr>
+          <w:rFonts w:ascii="Noto Serif Thai" w:hAnsi="Noto Serif Thai" w:cs="Noto Serif Thai" w:hint="cs"/>
+          <w:szCs w:val="22"/>
+          <w:cs/>
+        </w:rPr>
+        <w:t xml:space="preserve"> จะรับคราส </w:t>
+      </w:r>
+      <w:proofErr w:type="spellStart"/>
+      <w:r>
+        <w:rPr>
+          <w:rFonts w:ascii="Noto Serif Thai" w:hAnsi="Noto Serif Thai" w:cs="Noto Serif Thai"/>
+          <w:szCs w:val="22"/>
+        </w:rPr>
+        <w:t>IntegrateProblem</w:t>
+      </w:r>
+      <w:proofErr w:type="spellEnd"/>
+      <w:r>
+        <w:rPr>
+          <w:rFonts w:ascii="Noto Serif Thai" w:hAnsi="Noto Serif Thai" w:cs="Noto Serif Thai"/>
+          <w:szCs w:val="22"/>
+        </w:rPr>
+        <w:t xml:space="preserve"> </w:t>
+      </w:r>
+      <w:r>
+        <w:rPr>
+          <w:rFonts w:ascii="Noto Serif Thai" w:hAnsi="Noto Serif Thai" w:cs="Noto Serif Thai" w:hint="cs"/>
+          <w:szCs w:val="22"/>
+          <w:cs/>
+        </w:rPr>
+        <w:t>เข้ามาเป็น</w:t>
+      </w:r>
+      <w:r>
+        <w:rPr>
+          <w:rFonts w:ascii="Noto Serif Thai" w:hAnsi="Noto Serif Thai" w:cs="Noto Serif Thai"/>
+          <w:szCs w:val="22"/>
+        </w:rPr>
+        <w:t xml:space="preserve"> Attribute problem </w:t>
+      </w:r>
+      <w:r>
+        <w:rPr>
+          <w:rFonts w:ascii="Noto Serif Thai" w:hAnsi="Noto Serif Thai" w:cs="Noto Serif Thai" w:hint="cs"/>
+          <w:szCs w:val="22"/>
+          <w:cs/>
+        </w:rPr>
+        <w:t xml:space="preserve">ที่เป็นคราส </w:t>
+      </w:r>
+      <w:r>
+        <w:rPr>
+          <w:rFonts w:ascii="Noto Serif Thai" w:hAnsi="Noto Serif Thai" w:cs="Noto Serif Thai"/>
+          <w:szCs w:val="22"/>
+        </w:rPr>
+        <w:t xml:space="preserve">Problem </w:t>
+      </w:r>
+      <w:r>
+        <w:rPr>
+          <w:rFonts w:ascii="Noto Serif Thai" w:hAnsi="Noto Serif Thai" w:cs="Noto Serif Thai" w:hint="cs"/>
+          <w:szCs w:val="22"/>
+          <w:cs/>
+        </w:rPr>
+        <w:t xml:space="preserve">จึงเป็นการที่ </w:t>
+      </w:r>
+      <w:proofErr w:type="spellStart"/>
+      <w:r>
+        <w:rPr>
+          <w:rFonts w:ascii="Noto Serif Thai" w:hAnsi="Noto Serif Thai" w:cs="Noto Serif Thai"/>
+          <w:szCs w:val="22"/>
+        </w:rPr>
+        <w:t>IntegrateProblem</w:t>
+      </w:r>
+      <w:proofErr w:type="spellEnd"/>
+      <w:r>
+        <w:rPr>
+          <w:rFonts w:ascii="Noto Serif Thai" w:hAnsi="Noto Serif Thai" w:cs="Noto Serif Thai"/>
+          <w:szCs w:val="22"/>
+        </w:rPr>
+        <w:t xml:space="preserve"> </w:t>
+      </w:r>
+      <w:r>
+        <w:rPr>
+          <w:rFonts w:ascii="Noto Serif Thai" w:hAnsi="Noto Serif Thai" w:cs="Noto Serif Thai" w:hint="cs"/>
+          <w:szCs w:val="22"/>
+          <w:cs/>
+        </w:rPr>
+        <w:t xml:space="preserve">อยู่ในรูปของคราส </w:t>
+      </w:r>
+      <w:r>
+        <w:rPr>
+          <w:rFonts w:ascii="Noto Serif Thai" w:hAnsi="Noto Serif Thai" w:cs="Noto Serif Thai"/>
+          <w:szCs w:val="22"/>
+        </w:rPr>
+        <w:t>Problem</w:t>
       </w:r>
     </w:p>
     <w:p>

</xml_diff>

<commit_message>
Doc: Added OOP Concept: Abstract & Inherit
</commit_message>
<xml_diff>
--- a/document/document.docx
+++ b/document/document.docx
@@ -10945,17 +10945,30 @@
         </w:rPr>
         <w:t>Abstract</w:t>
       </w:r>
+      <w:r>
+        <w:rPr>
+          <w:rFonts w:ascii="Noto Serif Thai" w:hAnsi="Noto Serif Thai" w:cs="Noto Serif Thai"/>
+          <w:b/>
+          <w:bCs/>
+          <w:szCs w:val="22"/>
+        </w:rPr>
+        <w:t xml:space="preserve"> &amp; </w:t>
+      </w:r>
+      <w:r>
+        <w:rPr>
+          <w:rFonts w:ascii="Noto Serif Thai" w:hAnsi="Noto Serif Thai" w:cs="Noto Serif Thai"/>
+          <w:b/>
+          <w:bCs/>
+          <w:szCs w:val="22"/>
+        </w:rPr>
+        <w:t>Inheritance</w:t>
+      </w:r>
     </w:p>
     <w:p>
       <w:pPr>
-        <w:pStyle w:val="ListParagraph"/>
-        <w:numPr>
-          <w:ilvl w:val="0"/>
-          <w:numId w:val="6"/>
-        </w:numPr>
-        <w:ind w:left="720" w:hanging="360"/>
-        <w:rPr>
-          <w:rFonts w:ascii="Noto Serif Thai" w:hAnsi="Noto Serif Thai" w:cs="Noto Serif Thai" w:hint="cs"/>
+        <w:jc w:val="center"/>
+        <w:rPr>
+          <w:rFonts w:ascii="Noto Serif Thai" w:hAnsi="Noto Serif Thai" w:cs="Noto Serif Thai"/>
           <w:b/>
           <w:bCs/>
           <w:szCs w:val="22"/>
@@ -10966,10 +10979,307 @@
           <w:rFonts w:ascii="Noto Serif Thai" w:hAnsi="Noto Serif Thai" w:cs="Noto Serif Thai"/>
           <w:b/>
           <w:bCs/>
-          <w:szCs w:val="22"/>
-        </w:rPr>
-        <w:t>Inheritance</w:t>
-      </w:r>
+          <w:noProof/>
+          <w:szCs w:val="22"/>
+        </w:rPr>
+        <w:drawing>
+          <wp:inline distT="0" distB="0" distL="0" distR="0" wp14:anchorId="5FD4B700" wp14:editId="0FF0E073">
+            <wp:extent cx="4301338" cy="1437309"/>
+            <wp:effectExtent l="0" t="0" r="0" b="0"/>
+            <wp:docPr id="468886684" name="Picture 25"/>
+            <wp:cNvGraphicFramePr>
+              <a:graphicFrameLocks xmlns:a="http://schemas.openxmlformats.org/drawingml/2006/main" noChangeAspect="1"/>
+            </wp:cNvGraphicFramePr>
+            <a:graphic xmlns:a="http://schemas.openxmlformats.org/drawingml/2006/main">
+              <a:graphicData uri="http://schemas.openxmlformats.org/drawingml/2006/picture">
+                <pic:pic xmlns:pic="http://schemas.openxmlformats.org/drawingml/2006/picture">
+                  <pic:nvPicPr>
+                    <pic:cNvPr id="0" name="Picture 40"/>
+                    <pic:cNvPicPr>
+                      <a:picLocks noChangeAspect="1" noChangeArrowheads="1"/>
+                    </pic:cNvPicPr>
+                  </pic:nvPicPr>
+                  <pic:blipFill>
+                    <a:blip r:embed="rId41" cstate="print">
+                      <a:extLst>
+                        <a:ext uri="{28A0092B-C50C-407E-A947-70E740481C1C}">
+                          <a14:useLocalDpi xmlns:a14="http://schemas.microsoft.com/office/drawing/2010/main" val="0"/>
+                        </a:ext>
+                      </a:extLst>
+                    </a:blip>
+                    <a:srcRect/>
+                    <a:stretch>
+                      <a:fillRect/>
+                    </a:stretch>
+                  </pic:blipFill>
+                  <pic:spPr bwMode="auto">
+                    <a:xfrm>
+                      <a:off x="0" y="0"/>
+                      <a:ext cx="4348988" cy="1453231"/>
+                    </a:xfrm>
+                    <a:prstGeom prst="rect">
+                      <a:avLst/>
+                    </a:prstGeom>
+                    <a:noFill/>
+                    <a:ln>
+                      <a:noFill/>
+                    </a:ln>
+                  </pic:spPr>
+                </pic:pic>
+              </a:graphicData>
+            </a:graphic>
+          </wp:inline>
+        </w:drawing>
+      </w:r>
+    </w:p>
+    <w:p>
+      <w:pPr>
+        <w:ind w:firstLine="360"/>
+        <w:rPr>
+          <w:rFonts w:ascii="Noto Serif Thai" w:hAnsi="Noto Serif Thai" w:cs="Noto Serif Thai"/>
+          <w:szCs w:val="22"/>
+        </w:rPr>
+      </w:pPr>
+      <w:r>
+        <w:rPr>
+          <w:rFonts w:ascii="Noto Serif Thai" w:hAnsi="Noto Serif Thai" w:cs="Noto Serif Thai" w:hint="cs"/>
+          <w:szCs w:val="22"/>
+          <w:cs/>
+        </w:rPr>
+        <w:t xml:space="preserve">โดยคราส </w:t>
+      </w:r>
+      <w:r>
+        <w:rPr>
+          <w:rFonts w:ascii="Noto Serif Thai" w:hAnsi="Noto Serif Thai" w:cs="Noto Serif Thai"/>
+          <w:szCs w:val="22"/>
+        </w:rPr>
+        <w:t xml:space="preserve">Problem </w:t>
+      </w:r>
+      <w:r>
+        <w:rPr>
+          <w:rFonts w:ascii="Noto Serif Thai" w:hAnsi="Noto Serif Thai" w:cs="Noto Serif Thai" w:hint="cs"/>
+          <w:szCs w:val="22"/>
+          <w:cs/>
+        </w:rPr>
+        <w:t xml:space="preserve">และ </w:t>
+      </w:r>
+      <w:proofErr w:type="spellStart"/>
+      <w:r>
+        <w:rPr>
+          <w:rFonts w:ascii="Noto Serif Thai" w:hAnsi="Noto Serif Thai" w:cs="Noto Serif Thai"/>
+          <w:szCs w:val="22"/>
+        </w:rPr>
+        <w:t>ProblemSolver</w:t>
+      </w:r>
+      <w:proofErr w:type="spellEnd"/>
+      <w:r>
+        <w:rPr>
+          <w:rFonts w:ascii="Noto Serif Thai" w:hAnsi="Noto Serif Thai" w:cs="Noto Serif Thai"/>
+          <w:szCs w:val="22"/>
+        </w:rPr>
+        <w:t xml:space="preserve"> </w:t>
+      </w:r>
+      <w:r>
+        <w:rPr>
+          <w:rFonts w:ascii="Noto Serif Thai" w:hAnsi="Noto Serif Thai" w:cs="Noto Serif Thai" w:hint="cs"/>
+          <w:szCs w:val="22"/>
+          <w:cs/>
+        </w:rPr>
+        <w:t xml:space="preserve">จะมี </w:t>
+      </w:r>
+      <w:r>
+        <w:rPr>
+          <w:rFonts w:ascii="Noto Serif Thai" w:hAnsi="Noto Serif Thai" w:cs="Noto Serif Thai"/>
+          <w:szCs w:val="22"/>
+        </w:rPr>
+        <w:t xml:space="preserve">Abstract methods </w:t>
+      </w:r>
+      <w:r>
+        <w:rPr>
+          <w:rFonts w:ascii="Noto Serif Thai" w:hAnsi="Noto Serif Thai" w:cs="Noto Serif Thai" w:hint="cs"/>
+          <w:szCs w:val="22"/>
+          <w:cs/>
+        </w:rPr>
+        <w:t xml:space="preserve">ต่างๆ ให้คราสที่ </w:t>
+      </w:r>
+      <w:r>
+        <w:rPr>
+          <w:rFonts w:ascii="Noto Serif Thai" w:hAnsi="Noto Serif Thai" w:cs="Noto Serif Thai"/>
+          <w:szCs w:val="22"/>
+        </w:rPr>
+        <w:t xml:space="preserve">inherit </w:t>
+      </w:r>
+      <w:r>
+        <w:rPr>
+          <w:rFonts w:ascii="Noto Serif Thai" w:hAnsi="Noto Serif Thai" w:cs="Noto Serif Thai" w:hint="cs"/>
+          <w:szCs w:val="22"/>
+          <w:cs/>
+        </w:rPr>
+        <w:t xml:space="preserve">ไปสามารถ </w:t>
+      </w:r>
+      <w:r>
+        <w:rPr>
+          <w:rFonts w:ascii="Noto Serif Thai" w:hAnsi="Noto Serif Thai" w:cs="Noto Serif Thai"/>
+          <w:szCs w:val="22"/>
+        </w:rPr>
+        <w:t xml:space="preserve">implement methods </w:t>
+      </w:r>
+      <w:r>
+        <w:rPr>
+          <w:rFonts w:ascii="Noto Serif Thai" w:hAnsi="Noto Serif Thai" w:cs="Noto Serif Thai" w:hint="cs"/>
+          <w:szCs w:val="22"/>
+          <w:cs/>
+        </w:rPr>
+        <w:t>ได้ตามความต้องการและรายละเอียดของปัญหา</w:t>
+      </w:r>
+    </w:p>
+    <w:p>
+      <w:pPr>
+        <w:ind w:firstLine="360"/>
+        <w:rPr>
+          <w:rFonts w:ascii="Noto Serif Thai" w:hAnsi="Noto Serif Thai" w:cs="Noto Serif Thai"/>
+          <w:szCs w:val="22"/>
+        </w:rPr>
+      </w:pPr>
+      <w:r>
+        <w:rPr>
+          <w:rFonts w:ascii="Noto Serif Thai" w:hAnsi="Noto Serif Thai" w:cs="Noto Serif Thai" w:hint="cs"/>
+          <w:szCs w:val="22"/>
+          <w:cs/>
+        </w:rPr>
+        <w:t>ตัวอย่างเช่นคราส</w:t>
+      </w:r>
+      <w:r>
+        <w:t xml:space="preserve"> </w:t>
+      </w:r>
+      <w:proofErr w:type="spellStart"/>
+      <w:r>
+        <w:rPr>
+          <w:rFonts w:ascii="Noto Serif Thai" w:hAnsi="Noto Serif Thai" w:cs="Noto Serif Thai"/>
+          <w:szCs w:val="22"/>
+        </w:rPr>
+        <w:t>NewtonDividedDifferenceSolver</w:t>
+      </w:r>
+      <w:proofErr w:type="spellEnd"/>
+      <w:r>
+        <w:rPr>
+          <w:rFonts w:ascii="Noto Serif Thai" w:hAnsi="Noto Serif Thai" w:cs="Noto Serif Thai" w:hint="cs"/>
+          <w:szCs w:val="22"/>
+          <w:cs/>
+        </w:rPr>
+        <w:t xml:space="preserve"> เป็นคราสที่สืบทอดมาจากคราส </w:t>
+      </w:r>
+      <w:proofErr w:type="spellStart"/>
+      <w:r>
+        <w:rPr>
+          <w:rFonts w:ascii="Noto Serif Thai" w:hAnsi="Noto Serif Thai" w:cs="Noto Serif Thai"/>
+          <w:szCs w:val="22"/>
+        </w:rPr>
+        <w:t>ProblemSolver</w:t>
+      </w:r>
+      <w:proofErr w:type="spellEnd"/>
+      <w:r>
+        <w:rPr>
+          <w:rFonts w:ascii="Noto Serif Thai" w:hAnsi="Noto Serif Thai" w:cs="Noto Serif Thai" w:hint="cs"/>
+          <w:szCs w:val="22"/>
+          <w:cs/>
+        </w:rPr>
+        <w:t xml:space="preserve"> ซึ่งจะมี </w:t>
+      </w:r>
+      <w:r>
+        <w:rPr>
+          <w:rFonts w:ascii="Noto Serif Thai" w:hAnsi="Noto Serif Thai" w:cs="Noto Serif Thai"/>
+          <w:szCs w:val="22"/>
+        </w:rPr>
+        <w:t xml:space="preserve">Abstract method </w:t>
+      </w:r>
+      <w:r>
+        <w:rPr>
+          <w:rFonts w:ascii="Noto Serif Thai" w:hAnsi="Noto Serif Thai" w:cs="Noto Serif Thai" w:hint="cs"/>
+          <w:szCs w:val="22"/>
+          <w:cs/>
+        </w:rPr>
+        <w:t xml:space="preserve">เป็น </w:t>
+      </w:r>
+      <w:proofErr w:type="spellStart"/>
+      <w:r>
+        <w:rPr>
+          <w:rFonts w:ascii="Noto Serif Thai" w:hAnsi="Noto Serif Thai" w:cs="Noto Serif Thai"/>
+          <w:szCs w:val="22"/>
+        </w:rPr>
+        <w:t>getOutput</w:t>
+      </w:r>
+      <w:proofErr w:type="spellEnd"/>
+      <w:r>
+        <w:rPr>
+          <w:rFonts w:ascii="Noto Serif Thai" w:hAnsi="Noto Serif Thai" w:cs="Noto Serif Thai"/>
+          <w:szCs w:val="22"/>
+        </w:rPr>
+        <w:t xml:space="preserve">() </w:t>
+      </w:r>
+      <w:r>
+        <w:rPr>
+          <w:rFonts w:ascii="Noto Serif Thai" w:hAnsi="Noto Serif Thai" w:cs="Noto Serif Thai" w:hint="cs"/>
+          <w:szCs w:val="22"/>
+          <w:cs/>
+        </w:rPr>
+        <w:t xml:space="preserve">ซึ่งคราส </w:t>
+      </w:r>
+      <w:proofErr w:type="spellStart"/>
+      <w:r>
+        <w:rPr>
+          <w:rFonts w:ascii="Noto Serif Thai" w:hAnsi="Noto Serif Thai" w:cs="Noto Serif Thai"/>
+          <w:szCs w:val="22"/>
+        </w:rPr>
+        <w:t>NewtonDividedDifferenceSolver</w:t>
+      </w:r>
+      <w:proofErr w:type="spellEnd"/>
+      <w:r>
+        <w:rPr>
+          <w:rFonts w:ascii="Noto Serif Thai" w:hAnsi="Noto Serif Thai" w:cs="Noto Serif Thai"/>
+          <w:szCs w:val="22"/>
+        </w:rPr>
+        <w:t xml:space="preserve"> </w:t>
+      </w:r>
+      <w:r>
+        <w:rPr>
+          <w:rFonts w:ascii="Noto Serif Thai" w:hAnsi="Noto Serif Thai" w:cs="Noto Serif Thai" w:hint="cs"/>
+          <w:szCs w:val="22"/>
+          <w:cs/>
+        </w:rPr>
+        <w:t xml:space="preserve">ก็จะ </w:t>
+      </w:r>
+      <w:r>
+        <w:rPr>
+          <w:rFonts w:ascii="Noto Serif Thai" w:hAnsi="Noto Serif Thai" w:cs="Noto Serif Thai"/>
+          <w:szCs w:val="22"/>
+        </w:rPr>
+        <w:t xml:space="preserve">implement method </w:t>
+      </w:r>
+      <w:r>
+        <w:rPr>
+          <w:rFonts w:ascii="Noto Serif Thai" w:hAnsi="Noto Serif Thai" w:cs="Noto Serif Thai" w:hint="cs"/>
+          <w:szCs w:val="22"/>
+          <w:cs/>
+        </w:rPr>
+        <w:t xml:space="preserve">โดยจะส่งคำตอบออกมาด้วยวิธีการของ </w:t>
+      </w:r>
+      <w:r>
+        <w:rPr>
+          <w:rFonts w:ascii="Noto Serif Thai" w:hAnsi="Noto Serif Thai" w:cs="Noto Serif Thai"/>
+          <w:szCs w:val="22"/>
+        </w:rPr>
+        <w:t>Newton divided-difference</w:t>
+      </w:r>
+    </w:p>
+    <w:p>
+      <w:pPr>
+        <w:ind w:firstLine="360"/>
+        <w:rPr>
+          <w:rFonts w:ascii="Noto Serif Thai" w:hAnsi="Noto Serif Thai" w:cs="Noto Serif Thai" w:hint="cs"/>
+          <w:szCs w:val="22"/>
+        </w:rPr>
+      </w:pPr>
     </w:p>
     <w:sectPr>
       <w:pgSz w:w="12240" w:h="15840"/>

</xml_diff>

<commit_message>
Doc: Added important algorithm
</commit_message>
<xml_diff>
--- a/document/document.docx
+++ b/document/document.docx
@@ -1238,21 +1238,12 @@
         </w:rPr>
         <w:t xml:space="preserve">สามารถเก็บข้อมูลของปัญหาที่เคยคำนวณ โดยใช้ </w:t>
       </w:r>
-      <w:proofErr w:type="spellStart"/>
-      <w:r>
-        <w:rPr>
-          <w:rFonts w:ascii="Noto Serif Thai" w:hAnsi="Noto Serif Thai" w:cs="Noto Serif Thai"/>
-          <w:szCs w:val="22"/>
-        </w:rPr>
-        <w:t>PlanetScale</w:t>
-      </w:r>
-      <w:proofErr w:type="spellEnd"/>
-      <w:r>
-        <w:rPr>
-          <w:rFonts w:ascii="Noto Serif Thai" w:hAnsi="Noto Serif Thai" w:cs="Noto Serif Thai"/>
-          <w:szCs w:val="22"/>
-        </w:rPr>
-        <w:t xml:space="preserve"> Database</w:t>
+      <w:r>
+        <w:rPr>
+          <w:rFonts w:ascii="Noto Serif Thai" w:hAnsi="Noto Serif Thai" w:cs="Noto Serif Thai"/>
+          <w:szCs w:val="22"/>
+        </w:rPr>
+        <w:t>PlanetScale Database</w:t>
       </w:r>
     </w:p>
     <w:p>
@@ -5865,30 +5856,12 @@
           <w:szCs w:val="22"/>
         </w:rPr>
       </w:pPr>
-      <w:proofErr w:type="spellStart"/>
-      <w:proofErr w:type="gramStart"/>
-      <w:r>
-        <w:rPr>
-          <w:rFonts w:ascii="Noto Serif Thai" w:hAnsi="Noto Serif Thai" w:cs="Noto Serif Thai"/>
-          <w:szCs w:val="22"/>
-        </w:rPr>
-        <w:t>getProblemId</w:t>
-      </w:r>
-      <w:proofErr w:type="spellEnd"/>
-      <w:r>
-        <w:rPr>
-          <w:rFonts w:ascii="Noto Serif Thai" w:hAnsi="Noto Serif Thai" w:cs="Noto Serif Thai"/>
-          <w:szCs w:val="22"/>
-        </w:rPr>
-        <w:t>(</w:t>
-      </w:r>
-      <w:proofErr w:type="gramEnd"/>
-      <w:r>
-        <w:rPr>
-          <w:rFonts w:ascii="Noto Serif Thai" w:hAnsi="Noto Serif Thai" w:cs="Noto Serif Thai"/>
-          <w:szCs w:val="22"/>
-        </w:rPr>
-        <w:t xml:space="preserve">mode: ‘select’ | ‘create’) </w:t>
+      <w:r>
+        <w:rPr>
+          <w:rFonts w:ascii="Noto Serif Thai" w:hAnsi="Noto Serif Thai" w:cs="Noto Serif Thai"/>
+          <w:szCs w:val="22"/>
+        </w:rPr>
+        <w:t xml:space="preserve">getProblemId(mode: ‘select’ | ‘create’) </w:t>
       </w:r>
       <w:r>
         <w:rPr>
@@ -5979,39 +5952,12 @@
           <w:szCs w:val="22"/>
         </w:rPr>
       </w:pPr>
-      <w:proofErr w:type="spellStart"/>
-      <w:proofErr w:type="gramStart"/>
-      <w:r>
-        <w:rPr>
-          <w:rFonts w:ascii="Noto Serif Thai" w:hAnsi="Noto Serif Thai" w:cs="Noto Serif Thai"/>
-          <w:szCs w:val="22"/>
-        </w:rPr>
-        <w:t>setUserId</w:t>
-      </w:r>
-      <w:proofErr w:type="spellEnd"/>
-      <w:r>
-        <w:rPr>
-          <w:rFonts w:ascii="Noto Serif Thai" w:hAnsi="Noto Serif Thai" w:cs="Noto Serif Thai"/>
-          <w:szCs w:val="22"/>
-        </w:rPr>
-        <w:t>(</w:t>
-      </w:r>
-      <w:proofErr w:type="spellStart"/>
-      <w:proofErr w:type="gramEnd"/>
-      <w:r>
-        <w:rPr>
-          <w:rFonts w:ascii="Noto Serif Thai" w:hAnsi="Noto Serif Thai" w:cs="Noto Serif Thai"/>
-          <w:szCs w:val="22"/>
-        </w:rPr>
-        <w:t>userId</w:t>
-      </w:r>
-      <w:proofErr w:type="spellEnd"/>
-      <w:r>
-        <w:rPr>
-          <w:rFonts w:ascii="Noto Serif Thai" w:hAnsi="Noto Serif Thai" w:cs="Noto Serif Thai"/>
-          <w:szCs w:val="22"/>
-        </w:rPr>
-        <w:t>: string)</w:t>
+      <w:r>
+        <w:rPr>
+          <w:rFonts w:ascii="Noto Serif Thai" w:hAnsi="Noto Serif Thai" w:cs="Noto Serif Thai"/>
+          <w:szCs w:val="22"/>
+        </w:rPr>
+        <w:t>setUserId(userId: string)</w:t>
       </w:r>
       <w:r>
         <w:rPr>
@@ -6053,31 +5999,13 @@
           <w:szCs w:val="22"/>
         </w:rPr>
       </w:pPr>
-      <w:proofErr w:type="spellStart"/>
-      <w:proofErr w:type="gramStart"/>
       <w:r>
         <w:rPr>
           <w:rFonts w:ascii="Noto Serif Thai" w:hAnsi="Noto Serif Thai" w:cs="Noto Serif Thai"/>
           <w:szCs w:val="22"/>
         </w:rPr>
         <w:lastRenderedPageBreak/>
-        <w:t>getInput</w:t>
-      </w:r>
-      <w:proofErr w:type="spellEnd"/>
-      <w:r>
-        <w:rPr>
-          <w:rFonts w:ascii="Noto Serif Thai" w:hAnsi="Noto Serif Thai" w:cs="Noto Serif Thai"/>
-          <w:szCs w:val="22"/>
-        </w:rPr>
-        <w:t>(</w:t>
-      </w:r>
-      <w:proofErr w:type="gramEnd"/>
-      <w:r>
-        <w:rPr>
-          <w:rFonts w:ascii="Noto Serif Thai" w:hAnsi="Noto Serif Thai" w:cs="Noto Serif Thai"/>
-          <w:szCs w:val="22"/>
-        </w:rPr>
-        <w:t xml:space="preserve">) </w:t>
+        <w:t xml:space="preserve">getInput() </w:t>
       </w:r>
       <w:r>
         <w:rPr>
@@ -6104,30 +6032,12 @@
           <w:szCs w:val="22"/>
         </w:rPr>
       </w:pPr>
-      <w:proofErr w:type="spellStart"/>
-      <w:proofErr w:type="gramStart"/>
-      <w:r>
-        <w:rPr>
-          <w:rFonts w:ascii="Noto Serif Thai" w:hAnsi="Noto Serif Thai" w:cs="Noto Serif Thai"/>
-          <w:szCs w:val="22"/>
-        </w:rPr>
-        <w:t>formatInput</w:t>
-      </w:r>
-      <w:proofErr w:type="spellEnd"/>
-      <w:r>
-        <w:rPr>
-          <w:rFonts w:ascii="Noto Serif Thai" w:hAnsi="Noto Serif Thai" w:cs="Noto Serif Thai"/>
-          <w:szCs w:val="22"/>
-        </w:rPr>
-        <w:t>(</w:t>
-      </w:r>
-      <w:proofErr w:type="gramEnd"/>
-      <w:r>
-        <w:rPr>
-          <w:rFonts w:ascii="Noto Serif Thai" w:hAnsi="Noto Serif Thai" w:cs="Noto Serif Thai"/>
-          <w:szCs w:val="22"/>
-        </w:rPr>
-        <w:t xml:space="preserve">) </w:t>
+      <w:r>
+        <w:rPr>
+          <w:rFonts w:ascii="Noto Serif Thai" w:hAnsi="Noto Serif Thai" w:cs="Noto Serif Thai"/>
+          <w:szCs w:val="22"/>
+        </w:rPr>
+        <w:t xml:space="preserve">formatInput() </w:t>
       </w:r>
       <w:r>
         <w:rPr>
@@ -6177,7 +6087,6 @@
         </w:rPr>
         <w:t xml:space="preserve">คราส </w:t>
       </w:r>
-      <w:proofErr w:type="spellStart"/>
       <w:r>
         <w:rPr>
           <w:rFonts w:ascii="Noto Serif Thai" w:hAnsi="Noto Serif Thai" w:cs="Noto Serif Thai"/>
@@ -6185,7 +6094,6 @@
         </w:rPr>
         <w:t>ProblemSolver</w:t>
       </w:r>
-      <w:proofErr w:type="spellEnd"/>
       <w:r>
         <w:rPr>
           <w:rFonts w:ascii="Noto Serif Thai" w:hAnsi="Noto Serif Thai" w:cs="Noto Serif Thai" w:hint="cs"/>
@@ -6446,30 +6354,12 @@
           <w:szCs w:val="22"/>
         </w:rPr>
       </w:pPr>
-      <w:proofErr w:type="spellStart"/>
-      <w:proofErr w:type="gramStart"/>
-      <w:r>
-        <w:rPr>
-          <w:rFonts w:ascii="Noto Serif Thai" w:hAnsi="Noto Serif Thai" w:cs="Noto Serif Thai"/>
-          <w:szCs w:val="22"/>
-        </w:rPr>
-        <w:t>getOutput</w:t>
-      </w:r>
-      <w:proofErr w:type="spellEnd"/>
-      <w:r>
-        <w:rPr>
-          <w:rFonts w:ascii="Noto Serif Thai" w:hAnsi="Noto Serif Thai" w:cs="Noto Serif Thai"/>
-          <w:szCs w:val="22"/>
-        </w:rPr>
-        <w:t>(</w:t>
-      </w:r>
-      <w:proofErr w:type="gramEnd"/>
-      <w:r>
-        <w:rPr>
-          <w:rFonts w:ascii="Noto Serif Thai" w:hAnsi="Noto Serif Thai" w:cs="Noto Serif Thai"/>
-          <w:szCs w:val="22"/>
-        </w:rPr>
-        <w:t xml:space="preserve">) </w:t>
+      <w:r>
+        <w:rPr>
+          <w:rFonts w:ascii="Noto Serif Thai" w:hAnsi="Noto Serif Thai" w:cs="Noto Serif Thai"/>
+          <w:szCs w:val="22"/>
+        </w:rPr>
+        <w:t xml:space="preserve">getOutput() </w:t>
       </w:r>
       <w:r>
         <w:rPr>
@@ -6591,39 +6481,12 @@
           <w:szCs w:val="22"/>
         </w:rPr>
       </w:pPr>
-      <w:proofErr w:type="spellStart"/>
-      <w:proofErr w:type="gramStart"/>
-      <w:r>
-        <w:rPr>
-          <w:rFonts w:ascii="Noto Serif Thai" w:hAnsi="Noto Serif Thai" w:cs="Noto Serif Thai"/>
-          <w:szCs w:val="22"/>
-        </w:rPr>
-        <w:t>setUserId</w:t>
-      </w:r>
-      <w:proofErr w:type="spellEnd"/>
-      <w:r>
-        <w:rPr>
-          <w:rFonts w:ascii="Noto Serif Thai" w:hAnsi="Noto Serif Thai" w:cs="Noto Serif Thai"/>
-          <w:szCs w:val="22"/>
-        </w:rPr>
-        <w:t>(</w:t>
-      </w:r>
-      <w:proofErr w:type="spellStart"/>
-      <w:proofErr w:type="gramEnd"/>
-      <w:r>
-        <w:rPr>
-          <w:rFonts w:ascii="Noto Serif Thai" w:hAnsi="Noto Serif Thai" w:cs="Noto Serif Thai"/>
-          <w:szCs w:val="22"/>
-        </w:rPr>
-        <w:t>userId</w:t>
-      </w:r>
-      <w:proofErr w:type="spellEnd"/>
-      <w:r>
-        <w:rPr>
-          <w:rFonts w:ascii="Noto Serif Thai" w:hAnsi="Noto Serif Thai" w:cs="Noto Serif Thai"/>
-          <w:szCs w:val="22"/>
-        </w:rPr>
-        <w:t xml:space="preserve">: string) </w:t>
+      <w:r>
+        <w:rPr>
+          <w:rFonts w:ascii="Noto Serif Thai" w:hAnsi="Noto Serif Thai" w:cs="Noto Serif Thai"/>
+          <w:szCs w:val="22"/>
+        </w:rPr>
+        <w:t xml:space="preserve">setUserId(userId: string) </w:t>
       </w:r>
       <w:r>
         <w:rPr>
@@ -6677,30 +6540,12 @@
           <w:szCs w:val="22"/>
         </w:rPr>
       </w:pPr>
-      <w:proofErr w:type="spellStart"/>
-      <w:proofErr w:type="gramStart"/>
-      <w:r>
-        <w:rPr>
-          <w:rFonts w:ascii="Noto Serif Thai" w:hAnsi="Noto Serif Thai" w:cs="Noto Serif Thai"/>
-          <w:szCs w:val="22"/>
-        </w:rPr>
-        <w:t>getProblemSolverId</w:t>
-      </w:r>
-      <w:proofErr w:type="spellEnd"/>
-      <w:r>
-        <w:rPr>
-          <w:rFonts w:ascii="Noto Serif Thai" w:hAnsi="Noto Serif Thai" w:cs="Noto Serif Thai"/>
-          <w:szCs w:val="22"/>
-        </w:rPr>
-        <w:t>(</w:t>
-      </w:r>
-      <w:proofErr w:type="gramEnd"/>
-      <w:r>
-        <w:rPr>
-          <w:rFonts w:ascii="Noto Serif Thai" w:hAnsi="Noto Serif Thai" w:cs="Noto Serif Thai"/>
-          <w:szCs w:val="22"/>
-        </w:rPr>
-        <w:t xml:space="preserve">) </w:t>
+      <w:r>
+        <w:rPr>
+          <w:rFonts w:ascii="Noto Serif Thai" w:hAnsi="Noto Serif Thai" w:cs="Noto Serif Thai"/>
+          <w:szCs w:val="22"/>
+        </w:rPr>
+        <w:t xml:space="preserve">getProblemSolverId() </w:t>
       </w:r>
       <w:r>
         <w:rPr>
@@ -8230,17 +8075,8 @@
           <w:rFonts w:ascii="Noto Serif Thai" w:hAnsi="Noto Serif Thai" w:cs="Noto Serif Thai"/>
           <w:szCs w:val="22"/>
         </w:rPr>
-        <w:t xml:space="preserve">Framework: </w:t>
-      </w:r>
-      <w:proofErr w:type="spellStart"/>
-      <w:r>
-        <w:rPr>
-          <w:rFonts w:ascii="Noto Serif Thai" w:hAnsi="Noto Serif Thai" w:cs="Noto Serif Thai"/>
-          <w:szCs w:val="22"/>
-        </w:rPr>
-        <w:t>SvelteKit</w:t>
-      </w:r>
-      <w:proofErr w:type="spellEnd"/>
+        <w:t>Framework: SvelteKit</w:t>
+      </w:r>
       <w:r>
         <w:rPr>
           <w:rFonts w:ascii="Noto Serif Thai" w:hAnsi="Noto Serif Thai" w:cs="Noto Serif Thai"/>
@@ -8402,36 +8238,8 @@
           <w:szCs w:val="22"/>
           <w:cs/>
         </w:rPr>
-        <w:t>ผู้ให้บริหาร</w:t>
-      </w:r>
-      <w:proofErr w:type="spellStart"/>
-      <w:r>
-        <w:rPr>
-          <w:rFonts w:ascii="Noto Serif Thai" w:hAnsi="Noto Serif Thai" w:cs="Noto Serif Thai"/>
-          <w:szCs w:val="22"/>
-          <w:cs/>
-        </w:rPr>
-        <w:t>โฮส</w:t>
-      </w:r>
-      <w:proofErr w:type="spellEnd"/>
-      <w:r>
-        <w:rPr>
-          <w:rFonts w:ascii="Noto Serif Thai" w:hAnsi="Noto Serif Thai" w:cs="Noto Serif Thai"/>
-          <w:szCs w:val="22"/>
-          <w:cs/>
-        </w:rPr>
-        <w:t>ติ</w:t>
-      </w:r>
-      <w:proofErr w:type="spellStart"/>
-      <w:r>
-        <w:rPr>
-          <w:rFonts w:ascii="Noto Serif Thai" w:hAnsi="Noto Serif Thai" w:cs="Noto Serif Thai"/>
-          <w:szCs w:val="22"/>
-          <w:cs/>
-        </w:rPr>
-        <w:t>้ง</w:t>
-      </w:r>
-      <w:proofErr w:type="spellEnd"/>
+        <w:t>ผู้ให้บริหารโฮสติ้ง</w:t>
+      </w:r>
       <w:r>
         <w:rPr>
           <w:rFonts w:ascii="Noto Serif Thai" w:hAnsi="Noto Serif Thai" w:cs="Noto Serif Thai"/>
@@ -8496,7 +8304,6 @@
         </w:rPr>
         <w:t xml:space="preserve"> </w:t>
       </w:r>
-      <w:proofErr w:type="spellStart"/>
       <w:r>
         <w:rPr>
           <w:rFonts w:ascii="Noto Serif Thai" w:hAnsi="Noto Serif Thai" w:cs="Noto Serif Thai"/>
@@ -8504,7 +8311,6 @@
         </w:rPr>
         <w:t>Vercel</w:t>
       </w:r>
-      <w:proofErr w:type="spellEnd"/>
     </w:p>
     <w:p>
       <w:pPr>
@@ -8732,23 +8538,7 @@
           <w:rFonts w:ascii="Noto Serif Thai" w:hAnsi="Noto Serif Thai" w:cs="Noto Serif Thai"/>
           <w:szCs w:val="22"/>
         </w:rPr>
-        <w:t xml:space="preserve"> </w:t>
-      </w:r>
-      <w:proofErr w:type="spellStart"/>
-      <w:r>
-        <w:rPr>
-          <w:rFonts w:ascii="Noto Serif Thai" w:hAnsi="Noto Serif Thai" w:cs="Noto Serif Thai"/>
-          <w:szCs w:val="22"/>
-        </w:rPr>
-        <w:t>PlanetScale</w:t>
-      </w:r>
-      <w:proofErr w:type="spellEnd"/>
-      <w:r>
-        <w:rPr>
-          <w:rFonts w:ascii="Noto Serif Thai" w:hAnsi="Noto Serif Thai" w:cs="Noto Serif Thai"/>
-          <w:szCs w:val="22"/>
-        </w:rPr>
-        <w:t xml:space="preserve"> </w:t>
+        <w:t xml:space="preserve"> PlanetScale </w:t>
       </w:r>
       <w:r>
         <w:rPr>
@@ -8886,23 +8676,7 @@
           <w:rFonts w:ascii="Noto Serif Thai" w:hAnsi="Noto Serif Thai" w:cs="Noto Serif Thai"/>
           <w:szCs w:val="22"/>
         </w:rPr>
-        <w:t xml:space="preserve"> </w:t>
-      </w:r>
-      <w:proofErr w:type="spellStart"/>
-      <w:r>
-        <w:rPr>
-          <w:rFonts w:ascii="Noto Serif Thai" w:hAnsi="Noto Serif Thai" w:cs="Noto Serif Thai"/>
-          <w:szCs w:val="22"/>
-        </w:rPr>
-        <w:t>TailwindCSS</w:t>
-      </w:r>
-      <w:proofErr w:type="spellEnd"/>
-      <w:r>
-        <w:rPr>
-          <w:rFonts w:ascii="Noto Serif Thai" w:hAnsi="Noto Serif Thai" w:cs="Noto Serif Thai"/>
-          <w:szCs w:val="22"/>
-        </w:rPr>
-        <w:t xml:space="preserve"> </w:t>
+        <w:t xml:space="preserve"> TailwindCSS </w:t>
       </w:r>
       <w:r>
         <w:rPr>
@@ -8999,23 +8773,7 @@
           <w:rFonts w:ascii="Noto Serif Thai" w:hAnsi="Noto Serif Thai" w:cs="Noto Serif Thai"/>
           <w:szCs w:val="22"/>
         </w:rPr>
-        <w:t xml:space="preserve"> </w:t>
-      </w:r>
-      <w:proofErr w:type="spellStart"/>
-      <w:r>
-        <w:rPr>
-          <w:rFonts w:ascii="Noto Serif Thai" w:hAnsi="Noto Serif Thai" w:cs="Noto Serif Thai"/>
-          <w:szCs w:val="22"/>
-        </w:rPr>
-        <w:t>shadcn</w:t>
-      </w:r>
-      <w:proofErr w:type="spellEnd"/>
-      <w:r>
-        <w:rPr>
-          <w:rFonts w:ascii="Noto Serif Thai" w:hAnsi="Noto Serif Thai" w:cs="Noto Serif Thai"/>
-          <w:szCs w:val="22"/>
-        </w:rPr>
-        <w:t xml:space="preserve">-svelte </w:t>
+        <w:t xml:space="preserve"> shadcn-svelte </w:t>
       </w:r>
       <w:r>
         <w:rPr>
@@ -9629,21 +9387,12 @@
         </w:rPr>
         <w:t xml:space="preserve">และคราส </w:t>
       </w:r>
-      <w:proofErr w:type="spellStart"/>
-      <w:r>
-        <w:rPr>
-          <w:rFonts w:ascii="Noto Serif Thai" w:hAnsi="Noto Serif Thai" w:cs="Noto Serif Thai"/>
-          <w:szCs w:val="22"/>
-        </w:rPr>
-        <w:t>ProblemSolver</w:t>
-      </w:r>
-      <w:proofErr w:type="spellEnd"/>
-      <w:r>
-        <w:rPr>
-          <w:rFonts w:ascii="Noto Serif Thai" w:hAnsi="Noto Serif Thai" w:cs="Noto Serif Thai"/>
-          <w:szCs w:val="22"/>
-        </w:rPr>
-        <w:t xml:space="preserve"> </w:t>
+      <w:r>
+        <w:rPr>
+          <w:rFonts w:ascii="Noto Serif Thai" w:hAnsi="Noto Serif Thai" w:cs="Noto Serif Thai"/>
+          <w:szCs w:val="22"/>
+        </w:rPr>
+        <w:t xml:space="preserve">ProblemSolver </w:t>
       </w:r>
       <w:r>
         <w:rPr>
@@ -9758,7 +9507,6 @@
         </w:rPr>
         <w:t xml:space="preserve">เมื่อคราส </w:t>
       </w:r>
-      <w:proofErr w:type="spellStart"/>
       <w:r>
         <w:rPr>
           <w:rFonts w:ascii="Noto Serif Thai" w:hAnsi="Noto Serif Thai" w:cs="Noto Serif Thai"/>
@@ -9766,7 +9514,6 @@
         </w:rPr>
         <w:t>RootOfEquationProblem</w:t>
       </w:r>
-      <w:proofErr w:type="spellEnd"/>
       <w:r>
         <w:rPr>
           <w:rFonts w:ascii="Noto Serif Thai" w:hAnsi="Noto Serif Thai" w:cs="Noto Serif Thai"/>
@@ -9797,21 +9544,12 @@
         </w:rPr>
         <w:t xml:space="preserve">มาจึงไม่จำเป็นต้องใส่ </w:t>
       </w:r>
-      <w:proofErr w:type="spellStart"/>
-      <w:r>
-        <w:rPr>
-          <w:rFonts w:ascii="Noto Serif Thai" w:hAnsi="Noto Serif Thai" w:cs="Noto Serif Thai"/>
-          <w:szCs w:val="22"/>
-        </w:rPr>
-        <w:t>solutionType</w:t>
-      </w:r>
-      <w:proofErr w:type="spellEnd"/>
-      <w:r>
-        <w:rPr>
-          <w:rFonts w:ascii="Noto Serif Thai" w:hAnsi="Noto Serif Thai" w:cs="Noto Serif Thai"/>
-          <w:szCs w:val="22"/>
-        </w:rPr>
-        <w:t xml:space="preserve"> </w:t>
+      <w:r>
+        <w:rPr>
+          <w:rFonts w:ascii="Noto Serif Thai" w:hAnsi="Noto Serif Thai" w:cs="Noto Serif Thai"/>
+          <w:szCs w:val="22"/>
+        </w:rPr>
+        <w:t xml:space="preserve">solutionType </w:t>
       </w:r>
       <w:r>
         <w:rPr>
@@ -9967,40 +9705,31 @@
         </w:rPr>
         <w:t xml:space="preserve">และคราส </w:t>
       </w:r>
-      <w:proofErr w:type="spellStart"/>
-      <w:r>
-        <w:rPr>
-          <w:rFonts w:ascii="Noto Serif Thai" w:hAnsi="Noto Serif Thai" w:cs="Noto Serif Thai"/>
-          <w:szCs w:val="22"/>
-        </w:rPr>
-        <w:t>ProblemSolver</w:t>
-      </w:r>
-      <w:proofErr w:type="spellEnd"/>
-      <w:r>
-        <w:rPr>
-          <w:rFonts w:ascii="Noto Serif Thai" w:hAnsi="Noto Serif Thai" w:cs="Noto Serif Thai"/>
-          <w:szCs w:val="22"/>
+      <w:r>
+        <w:rPr>
+          <w:rFonts w:ascii="Noto Serif Thai" w:hAnsi="Noto Serif Thai" w:cs="Noto Serif Thai"/>
+          <w:szCs w:val="22"/>
+        </w:rPr>
+        <w:t xml:space="preserve">ProblemSolver </w:t>
+      </w:r>
+      <w:r>
+        <w:rPr>
+          <w:rFonts w:ascii="Noto Serif Thai" w:hAnsi="Noto Serif Thai" w:cs="Noto Serif Thai" w:hint="cs"/>
+          <w:szCs w:val="22"/>
+          <w:cs/>
+        </w:rPr>
+        <w:t>จะเป็นแบบ</w:t>
+      </w:r>
+      <w:r>
+        <w:rPr>
+          <w:rFonts w:ascii="Noto Serif Thai" w:hAnsi="Noto Serif Thai" w:cs="Noto Serif Thai" w:hint="cs"/>
+          <w:szCs w:val="22"/>
+          <w:cs/>
         </w:rPr>
         <w:t xml:space="preserve"> </w:t>
       </w:r>
       <w:r>
         <w:rPr>
-          <w:rFonts w:ascii="Noto Serif Thai" w:hAnsi="Noto Serif Thai" w:cs="Noto Serif Thai" w:hint="cs"/>
-          <w:szCs w:val="22"/>
-          <w:cs/>
-        </w:rPr>
-        <w:t>จะเป็นแบบ</w:t>
-      </w:r>
-      <w:r>
-        <w:rPr>
-          <w:rFonts w:ascii="Noto Serif Thai" w:hAnsi="Noto Serif Thai" w:cs="Noto Serif Thai" w:hint="cs"/>
-          <w:szCs w:val="22"/>
-          <w:cs/>
-        </w:rPr>
-        <w:t xml:space="preserve"> </w:t>
-      </w:r>
-      <w:r>
-        <w:rPr>
           <w:rFonts w:ascii="Noto Serif Thai" w:hAnsi="Noto Serif Thai" w:cs="Noto Serif Thai"/>
           <w:szCs w:val="22"/>
         </w:rPr>
@@ -10037,7 +9766,6 @@
         </w:rPr>
         <w:t xml:space="preserve">คราส </w:t>
       </w:r>
-      <w:proofErr w:type="spellStart"/>
       <w:r>
         <w:rPr>
           <w:rFonts w:ascii="Noto Serif Thai" w:hAnsi="Noto Serif Thai" w:cs="Noto Serif Thai"/>
@@ -10045,7 +9773,6 @@
         </w:rPr>
         <w:t>CramerSolver</w:t>
       </w:r>
-      <w:proofErr w:type="spellEnd"/>
       <w:r>
         <w:rPr>
           <w:rFonts w:ascii="Noto Serif Thai" w:hAnsi="Noto Serif Thai" w:cs="Noto Serif Thai"/>
@@ -10061,7 +9788,6 @@
         </w:rPr>
         <w:t xml:space="preserve">คราส </w:t>
       </w:r>
-      <w:proofErr w:type="spellStart"/>
       <w:r>
         <w:rPr>
           <w:rFonts w:ascii="Noto Serif Thai" w:hAnsi="Noto Serif Thai" w:cs="Noto Serif Thai"/>
@@ -10069,7 +9795,6 @@
         </w:rPr>
         <w:t>GuassEliminationSolver</w:t>
       </w:r>
-      <w:proofErr w:type="spellEnd"/>
       <w:r>
         <w:rPr>
           <w:rFonts w:ascii="Noto Serif Thai" w:hAnsi="Noto Serif Thai" w:cs="Noto Serif Thai"/>
@@ -10120,48 +9845,7 @@
           <w:rFonts w:ascii="Noto Serif Thai" w:hAnsi="Noto Serif Thai" w:cs="Noto Serif Thai"/>
           <w:szCs w:val="22"/>
         </w:rPr>
-        <w:t xml:space="preserve"> </w:t>
-      </w:r>
-      <w:proofErr w:type="spellStart"/>
-      <w:proofErr w:type="gramStart"/>
-      <w:r>
-        <w:rPr>
-          <w:rFonts w:ascii="Noto Serif Thai" w:hAnsi="Noto Serif Thai" w:cs="Noto Serif Thai"/>
-          <w:szCs w:val="22"/>
-        </w:rPr>
-        <w:t>getInput</w:t>
-      </w:r>
-      <w:proofErr w:type="spellEnd"/>
-      <w:r>
-        <w:rPr>
-          <w:rFonts w:ascii="Noto Serif Thai" w:hAnsi="Noto Serif Thai" w:cs="Noto Serif Thai"/>
-          <w:szCs w:val="22"/>
-        </w:rPr>
-        <w:t>(</w:t>
-      </w:r>
-      <w:proofErr w:type="gramEnd"/>
-      <w:r>
-        <w:rPr>
-          <w:rFonts w:ascii="Noto Serif Thai" w:hAnsi="Noto Serif Thai" w:cs="Noto Serif Thai"/>
-          <w:szCs w:val="22"/>
-        </w:rPr>
-        <w:t xml:space="preserve">), </w:t>
-      </w:r>
-      <w:proofErr w:type="spellStart"/>
-      <w:r>
-        <w:rPr>
-          <w:rFonts w:ascii="Noto Serif Thai" w:hAnsi="Noto Serif Thai" w:cs="Noto Serif Thai"/>
-          <w:szCs w:val="22"/>
-        </w:rPr>
-        <w:t>getOutput</w:t>
-      </w:r>
-      <w:proofErr w:type="spellEnd"/>
-      <w:r>
-        <w:rPr>
-          <w:rFonts w:ascii="Noto Serif Thai" w:hAnsi="Noto Serif Thai" w:cs="Noto Serif Thai"/>
-          <w:szCs w:val="22"/>
-        </w:rPr>
-        <w:t>()</w:t>
+        <w:t xml:space="preserve"> getInput(), getOutput()</w:t>
       </w:r>
     </w:p>
     <w:p>
@@ -10274,15 +9958,51 @@
         </w:rPr>
         <w:t xml:space="preserve">ในคราสของ </w:t>
       </w:r>
-      <w:proofErr w:type="spellStart"/>
-      <w:r>
-        <w:rPr>
-          <w:rFonts w:ascii="Noto Serif Thai" w:hAnsi="Noto Serif Thai" w:cs="Noto Serif Thai"/>
-          <w:szCs w:val="22"/>
-        </w:rPr>
-        <w:t>ProblemSolver</w:t>
-      </w:r>
-      <w:proofErr w:type="spellEnd"/>
+      <w:r>
+        <w:rPr>
+          <w:rFonts w:ascii="Noto Serif Thai" w:hAnsi="Noto Serif Thai" w:cs="Noto Serif Thai"/>
+          <w:szCs w:val="22"/>
+        </w:rPr>
+        <w:t xml:space="preserve">ProblemSolver </w:t>
+      </w:r>
+      <w:r>
+        <w:rPr>
+          <w:rFonts w:ascii="Noto Serif Thai" w:hAnsi="Noto Serif Thai" w:cs="Noto Serif Thai" w:hint="cs"/>
+          <w:szCs w:val="22"/>
+          <w:cs/>
+        </w:rPr>
+        <w:t xml:space="preserve">จะมี </w:t>
+      </w:r>
+      <w:r>
+        <w:rPr>
+          <w:rFonts w:ascii="Noto Serif Thai" w:hAnsi="Noto Serif Thai" w:cs="Noto Serif Thai"/>
+          <w:szCs w:val="22"/>
+        </w:rPr>
+        <w:t xml:space="preserve">Attribute </w:t>
+      </w:r>
+      <w:r>
+        <w:rPr>
+          <w:rFonts w:ascii="Noto Serif Thai" w:hAnsi="Noto Serif Thai" w:cs="Noto Serif Thai" w:hint="cs"/>
+          <w:szCs w:val="22"/>
+          <w:cs/>
+        </w:rPr>
+        <w:t>เป็นวัตถุ (</w:t>
+      </w:r>
+      <w:r>
+        <w:rPr>
+          <w:rFonts w:ascii="Noto Serif Thai" w:hAnsi="Noto Serif Thai" w:cs="Noto Serif Thai"/>
+          <w:szCs w:val="22"/>
+        </w:rPr>
+        <w:t>Object</w:t>
+      </w:r>
+      <w:r>
+        <w:rPr>
+          <w:rFonts w:ascii="Noto Serif Thai" w:hAnsi="Noto Serif Thai" w:cs="Noto Serif Thai" w:hint="cs"/>
+          <w:szCs w:val="22"/>
+          <w:cs/>
+        </w:rPr>
+        <w:t>)</w:t>
+      </w:r>
       <w:r>
         <w:rPr>
           <w:rFonts w:ascii="Noto Serif Thai" w:hAnsi="Noto Serif Thai" w:cs="Noto Serif Thai"/>
@@ -10296,6 +10016,65 @@
           <w:szCs w:val="22"/>
           <w:cs/>
         </w:rPr>
+        <w:t xml:space="preserve">ของคราส </w:t>
+      </w:r>
+      <w:r>
+        <w:rPr>
+          <w:rFonts w:ascii="Noto Serif Thai" w:hAnsi="Noto Serif Thai" w:cs="Noto Serif Thai"/>
+          <w:szCs w:val="22"/>
+        </w:rPr>
+        <w:t xml:space="preserve">Problem </w:t>
+      </w:r>
+      <w:r>
+        <w:rPr>
+          <w:rFonts w:ascii="Noto Serif Thai" w:hAnsi="Noto Serif Thai" w:cs="Noto Serif Thai" w:hint="cs"/>
+          <w:szCs w:val="22"/>
+          <w:cs/>
+        </w:rPr>
+        <w:t xml:space="preserve">ซึ่งไว้เก็บปัญหาที่คราส </w:t>
+      </w:r>
+      <w:r>
+        <w:rPr>
+          <w:rFonts w:ascii="Noto Serif Thai" w:hAnsi="Noto Serif Thai" w:cs="Noto Serif Thai"/>
+          <w:szCs w:val="22"/>
+        </w:rPr>
+        <w:t xml:space="preserve">ProblemSolver </w:t>
+      </w:r>
+      <w:r>
+        <w:rPr>
+          <w:rFonts w:ascii="Noto Serif Thai" w:hAnsi="Noto Serif Thai" w:cs="Noto Serif Thai" w:hint="cs"/>
+          <w:szCs w:val="22"/>
+          <w:cs/>
+        </w:rPr>
+        <w:t>นั้นๆ พยายามแก้ ตัวอย่างเช่นคราส</w:t>
+      </w:r>
+      <w:r>
+        <w:rPr>
+          <w:rFonts w:ascii="Noto Serif Thai" w:hAnsi="Noto Serif Thai" w:cs="Noto Serif Thai"/>
+          <w:szCs w:val="22"/>
+        </w:rPr>
+        <w:t xml:space="preserve"> </w:t>
+      </w:r>
+      <w:r>
+        <w:rPr>
+          <w:rFonts w:ascii="Noto Serif Thai" w:hAnsi="Noto Serif Thai" w:cs="Noto Serif Thai"/>
+          <w:szCs w:val="22"/>
+        </w:rPr>
+        <w:t>TrapezoidalRuleSolver</w:t>
+      </w:r>
+      <w:r>
+        <w:rPr>
+          <w:rFonts w:ascii="Noto Serif Thai" w:hAnsi="Noto Serif Thai" w:cs="Noto Serif Thai"/>
+          <w:szCs w:val="22"/>
+        </w:rPr>
+        <w:t xml:space="preserve"> </w:t>
+      </w:r>
+      <w:r>
+        <w:rPr>
+          <w:rFonts w:ascii="Noto Serif Thai" w:hAnsi="Noto Serif Thai" w:cs="Noto Serif Thai" w:hint="cs"/>
+          <w:szCs w:val="22"/>
+          <w:cs/>
+        </w:rPr>
         <w:t xml:space="preserve">จะมี </w:t>
       </w:r>
       <w:r>
@@ -10303,121 +10082,6 @@
           <w:rFonts w:ascii="Noto Serif Thai" w:hAnsi="Noto Serif Thai" w:cs="Noto Serif Thai"/>
           <w:szCs w:val="22"/>
         </w:rPr>
-        <w:t xml:space="preserve">Attribute </w:t>
-      </w:r>
-      <w:r>
-        <w:rPr>
-          <w:rFonts w:ascii="Noto Serif Thai" w:hAnsi="Noto Serif Thai" w:cs="Noto Serif Thai" w:hint="cs"/>
-          <w:szCs w:val="22"/>
-          <w:cs/>
-        </w:rPr>
-        <w:t>เป็นวัตถุ (</w:t>
-      </w:r>
-      <w:r>
-        <w:rPr>
-          <w:rFonts w:ascii="Noto Serif Thai" w:hAnsi="Noto Serif Thai" w:cs="Noto Serif Thai"/>
-          <w:szCs w:val="22"/>
-        </w:rPr>
-        <w:t>Object</w:t>
-      </w:r>
-      <w:r>
-        <w:rPr>
-          <w:rFonts w:ascii="Noto Serif Thai" w:hAnsi="Noto Serif Thai" w:cs="Noto Serif Thai" w:hint="cs"/>
-          <w:szCs w:val="22"/>
-          <w:cs/>
-        </w:rPr>
-        <w:t>)</w:t>
-      </w:r>
-      <w:r>
-        <w:rPr>
-          <w:rFonts w:ascii="Noto Serif Thai" w:hAnsi="Noto Serif Thai" w:cs="Noto Serif Thai"/>
-          <w:szCs w:val="22"/>
-        </w:rPr>
-        <w:t xml:space="preserve"> </w:t>
-      </w:r>
-      <w:r>
-        <w:rPr>
-          <w:rFonts w:ascii="Noto Serif Thai" w:hAnsi="Noto Serif Thai" w:cs="Noto Serif Thai" w:hint="cs"/>
-          <w:szCs w:val="22"/>
-          <w:cs/>
-        </w:rPr>
-        <w:t xml:space="preserve">ของคราส </w:t>
-      </w:r>
-      <w:r>
-        <w:rPr>
-          <w:rFonts w:ascii="Noto Serif Thai" w:hAnsi="Noto Serif Thai" w:cs="Noto Serif Thai"/>
-          <w:szCs w:val="22"/>
-        </w:rPr>
-        <w:t xml:space="preserve">Problem </w:t>
-      </w:r>
-      <w:r>
-        <w:rPr>
-          <w:rFonts w:ascii="Noto Serif Thai" w:hAnsi="Noto Serif Thai" w:cs="Noto Serif Thai" w:hint="cs"/>
-          <w:szCs w:val="22"/>
-          <w:cs/>
-        </w:rPr>
-        <w:t xml:space="preserve">ซึ่งไว้เก็บปัญหาที่คราส </w:t>
-      </w:r>
-      <w:proofErr w:type="spellStart"/>
-      <w:r>
-        <w:rPr>
-          <w:rFonts w:ascii="Noto Serif Thai" w:hAnsi="Noto Serif Thai" w:cs="Noto Serif Thai"/>
-          <w:szCs w:val="22"/>
-        </w:rPr>
-        <w:t>ProblemSolver</w:t>
-      </w:r>
-      <w:proofErr w:type="spellEnd"/>
-      <w:r>
-        <w:rPr>
-          <w:rFonts w:ascii="Noto Serif Thai" w:hAnsi="Noto Serif Thai" w:cs="Noto Serif Thai"/>
-          <w:szCs w:val="22"/>
-        </w:rPr>
-        <w:t xml:space="preserve"> </w:t>
-      </w:r>
-      <w:r>
-        <w:rPr>
-          <w:rFonts w:ascii="Noto Serif Thai" w:hAnsi="Noto Serif Thai" w:cs="Noto Serif Thai" w:hint="cs"/>
-          <w:szCs w:val="22"/>
-          <w:cs/>
-        </w:rPr>
-        <w:t>นั้นๆ พยายามแก้ ตัวอย่างเช่นคราส</w:t>
-      </w:r>
-      <w:r>
-        <w:rPr>
-          <w:rFonts w:ascii="Noto Serif Thai" w:hAnsi="Noto Serif Thai" w:cs="Noto Serif Thai"/>
-          <w:szCs w:val="22"/>
-        </w:rPr>
-        <w:t xml:space="preserve"> </w:t>
-      </w:r>
-      <w:proofErr w:type="spellStart"/>
-      <w:r>
-        <w:rPr>
-          <w:rFonts w:ascii="Noto Serif Thai" w:hAnsi="Noto Serif Thai" w:cs="Noto Serif Thai"/>
-          <w:szCs w:val="22"/>
-        </w:rPr>
-        <w:t>TrapezoidalRuleSolver</w:t>
-      </w:r>
-      <w:proofErr w:type="spellEnd"/>
-      <w:r>
-        <w:rPr>
-          <w:rFonts w:ascii="Noto Serif Thai" w:hAnsi="Noto Serif Thai" w:cs="Noto Serif Thai"/>
-          <w:szCs w:val="22"/>
-        </w:rPr>
-        <w:t xml:space="preserve"> </w:t>
-      </w:r>
-      <w:r>
-        <w:rPr>
-          <w:rFonts w:ascii="Noto Serif Thai" w:hAnsi="Noto Serif Thai" w:cs="Noto Serif Thai" w:hint="cs"/>
-          <w:szCs w:val="22"/>
-          <w:cs/>
-        </w:rPr>
-        <w:t xml:space="preserve">จะมี </w:t>
-      </w:r>
-      <w:r>
-        <w:rPr>
-          <w:rFonts w:ascii="Noto Serif Thai" w:hAnsi="Noto Serif Thai" w:cs="Noto Serif Thai"/>
-          <w:szCs w:val="22"/>
-        </w:rPr>
         <w:t xml:space="preserve">Class </w:t>
       </w:r>
       <w:r>
@@ -10428,7 +10092,6 @@
         </w:rPr>
         <w:t xml:space="preserve">ปัญหาคือคราส </w:t>
       </w:r>
-      <w:proofErr w:type="spellStart"/>
       <w:r>
         <w:rPr>
           <w:rFonts w:ascii="Noto Serif Thai" w:hAnsi="Noto Serif Thai" w:cs="Noto Serif Thai"/>
@@ -10436,7 +10099,6 @@
         </w:rPr>
         <w:t>IntegrateProblem</w:t>
       </w:r>
-      <w:proofErr w:type="spellEnd"/>
     </w:p>
     <w:p>
       <w:pPr>
@@ -10560,7 +10222,6 @@
         </w:rPr>
         <w:t xml:space="preserve">ในคราส </w:t>
       </w:r>
-      <w:proofErr w:type="spellStart"/>
       <w:r>
         <w:rPr>
           <w:rFonts w:ascii="Noto Serif Thai" w:hAnsi="Noto Serif Thai" w:cs="Noto Serif Thai"/>
@@ -10568,7 +10229,6 @@
         </w:rPr>
         <w:t>ProblemSolver</w:t>
       </w:r>
-      <w:proofErr w:type="spellEnd"/>
     </w:p>
     <w:p>
       <w:pPr>
@@ -10715,23 +10375,7 @@
           <w:rFonts w:ascii="Noto Serif Thai" w:hAnsi="Noto Serif Thai" w:cs="Noto Serif Thai"/>
           <w:szCs w:val="22"/>
         </w:rPr>
-        <w:t xml:space="preserve"> (</w:t>
-      </w:r>
-      <w:proofErr w:type="spellStart"/>
-      <w:r>
-        <w:rPr>
-          <w:rFonts w:ascii="Noto Serif Thai" w:hAnsi="Noto Serif Thai" w:cs="Noto Serif Thai"/>
-          <w:szCs w:val="22"/>
-        </w:rPr>
-        <w:t>ProblemSolver</w:t>
-      </w:r>
-      <w:proofErr w:type="spellEnd"/>
-      <w:r>
-        <w:rPr>
-          <w:rFonts w:ascii="Noto Serif Thai" w:hAnsi="Noto Serif Thai" w:cs="Noto Serif Thai"/>
-          <w:szCs w:val="22"/>
-        </w:rPr>
-        <w:t>)</w:t>
+        <w:t xml:space="preserve"> (ProblemSolver)</w:t>
       </w:r>
       <w:r>
         <w:rPr>
@@ -10763,7 +10407,6 @@
         </w:rPr>
         <w:t xml:space="preserve"> </w:t>
       </w:r>
-      <w:proofErr w:type="spellStart"/>
       <w:r>
         <w:rPr>
           <w:rFonts w:ascii="Noto Serif Thai" w:hAnsi="Noto Serif Thai" w:cs="Noto Serif Thai"/>
@@ -10771,7 +10414,6 @@
         </w:rPr>
         <w:t>IntegrateProblem</w:t>
       </w:r>
-      <w:proofErr w:type="spellEnd"/>
       <w:r>
         <w:rPr>
           <w:rFonts w:ascii="Noto Serif Thai" w:hAnsi="Noto Serif Thai" w:cs="Noto Serif Thai"/>
@@ -10787,7 +10429,6 @@
         </w:rPr>
         <w:t xml:space="preserve">และคราส </w:t>
       </w:r>
-      <w:proofErr w:type="spellStart"/>
       <w:r>
         <w:rPr>
           <w:rFonts w:ascii="Noto Serif Thai" w:hAnsi="Noto Serif Thai" w:cs="Noto Serif Thai"/>
@@ -10795,7 +10436,6 @@
         </w:rPr>
         <w:t>TrapezoidalRuleSolver</w:t>
       </w:r>
-      <w:proofErr w:type="spellEnd"/>
       <w:r>
         <w:rPr>
           <w:rFonts w:ascii="Noto Serif Thai" w:hAnsi="Noto Serif Thai" w:cs="Noto Serif Thai"/>
@@ -10811,7 +10451,6 @@
         </w:rPr>
         <w:t xml:space="preserve">ซึ่งการสร้างคราส </w:t>
       </w:r>
-      <w:proofErr w:type="spellStart"/>
       <w:r>
         <w:rPr>
           <w:rFonts w:ascii="Noto Serif Thai" w:hAnsi="Noto Serif Thai" w:cs="Noto Serif Thai"/>
@@ -10819,7 +10458,6 @@
         </w:rPr>
         <w:t>TrapezoidalRuleSolver</w:t>
       </w:r>
-      <w:proofErr w:type="spellEnd"/>
       <w:r>
         <w:rPr>
           <w:rFonts w:ascii="Noto Serif Thai" w:hAnsi="Noto Serif Thai" w:cs="Noto Serif Thai"/>
@@ -10835,7 +10473,6 @@
         </w:rPr>
         <w:t xml:space="preserve"> จะรับคราส </w:t>
       </w:r>
-      <w:proofErr w:type="spellStart"/>
       <w:r>
         <w:rPr>
           <w:rFonts w:ascii="Noto Serif Thai" w:hAnsi="Noto Serif Thai" w:cs="Noto Serif Thai"/>
@@ -10843,7 +10480,6 @@
         </w:rPr>
         <w:t>IntegrateProblem</w:t>
       </w:r>
-      <w:proofErr w:type="spellEnd"/>
       <w:r>
         <w:rPr>
           <w:rFonts w:ascii="Noto Serif Thai" w:hAnsi="Noto Serif Thai" w:cs="Noto Serif Thai"/>
@@ -10889,7 +10525,6 @@
         </w:rPr>
         <w:t xml:space="preserve">จึงเป็นการที่ </w:t>
       </w:r>
-      <w:proofErr w:type="spellStart"/>
       <w:r>
         <w:rPr>
           <w:rFonts w:ascii="Noto Serif Thai" w:hAnsi="Noto Serif Thai" w:cs="Noto Serif Thai"/>
@@ -10897,7 +10532,6 @@
         </w:rPr>
         <w:t>IntegrateProblem</w:t>
       </w:r>
-      <w:proofErr w:type="spellEnd"/>
       <w:r>
         <w:rPr>
           <w:rFonts w:ascii="Noto Serif Thai" w:hAnsi="Noto Serif Thai" w:cs="Noto Serif Thai"/>
@@ -11063,21 +10697,12 @@
         </w:rPr>
         <w:t xml:space="preserve">และ </w:t>
       </w:r>
-      <w:proofErr w:type="spellStart"/>
-      <w:r>
-        <w:rPr>
-          <w:rFonts w:ascii="Noto Serif Thai" w:hAnsi="Noto Serif Thai" w:cs="Noto Serif Thai"/>
-          <w:szCs w:val="22"/>
-        </w:rPr>
-        <w:t>ProblemSolver</w:t>
-      </w:r>
-      <w:proofErr w:type="spellEnd"/>
-      <w:r>
-        <w:rPr>
-          <w:rFonts w:ascii="Noto Serif Thai" w:hAnsi="Noto Serif Thai" w:cs="Noto Serif Thai"/>
-          <w:szCs w:val="22"/>
-        </w:rPr>
-        <w:t xml:space="preserve"> </w:t>
+      <w:r>
+        <w:rPr>
+          <w:rFonts w:ascii="Noto Serif Thai" w:hAnsi="Noto Serif Thai" w:cs="Noto Serif Thai"/>
+          <w:szCs w:val="22"/>
+        </w:rPr>
+        <w:t xml:space="preserve">ProblemSolver </w:t>
       </w:r>
       <w:r>
         <w:rPr>
@@ -11152,7 +10777,6 @@
       <w:r>
         <w:t xml:space="preserve"> </w:t>
       </w:r>
-      <w:proofErr w:type="spellStart"/>
       <w:r>
         <w:rPr>
           <w:rFonts w:ascii="Noto Serif Thai" w:hAnsi="Noto Serif Thai" w:cs="Noto Serif Thai"/>
@@ -11160,7 +10784,6 @@
         </w:rPr>
         <w:t>NewtonDividedDifferenceSolver</w:t>
       </w:r>
-      <w:proofErr w:type="spellEnd"/>
       <w:r>
         <w:rPr>
           <w:rFonts w:ascii="Noto Serif Thai" w:hAnsi="Noto Serif Thai" w:cs="Noto Serif Thai" w:hint="cs"/>
@@ -11169,7 +10792,6 @@
         </w:rPr>
         <w:t xml:space="preserve"> เป็นคราสที่สืบทอดมาจากคราส </w:t>
       </w:r>
-      <w:proofErr w:type="spellStart"/>
       <w:r>
         <w:rPr>
           <w:rFonts w:ascii="Noto Serif Thai" w:hAnsi="Noto Serif Thai" w:cs="Noto Serif Thai"/>
@@ -11177,7 +10799,6 @@
         </w:rPr>
         <w:t>ProblemSolver</w:t>
       </w:r>
-      <w:proofErr w:type="spellEnd"/>
       <w:r>
         <w:rPr>
           <w:rFonts w:ascii="Noto Serif Thai" w:hAnsi="Noto Serif Thai" w:cs="Noto Serif Thai" w:hint="cs"/>
@@ -11201,21 +10822,12 @@
         </w:rPr>
         <w:t xml:space="preserve">เป็น </w:t>
       </w:r>
-      <w:proofErr w:type="spellStart"/>
-      <w:r>
-        <w:rPr>
-          <w:rFonts w:ascii="Noto Serif Thai" w:hAnsi="Noto Serif Thai" w:cs="Noto Serif Thai"/>
-          <w:szCs w:val="22"/>
-        </w:rPr>
-        <w:t>getOutput</w:t>
-      </w:r>
-      <w:proofErr w:type="spellEnd"/>
-      <w:r>
-        <w:rPr>
-          <w:rFonts w:ascii="Noto Serif Thai" w:hAnsi="Noto Serif Thai" w:cs="Noto Serif Thai"/>
-          <w:szCs w:val="22"/>
-        </w:rPr>
-        <w:t xml:space="preserve">() </w:t>
+      <w:r>
+        <w:rPr>
+          <w:rFonts w:ascii="Noto Serif Thai" w:hAnsi="Noto Serif Thai" w:cs="Noto Serif Thai"/>
+          <w:szCs w:val="22"/>
+        </w:rPr>
+        <w:t xml:space="preserve">getOutput() </w:t>
       </w:r>
       <w:r>
         <w:rPr>
@@ -11225,7 +10837,6 @@
         </w:rPr>
         <w:t xml:space="preserve">ซึ่งคราส </w:t>
       </w:r>
-      <w:proofErr w:type="spellStart"/>
       <w:r>
         <w:rPr>
           <w:rFonts w:ascii="Noto Serif Thai" w:hAnsi="Noto Serif Thai" w:cs="Noto Serif Thai"/>
@@ -11233,7 +10844,6 @@
         </w:rPr>
         <w:t>NewtonDividedDifferenceSolver</w:t>
       </w:r>
-      <w:proofErr w:type="spellEnd"/>
       <w:r>
         <w:rPr>
           <w:rFonts w:ascii="Noto Serif Thai" w:hAnsi="Noto Serif Thai" w:cs="Noto Serif Thai"/>
@@ -11274,12 +10884,325 @@
     </w:p>
     <w:p>
       <w:pPr>
-        <w:ind w:firstLine="360"/>
-        <w:rPr>
-          <w:rFonts w:ascii="Noto Serif Thai" w:hAnsi="Noto Serif Thai" w:cs="Noto Serif Thai" w:hint="cs"/>
-          <w:szCs w:val="22"/>
-        </w:rPr>
-      </w:pPr>
+        <w:rPr>
+          <w:rFonts w:ascii="Noto Serif Thai" w:hAnsi="Noto Serif Thai" w:cs="Noto Serif Thai"/>
+          <w:szCs w:val="22"/>
+        </w:rPr>
+      </w:pPr>
+    </w:p>
+    <w:p>
+      <w:pPr>
+        <w:rPr>
+          <w:rFonts w:ascii="Noto Serif Thai" w:hAnsi="Noto Serif Thai" w:cs="Noto Serif Thai"/>
+          <w:b/>
+          <w:bCs/>
+          <w:sz w:val="24"/>
+          <w:szCs w:val="24"/>
+        </w:rPr>
+      </w:pPr>
+      <w:r>
+        <w:rPr>
+          <w:rFonts w:ascii="Noto Serif Thai" w:hAnsi="Noto Serif Thai" w:cs="Noto Serif Thai"/>
+          <w:b/>
+          <w:bCs/>
+          <w:sz w:val="24"/>
+          <w:szCs w:val="24"/>
+          <w:cs/>
+        </w:rPr>
+        <w:lastRenderedPageBreak/>
+        <w:t>อัลกอริทึมที่สำคัญ</w:t>
+      </w:r>
+    </w:p>
+    <w:p>
+      <w:pPr>
+        <w:jc w:val="center"/>
+        <w:rPr>
+          <w:rFonts w:ascii="Noto Serif Thai" w:hAnsi="Noto Serif Thai" w:cs="Noto Serif Thai"/>
+          <w:szCs w:val="22"/>
+        </w:rPr>
+      </w:pPr>
+      <w:r>
+        <w:rPr>
+          <w:rFonts w:ascii="Noto Serif Thai" w:hAnsi="Noto Serif Thai" w:cs="Noto Serif Thai"/>
+          <w:b/>
+          <w:bCs/>
+          <w:noProof/>
+          <w:sz w:val="24"/>
+          <w:szCs w:val="24"/>
+          <w:cs/>
+        </w:rPr>
+        <w:drawing>
+          <wp:inline distT="0" distB="0" distL="0" distR="0" wp14:anchorId="66AB19F5" wp14:editId="09360A7D">
+            <wp:extent cx="3709931" cy="5522671"/>
+            <wp:effectExtent l="0" t="0" r="0" b="0"/>
+            <wp:docPr id="2019518564" name="Picture 26"/>
+            <wp:cNvGraphicFramePr>
+              <a:graphicFrameLocks xmlns:a="http://schemas.openxmlformats.org/drawingml/2006/main" noChangeAspect="1"/>
+            </wp:cNvGraphicFramePr>
+            <a:graphic xmlns:a="http://schemas.openxmlformats.org/drawingml/2006/main">
+              <a:graphicData uri="http://schemas.openxmlformats.org/drawingml/2006/picture">
+                <pic:pic xmlns:pic="http://schemas.openxmlformats.org/drawingml/2006/picture">
+                  <pic:nvPicPr>
+                    <pic:cNvPr id="0" name="Picture 41"/>
+                    <pic:cNvPicPr>
+                      <a:picLocks noChangeAspect="1" noChangeArrowheads="1"/>
+                    </pic:cNvPicPr>
+                  </pic:nvPicPr>
+                  <pic:blipFill>
+                    <a:blip r:embed="rId42" cstate="print">
+                      <a:extLst>
+                        <a:ext uri="{28A0092B-C50C-407E-A947-70E740481C1C}">
+                          <a14:useLocalDpi xmlns:a14="http://schemas.microsoft.com/office/drawing/2010/main" val="0"/>
+                        </a:ext>
+                      </a:extLst>
+                    </a:blip>
+                    <a:srcRect/>
+                    <a:stretch>
+                      <a:fillRect/>
+                    </a:stretch>
+                  </pic:blipFill>
+                  <pic:spPr bwMode="auto">
+                    <a:xfrm>
+                      <a:off x="0" y="0"/>
+                      <a:ext cx="3713336" cy="5527740"/>
+                    </a:xfrm>
+                    <a:prstGeom prst="rect">
+                      <a:avLst/>
+                    </a:prstGeom>
+                    <a:noFill/>
+                    <a:ln>
+                      <a:noFill/>
+                    </a:ln>
+                  </pic:spPr>
+                </pic:pic>
+              </a:graphicData>
+            </a:graphic>
+          </wp:inline>
+        </w:drawing>
+      </w:r>
+    </w:p>
+    <w:p>
+      <w:pPr>
+        <w:ind w:firstLine="720"/>
+        <w:rPr>
+          <w:rFonts w:ascii="Noto Serif Thai" w:hAnsi="Noto Serif Thai" w:cs="Noto Serif Thai"/>
+          <w:szCs w:val="22"/>
+        </w:rPr>
+      </w:pPr>
+      <w:r>
+        <w:rPr>
+          <w:rFonts w:ascii="Noto Serif Thai" w:hAnsi="Noto Serif Thai" w:cs="Noto Serif Thai" w:hint="cs"/>
+          <w:szCs w:val="22"/>
+          <w:cs/>
+        </w:rPr>
+        <w:t xml:space="preserve">อัลกอริทึมหา </w:t>
+      </w:r>
+      <w:r>
+        <w:rPr>
+          <w:rFonts w:ascii="Noto Serif Thai" w:hAnsi="Noto Serif Thai" w:cs="Noto Serif Thai"/>
+          <w:szCs w:val="22"/>
+        </w:rPr>
+        <w:t>Reduced Row Echelon form</w:t>
+      </w:r>
+      <w:r>
+        <w:rPr>
+          <w:rFonts w:ascii="Noto Serif Thai" w:hAnsi="Noto Serif Thai" w:cs="Noto Serif Thai" w:hint="cs"/>
+          <w:szCs w:val="22"/>
+          <w:cs/>
+        </w:rPr>
+        <w:t xml:space="preserve"> จาก </w:t>
+      </w:r>
+      <w:r>
+        <w:rPr>
+          <w:rFonts w:ascii="Noto Serif Thai" w:hAnsi="Noto Serif Thai" w:cs="Noto Serif Thai"/>
+          <w:szCs w:val="22"/>
+        </w:rPr>
+        <w:t>Matrix</w:t>
+      </w:r>
+      <w:r>
+        <w:rPr>
+          <w:rFonts w:ascii="Noto Serif Thai" w:hAnsi="Noto Serif Thai" w:cs="Noto Serif Thai" w:hint="cs"/>
+          <w:szCs w:val="22"/>
+          <w:cs/>
+        </w:rPr>
+        <w:t xml:space="preserve"> เนื่องจากหลายปัญหาจะต้องมีการแก้</w:t>
+      </w:r>
+      <w:r>
+        <w:rPr>
+          <w:rFonts w:ascii="Noto Serif Thai" w:hAnsi="Noto Serif Thai" w:cs="Noto Serif Thai"/>
+          <w:szCs w:val="22"/>
+          <w:cs/>
+        </w:rPr>
+        <w:t>สมการพีชคณิตเชิงเส้น</w:t>
+      </w:r>
+      <w:r>
+        <w:rPr>
+          <w:rFonts w:ascii="Noto Serif Thai" w:hAnsi="Noto Serif Thai" w:cs="Noto Serif Thai"/>
+          <w:szCs w:val="22"/>
+        </w:rPr>
+        <w:t xml:space="preserve"> </w:t>
+      </w:r>
+      <w:r>
+        <w:rPr>
+          <w:rFonts w:ascii="Noto Serif Thai" w:hAnsi="Noto Serif Thai" w:cs="Noto Serif Thai" w:hint="cs"/>
+          <w:szCs w:val="22"/>
+          <w:cs/>
+        </w:rPr>
+        <w:t>อัลกอริทึม</w:t>
+      </w:r>
+      <w:r>
+        <w:rPr>
+          <w:rFonts w:ascii="Noto Serif Thai" w:hAnsi="Noto Serif Thai" w:cs="Noto Serif Thai" w:hint="cs"/>
+          <w:szCs w:val="22"/>
+          <w:cs/>
+        </w:rPr>
+        <w:t>หานี้จึงสำคัญมากๆ โดย</w:t>
+      </w:r>
+      <w:r>
+        <w:rPr>
+          <w:rFonts w:ascii="Noto Serif Thai" w:hAnsi="Noto Serif Thai" w:cs="Noto Serif Thai" w:hint="cs"/>
+          <w:szCs w:val="22"/>
+          <w:cs/>
+        </w:rPr>
+        <w:t>อัลกอริทึม</w:t>
+      </w:r>
+      <w:r>
+        <w:rPr>
+          <w:rFonts w:ascii="Noto Serif Thai" w:hAnsi="Noto Serif Thai" w:cs="Noto Serif Thai" w:hint="cs"/>
+          <w:szCs w:val="22"/>
+          <w:cs/>
+        </w:rPr>
+        <w:t>มีหลักการทำงานดังนี้</w:t>
+      </w:r>
+    </w:p>
+    <w:p>
+      <w:pPr>
+        <w:pStyle w:val="ListParagraph"/>
+        <w:numPr>
+          <w:ilvl w:val="0"/>
+          <w:numId w:val="13"/>
+        </w:numPr>
+        <w:rPr>
+          <w:rFonts w:ascii="Noto Serif Thai" w:hAnsi="Noto Serif Thai" w:cs="Noto Serif Thai"/>
+          <w:szCs w:val="22"/>
+        </w:rPr>
+      </w:pPr>
+      <w:r>
+        <w:rPr>
+          <w:rFonts w:ascii="Noto Serif Thai" w:hAnsi="Noto Serif Thai" w:cs="Noto Serif Thai" w:hint="cs"/>
+          <w:szCs w:val="22"/>
+          <w:cs/>
+        </w:rPr>
+        <w:t xml:space="preserve">สลับไม่ให้ตัวจะเป็น </w:t>
+      </w:r>
+      <w:r>
+        <w:rPr>
+          <w:rFonts w:ascii="Noto Serif Thai" w:hAnsi="Noto Serif Thai" w:cs="Noto Serif Thai"/>
+          <w:szCs w:val="22"/>
+        </w:rPr>
+        <w:t xml:space="preserve">Factor </w:t>
+      </w:r>
+      <w:r>
+        <w:rPr>
+          <w:rFonts w:ascii="Noto Serif Thai" w:hAnsi="Noto Serif Thai" w:cs="Noto Serif Thai" w:hint="cs"/>
+          <w:szCs w:val="22"/>
+          <w:cs/>
+        </w:rPr>
+        <w:t xml:space="preserve">เป็น </w:t>
+      </w:r>
+      <w:r>
+        <w:rPr>
+          <w:rFonts w:ascii="Noto Serif Thai" w:hAnsi="Noto Serif Thai" w:cs="Noto Serif Thai"/>
+          <w:szCs w:val="22"/>
+        </w:rPr>
+        <w:t>0 (Partial Pivoting)</w:t>
+      </w:r>
+    </w:p>
+    <w:p>
+      <w:pPr>
+        <w:pStyle w:val="ListParagraph"/>
+        <w:numPr>
+          <w:ilvl w:val="0"/>
+          <w:numId w:val="13"/>
+        </w:numPr>
+        <w:rPr>
+          <w:rFonts w:ascii="Noto Serif Thai" w:hAnsi="Noto Serif Thai" w:cs="Noto Serif Thai"/>
+          <w:szCs w:val="22"/>
+        </w:rPr>
+      </w:pPr>
+      <w:r>
+        <w:rPr>
+          <w:rFonts w:ascii="Noto Serif Thai" w:hAnsi="Noto Serif Thai" w:cs="Noto Serif Thai" w:hint="cs"/>
+          <w:szCs w:val="22"/>
+          <w:cs/>
+        </w:rPr>
+        <w:t xml:space="preserve">หารทั้งแถวที่ต้องการให้เกิด </w:t>
+      </w:r>
+      <w:r>
+        <w:rPr>
+          <w:rFonts w:ascii="Noto Serif Thai" w:hAnsi="Noto Serif Thai" w:cs="Noto Serif Thai"/>
+          <w:szCs w:val="22"/>
+        </w:rPr>
+        <w:t xml:space="preserve">Reduced row echelon form </w:t>
+      </w:r>
+      <w:r>
+        <w:rPr>
+          <w:rFonts w:ascii="Noto Serif Thai" w:hAnsi="Noto Serif Thai" w:cs="Noto Serif Thai" w:hint="cs"/>
+          <w:szCs w:val="22"/>
+          <w:cs/>
+        </w:rPr>
+        <w:t xml:space="preserve">นั้นด้วย </w:t>
+      </w:r>
+      <w:r>
+        <w:rPr>
+          <w:rFonts w:ascii="Noto Serif Thai" w:hAnsi="Noto Serif Thai" w:cs="Noto Serif Thai"/>
+          <w:szCs w:val="22"/>
+        </w:rPr>
+        <w:t>Factor</w:t>
+      </w:r>
+    </w:p>
+    <w:p>
+      <w:pPr>
+        <w:pStyle w:val="ListParagraph"/>
+        <w:numPr>
+          <w:ilvl w:val="0"/>
+          <w:numId w:val="13"/>
+        </w:numPr>
+        <w:rPr>
+          <w:rFonts w:ascii="Noto Serif Thai" w:hAnsi="Noto Serif Thai" w:cs="Noto Serif Thai" w:hint="cs"/>
+          <w:szCs w:val="22"/>
+        </w:rPr>
+      </w:pPr>
+      <w:r>
+        <w:rPr>
+          <w:rFonts w:ascii="Noto Serif Thai" w:hAnsi="Noto Serif Thai" w:cs="Noto Serif Thai" w:hint="cs"/>
+          <w:szCs w:val="22"/>
+          <w:cs/>
+        </w:rPr>
+        <w:t xml:space="preserve">ทำการ </w:t>
+      </w:r>
+      <w:r>
+        <w:rPr>
+          <w:rFonts w:ascii="Noto Serif Thai" w:hAnsi="Noto Serif Thai" w:cs="Noto Serif Thai"/>
+          <w:szCs w:val="22"/>
+        </w:rPr>
+        <w:t xml:space="preserve">Elimination </w:t>
+      </w:r>
+      <w:r>
+        <w:rPr>
+          <w:rFonts w:ascii="Noto Serif Thai" w:hAnsi="Noto Serif Thai" w:cs="Noto Serif Thai" w:hint="cs"/>
+          <w:szCs w:val="22"/>
+          <w:cs/>
+        </w:rPr>
+        <w:t xml:space="preserve">ทั้งแถวนั้นด้วย </w:t>
+      </w:r>
+      <w:r>
+        <w:rPr>
+          <w:rFonts w:ascii="Noto Serif Thai" w:hAnsi="Noto Serif Thai" w:cs="Noto Serif Thai"/>
+          <w:szCs w:val="22"/>
+        </w:rPr>
+        <w:t>Factor</w:t>
+      </w:r>
     </w:p>
     <w:sectPr>
       <w:pgSz w:w="12240" w:h="15840"/>
@@ -11608,6 +11531,95 @@
     </w:lvl>
   </w:abstractNum>
   <w:abstractNum w:abstractNumId="3" w15:restartNumberingAfterBreak="0">
+    <w:nsid w:val="2BE05B0C"/>
+    <w:multiLevelType w:val="hybridMultilevel"/>
+    <w:tmpl w:val="DCBA88F2"/>
+    <w:lvl w:ilvl="0" w:tplc="9CD299F6">
+      <w:start w:val="1"/>
+      <w:numFmt w:val="decimal"/>
+      <w:lvlText w:val="%1."/>
+      <w:lvlJc w:val="left"/>
+      <w:pPr>
+        <w:ind w:left="1080" w:hanging="360"/>
+      </w:pPr>
+      <w:rPr>
+        <w:rFonts w:hint="default"/>
+      </w:rPr>
+    </w:lvl>
+    <w:lvl w:ilvl="1" w:tplc="04090019" w:tentative="1">
+      <w:start w:val="1"/>
+      <w:numFmt w:val="lowerLetter"/>
+      <w:lvlText w:val="%2."/>
+      <w:lvlJc w:val="left"/>
+      <w:pPr>
+        <w:ind w:left="1800" w:hanging="360"/>
+      </w:pPr>
+    </w:lvl>
+    <w:lvl w:ilvl="2" w:tplc="0409001B" w:tentative="1">
+      <w:start w:val="1"/>
+      <w:numFmt w:val="lowerRoman"/>
+      <w:lvlText w:val="%3."/>
+      <w:lvlJc w:val="right"/>
+      <w:pPr>
+        <w:ind w:left="2520" w:hanging="180"/>
+      </w:pPr>
+    </w:lvl>
+    <w:lvl w:ilvl="3" w:tplc="0409000F" w:tentative="1">
+      <w:start w:val="1"/>
+      <w:numFmt w:val="decimal"/>
+      <w:lvlText w:val="%4."/>
+      <w:lvlJc w:val="left"/>
+      <w:pPr>
+        <w:ind w:left="3240" w:hanging="360"/>
+      </w:pPr>
+    </w:lvl>
+    <w:lvl w:ilvl="4" w:tplc="04090019" w:tentative="1">
+      <w:start w:val="1"/>
+      <w:numFmt w:val="lowerLetter"/>
+      <w:lvlText w:val="%5."/>
+      <w:lvlJc w:val="left"/>
+      <w:pPr>
+        <w:ind w:left="3960" w:hanging="360"/>
+      </w:pPr>
+    </w:lvl>
+    <w:lvl w:ilvl="5" w:tplc="0409001B" w:tentative="1">
+      <w:start w:val="1"/>
+      <w:numFmt w:val="lowerRoman"/>
+      <w:lvlText w:val="%6."/>
+      <w:lvlJc w:val="right"/>
+      <w:pPr>
+        <w:ind w:left="4680" w:hanging="180"/>
+      </w:pPr>
+    </w:lvl>
+    <w:lvl w:ilvl="6" w:tplc="0409000F" w:tentative="1">
+      <w:start w:val="1"/>
+      <w:numFmt w:val="decimal"/>
+      <w:lvlText w:val="%7."/>
+      <w:lvlJc w:val="left"/>
+      <w:pPr>
+        <w:ind w:left="5400" w:hanging="360"/>
+      </w:pPr>
+    </w:lvl>
+    <w:lvl w:ilvl="7" w:tplc="04090019" w:tentative="1">
+      <w:start w:val="1"/>
+      <w:numFmt w:val="lowerLetter"/>
+      <w:lvlText w:val="%8."/>
+      <w:lvlJc w:val="left"/>
+      <w:pPr>
+        <w:ind w:left="6120" w:hanging="360"/>
+      </w:pPr>
+    </w:lvl>
+    <w:lvl w:ilvl="8" w:tplc="0409001B" w:tentative="1">
+      <w:start w:val="1"/>
+      <w:numFmt w:val="lowerRoman"/>
+      <w:lvlText w:val="%9."/>
+      <w:lvlJc w:val="right"/>
+      <w:pPr>
+        <w:ind w:left="6840" w:hanging="180"/>
+      </w:pPr>
+    </w:lvl>
+  </w:abstractNum>
+  <w:abstractNum w:abstractNumId="4" w15:restartNumberingAfterBreak="0">
     <w:nsid w:val="402625B8"/>
     <w:multiLevelType w:val="hybridMultilevel"/>
     <w:tmpl w:val="1AFA2FCC"/>
@@ -11718,7 +11730,7 @@
       </w:rPr>
     </w:lvl>
   </w:abstractNum>
-  <w:abstractNum w:abstractNumId="4" w15:restartNumberingAfterBreak="0">
+  <w:abstractNum w:abstractNumId="5" w15:restartNumberingAfterBreak="0">
     <w:nsid w:val="430970D7"/>
     <w:multiLevelType w:val="hybridMultilevel"/>
     <w:tmpl w:val="FA2AAAC0"/>
@@ -11807,7 +11819,7 @@
       </w:pPr>
     </w:lvl>
   </w:abstractNum>
-  <w:abstractNum w:abstractNumId="5" w15:restartNumberingAfterBreak="0">
+  <w:abstractNum w:abstractNumId="6" w15:restartNumberingAfterBreak="0">
     <w:nsid w:val="4AC77FE3"/>
     <w:multiLevelType w:val="hybridMultilevel"/>
     <w:tmpl w:val="9642E98A"/>
@@ -11899,7 +11911,7 @@
       </w:pPr>
     </w:lvl>
   </w:abstractNum>
-  <w:abstractNum w:abstractNumId="6" w15:restartNumberingAfterBreak="0">
+  <w:abstractNum w:abstractNumId="7" w15:restartNumberingAfterBreak="0">
     <w:nsid w:val="4CD25C5B"/>
     <w:multiLevelType w:val="hybridMultilevel"/>
     <w:tmpl w:val="FB50B8C4"/>
@@ -11991,7 +12003,7 @@
       </w:pPr>
     </w:lvl>
   </w:abstractNum>
-  <w:abstractNum w:abstractNumId="7" w15:restartNumberingAfterBreak="0">
+  <w:abstractNum w:abstractNumId="8" w15:restartNumberingAfterBreak="0">
     <w:nsid w:val="4D8D5341"/>
     <w:multiLevelType w:val="hybridMultilevel"/>
     <w:tmpl w:val="22AEBC32"/>
@@ -12094,7 +12106,7 @@
       </w:rPr>
     </w:lvl>
   </w:abstractNum>
-  <w:abstractNum w:abstractNumId="8" w15:restartNumberingAfterBreak="0">
+  <w:abstractNum w:abstractNumId="9" w15:restartNumberingAfterBreak="0">
     <w:nsid w:val="54D53588"/>
     <w:multiLevelType w:val="hybridMultilevel"/>
     <w:tmpl w:val="F124AAEA"/>
@@ -12183,7 +12195,7 @@
       </w:pPr>
     </w:lvl>
   </w:abstractNum>
-  <w:abstractNum w:abstractNumId="9" w15:restartNumberingAfterBreak="0">
+  <w:abstractNum w:abstractNumId="10" w15:restartNumberingAfterBreak="0">
     <w:nsid w:val="62DA1ED8"/>
     <w:multiLevelType w:val="hybridMultilevel"/>
     <w:tmpl w:val="0400B8FC"/>
@@ -12294,7 +12306,7 @@
       </w:rPr>
     </w:lvl>
   </w:abstractNum>
-  <w:abstractNum w:abstractNumId="10" w15:restartNumberingAfterBreak="0">
+  <w:abstractNum w:abstractNumId="11" w15:restartNumberingAfterBreak="0">
     <w:nsid w:val="646A0D6B"/>
     <w:multiLevelType w:val="hybridMultilevel"/>
     <w:tmpl w:val="03A89128"/>
@@ -12407,7 +12419,7 @@
       </w:rPr>
     </w:lvl>
   </w:abstractNum>
-  <w:abstractNum w:abstractNumId="11" w15:restartNumberingAfterBreak="0">
+  <w:abstractNum w:abstractNumId="12" w15:restartNumberingAfterBreak="0">
     <w:nsid w:val="7E3642E2"/>
     <w:multiLevelType w:val="hybridMultilevel"/>
     <w:tmpl w:val="04A22A22"/>
@@ -12519,40 +12531,43 @@
     </w:lvl>
   </w:abstractNum>
   <w:num w:numId="1" w16cid:durableId="76486847">
-    <w:abstractNumId w:val="4"/>
+    <w:abstractNumId w:val="5"/>
   </w:num>
   <w:num w:numId="2" w16cid:durableId="789124623">
-    <w:abstractNumId w:val="7"/>
+    <w:abstractNumId w:val="8"/>
   </w:num>
   <w:num w:numId="3" w16cid:durableId="1186286066">
-    <w:abstractNumId w:val="9"/>
+    <w:abstractNumId w:val="10"/>
   </w:num>
   <w:num w:numId="4" w16cid:durableId="716472031">
-    <w:abstractNumId w:val="11"/>
+    <w:abstractNumId w:val="12"/>
   </w:num>
   <w:num w:numId="5" w16cid:durableId="1209146846">
-    <w:abstractNumId w:val="3"/>
+    <w:abstractNumId w:val="4"/>
   </w:num>
   <w:num w:numId="6" w16cid:durableId="1333216808">
     <w:abstractNumId w:val="0"/>
   </w:num>
   <w:num w:numId="7" w16cid:durableId="1485125731">
-    <w:abstractNumId w:val="8"/>
+    <w:abstractNumId w:val="9"/>
   </w:num>
   <w:num w:numId="8" w16cid:durableId="1605768630">
     <w:abstractNumId w:val="2"/>
   </w:num>
   <w:num w:numId="9" w16cid:durableId="1220283567">
-    <w:abstractNumId w:val="5"/>
+    <w:abstractNumId w:val="6"/>
   </w:num>
   <w:num w:numId="10" w16cid:durableId="427317519">
-    <w:abstractNumId w:val="10"/>
+    <w:abstractNumId w:val="11"/>
   </w:num>
   <w:num w:numId="11" w16cid:durableId="1485463311">
-    <w:abstractNumId w:val="6"/>
+    <w:abstractNumId w:val="7"/>
   </w:num>
   <w:num w:numId="12" w16cid:durableId="1451627187">
     <w:abstractNumId w:val="1"/>
+  </w:num>
+  <w:num w:numId="13" w16cid:durableId="239826870">
+    <w:abstractNumId w:val="3"/>
   </w:num>
 </w:numbering>
 </file>

</xml_diff>

<commit_message>
Doc: Added cool features sections 😎
</commit_message>
<xml_diff>
--- a/document/document.docx
+++ b/document/document.docx
@@ -1238,12 +1238,21 @@
         </w:rPr>
         <w:t xml:space="preserve">สามารถเก็บข้อมูลของปัญหาที่เคยคำนวณ โดยใช้ </w:t>
       </w:r>
-      <w:r>
-        <w:rPr>
-          <w:rFonts w:ascii="Noto Serif Thai" w:hAnsi="Noto Serif Thai" w:cs="Noto Serif Thai"/>
-          <w:szCs w:val="22"/>
-        </w:rPr>
-        <w:t>PlanetScale Database</w:t>
+      <w:proofErr w:type="spellStart"/>
+      <w:r>
+        <w:rPr>
+          <w:rFonts w:ascii="Noto Serif Thai" w:hAnsi="Noto Serif Thai" w:cs="Noto Serif Thai"/>
+          <w:szCs w:val="22"/>
+        </w:rPr>
+        <w:t>PlanetScale</w:t>
+      </w:r>
+      <w:proofErr w:type="spellEnd"/>
+      <w:r>
+        <w:rPr>
+          <w:rFonts w:ascii="Noto Serif Thai" w:hAnsi="Noto Serif Thai" w:cs="Noto Serif Thai"/>
+          <w:szCs w:val="22"/>
+        </w:rPr>
+        <w:t xml:space="preserve"> Database</w:t>
       </w:r>
     </w:p>
     <w:p>
@@ -5856,12 +5865,30 @@
           <w:szCs w:val="22"/>
         </w:rPr>
       </w:pPr>
-      <w:r>
-        <w:rPr>
-          <w:rFonts w:ascii="Noto Serif Thai" w:hAnsi="Noto Serif Thai" w:cs="Noto Serif Thai"/>
-          <w:szCs w:val="22"/>
-        </w:rPr>
-        <w:t xml:space="preserve">getProblemId(mode: ‘select’ | ‘create’) </w:t>
+      <w:proofErr w:type="spellStart"/>
+      <w:proofErr w:type="gramStart"/>
+      <w:r>
+        <w:rPr>
+          <w:rFonts w:ascii="Noto Serif Thai" w:hAnsi="Noto Serif Thai" w:cs="Noto Serif Thai"/>
+          <w:szCs w:val="22"/>
+        </w:rPr>
+        <w:t>getProblemId</w:t>
+      </w:r>
+      <w:proofErr w:type="spellEnd"/>
+      <w:r>
+        <w:rPr>
+          <w:rFonts w:ascii="Noto Serif Thai" w:hAnsi="Noto Serif Thai" w:cs="Noto Serif Thai"/>
+          <w:szCs w:val="22"/>
+        </w:rPr>
+        <w:t>(</w:t>
+      </w:r>
+      <w:proofErr w:type="gramEnd"/>
+      <w:r>
+        <w:rPr>
+          <w:rFonts w:ascii="Noto Serif Thai" w:hAnsi="Noto Serif Thai" w:cs="Noto Serif Thai"/>
+          <w:szCs w:val="22"/>
+        </w:rPr>
+        <w:t xml:space="preserve">mode: ‘select’ | ‘create’) </w:t>
       </w:r>
       <w:r>
         <w:rPr>
@@ -5952,12 +5979,39 @@
           <w:szCs w:val="22"/>
         </w:rPr>
       </w:pPr>
-      <w:r>
-        <w:rPr>
-          <w:rFonts w:ascii="Noto Serif Thai" w:hAnsi="Noto Serif Thai" w:cs="Noto Serif Thai"/>
-          <w:szCs w:val="22"/>
-        </w:rPr>
-        <w:t>setUserId(userId: string)</w:t>
+      <w:proofErr w:type="spellStart"/>
+      <w:proofErr w:type="gramStart"/>
+      <w:r>
+        <w:rPr>
+          <w:rFonts w:ascii="Noto Serif Thai" w:hAnsi="Noto Serif Thai" w:cs="Noto Serif Thai"/>
+          <w:szCs w:val="22"/>
+        </w:rPr>
+        <w:t>setUserId</w:t>
+      </w:r>
+      <w:proofErr w:type="spellEnd"/>
+      <w:r>
+        <w:rPr>
+          <w:rFonts w:ascii="Noto Serif Thai" w:hAnsi="Noto Serif Thai" w:cs="Noto Serif Thai"/>
+          <w:szCs w:val="22"/>
+        </w:rPr>
+        <w:t>(</w:t>
+      </w:r>
+      <w:proofErr w:type="spellStart"/>
+      <w:proofErr w:type="gramEnd"/>
+      <w:r>
+        <w:rPr>
+          <w:rFonts w:ascii="Noto Serif Thai" w:hAnsi="Noto Serif Thai" w:cs="Noto Serif Thai"/>
+          <w:szCs w:val="22"/>
+        </w:rPr>
+        <w:t>userId</w:t>
+      </w:r>
+      <w:proofErr w:type="spellEnd"/>
+      <w:r>
+        <w:rPr>
+          <w:rFonts w:ascii="Noto Serif Thai" w:hAnsi="Noto Serif Thai" w:cs="Noto Serif Thai"/>
+          <w:szCs w:val="22"/>
+        </w:rPr>
+        <w:t>: string)</w:t>
       </w:r>
       <w:r>
         <w:rPr>
@@ -5999,13 +6053,31 @@
           <w:szCs w:val="22"/>
         </w:rPr>
       </w:pPr>
+      <w:proofErr w:type="spellStart"/>
+      <w:proofErr w:type="gramStart"/>
       <w:r>
         <w:rPr>
           <w:rFonts w:ascii="Noto Serif Thai" w:hAnsi="Noto Serif Thai" w:cs="Noto Serif Thai"/>
           <w:szCs w:val="22"/>
         </w:rPr>
         <w:lastRenderedPageBreak/>
-        <w:t xml:space="preserve">getInput() </w:t>
+        <w:t>getInput</w:t>
+      </w:r>
+      <w:proofErr w:type="spellEnd"/>
+      <w:r>
+        <w:rPr>
+          <w:rFonts w:ascii="Noto Serif Thai" w:hAnsi="Noto Serif Thai" w:cs="Noto Serif Thai"/>
+          <w:szCs w:val="22"/>
+        </w:rPr>
+        <w:t>(</w:t>
+      </w:r>
+      <w:proofErr w:type="gramEnd"/>
+      <w:r>
+        <w:rPr>
+          <w:rFonts w:ascii="Noto Serif Thai" w:hAnsi="Noto Serif Thai" w:cs="Noto Serif Thai"/>
+          <w:szCs w:val="22"/>
+        </w:rPr>
+        <w:t xml:space="preserve">) </w:t>
       </w:r>
       <w:r>
         <w:rPr>
@@ -6032,12 +6104,30 @@
           <w:szCs w:val="22"/>
         </w:rPr>
       </w:pPr>
-      <w:r>
-        <w:rPr>
-          <w:rFonts w:ascii="Noto Serif Thai" w:hAnsi="Noto Serif Thai" w:cs="Noto Serif Thai"/>
-          <w:szCs w:val="22"/>
-        </w:rPr>
-        <w:t xml:space="preserve">formatInput() </w:t>
+      <w:proofErr w:type="spellStart"/>
+      <w:proofErr w:type="gramStart"/>
+      <w:r>
+        <w:rPr>
+          <w:rFonts w:ascii="Noto Serif Thai" w:hAnsi="Noto Serif Thai" w:cs="Noto Serif Thai"/>
+          <w:szCs w:val="22"/>
+        </w:rPr>
+        <w:t>formatInput</w:t>
+      </w:r>
+      <w:proofErr w:type="spellEnd"/>
+      <w:r>
+        <w:rPr>
+          <w:rFonts w:ascii="Noto Serif Thai" w:hAnsi="Noto Serif Thai" w:cs="Noto Serif Thai"/>
+          <w:szCs w:val="22"/>
+        </w:rPr>
+        <w:t>(</w:t>
+      </w:r>
+      <w:proofErr w:type="gramEnd"/>
+      <w:r>
+        <w:rPr>
+          <w:rFonts w:ascii="Noto Serif Thai" w:hAnsi="Noto Serif Thai" w:cs="Noto Serif Thai"/>
+          <w:szCs w:val="22"/>
+        </w:rPr>
+        <w:t xml:space="preserve">) </w:t>
       </w:r>
       <w:r>
         <w:rPr>
@@ -6087,6 +6177,7 @@
         </w:rPr>
         <w:t xml:space="preserve">คราส </w:t>
       </w:r>
+      <w:proofErr w:type="spellStart"/>
       <w:r>
         <w:rPr>
           <w:rFonts w:ascii="Noto Serif Thai" w:hAnsi="Noto Serif Thai" w:cs="Noto Serif Thai"/>
@@ -6094,6 +6185,7 @@
         </w:rPr>
         <w:t>ProblemSolver</w:t>
       </w:r>
+      <w:proofErr w:type="spellEnd"/>
       <w:r>
         <w:rPr>
           <w:rFonts w:ascii="Noto Serif Thai" w:hAnsi="Noto Serif Thai" w:cs="Noto Serif Thai" w:hint="cs"/>
@@ -6354,12 +6446,30 @@
           <w:szCs w:val="22"/>
         </w:rPr>
       </w:pPr>
-      <w:r>
-        <w:rPr>
-          <w:rFonts w:ascii="Noto Serif Thai" w:hAnsi="Noto Serif Thai" w:cs="Noto Serif Thai"/>
-          <w:szCs w:val="22"/>
-        </w:rPr>
-        <w:t xml:space="preserve">getOutput() </w:t>
+      <w:proofErr w:type="spellStart"/>
+      <w:proofErr w:type="gramStart"/>
+      <w:r>
+        <w:rPr>
+          <w:rFonts w:ascii="Noto Serif Thai" w:hAnsi="Noto Serif Thai" w:cs="Noto Serif Thai"/>
+          <w:szCs w:val="22"/>
+        </w:rPr>
+        <w:t>getOutput</w:t>
+      </w:r>
+      <w:proofErr w:type="spellEnd"/>
+      <w:r>
+        <w:rPr>
+          <w:rFonts w:ascii="Noto Serif Thai" w:hAnsi="Noto Serif Thai" w:cs="Noto Serif Thai"/>
+          <w:szCs w:val="22"/>
+        </w:rPr>
+        <w:t>(</w:t>
+      </w:r>
+      <w:proofErr w:type="gramEnd"/>
+      <w:r>
+        <w:rPr>
+          <w:rFonts w:ascii="Noto Serif Thai" w:hAnsi="Noto Serif Thai" w:cs="Noto Serif Thai"/>
+          <w:szCs w:val="22"/>
+        </w:rPr>
+        <w:t xml:space="preserve">) </w:t>
       </w:r>
       <w:r>
         <w:rPr>
@@ -6481,12 +6591,39 @@
           <w:szCs w:val="22"/>
         </w:rPr>
       </w:pPr>
-      <w:r>
-        <w:rPr>
-          <w:rFonts w:ascii="Noto Serif Thai" w:hAnsi="Noto Serif Thai" w:cs="Noto Serif Thai"/>
-          <w:szCs w:val="22"/>
-        </w:rPr>
-        <w:t xml:space="preserve">setUserId(userId: string) </w:t>
+      <w:proofErr w:type="spellStart"/>
+      <w:proofErr w:type="gramStart"/>
+      <w:r>
+        <w:rPr>
+          <w:rFonts w:ascii="Noto Serif Thai" w:hAnsi="Noto Serif Thai" w:cs="Noto Serif Thai"/>
+          <w:szCs w:val="22"/>
+        </w:rPr>
+        <w:t>setUserId</w:t>
+      </w:r>
+      <w:proofErr w:type="spellEnd"/>
+      <w:r>
+        <w:rPr>
+          <w:rFonts w:ascii="Noto Serif Thai" w:hAnsi="Noto Serif Thai" w:cs="Noto Serif Thai"/>
+          <w:szCs w:val="22"/>
+        </w:rPr>
+        <w:t>(</w:t>
+      </w:r>
+      <w:proofErr w:type="spellStart"/>
+      <w:proofErr w:type="gramEnd"/>
+      <w:r>
+        <w:rPr>
+          <w:rFonts w:ascii="Noto Serif Thai" w:hAnsi="Noto Serif Thai" w:cs="Noto Serif Thai"/>
+          <w:szCs w:val="22"/>
+        </w:rPr>
+        <w:t>userId</w:t>
+      </w:r>
+      <w:proofErr w:type="spellEnd"/>
+      <w:r>
+        <w:rPr>
+          <w:rFonts w:ascii="Noto Serif Thai" w:hAnsi="Noto Serif Thai" w:cs="Noto Serif Thai"/>
+          <w:szCs w:val="22"/>
+        </w:rPr>
+        <w:t xml:space="preserve">: string) </w:t>
       </w:r>
       <w:r>
         <w:rPr>
@@ -6540,12 +6677,30 @@
           <w:szCs w:val="22"/>
         </w:rPr>
       </w:pPr>
-      <w:r>
-        <w:rPr>
-          <w:rFonts w:ascii="Noto Serif Thai" w:hAnsi="Noto Serif Thai" w:cs="Noto Serif Thai"/>
-          <w:szCs w:val="22"/>
-        </w:rPr>
-        <w:t xml:space="preserve">getProblemSolverId() </w:t>
+      <w:proofErr w:type="spellStart"/>
+      <w:proofErr w:type="gramStart"/>
+      <w:r>
+        <w:rPr>
+          <w:rFonts w:ascii="Noto Serif Thai" w:hAnsi="Noto Serif Thai" w:cs="Noto Serif Thai"/>
+          <w:szCs w:val="22"/>
+        </w:rPr>
+        <w:t>getProblemSolverId</w:t>
+      </w:r>
+      <w:proofErr w:type="spellEnd"/>
+      <w:r>
+        <w:rPr>
+          <w:rFonts w:ascii="Noto Serif Thai" w:hAnsi="Noto Serif Thai" w:cs="Noto Serif Thai"/>
+          <w:szCs w:val="22"/>
+        </w:rPr>
+        <w:t>(</w:t>
+      </w:r>
+      <w:proofErr w:type="gramEnd"/>
+      <w:r>
+        <w:rPr>
+          <w:rFonts w:ascii="Noto Serif Thai" w:hAnsi="Noto Serif Thai" w:cs="Noto Serif Thai"/>
+          <w:szCs w:val="22"/>
+        </w:rPr>
+        <w:t xml:space="preserve">) </w:t>
       </w:r>
       <w:r>
         <w:rPr>
@@ -8075,8 +8230,17 @@
           <w:rFonts w:ascii="Noto Serif Thai" w:hAnsi="Noto Serif Thai" w:cs="Noto Serif Thai"/>
           <w:szCs w:val="22"/>
         </w:rPr>
-        <w:t>Framework: SvelteKit</w:t>
-      </w:r>
+        <w:t xml:space="preserve">Framework: </w:t>
+      </w:r>
+      <w:proofErr w:type="spellStart"/>
+      <w:r>
+        <w:rPr>
+          <w:rFonts w:ascii="Noto Serif Thai" w:hAnsi="Noto Serif Thai" w:cs="Noto Serif Thai"/>
+          <w:szCs w:val="22"/>
+        </w:rPr>
+        <w:t>SvelteKit</w:t>
+      </w:r>
+      <w:proofErr w:type="spellEnd"/>
       <w:r>
         <w:rPr>
           <w:rFonts w:ascii="Noto Serif Thai" w:hAnsi="Noto Serif Thai" w:cs="Noto Serif Thai"/>
@@ -8238,8 +8402,36 @@
           <w:szCs w:val="22"/>
           <w:cs/>
         </w:rPr>
-        <w:t>ผู้ให้บริหารโฮสติ้ง</w:t>
-      </w:r>
+        <w:t>ผู้ให้บริหาร</w:t>
+      </w:r>
+      <w:proofErr w:type="spellStart"/>
+      <w:r>
+        <w:rPr>
+          <w:rFonts w:ascii="Noto Serif Thai" w:hAnsi="Noto Serif Thai" w:cs="Noto Serif Thai"/>
+          <w:szCs w:val="22"/>
+          <w:cs/>
+        </w:rPr>
+        <w:t>โฮส</w:t>
+      </w:r>
+      <w:proofErr w:type="spellEnd"/>
+      <w:r>
+        <w:rPr>
+          <w:rFonts w:ascii="Noto Serif Thai" w:hAnsi="Noto Serif Thai" w:cs="Noto Serif Thai"/>
+          <w:szCs w:val="22"/>
+          <w:cs/>
+        </w:rPr>
+        <w:t>ติ</w:t>
+      </w:r>
+      <w:proofErr w:type="spellStart"/>
+      <w:r>
+        <w:rPr>
+          <w:rFonts w:ascii="Noto Serif Thai" w:hAnsi="Noto Serif Thai" w:cs="Noto Serif Thai"/>
+          <w:szCs w:val="22"/>
+          <w:cs/>
+        </w:rPr>
+        <w:t>้ง</w:t>
+      </w:r>
+      <w:proofErr w:type="spellEnd"/>
       <w:r>
         <w:rPr>
           <w:rFonts w:ascii="Noto Serif Thai" w:hAnsi="Noto Serif Thai" w:cs="Noto Serif Thai"/>
@@ -8304,6 +8496,7 @@
         </w:rPr>
         <w:t xml:space="preserve"> </w:t>
       </w:r>
+      <w:proofErr w:type="spellStart"/>
       <w:r>
         <w:rPr>
           <w:rFonts w:ascii="Noto Serif Thai" w:hAnsi="Noto Serif Thai" w:cs="Noto Serif Thai"/>
@@ -8311,6 +8504,7 @@
         </w:rPr>
         <w:t>Vercel</w:t>
       </w:r>
+      <w:proofErr w:type="spellEnd"/>
     </w:p>
     <w:p>
       <w:pPr>
@@ -8538,7 +8732,23 @@
           <w:rFonts w:ascii="Noto Serif Thai" w:hAnsi="Noto Serif Thai" w:cs="Noto Serif Thai"/>
           <w:szCs w:val="22"/>
         </w:rPr>
-        <w:t xml:space="preserve"> PlanetScale </w:t>
+        <w:t xml:space="preserve"> </w:t>
+      </w:r>
+      <w:proofErr w:type="spellStart"/>
+      <w:r>
+        <w:rPr>
+          <w:rFonts w:ascii="Noto Serif Thai" w:hAnsi="Noto Serif Thai" w:cs="Noto Serif Thai"/>
+          <w:szCs w:val="22"/>
+        </w:rPr>
+        <w:t>PlanetScale</w:t>
+      </w:r>
+      <w:proofErr w:type="spellEnd"/>
+      <w:r>
+        <w:rPr>
+          <w:rFonts w:ascii="Noto Serif Thai" w:hAnsi="Noto Serif Thai" w:cs="Noto Serif Thai"/>
+          <w:szCs w:val="22"/>
+        </w:rPr>
+        <w:t xml:space="preserve"> </w:t>
       </w:r>
       <w:r>
         <w:rPr>
@@ -8676,7 +8886,23 @@
           <w:rFonts w:ascii="Noto Serif Thai" w:hAnsi="Noto Serif Thai" w:cs="Noto Serif Thai"/>
           <w:szCs w:val="22"/>
         </w:rPr>
-        <w:t xml:space="preserve"> TailwindCSS </w:t>
+        <w:t xml:space="preserve"> </w:t>
+      </w:r>
+      <w:proofErr w:type="spellStart"/>
+      <w:r>
+        <w:rPr>
+          <w:rFonts w:ascii="Noto Serif Thai" w:hAnsi="Noto Serif Thai" w:cs="Noto Serif Thai"/>
+          <w:szCs w:val="22"/>
+        </w:rPr>
+        <w:t>TailwindCSS</w:t>
+      </w:r>
+      <w:proofErr w:type="spellEnd"/>
+      <w:r>
+        <w:rPr>
+          <w:rFonts w:ascii="Noto Serif Thai" w:hAnsi="Noto Serif Thai" w:cs="Noto Serif Thai"/>
+          <w:szCs w:val="22"/>
+        </w:rPr>
+        <w:t xml:space="preserve"> </w:t>
       </w:r>
       <w:r>
         <w:rPr>
@@ -8773,7 +8999,23 @@
           <w:rFonts w:ascii="Noto Serif Thai" w:hAnsi="Noto Serif Thai" w:cs="Noto Serif Thai"/>
           <w:szCs w:val="22"/>
         </w:rPr>
-        <w:t xml:space="preserve"> shadcn-svelte </w:t>
+        <w:t xml:space="preserve"> </w:t>
+      </w:r>
+      <w:proofErr w:type="spellStart"/>
+      <w:r>
+        <w:rPr>
+          <w:rFonts w:ascii="Noto Serif Thai" w:hAnsi="Noto Serif Thai" w:cs="Noto Serif Thai"/>
+          <w:szCs w:val="22"/>
+        </w:rPr>
+        <w:t>shadcn</w:t>
+      </w:r>
+      <w:proofErr w:type="spellEnd"/>
+      <w:r>
+        <w:rPr>
+          <w:rFonts w:ascii="Noto Serif Thai" w:hAnsi="Noto Serif Thai" w:cs="Noto Serif Thai"/>
+          <w:szCs w:val="22"/>
+        </w:rPr>
+        <w:t xml:space="preserve">-svelte </w:t>
       </w:r>
       <w:r>
         <w:rPr>
@@ -9387,12 +9629,21 @@
         </w:rPr>
         <w:t xml:space="preserve">และคราส </w:t>
       </w:r>
-      <w:r>
-        <w:rPr>
-          <w:rFonts w:ascii="Noto Serif Thai" w:hAnsi="Noto Serif Thai" w:cs="Noto Serif Thai"/>
-          <w:szCs w:val="22"/>
-        </w:rPr>
-        <w:t xml:space="preserve">ProblemSolver </w:t>
+      <w:proofErr w:type="spellStart"/>
+      <w:r>
+        <w:rPr>
+          <w:rFonts w:ascii="Noto Serif Thai" w:hAnsi="Noto Serif Thai" w:cs="Noto Serif Thai"/>
+          <w:szCs w:val="22"/>
+        </w:rPr>
+        <w:t>ProblemSolver</w:t>
+      </w:r>
+      <w:proofErr w:type="spellEnd"/>
+      <w:r>
+        <w:rPr>
+          <w:rFonts w:ascii="Noto Serif Thai" w:hAnsi="Noto Serif Thai" w:cs="Noto Serif Thai"/>
+          <w:szCs w:val="22"/>
+        </w:rPr>
+        <w:t xml:space="preserve"> </w:t>
       </w:r>
       <w:r>
         <w:rPr>
@@ -9507,6 +9758,7 @@
         </w:rPr>
         <w:t xml:space="preserve">เมื่อคราส </w:t>
       </w:r>
+      <w:proofErr w:type="spellStart"/>
       <w:r>
         <w:rPr>
           <w:rFonts w:ascii="Noto Serif Thai" w:hAnsi="Noto Serif Thai" w:cs="Noto Serif Thai"/>
@@ -9514,6 +9766,7 @@
         </w:rPr>
         <w:t>RootOfEquationProblem</w:t>
       </w:r>
+      <w:proofErr w:type="spellEnd"/>
       <w:r>
         <w:rPr>
           <w:rFonts w:ascii="Noto Serif Thai" w:hAnsi="Noto Serif Thai" w:cs="Noto Serif Thai"/>
@@ -9544,12 +9797,21 @@
         </w:rPr>
         <w:t xml:space="preserve">มาจึงไม่จำเป็นต้องใส่ </w:t>
       </w:r>
-      <w:r>
-        <w:rPr>
-          <w:rFonts w:ascii="Noto Serif Thai" w:hAnsi="Noto Serif Thai" w:cs="Noto Serif Thai"/>
-          <w:szCs w:val="22"/>
-        </w:rPr>
-        <w:t xml:space="preserve">solutionType </w:t>
+      <w:proofErr w:type="spellStart"/>
+      <w:r>
+        <w:rPr>
+          <w:rFonts w:ascii="Noto Serif Thai" w:hAnsi="Noto Serif Thai" w:cs="Noto Serif Thai"/>
+          <w:szCs w:val="22"/>
+        </w:rPr>
+        <w:t>solutionType</w:t>
+      </w:r>
+      <w:proofErr w:type="spellEnd"/>
+      <w:r>
+        <w:rPr>
+          <w:rFonts w:ascii="Noto Serif Thai" w:hAnsi="Noto Serif Thai" w:cs="Noto Serif Thai"/>
+          <w:szCs w:val="22"/>
+        </w:rPr>
+        <w:t xml:space="preserve"> </w:t>
       </w:r>
       <w:r>
         <w:rPr>
@@ -9705,12 +9967,21 @@
         </w:rPr>
         <w:t xml:space="preserve">และคราส </w:t>
       </w:r>
-      <w:r>
-        <w:rPr>
-          <w:rFonts w:ascii="Noto Serif Thai" w:hAnsi="Noto Serif Thai" w:cs="Noto Serif Thai"/>
-          <w:szCs w:val="22"/>
-        </w:rPr>
-        <w:t xml:space="preserve">ProblemSolver </w:t>
+      <w:proofErr w:type="spellStart"/>
+      <w:r>
+        <w:rPr>
+          <w:rFonts w:ascii="Noto Serif Thai" w:hAnsi="Noto Serif Thai" w:cs="Noto Serif Thai"/>
+          <w:szCs w:val="22"/>
+        </w:rPr>
+        <w:t>ProblemSolver</w:t>
+      </w:r>
+      <w:proofErr w:type="spellEnd"/>
+      <w:r>
+        <w:rPr>
+          <w:rFonts w:ascii="Noto Serif Thai" w:hAnsi="Noto Serif Thai" w:cs="Noto Serif Thai"/>
+          <w:szCs w:val="22"/>
+        </w:rPr>
+        <w:t xml:space="preserve"> </w:t>
       </w:r>
       <w:r>
         <w:rPr>
@@ -9766,6 +10037,7 @@
         </w:rPr>
         <w:t xml:space="preserve">คราส </w:t>
       </w:r>
+      <w:proofErr w:type="spellStart"/>
       <w:r>
         <w:rPr>
           <w:rFonts w:ascii="Noto Serif Thai" w:hAnsi="Noto Serif Thai" w:cs="Noto Serif Thai"/>
@@ -9773,6 +10045,7 @@
         </w:rPr>
         <w:t>CramerSolver</w:t>
       </w:r>
+      <w:proofErr w:type="spellEnd"/>
       <w:r>
         <w:rPr>
           <w:rFonts w:ascii="Noto Serif Thai" w:hAnsi="Noto Serif Thai" w:cs="Noto Serif Thai"/>
@@ -9788,6 +10061,7 @@
         </w:rPr>
         <w:t xml:space="preserve">คราส </w:t>
       </w:r>
+      <w:proofErr w:type="spellStart"/>
       <w:r>
         <w:rPr>
           <w:rFonts w:ascii="Noto Serif Thai" w:hAnsi="Noto Serif Thai" w:cs="Noto Serif Thai"/>
@@ -9795,6 +10069,7 @@
         </w:rPr>
         <w:t>GuassEliminationSolver</w:t>
       </w:r>
+      <w:proofErr w:type="spellEnd"/>
       <w:r>
         <w:rPr>
           <w:rFonts w:ascii="Noto Serif Thai" w:hAnsi="Noto Serif Thai" w:cs="Noto Serif Thai"/>
@@ -9845,7 +10120,48 @@
           <w:rFonts w:ascii="Noto Serif Thai" w:hAnsi="Noto Serif Thai" w:cs="Noto Serif Thai"/>
           <w:szCs w:val="22"/>
         </w:rPr>
-        <w:t xml:space="preserve"> getInput(), getOutput()</w:t>
+        <w:t xml:space="preserve"> </w:t>
+      </w:r>
+      <w:proofErr w:type="spellStart"/>
+      <w:proofErr w:type="gramStart"/>
+      <w:r>
+        <w:rPr>
+          <w:rFonts w:ascii="Noto Serif Thai" w:hAnsi="Noto Serif Thai" w:cs="Noto Serif Thai"/>
+          <w:szCs w:val="22"/>
+        </w:rPr>
+        <w:t>getInput</w:t>
+      </w:r>
+      <w:proofErr w:type="spellEnd"/>
+      <w:r>
+        <w:rPr>
+          <w:rFonts w:ascii="Noto Serif Thai" w:hAnsi="Noto Serif Thai" w:cs="Noto Serif Thai"/>
+          <w:szCs w:val="22"/>
+        </w:rPr>
+        <w:t>(</w:t>
+      </w:r>
+      <w:proofErr w:type="gramEnd"/>
+      <w:r>
+        <w:rPr>
+          <w:rFonts w:ascii="Noto Serif Thai" w:hAnsi="Noto Serif Thai" w:cs="Noto Serif Thai"/>
+          <w:szCs w:val="22"/>
+        </w:rPr>
+        <w:t xml:space="preserve">), </w:t>
+      </w:r>
+      <w:proofErr w:type="spellStart"/>
+      <w:r>
+        <w:rPr>
+          <w:rFonts w:ascii="Noto Serif Thai" w:hAnsi="Noto Serif Thai" w:cs="Noto Serif Thai"/>
+          <w:szCs w:val="22"/>
+        </w:rPr>
+        <w:t>getOutput</w:t>
+      </w:r>
+      <w:proofErr w:type="spellEnd"/>
+      <w:r>
+        <w:rPr>
+          <w:rFonts w:ascii="Noto Serif Thai" w:hAnsi="Noto Serif Thai" w:cs="Noto Serif Thai"/>
+          <w:szCs w:val="22"/>
+        </w:rPr>
+        <w:t>()</w:t>
       </w:r>
     </w:p>
     <w:p>
@@ -9958,12 +10274,21 @@
         </w:rPr>
         <w:t xml:space="preserve">ในคราสของ </w:t>
       </w:r>
-      <w:r>
-        <w:rPr>
-          <w:rFonts w:ascii="Noto Serif Thai" w:hAnsi="Noto Serif Thai" w:cs="Noto Serif Thai"/>
-          <w:szCs w:val="22"/>
-        </w:rPr>
-        <w:t xml:space="preserve">ProblemSolver </w:t>
+      <w:proofErr w:type="spellStart"/>
+      <w:r>
+        <w:rPr>
+          <w:rFonts w:ascii="Noto Serif Thai" w:hAnsi="Noto Serif Thai" w:cs="Noto Serif Thai"/>
+          <w:szCs w:val="22"/>
+        </w:rPr>
+        <w:t>ProblemSolver</w:t>
+      </w:r>
+      <w:proofErr w:type="spellEnd"/>
+      <w:r>
+        <w:rPr>
+          <w:rFonts w:ascii="Noto Serif Thai" w:hAnsi="Noto Serif Thai" w:cs="Noto Serif Thai"/>
+          <w:szCs w:val="22"/>
+        </w:rPr>
+        <w:t xml:space="preserve"> </w:t>
       </w:r>
       <w:r>
         <w:rPr>
@@ -10033,12 +10358,21 @@
         </w:rPr>
         <w:t xml:space="preserve">ซึ่งไว้เก็บปัญหาที่คราส </w:t>
       </w:r>
-      <w:r>
-        <w:rPr>
-          <w:rFonts w:ascii="Noto Serif Thai" w:hAnsi="Noto Serif Thai" w:cs="Noto Serif Thai"/>
-          <w:szCs w:val="22"/>
-        </w:rPr>
-        <w:t xml:space="preserve">ProblemSolver </w:t>
+      <w:proofErr w:type="spellStart"/>
+      <w:r>
+        <w:rPr>
+          <w:rFonts w:ascii="Noto Serif Thai" w:hAnsi="Noto Serif Thai" w:cs="Noto Serif Thai"/>
+          <w:szCs w:val="22"/>
+        </w:rPr>
+        <w:t>ProblemSolver</w:t>
+      </w:r>
+      <w:proofErr w:type="spellEnd"/>
+      <w:r>
+        <w:rPr>
+          <w:rFonts w:ascii="Noto Serif Thai" w:hAnsi="Noto Serif Thai" w:cs="Noto Serif Thai"/>
+          <w:szCs w:val="22"/>
+        </w:rPr>
+        <w:t xml:space="preserve"> </w:t>
       </w:r>
       <w:r>
         <w:rPr>
@@ -10055,6 +10389,7 @@
         </w:rPr>
         <w:t xml:space="preserve"> </w:t>
       </w:r>
+      <w:proofErr w:type="spellStart"/>
       <w:r>
         <w:rPr>
           <w:rFonts w:ascii="Noto Serif Thai" w:hAnsi="Noto Serif Thai" w:cs="Noto Serif Thai"/>
@@ -10062,6 +10397,7 @@
         </w:rPr>
         <w:t>TrapezoidalRuleSolver</w:t>
       </w:r>
+      <w:proofErr w:type="spellEnd"/>
       <w:r>
         <w:rPr>
           <w:rFonts w:ascii="Noto Serif Thai" w:hAnsi="Noto Serif Thai" w:cs="Noto Serif Thai"/>
@@ -10092,6 +10428,7 @@
         </w:rPr>
         <w:t xml:space="preserve">ปัญหาคือคราส </w:t>
       </w:r>
+      <w:proofErr w:type="spellStart"/>
       <w:r>
         <w:rPr>
           <w:rFonts w:ascii="Noto Serif Thai" w:hAnsi="Noto Serif Thai" w:cs="Noto Serif Thai"/>
@@ -10099,6 +10436,7 @@
         </w:rPr>
         <w:t>IntegrateProblem</w:t>
       </w:r>
+      <w:proofErr w:type="spellEnd"/>
     </w:p>
     <w:p>
       <w:pPr>
@@ -10222,6 +10560,7 @@
         </w:rPr>
         <w:t xml:space="preserve">ในคราส </w:t>
       </w:r>
+      <w:proofErr w:type="spellStart"/>
       <w:r>
         <w:rPr>
           <w:rFonts w:ascii="Noto Serif Thai" w:hAnsi="Noto Serif Thai" w:cs="Noto Serif Thai"/>
@@ -10229,6 +10568,7 @@
         </w:rPr>
         <w:t>ProblemSolver</w:t>
       </w:r>
+      <w:proofErr w:type="spellEnd"/>
     </w:p>
     <w:p>
       <w:pPr>
@@ -10375,7 +10715,23 @@
           <w:rFonts w:ascii="Noto Serif Thai" w:hAnsi="Noto Serif Thai" w:cs="Noto Serif Thai"/>
           <w:szCs w:val="22"/>
         </w:rPr>
-        <w:t xml:space="preserve"> (ProblemSolver)</w:t>
+        <w:t xml:space="preserve"> (</w:t>
+      </w:r>
+      <w:proofErr w:type="spellStart"/>
+      <w:r>
+        <w:rPr>
+          <w:rFonts w:ascii="Noto Serif Thai" w:hAnsi="Noto Serif Thai" w:cs="Noto Serif Thai"/>
+          <w:szCs w:val="22"/>
+        </w:rPr>
+        <w:t>ProblemSolver</w:t>
+      </w:r>
+      <w:proofErr w:type="spellEnd"/>
+      <w:r>
+        <w:rPr>
+          <w:rFonts w:ascii="Noto Serif Thai" w:hAnsi="Noto Serif Thai" w:cs="Noto Serif Thai"/>
+          <w:szCs w:val="22"/>
+        </w:rPr>
+        <w:t>)</w:t>
       </w:r>
       <w:r>
         <w:rPr>
@@ -10407,6 +10763,7 @@
         </w:rPr>
         <w:t xml:space="preserve"> </w:t>
       </w:r>
+      <w:proofErr w:type="spellStart"/>
       <w:r>
         <w:rPr>
           <w:rFonts w:ascii="Noto Serif Thai" w:hAnsi="Noto Serif Thai" w:cs="Noto Serif Thai"/>
@@ -10414,6 +10771,7 @@
         </w:rPr>
         <w:t>IntegrateProblem</w:t>
       </w:r>
+      <w:proofErr w:type="spellEnd"/>
       <w:r>
         <w:rPr>
           <w:rFonts w:ascii="Noto Serif Thai" w:hAnsi="Noto Serif Thai" w:cs="Noto Serif Thai"/>
@@ -10429,6 +10787,7 @@
         </w:rPr>
         <w:t xml:space="preserve">และคราส </w:t>
       </w:r>
+      <w:proofErr w:type="spellStart"/>
       <w:r>
         <w:rPr>
           <w:rFonts w:ascii="Noto Serif Thai" w:hAnsi="Noto Serif Thai" w:cs="Noto Serif Thai"/>
@@ -10436,6 +10795,7 @@
         </w:rPr>
         <w:t>TrapezoidalRuleSolver</w:t>
       </w:r>
+      <w:proofErr w:type="spellEnd"/>
       <w:r>
         <w:rPr>
           <w:rFonts w:ascii="Noto Serif Thai" w:hAnsi="Noto Serif Thai" w:cs="Noto Serif Thai"/>
@@ -10451,6 +10811,7 @@
         </w:rPr>
         <w:t xml:space="preserve">ซึ่งการสร้างคราส </w:t>
       </w:r>
+      <w:proofErr w:type="spellStart"/>
       <w:r>
         <w:rPr>
           <w:rFonts w:ascii="Noto Serif Thai" w:hAnsi="Noto Serif Thai" w:cs="Noto Serif Thai"/>
@@ -10458,6 +10819,7 @@
         </w:rPr>
         <w:t>TrapezoidalRuleSolver</w:t>
       </w:r>
+      <w:proofErr w:type="spellEnd"/>
       <w:r>
         <w:rPr>
           <w:rFonts w:ascii="Noto Serif Thai" w:hAnsi="Noto Serif Thai" w:cs="Noto Serif Thai"/>
@@ -10473,6 +10835,7 @@
         </w:rPr>
         <w:t xml:space="preserve"> จะรับคราส </w:t>
       </w:r>
+      <w:proofErr w:type="spellStart"/>
       <w:r>
         <w:rPr>
           <w:rFonts w:ascii="Noto Serif Thai" w:hAnsi="Noto Serif Thai" w:cs="Noto Serif Thai"/>
@@ -10480,6 +10843,7 @@
         </w:rPr>
         <w:t>IntegrateProblem</w:t>
       </w:r>
+      <w:proofErr w:type="spellEnd"/>
       <w:r>
         <w:rPr>
           <w:rFonts w:ascii="Noto Serif Thai" w:hAnsi="Noto Serif Thai" w:cs="Noto Serif Thai"/>
@@ -10525,6 +10889,7 @@
         </w:rPr>
         <w:t xml:space="preserve">จึงเป็นการที่ </w:t>
       </w:r>
+      <w:proofErr w:type="spellStart"/>
       <w:r>
         <w:rPr>
           <w:rFonts w:ascii="Noto Serif Thai" w:hAnsi="Noto Serif Thai" w:cs="Noto Serif Thai"/>
@@ -10532,6 +10897,7 @@
         </w:rPr>
         <w:t>IntegrateProblem</w:t>
       </w:r>
+      <w:proofErr w:type="spellEnd"/>
       <w:r>
         <w:rPr>
           <w:rFonts w:ascii="Noto Serif Thai" w:hAnsi="Noto Serif Thai" w:cs="Noto Serif Thai"/>
@@ -10697,12 +11063,21 @@
         </w:rPr>
         <w:t xml:space="preserve">และ </w:t>
       </w:r>
-      <w:r>
-        <w:rPr>
-          <w:rFonts w:ascii="Noto Serif Thai" w:hAnsi="Noto Serif Thai" w:cs="Noto Serif Thai"/>
-          <w:szCs w:val="22"/>
-        </w:rPr>
-        <w:t xml:space="preserve">ProblemSolver </w:t>
+      <w:proofErr w:type="spellStart"/>
+      <w:r>
+        <w:rPr>
+          <w:rFonts w:ascii="Noto Serif Thai" w:hAnsi="Noto Serif Thai" w:cs="Noto Serif Thai"/>
+          <w:szCs w:val="22"/>
+        </w:rPr>
+        <w:t>ProblemSolver</w:t>
+      </w:r>
+      <w:proofErr w:type="spellEnd"/>
+      <w:r>
+        <w:rPr>
+          <w:rFonts w:ascii="Noto Serif Thai" w:hAnsi="Noto Serif Thai" w:cs="Noto Serif Thai"/>
+          <w:szCs w:val="22"/>
+        </w:rPr>
+        <w:t xml:space="preserve"> </w:t>
       </w:r>
       <w:r>
         <w:rPr>
@@ -10777,6 +11152,7 @@
       <w:r>
         <w:t xml:space="preserve"> </w:t>
       </w:r>
+      <w:proofErr w:type="spellStart"/>
       <w:r>
         <w:rPr>
           <w:rFonts w:ascii="Noto Serif Thai" w:hAnsi="Noto Serif Thai" w:cs="Noto Serif Thai"/>
@@ -10784,6 +11160,7 @@
         </w:rPr>
         <w:t>NewtonDividedDifferenceSolver</w:t>
       </w:r>
+      <w:proofErr w:type="spellEnd"/>
       <w:r>
         <w:rPr>
           <w:rFonts w:ascii="Noto Serif Thai" w:hAnsi="Noto Serif Thai" w:cs="Noto Serif Thai" w:hint="cs"/>
@@ -10792,6 +11169,7 @@
         </w:rPr>
         <w:t xml:space="preserve"> เป็นคราสที่สืบทอดมาจากคราส </w:t>
       </w:r>
+      <w:proofErr w:type="spellStart"/>
       <w:r>
         <w:rPr>
           <w:rFonts w:ascii="Noto Serif Thai" w:hAnsi="Noto Serif Thai" w:cs="Noto Serif Thai"/>
@@ -10799,6 +11177,7 @@
         </w:rPr>
         <w:t>ProblemSolver</w:t>
       </w:r>
+      <w:proofErr w:type="spellEnd"/>
       <w:r>
         <w:rPr>
           <w:rFonts w:ascii="Noto Serif Thai" w:hAnsi="Noto Serif Thai" w:cs="Noto Serif Thai" w:hint="cs"/>
@@ -10822,12 +11201,21 @@
         </w:rPr>
         <w:t xml:space="preserve">เป็น </w:t>
       </w:r>
-      <w:r>
-        <w:rPr>
-          <w:rFonts w:ascii="Noto Serif Thai" w:hAnsi="Noto Serif Thai" w:cs="Noto Serif Thai"/>
-          <w:szCs w:val="22"/>
-        </w:rPr>
-        <w:t xml:space="preserve">getOutput() </w:t>
+      <w:proofErr w:type="spellStart"/>
+      <w:r>
+        <w:rPr>
+          <w:rFonts w:ascii="Noto Serif Thai" w:hAnsi="Noto Serif Thai" w:cs="Noto Serif Thai"/>
+          <w:szCs w:val="22"/>
+        </w:rPr>
+        <w:t>getOutput</w:t>
+      </w:r>
+      <w:proofErr w:type="spellEnd"/>
+      <w:r>
+        <w:rPr>
+          <w:rFonts w:ascii="Noto Serif Thai" w:hAnsi="Noto Serif Thai" w:cs="Noto Serif Thai"/>
+          <w:szCs w:val="22"/>
+        </w:rPr>
+        <w:t xml:space="preserve">() </w:t>
       </w:r>
       <w:r>
         <w:rPr>
@@ -10837,6 +11225,7 @@
         </w:rPr>
         <w:t xml:space="preserve">ซึ่งคราส </w:t>
       </w:r>
+      <w:proofErr w:type="spellStart"/>
       <w:r>
         <w:rPr>
           <w:rFonts w:ascii="Noto Serif Thai" w:hAnsi="Noto Serif Thai" w:cs="Noto Serif Thai"/>
@@ -10844,6 +11233,7 @@
         </w:rPr>
         <w:t>NewtonDividedDifferenceSolver</w:t>
       </w:r>
+      <w:proofErr w:type="spellEnd"/>
       <w:r>
         <w:rPr>
           <w:rFonts w:ascii="Noto Serif Thai" w:hAnsi="Noto Serif Thai" w:cs="Noto Serif Thai"/>
@@ -11169,7 +11559,7 @@
           <w:numId w:val="13"/>
         </w:numPr>
         <w:rPr>
-          <w:rFonts w:ascii="Noto Serif Thai" w:hAnsi="Noto Serif Thai" w:cs="Noto Serif Thai" w:hint="cs"/>
+          <w:rFonts w:ascii="Noto Serif Thai" w:hAnsi="Noto Serif Thai" w:cs="Noto Serif Thai"/>
           <w:szCs w:val="22"/>
         </w:rPr>
       </w:pPr>
@@ -11202,6 +11592,904 @@
           <w:szCs w:val="22"/>
         </w:rPr>
         <w:t>Factor</w:t>
+      </w:r>
+    </w:p>
+    <w:p>
+      <w:pPr>
+        <w:rPr>
+          <w:rFonts w:ascii="Noto Serif Thai" w:hAnsi="Noto Serif Thai" w:cs="Noto Serif Thai"/>
+          <w:szCs w:val="22"/>
+        </w:rPr>
+      </w:pPr>
+      <w:r>
+        <w:rPr>
+          <w:rFonts w:ascii="Noto Serif Thai" w:hAnsi="Noto Serif Thai" w:cs="Noto Serif Thai"/>
+          <w:szCs w:val="22"/>
+        </w:rPr>
+        <w:br w:type="page"/>
+      </w:r>
+    </w:p>
+    <w:p>
+      <w:pPr>
+        <w:jc w:val="center"/>
+        <w:rPr>
+          <w:rFonts w:ascii="Noto Serif Thai" w:hAnsi="Noto Serif Thai" w:cs="Noto Serif Thai"/>
+          <w:b/>
+          <w:bCs/>
+          <w:sz w:val="24"/>
+          <w:szCs w:val="24"/>
+        </w:rPr>
+      </w:pPr>
+      <w:r>
+        <w:rPr>
+          <w:rFonts w:ascii="Noto Serif Thai" w:hAnsi="Noto Serif Thai" w:cs="Noto Serif Thai"/>
+          <w:sz w:val="24"/>
+          <w:szCs w:val="24"/>
+          <w:cs/>
+        </w:rPr>
+        <w:lastRenderedPageBreak/>
+        <w:t xml:space="preserve">บทที่ </w:t>
+      </w:r>
+      <w:r>
+        <w:rPr>
+          <w:rFonts w:ascii="Noto Serif Thai" w:hAnsi="Noto Serif Thai" w:cs="Noto Serif Thai"/>
+          <w:sz w:val="24"/>
+          <w:szCs w:val="24"/>
+        </w:rPr>
+        <w:t>3</w:t>
+      </w:r>
+      <w:r>
+        <w:rPr>
+          <w:rFonts w:ascii="Noto Serif Thai" w:hAnsi="Noto Serif Thai" w:cs="Noto Serif Thai"/>
+          <w:sz w:val="24"/>
+          <w:szCs w:val="24"/>
+        </w:rPr>
+        <w:t xml:space="preserve"> </w:t>
+      </w:r>
+      <w:r>
+        <w:rPr>
+          <w:rFonts w:ascii="Noto Serif Thai" w:hAnsi="Noto Serif Thai" w:cs="Noto Serif Thai" w:hint="cs"/>
+          <w:b/>
+          <w:bCs/>
+          <w:sz w:val="24"/>
+          <w:szCs w:val="24"/>
+          <w:cs/>
+        </w:rPr>
+        <w:t>สรุป</w:t>
+      </w:r>
+    </w:p>
+    <w:p>
+      <w:pPr>
+        <w:rPr>
+          <w:rFonts w:ascii="Noto Serif Thai" w:hAnsi="Noto Serif Thai" w:cs="Noto Serif Thai"/>
+          <w:b/>
+          <w:bCs/>
+          <w:sz w:val="24"/>
+          <w:szCs w:val="24"/>
+        </w:rPr>
+      </w:pPr>
+      <w:r>
+        <w:rPr>
+          <w:rFonts w:ascii="Noto Serif Thai" w:hAnsi="Noto Serif Thai" w:cs="Noto Serif Thai"/>
+          <w:b/>
+          <w:bCs/>
+          <w:sz w:val="24"/>
+          <w:szCs w:val="24"/>
+          <w:cs/>
+        </w:rPr>
+        <w:t>ปัญหาที่พบระหว่างการพัฒนา</w:t>
+      </w:r>
+    </w:p>
+    <w:p>
+      <w:pPr>
+        <w:pStyle w:val="ListParagraph"/>
+        <w:numPr>
+          <w:ilvl w:val="0"/>
+          <w:numId w:val="14"/>
+        </w:numPr>
+        <w:rPr>
+          <w:rFonts w:ascii="Noto Serif Thai" w:hAnsi="Noto Serif Thai" w:cs="Noto Serif Thai"/>
+          <w:szCs w:val="22"/>
+        </w:rPr>
+      </w:pPr>
+      <w:r>
+        <w:rPr>
+          <w:rFonts w:ascii="Noto Serif Thai" w:hAnsi="Noto Serif Thai" w:cs="Noto Serif Thai" w:hint="cs"/>
+          <w:szCs w:val="22"/>
+          <w:cs/>
+        </w:rPr>
+        <w:t>เนื่องจากเวลาที่น้อยเกินไป ทำให้การเขียนโค้ด ไม่มีระเบียบ</w:t>
+      </w:r>
+    </w:p>
+    <w:p>
+      <w:pPr>
+        <w:pStyle w:val="ListParagraph"/>
+        <w:numPr>
+          <w:ilvl w:val="0"/>
+          <w:numId w:val="14"/>
+        </w:numPr>
+        <w:rPr>
+          <w:rFonts w:ascii="Noto Serif Thai" w:hAnsi="Noto Serif Thai" w:cs="Noto Serif Thai"/>
+          <w:szCs w:val="22"/>
+        </w:rPr>
+      </w:pPr>
+      <w:r>
+        <w:rPr>
+          <w:rFonts w:ascii="Noto Serif Thai" w:hAnsi="Noto Serif Thai" w:cs="Noto Serif Thai" w:hint="cs"/>
+          <w:szCs w:val="22"/>
+          <w:cs/>
+        </w:rPr>
+        <w:t>การรองรับ</w:t>
+      </w:r>
+      <w:r>
+        <w:rPr>
+          <w:rFonts w:ascii="Noto Serif Thai" w:hAnsi="Noto Serif Thai" w:cs="Noto Serif Thai"/>
+          <w:szCs w:val="22"/>
+          <w:cs/>
+        </w:rPr>
+        <w:t>ความผิดพลาด</w:t>
+      </w:r>
+      <w:r>
+        <w:rPr>
+          <w:rFonts w:ascii="Noto Serif Thai" w:hAnsi="Noto Serif Thai" w:cs="Noto Serif Thai" w:hint="cs"/>
+          <w:szCs w:val="22"/>
+          <w:cs/>
+        </w:rPr>
+        <w:t xml:space="preserve"> ของข้อมูลที่ผู้ใช้งานกรอกมา เนื่องจากสามารถใส่ข้อมูลที่หลากหลายแบบมากๆ จึงทำให้อาจเกิดข้อผิดพลาด และทำให้มีผลลัพธ์ที่ผิด </w:t>
+      </w:r>
+      <w:r>
+        <w:rPr>
+          <w:rFonts w:ascii="Noto Serif Thai" w:hAnsi="Noto Serif Thai" w:cs="Noto Serif Thai"/>
+          <w:szCs w:val="22"/>
+        </w:rPr>
+        <w:t xml:space="preserve">/ </w:t>
+      </w:r>
+      <w:r>
+        <w:rPr>
+          <w:rFonts w:ascii="Noto Serif Thai" w:hAnsi="Noto Serif Thai" w:cs="Noto Serif Thai" w:hint="cs"/>
+          <w:szCs w:val="22"/>
+          <w:cs/>
+        </w:rPr>
+        <w:t>ใหญ่เกินไป เก็บในฐานข้อมูล</w:t>
+      </w:r>
+    </w:p>
+    <w:p>
+      <w:pPr>
+        <w:rPr>
+          <w:rFonts w:ascii="Noto Serif Thai" w:hAnsi="Noto Serif Thai" w:cs="Noto Serif Thai"/>
+          <w:sz w:val="20"/>
+          <w:szCs w:val="20"/>
+        </w:rPr>
+      </w:pPr>
+    </w:p>
+    <w:p>
+      <w:pPr>
+        <w:rPr>
+          <w:rFonts w:ascii="Noto Serif Thai" w:hAnsi="Noto Serif Thai" w:cs="Noto Serif Thai"/>
+          <w:sz w:val="20"/>
+          <w:szCs w:val="20"/>
+        </w:rPr>
+      </w:pPr>
+    </w:p>
+    <w:p>
+      <w:pPr>
+        <w:rPr>
+          <w:rFonts w:ascii="Noto Serif Thai" w:hAnsi="Noto Serif Thai" w:cs="Noto Serif Thai"/>
+          <w:b/>
+          <w:bCs/>
+          <w:sz w:val="24"/>
+          <w:szCs w:val="24"/>
+        </w:rPr>
+      </w:pPr>
+      <w:r>
+        <w:rPr>
+          <w:rFonts w:ascii="Noto Serif Thai" w:hAnsi="Noto Serif Thai" w:cs="Noto Serif Thai"/>
+          <w:b/>
+          <w:bCs/>
+          <w:sz w:val="24"/>
+          <w:szCs w:val="24"/>
+          <w:cs/>
+        </w:rPr>
+        <w:t>จุดเด่นของโปรแกรม</w:t>
+      </w:r>
+    </w:p>
+    <w:p>
+      <w:pPr>
+        <w:pStyle w:val="ListParagraph"/>
+        <w:numPr>
+          <w:ilvl w:val="0"/>
+          <w:numId w:val="15"/>
+        </w:numPr>
+        <w:rPr>
+          <w:rFonts w:ascii="Noto Serif Thai" w:hAnsi="Noto Serif Thai" w:cs="Noto Serif Thai"/>
+          <w:sz w:val="24"/>
+          <w:szCs w:val="24"/>
+        </w:rPr>
+      </w:pPr>
+      <w:r>
+        <w:rPr>
+          <w:rFonts w:ascii="Noto Serif Thai" w:hAnsi="Noto Serif Thai" w:cs="Noto Serif Thai" w:hint="cs"/>
+          <w:szCs w:val="22"/>
+          <w:cs/>
+        </w:rPr>
+        <w:t>โชว์วิธีทำเป็นขั้นตอนช่วยให้ผู้ใช้งานเข้าใจวิธีแก้ปัญหาได้ง่ายมากขึ้น</w:t>
+      </w:r>
+    </w:p>
+    <w:p>
+      <w:pPr>
+        <w:ind w:left="360"/>
+        <w:jc w:val="center"/>
+        <w:rPr>
+          <w:rFonts w:ascii="Noto Serif Thai" w:hAnsi="Noto Serif Thai" w:cs="Noto Serif Thai"/>
+          <w:sz w:val="24"/>
+          <w:szCs w:val="24"/>
+        </w:rPr>
+      </w:pPr>
+      <w:r>
+        <w:rPr>
+          <w:noProof/>
+        </w:rPr>
+        <w:drawing>
+          <wp:inline distT="0" distB="0" distL="0" distR="0" wp14:anchorId="3B5F4CA8" wp14:editId="677FC1F5">
+            <wp:extent cx="5471741" cy="5273749"/>
+            <wp:effectExtent l="0" t="0" r="0" b="0"/>
+            <wp:docPr id="2086257894" name="Picture 28" descr="A screenshot of a math problem&#10;&#10;Description automatically generated"/>
+            <wp:cNvGraphicFramePr>
+              <a:graphicFrameLocks xmlns:a="http://schemas.openxmlformats.org/drawingml/2006/main" noChangeAspect="1"/>
+            </wp:cNvGraphicFramePr>
+            <a:graphic xmlns:a="http://schemas.openxmlformats.org/drawingml/2006/main">
+              <a:graphicData uri="http://schemas.openxmlformats.org/drawingml/2006/picture">
+                <pic:pic xmlns:pic="http://schemas.openxmlformats.org/drawingml/2006/picture">
+                  <pic:nvPicPr>
+                    <pic:cNvPr id="2086257894" name="Picture 28" descr="A screenshot of a math problem&#10;&#10;Description automatically generated"/>
+                    <pic:cNvPicPr>
+                      <a:picLocks noChangeAspect="1" noChangeArrowheads="1"/>
+                    </pic:cNvPicPr>
+                  </pic:nvPicPr>
+                  <pic:blipFill>
+                    <a:blip r:embed="rId43">
+                      <a:extLst>
+                        <a:ext uri="{28A0092B-C50C-407E-A947-70E740481C1C}">
+                          <a14:useLocalDpi xmlns:a14="http://schemas.microsoft.com/office/drawing/2010/main" val="0"/>
+                        </a:ext>
+                      </a:extLst>
+                    </a:blip>
+                    <a:srcRect/>
+                    <a:stretch>
+                      <a:fillRect/>
+                    </a:stretch>
+                  </pic:blipFill>
+                  <pic:spPr bwMode="auto">
+                    <a:xfrm>
+                      <a:off x="0" y="0"/>
+                      <a:ext cx="5500916" cy="5301868"/>
+                    </a:xfrm>
+                    <a:prstGeom prst="rect">
+                      <a:avLst/>
+                    </a:prstGeom>
+                    <a:noFill/>
+                    <a:ln>
+                      <a:noFill/>
+                    </a:ln>
+                  </pic:spPr>
+                </pic:pic>
+              </a:graphicData>
+            </a:graphic>
+          </wp:inline>
+        </w:drawing>
+      </w:r>
+    </w:p>
+    <w:p>
+      <w:pPr>
+        <w:pStyle w:val="ListParagraph"/>
+        <w:numPr>
+          <w:ilvl w:val="0"/>
+          <w:numId w:val="15"/>
+        </w:numPr>
+        <w:rPr>
+          <w:rFonts w:ascii="Noto Serif Thai" w:hAnsi="Noto Serif Thai" w:cs="Noto Serif Thai"/>
+          <w:sz w:val="24"/>
+          <w:szCs w:val="24"/>
+        </w:rPr>
+      </w:pPr>
+      <w:r>
+        <w:rPr>
+          <w:rFonts w:ascii="Noto Serif Thai" w:hAnsi="Noto Serif Thai" w:cs="Noto Serif Thai" w:hint="cs"/>
+          <w:szCs w:val="22"/>
+          <w:cs/>
+        </w:rPr>
+        <w:lastRenderedPageBreak/>
+        <w:t xml:space="preserve">มีกราฟแบบโต้ตอบ </w:t>
+      </w:r>
+      <w:r>
+        <w:rPr>
+          <w:rFonts w:ascii="Noto Serif Thai" w:hAnsi="Noto Serif Thai" w:cs="Noto Serif Thai"/>
+          <w:szCs w:val="22"/>
+        </w:rPr>
+        <w:t xml:space="preserve">(Interactive Graph) </w:t>
+      </w:r>
+      <w:r>
+        <w:rPr>
+          <w:rFonts w:ascii="Noto Serif Thai" w:hAnsi="Noto Serif Thai" w:cs="Noto Serif Thai" w:hint="cs"/>
+          <w:szCs w:val="22"/>
+          <w:cs/>
+        </w:rPr>
+        <w:t>สามารถเลื่อน และซูมได้</w:t>
+      </w:r>
+    </w:p>
+    <w:p>
+      <w:pPr>
+        <w:jc w:val="center"/>
+        <w:rPr>
+          <w:rFonts w:ascii="Noto Serif Thai" w:hAnsi="Noto Serif Thai" w:cs="Noto Serif Thai"/>
+          <w:b/>
+          <w:bCs/>
+          <w:sz w:val="24"/>
+          <w:szCs w:val="24"/>
+        </w:rPr>
+      </w:pPr>
+      <w:r>
+        <w:rPr>
+          <w:rFonts w:ascii="Noto Serif Thai" w:hAnsi="Noto Serif Thai" w:cs="Noto Serif Thai"/>
+          <w:b/>
+          <w:bCs/>
+          <w:noProof/>
+          <w:sz w:val="24"/>
+          <w:szCs w:val="24"/>
+        </w:rPr>
+        <w:drawing>
+          <wp:inline distT="0" distB="0" distL="0" distR="0" wp14:anchorId="5DC87DFF" wp14:editId="3BFCAC49">
+            <wp:extent cx="3546282" cy="1913036"/>
+            <wp:effectExtent l="0" t="0" r="0" b="0"/>
+            <wp:docPr id="1592294307" name="Picture 29"/>
+            <wp:cNvGraphicFramePr>
+              <a:graphicFrameLocks xmlns:a="http://schemas.openxmlformats.org/drawingml/2006/main" noChangeAspect="1"/>
+            </wp:cNvGraphicFramePr>
+            <a:graphic xmlns:a="http://schemas.openxmlformats.org/drawingml/2006/main">
+              <a:graphicData uri="http://schemas.openxmlformats.org/drawingml/2006/picture">
+                <pic:pic xmlns:pic="http://schemas.openxmlformats.org/drawingml/2006/picture">
+                  <pic:nvPicPr>
+                    <pic:cNvPr id="0" name="Picture 45"/>
+                    <pic:cNvPicPr>
+                      <a:picLocks noChangeAspect="1" noChangeArrowheads="1"/>
+                    </pic:cNvPicPr>
+                  </pic:nvPicPr>
+                  <pic:blipFill>
+                    <a:blip r:embed="rId44" cstate="print">
+                      <a:extLst>
+                        <a:ext uri="{28A0092B-C50C-407E-A947-70E740481C1C}">
+                          <a14:useLocalDpi xmlns:a14="http://schemas.microsoft.com/office/drawing/2010/main" val="0"/>
+                        </a:ext>
+                      </a:extLst>
+                    </a:blip>
+                    <a:srcRect/>
+                    <a:stretch>
+                      <a:fillRect/>
+                    </a:stretch>
+                  </pic:blipFill>
+                  <pic:spPr bwMode="auto">
+                    <a:xfrm>
+                      <a:off x="0" y="0"/>
+                      <a:ext cx="3557414" cy="1919041"/>
+                    </a:xfrm>
+                    <a:prstGeom prst="rect">
+                      <a:avLst/>
+                    </a:prstGeom>
+                    <a:noFill/>
+                    <a:ln>
+                      <a:noFill/>
+                    </a:ln>
+                  </pic:spPr>
+                </pic:pic>
+              </a:graphicData>
+            </a:graphic>
+          </wp:inline>
+        </w:drawing>
+      </w:r>
+    </w:p>
+    <w:p>
+      <w:pPr>
+        <w:jc w:val="center"/>
+        <w:rPr>
+          <w:rFonts w:ascii="Noto Serif Thai" w:hAnsi="Noto Serif Thai" w:cs="Noto Serif Thai"/>
+          <w:b/>
+          <w:bCs/>
+          <w:sz w:val="24"/>
+          <w:szCs w:val="24"/>
+        </w:rPr>
+      </w:pPr>
+      <w:r>
+        <w:rPr>
+          <w:rFonts w:ascii="Noto Serif Thai" w:hAnsi="Noto Serif Thai" w:cs="Noto Serif Thai"/>
+          <w:b/>
+          <w:bCs/>
+          <w:noProof/>
+          <w:sz w:val="24"/>
+          <w:szCs w:val="24"/>
+        </w:rPr>
+        <w:drawing>
+          <wp:inline distT="0" distB="0" distL="0" distR="0" wp14:anchorId="02D043C8" wp14:editId="17DAB273">
+            <wp:extent cx="3547872" cy="1909342"/>
+            <wp:effectExtent l="0" t="0" r="0" b="0"/>
+            <wp:docPr id="1174941656" name="Picture 30"/>
+            <wp:cNvGraphicFramePr>
+              <a:graphicFrameLocks xmlns:a="http://schemas.openxmlformats.org/drawingml/2006/main" noChangeAspect="1"/>
+            </wp:cNvGraphicFramePr>
+            <a:graphic xmlns:a="http://schemas.openxmlformats.org/drawingml/2006/main">
+              <a:graphicData uri="http://schemas.openxmlformats.org/drawingml/2006/picture">
+                <pic:pic xmlns:pic="http://schemas.openxmlformats.org/drawingml/2006/picture">
+                  <pic:nvPicPr>
+                    <pic:cNvPr id="0" name="Picture 46"/>
+                    <pic:cNvPicPr>
+                      <a:picLocks noChangeAspect="1" noChangeArrowheads="1"/>
+                    </pic:cNvPicPr>
+                  </pic:nvPicPr>
+                  <pic:blipFill>
+                    <a:blip r:embed="rId45" cstate="print">
+                      <a:extLst>
+                        <a:ext uri="{28A0092B-C50C-407E-A947-70E740481C1C}">
+                          <a14:useLocalDpi xmlns:a14="http://schemas.microsoft.com/office/drawing/2010/main" val="0"/>
+                        </a:ext>
+                      </a:extLst>
+                    </a:blip>
+                    <a:srcRect/>
+                    <a:stretch>
+                      <a:fillRect/>
+                    </a:stretch>
+                  </pic:blipFill>
+                  <pic:spPr bwMode="auto">
+                    <a:xfrm>
+                      <a:off x="0" y="0"/>
+                      <a:ext cx="3547872" cy="1909342"/>
+                    </a:xfrm>
+                    <a:prstGeom prst="rect">
+                      <a:avLst/>
+                    </a:prstGeom>
+                    <a:noFill/>
+                    <a:ln>
+                      <a:noFill/>
+                    </a:ln>
+                  </pic:spPr>
+                </pic:pic>
+              </a:graphicData>
+            </a:graphic>
+          </wp:inline>
+        </w:drawing>
+      </w:r>
+    </w:p>
+    <w:p>
+      <w:pPr>
+        <w:pStyle w:val="ListParagraph"/>
+        <w:numPr>
+          <w:ilvl w:val="0"/>
+          <w:numId w:val="15"/>
+        </w:numPr>
+        <w:rPr>
+          <w:rFonts w:ascii="Noto Serif Thai" w:hAnsi="Noto Serif Thai" w:cs="Noto Serif Thai"/>
+          <w:szCs w:val="22"/>
+        </w:rPr>
+      </w:pPr>
+      <w:r>
+        <w:rPr>
+          <w:rFonts w:ascii="Noto Serif Thai" w:hAnsi="Noto Serif Thai" w:cs="Noto Serif Thai" w:hint="cs"/>
+          <w:szCs w:val="22"/>
+          <w:cs/>
+        </w:rPr>
+        <w:t xml:space="preserve">สามารถดูการแก้ปัญหาย้อนหลังได้จากลิงค์ เช่น </w:t>
+      </w:r>
+      <w:hyperlink r:id="rId46" w:history="1">
+        <w:r>
+          <w:rPr>
+            <w:rStyle w:val="Hyperlink"/>
+            <w:rFonts w:ascii="Noto Serif Thai" w:hAnsi="Noto Serif Thai" w:cs="Noto Serif Thai"/>
+            <w:szCs w:val="22"/>
+          </w:rPr>
+          <w:t>https://numer.wil</w:t>
+        </w:r>
+        <w:r>
+          <w:rPr>
+            <w:rStyle w:val="Hyperlink"/>
+            <w:rFonts w:ascii="Noto Serif Thai" w:hAnsi="Noto Serif Thai" w:cs="Noto Serif Thai"/>
+            <w:szCs w:val="22"/>
+          </w:rPr>
+          <w:t>a</w:t>
+        </w:r>
+        <w:r>
+          <w:rPr>
+            <w:rStyle w:val="Hyperlink"/>
+            <w:rFonts w:ascii="Noto Serif Thai" w:hAnsi="Noto Serif Thai" w:cs="Noto Serif Thai"/>
+            <w:szCs w:val="22"/>
+          </w:rPr>
+          <w:t>r.in.th/s/q</w:t>
+        </w:r>
+        <w:r>
+          <w:rPr>
+            <w:rStyle w:val="Hyperlink"/>
+            <w:rFonts w:ascii="Noto Serif Thai" w:hAnsi="Noto Serif Thai" w:cs="Noto Serif Thai"/>
+            <w:szCs w:val="22"/>
+            <w:cs/>
+          </w:rPr>
+          <w:t>8</w:t>
+        </w:r>
+        <w:proofErr w:type="spellStart"/>
+        <w:r>
+          <w:rPr>
+            <w:rStyle w:val="Hyperlink"/>
+            <w:rFonts w:ascii="Noto Serif Thai" w:hAnsi="Noto Serif Thai" w:cs="Noto Serif Thai"/>
+            <w:szCs w:val="22"/>
+          </w:rPr>
+          <w:t>uk</w:t>
+        </w:r>
+        <w:proofErr w:type="spellEnd"/>
+        <w:r>
+          <w:rPr>
+            <w:rStyle w:val="Hyperlink"/>
+            <w:rFonts w:ascii="Noto Serif Thai" w:hAnsi="Noto Serif Thai" w:cs="Noto Serif Thai"/>
+            <w:szCs w:val="22"/>
+            <w:cs/>
+          </w:rPr>
+          <w:t>81</w:t>
+        </w:r>
+      </w:hyperlink>
+    </w:p>
+    <w:p>
+      <w:pPr>
+        <w:jc w:val="center"/>
+        <w:rPr>
+          <w:rFonts w:ascii="Noto Serif Thai" w:hAnsi="Noto Serif Thai" w:cs="Noto Serif Thai"/>
+          <w:szCs w:val="22"/>
+        </w:rPr>
+      </w:pPr>
+      <w:r>
+        <w:drawing>
+          <wp:inline distT="0" distB="0" distL="0" distR="0" wp14:anchorId="668376C9" wp14:editId="079A6131">
+            <wp:extent cx="5608630" cy="3228230"/>
+            <wp:effectExtent l="0" t="0" r="0" b="0"/>
+            <wp:docPr id="287043661" name="Picture 31" descr="A screenshot of a math problem&#10;&#10;Description automatically generated"/>
+            <wp:cNvGraphicFramePr>
+              <a:graphicFrameLocks xmlns:a="http://schemas.openxmlformats.org/drawingml/2006/main" noChangeAspect="1"/>
+            </wp:cNvGraphicFramePr>
+            <a:graphic xmlns:a="http://schemas.openxmlformats.org/drawingml/2006/main">
+              <a:graphicData uri="http://schemas.openxmlformats.org/drawingml/2006/picture">
+                <pic:pic xmlns:pic="http://schemas.openxmlformats.org/drawingml/2006/picture">
+                  <pic:nvPicPr>
+                    <pic:cNvPr id="287043661" name="Picture 31" descr="A screenshot of a math problem&#10;&#10;Description automatically generated"/>
+                    <pic:cNvPicPr>
+                      <a:picLocks noChangeAspect="1" noChangeArrowheads="1"/>
+                    </pic:cNvPicPr>
+                  </pic:nvPicPr>
+                  <pic:blipFill>
+                    <a:blip r:embed="rId47">
+                      <a:extLst>
+                        <a:ext uri="{28A0092B-C50C-407E-A947-70E740481C1C}">
+                          <a14:useLocalDpi xmlns:a14="http://schemas.microsoft.com/office/drawing/2010/main" val="0"/>
+                        </a:ext>
+                      </a:extLst>
+                    </a:blip>
+                    <a:srcRect/>
+                    <a:stretch>
+                      <a:fillRect/>
+                    </a:stretch>
+                  </pic:blipFill>
+                  <pic:spPr bwMode="auto">
+                    <a:xfrm>
+                      <a:off x="0" y="0"/>
+                      <a:ext cx="5611353" cy="3229797"/>
+                    </a:xfrm>
+                    <a:prstGeom prst="rect">
+                      <a:avLst/>
+                    </a:prstGeom>
+                    <a:noFill/>
+                    <a:ln>
+                      <a:noFill/>
+                    </a:ln>
+                  </pic:spPr>
+                </pic:pic>
+              </a:graphicData>
+            </a:graphic>
+          </wp:inline>
+        </w:drawing>
+      </w:r>
+    </w:p>
+    <w:p>
+      <w:pPr>
+        <w:pStyle w:val="ListParagraph"/>
+        <w:numPr>
+          <w:ilvl w:val="0"/>
+          <w:numId w:val="15"/>
+        </w:numPr>
+        <w:rPr>
+          <w:rFonts w:ascii="Noto Serif Thai" w:hAnsi="Noto Serif Thai" w:cs="Noto Serif Thai"/>
+          <w:szCs w:val="22"/>
+        </w:rPr>
+      </w:pPr>
+      <w:r>
+        <w:rPr>
+          <w:rFonts w:ascii="Noto Serif Thai" w:hAnsi="Noto Serif Thai" w:cs="Noto Serif Thai" w:hint="cs"/>
+          <w:szCs w:val="22"/>
+          <w:cs/>
+        </w:rPr>
+        <w:lastRenderedPageBreak/>
+        <w:t>มีข้อมูลการประมวลผลทั้งหมดบนเว็บ</w:t>
+      </w:r>
+    </w:p>
+    <w:p>
+      <w:pPr>
+        <w:pStyle w:val="ListParagraph"/>
+        <w:jc w:val="center"/>
+        <w:rPr>
+          <w:rFonts w:ascii="Noto Serif Thai" w:hAnsi="Noto Serif Thai" w:cs="Noto Serif Thai"/>
+          <w:szCs w:val="22"/>
+        </w:rPr>
+      </w:pPr>
+      <w:r>
+        <w:rPr>
+          <w:rFonts w:ascii="Noto Serif Thai" w:hAnsi="Noto Serif Thai" w:cs="Noto Serif Thai"/>
+          <w:noProof/>
+          <w:szCs w:val="22"/>
+        </w:rPr>
+        <w:drawing>
+          <wp:inline distT="0" distB="0" distL="0" distR="0" wp14:anchorId="0800128B" wp14:editId="7F87CD44">
+            <wp:extent cx="3800723" cy="3367992"/>
+            <wp:effectExtent l="0" t="0" r="0" b="0"/>
+            <wp:docPr id="170891182" name="Picture 32"/>
+            <wp:cNvGraphicFramePr>
+              <a:graphicFrameLocks xmlns:a="http://schemas.openxmlformats.org/drawingml/2006/main" noChangeAspect="1"/>
+            </wp:cNvGraphicFramePr>
+            <a:graphic xmlns:a="http://schemas.openxmlformats.org/drawingml/2006/main">
+              <a:graphicData uri="http://schemas.openxmlformats.org/drawingml/2006/picture">
+                <pic:pic xmlns:pic="http://schemas.openxmlformats.org/drawingml/2006/picture">
+                  <pic:nvPicPr>
+                    <pic:cNvPr id="0" name="Picture 48"/>
+                    <pic:cNvPicPr>
+                      <a:picLocks noChangeAspect="1" noChangeArrowheads="1"/>
+                    </pic:cNvPicPr>
+                  </pic:nvPicPr>
+                  <pic:blipFill>
+                    <a:blip r:embed="rId48">
+                      <a:extLst>
+                        <a:ext uri="{28A0092B-C50C-407E-A947-70E740481C1C}">
+                          <a14:useLocalDpi xmlns:a14="http://schemas.microsoft.com/office/drawing/2010/main" val="0"/>
+                        </a:ext>
+                      </a:extLst>
+                    </a:blip>
+                    <a:srcRect/>
+                    <a:stretch>
+                      <a:fillRect/>
+                    </a:stretch>
+                  </pic:blipFill>
+                  <pic:spPr bwMode="auto">
+                    <a:xfrm>
+                      <a:off x="0" y="0"/>
+                      <a:ext cx="3806644" cy="3373239"/>
+                    </a:xfrm>
+                    <a:prstGeom prst="rect">
+                      <a:avLst/>
+                    </a:prstGeom>
+                    <a:noFill/>
+                    <a:ln>
+                      <a:noFill/>
+                    </a:ln>
+                  </pic:spPr>
+                </pic:pic>
+              </a:graphicData>
+            </a:graphic>
+          </wp:inline>
+        </w:drawing>
+      </w:r>
+    </w:p>
+    <w:p>
+      <w:pPr>
+        <w:rPr>
+          <w:rFonts w:ascii="Noto Serif Thai" w:hAnsi="Noto Serif Thai" w:cs="Noto Serif Thai"/>
+          <w:b/>
+          <w:bCs/>
+          <w:sz w:val="24"/>
+          <w:szCs w:val="24"/>
+        </w:rPr>
+      </w:pPr>
+      <w:r>
+        <w:rPr>
+          <w:rFonts w:ascii="Noto Serif Thai" w:hAnsi="Noto Serif Thai" w:cs="Noto Serif Thai"/>
+          <w:b/>
+          <w:bCs/>
+          <w:sz w:val="24"/>
+          <w:szCs w:val="24"/>
+          <w:cs/>
+        </w:rPr>
+        <w:t>คำแนะนำสำหรับผู้สอนที่อยากให้อธิบาย หรือที่เรียนแล้วไม่เข้าใจ หรืออยากให้เพิ่มสำหรับน้อง ๆ รุ่นต่อไป</w:t>
+      </w:r>
+    </w:p>
+    <w:p>
+      <w:pPr>
+        <w:ind w:firstLine="720"/>
+        <w:rPr>
+          <w:rFonts w:ascii="Noto Serif Thai" w:hAnsi="Noto Serif Thai" w:cs="Noto Serif Thai"/>
+          <w:szCs w:val="22"/>
+        </w:rPr>
+      </w:pPr>
+      <w:r>
+        <w:rPr>
+          <w:rFonts w:ascii="Noto Serif Thai" w:hAnsi="Noto Serif Thai" w:cs="Noto Serif Thai" w:hint="cs"/>
+          <w:szCs w:val="22"/>
+          <w:cs/>
+        </w:rPr>
+        <w:t xml:space="preserve">อยากให้อาจารย์ มาเฉลยแลปต่างๆ </w:t>
+      </w:r>
+      <w:r>
+        <w:rPr>
+          <mc:AlternateContent>
+            <mc:Choice Requires="w16se">
+              <w:rFonts w:ascii="Noto Serif Thai" w:hAnsi="Noto Serif Thai" w:cs="Noto Serif Thai" w:hint="cs"/>
+            </mc:Choice>
+            <mc:Fallback>
+              <w:rFonts w:ascii="Segoe UI Emoji" w:eastAsia="Segoe UI Emoji" w:hAnsi="Segoe UI Emoji" w:cs="Segoe UI Emoji"/>
+            </mc:Fallback>
+          </mc:AlternateContent>
+          <w:szCs w:val="22"/>
+        </w:rPr>
+        <mc:AlternateContent>
+          <mc:Choice Requires="w16se">
+            <w16se:symEx w16se:font="Segoe UI Emoji" w16se:char="1F62D"/>
+          </mc:Choice>
+          <mc:Fallback>
+            <w:t>😭</w:t>
+          </mc:Fallback>
+        </mc:AlternateContent>
+      </w:r>
+      <w:r>
+        <w:rPr>
+          <w:rFonts w:ascii="Noto Serif Thai" w:hAnsi="Noto Serif Thai" w:cs="Noto Serif Thai" w:hint="cs"/>
+          <w:szCs w:val="22"/>
+          <w:cs/>
+        </w:rPr>
+        <w:t xml:space="preserve"> หลังจากหมดเวลาส่งแล้ว เนื่องจากบางข้อที่เป็น</w:t>
+      </w:r>
+      <w:r>
+        <w:rPr>
+          <w:rFonts w:ascii="Noto Serif Thai" w:hAnsi="Noto Serif Thai" w:cs="Noto Serif Thai"/>
+          <w:szCs w:val="22"/>
+          <w:cs/>
+        </w:rPr>
+        <w:t>อัลกอริทึม</w:t>
+      </w:r>
+      <w:r>
+        <w:rPr>
+          <w:rFonts w:ascii="Noto Serif Thai" w:hAnsi="Noto Serif Thai" w:cs="Noto Serif Thai" w:hint="cs"/>
+          <w:szCs w:val="22"/>
+          <w:cs/>
+        </w:rPr>
+        <w:t xml:space="preserve">ที่ยากๆ จำเป็นต้องใช้ </w:t>
+      </w:r>
+      <w:r>
+        <w:rPr>
+          <w:rFonts w:ascii="Noto Serif Thai" w:hAnsi="Noto Serif Thai" w:cs="Noto Serif Thai"/>
+          <w:szCs w:val="22"/>
+        </w:rPr>
+        <w:t xml:space="preserve">BFS, DFS </w:t>
+      </w:r>
+      <w:r>
+        <w:rPr>
+          <w:rFonts w:ascii="Noto Serif Thai" w:hAnsi="Noto Serif Thai" w:cs="Noto Serif Thai" w:hint="cs"/>
+          <w:szCs w:val="22"/>
+          <w:cs/>
+        </w:rPr>
+        <w:t xml:space="preserve">หรือ </w:t>
+      </w:r>
+      <w:r>
+        <w:rPr>
+          <w:rFonts w:ascii="Noto Serif Thai" w:hAnsi="Noto Serif Thai" w:cs="Noto Serif Thai"/>
+          <w:szCs w:val="22"/>
+        </w:rPr>
+        <w:t xml:space="preserve">Data structure </w:t>
+      </w:r>
+      <w:r>
+        <w:rPr>
+          <w:rFonts w:ascii="Noto Serif Thai" w:hAnsi="Noto Serif Thai" w:cs="Noto Serif Thai" w:hint="cs"/>
+          <w:szCs w:val="22"/>
+          <w:cs/>
+        </w:rPr>
+        <w:t>รูปแบบต่างๆ มีบางคนอาจจะไม่เข้าใจ หรือ บางคนที่เข้าใจแล้ว อาจจะใช้วิธีที่ ไม่ได้ดีที่สุด</w:t>
+      </w:r>
+      <w:r>
+        <w:rPr>
+          <w:rFonts w:ascii="Noto Serif Thai" w:hAnsi="Noto Serif Thai" w:cs="Noto Serif Thai"/>
+          <w:szCs w:val="22"/>
+        </w:rPr>
+        <w:t xml:space="preserve"> </w:t>
+      </w:r>
+      <w:r>
+        <w:rPr>
+          <mc:AlternateContent>
+            <mc:Choice Requires="w16se">
+              <w:rFonts w:ascii="Noto Serif Thai" w:hAnsi="Noto Serif Thai" w:cs="Noto Serif Thai"/>
+            </mc:Choice>
+            <mc:Fallback>
+              <w:rFonts w:ascii="Segoe UI Emoji" w:eastAsia="Segoe UI Emoji" w:hAnsi="Segoe UI Emoji" w:cs="Segoe UI Emoji"/>
+            </mc:Fallback>
+          </mc:AlternateContent>
+          <w:szCs w:val="22"/>
+        </w:rPr>
+        <mc:AlternateContent>
+          <mc:Choice Requires="w16se">
+            <w16se:symEx w16se:font="Segoe UI Emoji" w16se:char="1F97A"/>
+          </mc:Choice>
+          <mc:Fallback>
+            <w:t>🥺</w:t>
+          </mc:Fallback>
+        </mc:AlternateContent>
+      </w:r>
+    </w:p>
+    <w:p>
+      <w:pPr>
+        <w:ind w:firstLine="720"/>
+        <w:rPr>
+          <w:rFonts w:ascii="Noto Serif Thai" w:hAnsi="Noto Serif Thai" w:cs="Noto Serif Thai"/>
+          <w:szCs w:val="22"/>
+        </w:rPr>
+      </w:pPr>
+    </w:p>
+    <w:p>
+      <w:pPr>
+        <w:ind w:firstLine="720"/>
+        <w:jc w:val="center"/>
+        <w:rPr>
+          <w:rFonts w:ascii="Noto Serif Thai" w:hAnsi="Noto Serif Thai" w:cs="Noto Serif Thai"/>
+          <w:szCs w:val="22"/>
+        </w:rPr>
+      </w:pPr>
+      <w:r>
+        <w:rPr>
+          <w:noProof/>
+        </w:rPr>
+        <w:drawing>
+          <wp:inline distT="0" distB="0" distL="0" distR="0" wp14:anchorId="0BA2199D" wp14:editId="3817627B">
+            <wp:extent cx="3331845" cy="2496820"/>
+            <wp:effectExtent l="0" t="0" r="0" b="0"/>
+            <wp:docPr id="1064190394" name="Picture 27" descr="When I finally finish a project 1 day before its due - 9GAG"/>
+            <wp:cNvGraphicFramePr>
+              <a:graphicFrameLocks xmlns:a="http://schemas.openxmlformats.org/drawingml/2006/main" noChangeAspect="1"/>
+            </wp:cNvGraphicFramePr>
+            <a:graphic xmlns:a="http://schemas.openxmlformats.org/drawingml/2006/main">
+              <a:graphicData uri="http://schemas.openxmlformats.org/drawingml/2006/picture">
+                <pic:pic xmlns:pic="http://schemas.openxmlformats.org/drawingml/2006/picture">
+                  <pic:nvPicPr>
+                    <pic:cNvPr id="0" name="Picture 42" descr="When I finally finish a project 1 day before its due - 9GAG"/>
+                    <pic:cNvPicPr>
+                      <a:picLocks noChangeAspect="1" noChangeArrowheads="1"/>
+                    </pic:cNvPicPr>
+                  </pic:nvPicPr>
+                  <pic:blipFill>
+                    <a:blip r:embed="rId49">
+                      <a:extLst>
+                        <a:ext uri="{28A0092B-C50C-407E-A947-70E740481C1C}">
+                          <a14:useLocalDpi xmlns:a14="http://schemas.microsoft.com/office/drawing/2010/main" val="0"/>
+                        </a:ext>
+                      </a:extLst>
+                    </a:blip>
+                    <a:srcRect/>
+                    <a:stretch>
+                      <a:fillRect/>
+                    </a:stretch>
+                  </pic:blipFill>
+                  <pic:spPr bwMode="auto">
+                    <a:xfrm>
+                      <a:off x="0" y="0"/>
+                      <a:ext cx="3331845" cy="2496820"/>
+                    </a:xfrm>
+                    <a:prstGeom prst="rect">
+                      <a:avLst/>
+                    </a:prstGeom>
+                    <a:noFill/>
+                    <a:ln>
+                      <a:noFill/>
+                    </a:ln>
+                  </pic:spPr>
+                </pic:pic>
+              </a:graphicData>
+            </a:graphic>
+          </wp:inline>
+        </w:drawing>
       </w:r>
     </w:p>
     <w:sectPr>
@@ -11442,16 +12730,16 @@
     </w:lvl>
   </w:abstractNum>
   <w:abstractNum w:abstractNumId="2" w15:restartNumberingAfterBreak="0">
-    <w:nsid w:val="293479CD"/>
+    <w:nsid w:val="1D2A0722"/>
     <w:multiLevelType w:val="hybridMultilevel"/>
-    <w:tmpl w:val="2098BE32"/>
+    <w:tmpl w:val="91C25E92"/>
     <w:lvl w:ilvl="0" w:tplc="0409000F">
       <w:start w:val="1"/>
       <w:numFmt w:val="decimal"/>
       <w:lvlText w:val="%1."/>
       <w:lvlJc w:val="left"/>
       <w:pPr>
-        <w:ind w:left="360" w:hanging="360"/>
+        <w:ind w:left="720" w:hanging="360"/>
       </w:pPr>
       <w:rPr>
         <w:rFonts w:hint="default"/>
@@ -11463,7 +12751,7 @@
       <w:lvlText w:val="%2."/>
       <w:lvlJc w:val="left"/>
       <w:pPr>
-        <w:ind w:left="1080" w:hanging="360"/>
+        <w:ind w:left="1440" w:hanging="360"/>
       </w:pPr>
     </w:lvl>
     <w:lvl w:ilvl="2" w:tplc="0409001B" w:tentative="1">
@@ -11472,7 +12760,7 @@
       <w:lvlText w:val="%3."/>
       <w:lvlJc w:val="right"/>
       <w:pPr>
-        <w:ind w:left="1800" w:hanging="180"/>
+        <w:ind w:left="2160" w:hanging="180"/>
       </w:pPr>
     </w:lvl>
     <w:lvl w:ilvl="3" w:tplc="0409000F" w:tentative="1">
@@ -11481,7 +12769,7 @@
       <w:lvlText w:val="%4."/>
       <w:lvlJc w:val="left"/>
       <w:pPr>
-        <w:ind w:left="2520" w:hanging="360"/>
+        <w:ind w:left="2880" w:hanging="360"/>
       </w:pPr>
     </w:lvl>
     <w:lvl w:ilvl="4" w:tplc="04090019" w:tentative="1">
@@ -11490,7 +12778,7 @@
       <w:lvlText w:val="%5."/>
       <w:lvlJc w:val="left"/>
       <w:pPr>
-        <w:ind w:left="3240" w:hanging="360"/>
+        <w:ind w:left="3600" w:hanging="360"/>
       </w:pPr>
     </w:lvl>
     <w:lvl w:ilvl="5" w:tplc="0409001B" w:tentative="1">
@@ -11499,7 +12787,7 @@
       <w:lvlText w:val="%6."/>
       <w:lvlJc w:val="right"/>
       <w:pPr>
-        <w:ind w:left="3960" w:hanging="180"/>
+        <w:ind w:left="4320" w:hanging="180"/>
       </w:pPr>
     </w:lvl>
     <w:lvl w:ilvl="6" w:tplc="0409000F" w:tentative="1">
@@ -11508,7 +12796,7 @@
       <w:lvlText w:val="%7."/>
       <w:lvlJc w:val="left"/>
       <w:pPr>
-        <w:ind w:left="4680" w:hanging="360"/>
+        <w:ind w:left="5040" w:hanging="360"/>
       </w:pPr>
     </w:lvl>
     <w:lvl w:ilvl="7" w:tplc="04090019" w:tentative="1">
@@ -11517,7 +12805,7 @@
       <w:lvlText w:val="%8."/>
       <w:lvlJc w:val="left"/>
       <w:pPr>
-        <w:ind w:left="5400" w:hanging="360"/>
+        <w:ind w:left="5760" w:hanging="360"/>
       </w:pPr>
     </w:lvl>
     <w:lvl w:ilvl="8" w:tplc="0409001B" w:tentative="1">
@@ -11526,21 +12814,21 @@
       <w:lvlText w:val="%9."/>
       <w:lvlJc w:val="right"/>
       <w:pPr>
-        <w:ind w:left="6120" w:hanging="180"/>
+        <w:ind w:left="6480" w:hanging="180"/>
       </w:pPr>
     </w:lvl>
   </w:abstractNum>
   <w:abstractNum w:abstractNumId="3" w15:restartNumberingAfterBreak="0">
-    <w:nsid w:val="2BE05B0C"/>
+    <w:nsid w:val="217078DF"/>
     <w:multiLevelType w:val="hybridMultilevel"/>
-    <w:tmpl w:val="DCBA88F2"/>
-    <w:lvl w:ilvl="0" w:tplc="9CD299F6">
+    <w:tmpl w:val="095C5080"/>
+    <w:lvl w:ilvl="0" w:tplc="0409000F">
       <w:start w:val="1"/>
       <w:numFmt w:val="decimal"/>
       <w:lvlText w:val="%1."/>
       <w:lvlJc w:val="left"/>
       <w:pPr>
-        <w:ind w:left="1080" w:hanging="360"/>
+        <w:ind w:left="720" w:hanging="360"/>
       </w:pPr>
       <w:rPr>
         <w:rFonts w:hint="default"/>
@@ -11552,7 +12840,7 @@
       <w:lvlText w:val="%2."/>
       <w:lvlJc w:val="left"/>
       <w:pPr>
-        <w:ind w:left="1800" w:hanging="360"/>
+        <w:ind w:left="1440" w:hanging="360"/>
       </w:pPr>
     </w:lvl>
     <w:lvl w:ilvl="2" w:tplc="0409001B" w:tentative="1">
@@ -11561,7 +12849,7 @@
       <w:lvlText w:val="%3."/>
       <w:lvlJc w:val="right"/>
       <w:pPr>
-        <w:ind w:left="2520" w:hanging="180"/>
+        <w:ind w:left="2160" w:hanging="180"/>
       </w:pPr>
     </w:lvl>
     <w:lvl w:ilvl="3" w:tplc="0409000F" w:tentative="1">
@@ -11570,7 +12858,7 @@
       <w:lvlText w:val="%4."/>
       <w:lvlJc w:val="left"/>
       <w:pPr>
-        <w:ind w:left="3240" w:hanging="360"/>
+        <w:ind w:left="2880" w:hanging="360"/>
       </w:pPr>
     </w:lvl>
     <w:lvl w:ilvl="4" w:tplc="04090019" w:tentative="1">
@@ -11579,7 +12867,7 @@
       <w:lvlText w:val="%5."/>
       <w:lvlJc w:val="left"/>
       <w:pPr>
-        <w:ind w:left="3960" w:hanging="360"/>
+        <w:ind w:left="3600" w:hanging="360"/>
       </w:pPr>
     </w:lvl>
     <w:lvl w:ilvl="5" w:tplc="0409001B" w:tentative="1">
@@ -11588,7 +12876,7 @@
       <w:lvlText w:val="%6."/>
       <w:lvlJc w:val="right"/>
       <w:pPr>
-        <w:ind w:left="4680" w:hanging="180"/>
+        <w:ind w:left="4320" w:hanging="180"/>
       </w:pPr>
     </w:lvl>
     <w:lvl w:ilvl="6" w:tplc="0409000F" w:tentative="1">
@@ -11597,7 +12885,7 @@
       <w:lvlText w:val="%7."/>
       <w:lvlJc w:val="left"/>
       <w:pPr>
-        <w:ind w:left="5400" w:hanging="360"/>
+        <w:ind w:left="5040" w:hanging="360"/>
       </w:pPr>
     </w:lvl>
     <w:lvl w:ilvl="7" w:tplc="04090019" w:tentative="1">
@@ -11606,7 +12894,7 @@
       <w:lvlText w:val="%8."/>
       <w:lvlJc w:val="left"/>
       <w:pPr>
-        <w:ind w:left="6120" w:hanging="360"/>
+        <w:ind w:left="5760" w:hanging="360"/>
       </w:pPr>
     </w:lvl>
     <w:lvl w:ilvl="8" w:tplc="0409001B" w:tentative="1">
@@ -11615,11 +12903,189 @@
       <w:lvlText w:val="%9."/>
       <w:lvlJc w:val="right"/>
       <w:pPr>
-        <w:ind w:left="6840" w:hanging="180"/>
+        <w:ind w:left="6480" w:hanging="180"/>
       </w:pPr>
     </w:lvl>
   </w:abstractNum>
   <w:abstractNum w:abstractNumId="4" w15:restartNumberingAfterBreak="0">
+    <w:nsid w:val="293479CD"/>
+    <w:multiLevelType w:val="hybridMultilevel"/>
+    <w:tmpl w:val="2098BE32"/>
+    <w:lvl w:ilvl="0" w:tplc="0409000F">
+      <w:start w:val="1"/>
+      <w:numFmt w:val="decimal"/>
+      <w:lvlText w:val="%1."/>
+      <w:lvlJc w:val="left"/>
+      <w:pPr>
+        <w:ind w:left="360" w:hanging="360"/>
+      </w:pPr>
+      <w:rPr>
+        <w:rFonts w:hint="default"/>
+      </w:rPr>
+    </w:lvl>
+    <w:lvl w:ilvl="1" w:tplc="04090019" w:tentative="1">
+      <w:start w:val="1"/>
+      <w:numFmt w:val="lowerLetter"/>
+      <w:lvlText w:val="%2."/>
+      <w:lvlJc w:val="left"/>
+      <w:pPr>
+        <w:ind w:left="1080" w:hanging="360"/>
+      </w:pPr>
+    </w:lvl>
+    <w:lvl w:ilvl="2" w:tplc="0409001B" w:tentative="1">
+      <w:start w:val="1"/>
+      <w:numFmt w:val="lowerRoman"/>
+      <w:lvlText w:val="%3."/>
+      <w:lvlJc w:val="right"/>
+      <w:pPr>
+        <w:ind w:left="1800" w:hanging="180"/>
+      </w:pPr>
+    </w:lvl>
+    <w:lvl w:ilvl="3" w:tplc="0409000F" w:tentative="1">
+      <w:start w:val="1"/>
+      <w:numFmt w:val="decimal"/>
+      <w:lvlText w:val="%4."/>
+      <w:lvlJc w:val="left"/>
+      <w:pPr>
+        <w:ind w:left="2520" w:hanging="360"/>
+      </w:pPr>
+    </w:lvl>
+    <w:lvl w:ilvl="4" w:tplc="04090019" w:tentative="1">
+      <w:start w:val="1"/>
+      <w:numFmt w:val="lowerLetter"/>
+      <w:lvlText w:val="%5."/>
+      <w:lvlJc w:val="left"/>
+      <w:pPr>
+        <w:ind w:left="3240" w:hanging="360"/>
+      </w:pPr>
+    </w:lvl>
+    <w:lvl w:ilvl="5" w:tplc="0409001B" w:tentative="1">
+      <w:start w:val="1"/>
+      <w:numFmt w:val="lowerRoman"/>
+      <w:lvlText w:val="%6."/>
+      <w:lvlJc w:val="right"/>
+      <w:pPr>
+        <w:ind w:left="3960" w:hanging="180"/>
+      </w:pPr>
+    </w:lvl>
+    <w:lvl w:ilvl="6" w:tplc="0409000F" w:tentative="1">
+      <w:start w:val="1"/>
+      <w:numFmt w:val="decimal"/>
+      <w:lvlText w:val="%7."/>
+      <w:lvlJc w:val="left"/>
+      <w:pPr>
+        <w:ind w:left="4680" w:hanging="360"/>
+      </w:pPr>
+    </w:lvl>
+    <w:lvl w:ilvl="7" w:tplc="04090019" w:tentative="1">
+      <w:start w:val="1"/>
+      <w:numFmt w:val="lowerLetter"/>
+      <w:lvlText w:val="%8."/>
+      <w:lvlJc w:val="left"/>
+      <w:pPr>
+        <w:ind w:left="5400" w:hanging="360"/>
+      </w:pPr>
+    </w:lvl>
+    <w:lvl w:ilvl="8" w:tplc="0409001B" w:tentative="1">
+      <w:start w:val="1"/>
+      <w:numFmt w:val="lowerRoman"/>
+      <w:lvlText w:val="%9."/>
+      <w:lvlJc w:val="right"/>
+      <w:pPr>
+        <w:ind w:left="6120" w:hanging="180"/>
+      </w:pPr>
+    </w:lvl>
+  </w:abstractNum>
+  <w:abstractNum w:abstractNumId="5" w15:restartNumberingAfterBreak="0">
+    <w:nsid w:val="2BE05B0C"/>
+    <w:multiLevelType w:val="hybridMultilevel"/>
+    <w:tmpl w:val="DCBA88F2"/>
+    <w:lvl w:ilvl="0" w:tplc="9CD299F6">
+      <w:start w:val="1"/>
+      <w:numFmt w:val="decimal"/>
+      <w:lvlText w:val="%1."/>
+      <w:lvlJc w:val="left"/>
+      <w:pPr>
+        <w:ind w:left="1080" w:hanging="360"/>
+      </w:pPr>
+      <w:rPr>
+        <w:rFonts w:hint="default"/>
+      </w:rPr>
+    </w:lvl>
+    <w:lvl w:ilvl="1" w:tplc="04090019" w:tentative="1">
+      <w:start w:val="1"/>
+      <w:numFmt w:val="lowerLetter"/>
+      <w:lvlText w:val="%2."/>
+      <w:lvlJc w:val="left"/>
+      <w:pPr>
+        <w:ind w:left="1800" w:hanging="360"/>
+      </w:pPr>
+    </w:lvl>
+    <w:lvl w:ilvl="2" w:tplc="0409001B" w:tentative="1">
+      <w:start w:val="1"/>
+      <w:numFmt w:val="lowerRoman"/>
+      <w:lvlText w:val="%3."/>
+      <w:lvlJc w:val="right"/>
+      <w:pPr>
+        <w:ind w:left="2520" w:hanging="180"/>
+      </w:pPr>
+    </w:lvl>
+    <w:lvl w:ilvl="3" w:tplc="0409000F" w:tentative="1">
+      <w:start w:val="1"/>
+      <w:numFmt w:val="decimal"/>
+      <w:lvlText w:val="%4."/>
+      <w:lvlJc w:val="left"/>
+      <w:pPr>
+        <w:ind w:left="3240" w:hanging="360"/>
+      </w:pPr>
+    </w:lvl>
+    <w:lvl w:ilvl="4" w:tplc="04090019" w:tentative="1">
+      <w:start w:val="1"/>
+      <w:numFmt w:val="lowerLetter"/>
+      <w:lvlText w:val="%5."/>
+      <w:lvlJc w:val="left"/>
+      <w:pPr>
+        <w:ind w:left="3960" w:hanging="360"/>
+      </w:pPr>
+    </w:lvl>
+    <w:lvl w:ilvl="5" w:tplc="0409001B" w:tentative="1">
+      <w:start w:val="1"/>
+      <w:numFmt w:val="lowerRoman"/>
+      <w:lvlText w:val="%6."/>
+      <w:lvlJc w:val="right"/>
+      <w:pPr>
+        <w:ind w:left="4680" w:hanging="180"/>
+      </w:pPr>
+    </w:lvl>
+    <w:lvl w:ilvl="6" w:tplc="0409000F" w:tentative="1">
+      <w:start w:val="1"/>
+      <w:numFmt w:val="decimal"/>
+      <w:lvlText w:val="%7."/>
+      <w:lvlJc w:val="left"/>
+      <w:pPr>
+        <w:ind w:left="5400" w:hanging="360"/>
+      </w:pPr>
+    </w:lvl>
+    <w:lvl w:ilvl="7" w:tplc="04090019" w:tentative="1">
+      <w:start w:val="1"/>
+      <w:numFmt w:val="lowerLetter"/>
+      <w:lvlText w:val="%8."/>
+      <w:lvlJc w:val="left"/>
+      <w:pPr>
+        <w:ind w:left="6120" w:hanging="360"/>
+      </w:pPr>
+    </w:lvl>
+    <w:lvl w:ilvl="8" w:tplc="0409001B" w:tentative="1">
+      <w:start w:val="1"/>
+      <w:numFmt w:val="lowerRoman"/>
+      <w:lvlText w:val="%9."/>
+      <w:lvlJc w:val="right"/>
+      <w:pPr>
+        <w:ind w:left="6840" w:hanging="180"/>
+      </w:pPr>
+    </w:lvl>
+  </w:abstractNum>
+  <w:abstractNum w:abstractNumId="6" w15:restartNumberingAfterBreak="0">
     <w:nsid w:val="402625B8"/>
     <w:multiLevelType w:val="hybridMultilevel"/>
     <w:tmpl w:val="1AFA2FCC"/>
@@ -11730,7 +13196,7 @@
       </w:rPr>
     </w:lvl>
   </w:abstractNum>
-  <w:abstractNum w:abstractNumId="5" w15:restartNumberingAfterBreak="0">
+  <w:abstractNum w:abstractNumId="7" w15:restartNumberingAfterBreak="0">
     <w:nsid w:val="430970D7"/>
     <w:multiLevelType w:val="hybridMultilevel"/>
     <w:tmpl w:val="FA2AAAC0"/>
@@ -11819,7 +13285,7 @@
       </w:pPr>
     </w:lvl>
   </w:abstractNum>
-  <w:abstractNum w:abstractNumId="6" w15:restartNumberingAfterBreak="0">
+  <w:abstractNum w:abstractNumId="8" w15:restartNumberingAfterBreak="0">
     <w:nsid w:val="4AC77FE3"/>
     <w:multiLevelType w:val="hybridMultilevel"/>
     <w:tmpl w:val="9642E98A"/>
@@ -11911,7 +13377,7 @@
       </w:pPr>
     </w:lvl>
   </w:abstractNum>
-  <w:abstractNum w:abstractNumId="7" w15:restartNumberingAfterBreak="0">
+  <w:abstractNum w:abstractNumId="9" w15:restartNumberingAfterBreak="0">
     <w:nsid w:val="4CD25C5B"/>
     <w:multiLevelType w:val="hybridMultilevel"/>
     <w:tmpl w:val="FB50B8C4"/>
@@ -12003,7 +13469,7 @@
       </w:pPr>
     </w:lvl>
   </w:abstractNum>
-  <w:abstractNum w:abstractNumId="8" w15:restartNumberingAfterBreak="0">
+  <w:abstractNum w:abstractNumId="10" w15:restartNumberingAfterBreak="0">
     <w:nsid w:val="4D8D5341"/>
     <w:multiLevelType w:val="hybridMultilevel"/>
     <w:tmpl w:val="22AEBC32"/>
@@ -12106,7 +13572,7 @@
       </w:rPr>
     </w:lvl>
   </w:abstractNum>
-  <w:abstractNum w:abstractNumId="9" w15:restartNumberingAfterBreak="0">
+  <w:abstractNum w:abstractNumId="11" w15:restartNumberingAfterBreak="0">
     <w:nsid w:val="54D53588"/>
     <w:multiLevelType w:val="hybridMultilevel"/>
     <w:tmpl w:val="F124AAEA"/>
@@ -12195,7 +13661,7 @@
       </w:pPr>
     </w:lvl>
   </w:abstractNum>
-  <w:abstractNum w:abstractNumId="10" w15:restartNumberingAfterBreak="0">
+  <w:abstractNum w:abstractNumId="12" w15:restartNumberingAfterBreak="0">
     <w:nsid w:val="62DA1ED8"/>
     <w:multiLevelType w:val="hybridMultilevel"/>
     <w:tmpl w:val="0400B8FC"/>
@@ -12306,7 +13772,7 @@
       </w:rPr>
     </w:lvl>
   </w:abstractNum>
-  <w:abstractNum w:abstractNumId="11" w15:restartNumberingAfterBreak="0">
+  <w:abstractNum w:abstractNumId="13" w15:restartNumberingAfterBreak="0">
     <w:nsid w:val="646A0D6B"/>
     <w:multiLevelType w:val="hybridMultilevel"/>
     <w:tmpl w:val="03A89128"/>
@@ -12419,7 +13885,7 @@
       </w:rPr>
     </w:lvl>
   </w:abstractNum>
-  <w:abstractNum w:abstractNumId="12" w15:restartNumberingAfterBreak="0">
+  <w:abstractNum w:abstractNumId="14" w15:restartNumberingAfterBreak="0">
     <w:nsid w:val="7E3642E2"/>
     <w:multiLevelType w:val="hybridMultilevel"/>
     <w:tmpl w:val="04A22A22"/>
@@ -12531,43 +13997,49 @@
     </w:lvl>
   </w:abstractNum>
   <w:num w:numId="1" w16cid:durableId="76486847">
-    <w:abstractNumId w:val="5"/>
+    <w:abstractNumId w:val="7"/>
   </w:num>
   <w:num w:numId="2" w16cid:durableId="789124623">
-    <w:abstractNumId w:val="8"/>
+    <w:abstractNumId w:val="10"/>
   </w:num>
   <w:num w:numId="3" w16cid:durableId="1186286066">
-    <w:abstractNumId w:val="10"/>
+    <w:abstractNumId w:val="12"/>
   </w:num>
   <w:num w:numId="4" w16cid:durableId="716472031">
-    <w:abstractNumId w:val="12"/>
+    <w:abstractNumId w:val="14"/>
   </w:num>
   <w:num w:numId="5" w16cid:durableId="1209146846">
-    <w:abstractNumId w:val="4"/>
+    <w:abstractNumId w:val="6"/>
   </w:num>
   <w:num w:numId="6" w16cid:durableId="1333216808">
     <w:abstractNumId w:val="0"/>
   </w:num>
   <w:num w:numId="7" w16cid:durableId="1485125731">
-    <w:abstractNumId w:val="9"/>
+    <w:abstractNumId w:val="11"/>
   </w:num>
   <w:num w:numId="8" w16cid:durableId="1605768630">
-    <w:abstractNumId w:val="2"/>
+    <w:abstractNumId w:val="4"/>
   </w:num>
   <w:num w:numId="9" w16cid:durableId="1220283567">
-    <w:abstractNumId w:val="6"/>
+    <w:abstractNumId w:val="8"/>
   </w:num>
   <w:num w:numId="10" w16cid:durableId="427317519">
-    <w:abstractNumId w:val="11"/>
+    <w:abstractNumId w:val="13"/>
   </w:num>
   <w:num w:numId="11" w16cid:durableId="1485463311">
-    <w:abstractNumId w:val="7"/>
+    <w:abstractNumId w:val="9"/>
   </w:num>
   <w:num w:numId="12" w16cid:durableId="1451627187">
     <w:abstractNumId w:val="1"/>
   </w:num>
   <w:num w:numId="13" w16cid:durableId="239826870">
+    <w:abstractNumId w:val="5"/>
+  </w:num>
+  <w:num w:numId="14" w16cid:durableId="1190337961">
     <w:abstractNumId w:val="3"/>
+  </w:num>
+  <w:num w:numId="15" w16cid:durableId="1848474648">
+    <w:abstractNumId w:val="2"/>
   </w:num>
 </w:numbering>
 </file>
@@ -13068,6 +14540,41 @@
       <w:lang w:bidi="ar-SA"/>
     </w:rPr>
   </w:style>
+  <w:style w:type="character" w:styleId="Hyperlink">
+    <w:name w:val="Hyperlink"/>
+    <w:basedOn w:val="DefaultParagraphFont"/>
+    <w:uiPriority w:val="99"/>
+    <w:unhideWhenUsed/>
+    <w:rsid w:val="00770D17"/>
+    <w:rPr>
+      <w:color w:val="0563C1" w:themeColor="hyperlink"/>
+      <w:u w:val="single"/>
+    </w:rPr>
+  </w:style>
+  <w:style w:type="character" w:styleId="UnresolvedMention">
+    <w:name w:val="Unresolved Mention"/>
+    <w:basedOn w:val="DefaultParagraphFont"/>
+    <w:uiPriority w:val="99"/>
+    <w:semiHidden/>
+    <w:unhideWhenUsed/>
+    <w:rsid w:val="00770D17"/>
+    <w:rPr>
+      <w:color w:val="605E5C"/>
+      <w:shd w:val="clear" w:color="auto" w:fill="E1DFDD"/>
+    </w:rPr>
+  </w:style>
+  <w:style w:type="character" w:styleId="FollowedHyperlink">
+    <w:name w:val="FollowedHyperlink"/>
+    <w:basedOn w:val="DefaultParagraphFont"/>
+    <w:uiPriority w:val="99"/>
+    <w:semiHidden/>
+    <w:unhideWhenUsed/>
+    <w:rsid w:val="00770D17"/>
+    <w:rPr>
+      <w:color w:val="954F72" w:themeColor="followedHyperlink"/>
+      <w:u w:val="single"/>
+    </w:rPr>
+  </w:style>
 </w:styles>
 </file>
 

</xml_diff>